<commit_message>
added Persons to Household ontology
</commit_message>
<xml_diff>
--- a/docs/iCityOntologyReport_1.2.docx
+++ b/docs/iCityOntologyReport_1.2.docx
@@ -26059,6 +26059,8 @@
           <w:highlight w:val="yellow"/>
         </w:rPr>
         <w:br/>
+      </w:r>
+      <w:r>
         <w:t>A person has some Age may or may not be a licensed driver.</w:t>
       </w:r>
       <w:r>
@@ -26752,8 +26754,6 @@
             <w:tcW w:w="2062" w:type="dxa"/>
           </w:tcPr>
           <w:p>
-            <w:bookmarkStart w:id="92" w:name="_GoBack"/>
-            <w:bookmarkEnd w:id="92"/>
             <w:r>
               <w:t>Sex</w:t>
             </w:r>
@@ -26907,141 +26907,133 @@
       <w:pPr>
         <w:pStyle w:val="Heading2"/>
       </w:pPr>
-      <w:bookmarkStart w:id="93" w:name="_Toc523308979"/>
+      <w:bookmarkStart w:id="92" w:name="_Toc523308979"/>
       <w:r>
         <w:t>Household Ontology</w:t>
       </w:r>
+      <w:bookmarkEnd w:id="92"/>
+    </w:p>
+    <w:p>
+      <w:pPr>
+        <w:rPr>
+          <w:i/>
+        </w:rPr>
+      </w:pPr>
+      <w:r>
+        <w:rPr>
+          <w:i/>
+        </w:rPr>
+        <w:t>http://ontology.eil.utoronto.ca/icity/</w:t>
+      </w:r>
+      <w:r>
+        <w:rPr>
+          <w:i/>
+        </w:rPr>
+        <w:t>Household</w:t>
+      </w:r>
+      <w:r>
+        <w:rPr>
+          <w:i/>
+        </w:rPr>
+        <w:t>.owl</w:t>
+      </w:r>
+    </w:p>
+    <w:p>
+      <w:pPr>
+        <w:rPr>
+          <w:b/>
+        </w:rPr>
+      </w:pPr>
+      <w:r>
+        <w:rPr>
+          <w:b/>
+        </w:rPr>
+        <w:t>Namespace: household</w:t>
+      </w:r>
+    </w:p>
+    <w:p>
+      <w:r>
+        <w:t>In order to define a Household, we require the following classes and properties:</w:t>
+      </w:r>
+    </w:p>
+    <w:p>
+      <w:pPr>
+        <w:pStyle w:val="ListParagraph"/>
+      </w:pPr>
+      <w:r>
+        <w:t>Family</w:t>
+      </w:r>
+      <w:r>
+        <w:t xml:space="preserve">: </w:t>
+      </w:r>
+      <w:r>
+        <w:t>We may define</w:t>
+      </w:r>
+      <w:r>
+        <w:t xml:space="preserve"> different types of Family (e.g. Immediate, Extended). Here, we simply make the commitment that it is a group of people who are connected via the has-spouse or has-child properties. From these, we can derive grandparents, aunts, uncles, etcetera.</w:t>
+      </w:r>
+      <w:r>
+        <w:br/>
+        <w:t>One question to consider is to what degree the general/extended Family concept makes sense or is useful. After a few generations the concept of a family will become quite large and confusing, with Persons belonging to many different Families. At a certain point it may be more useful to consider a relatedTo property between Persons, or only defining restricted subclasses of Family.</w:t>
+      </w:r>
+      <w:bookmarkStart w:id="93" w:name="_GoBack"/>
       <w:bookmarkEnd w:id="93"/>
     </w:p>
     <w:p>
       <w:pPr>
-        <w:rPr>
-          <w:i/>
-        </w:rPr>
-      </w:pPr>
-      <w:r>
-        <w:rPr>
-          <w:i/>
-        </w:rPr>
-        <w:t>http://ontology.eil.utoronto.ca/icity/</w:t>
-      </w:r>
-      <w:r>
-        <w:rPr>
-          <w:i/>
-        </w:rPr>
-        <w:t>Household</w:t>
-      </w:r>
-      <w:r>
-        <w:rPr>
-          <w:i/>
-        </w:rPr>
-        <w:t>.owl</w:t>
+        <w:pStyle w:val="ListParagraph"/>
+      </w:pPr>
+      <w:r>
+        <w:t xml:space="preserve">Household: A Household </w:t>
+      </w:r>
+      <w:r>
+        <w:rPr>
+          <w:b/>
+        </w:rPr>
+        <w:t>occupies</w:t>
+      </w:r>
+      <w:r>
+        <w:t xml:space="preserve"> a particular Dwelling, according to some </w:t>
+      </w:r>
+      <w:r>
+        <w:rPr>
+          <w:b/>
+        </w:rPr>
+        <w:t>tenure</w:t>
+      </w:r>
+      <w:r>
+        <w:t xml:space="preserve"> type.</w:t>
+      </w:r>
+      <w:r>
+        <w:t xml:space="preserve"> It is defined by this location, so that if the members move (even collectively), the new residence constitutes a new Household.</w:t>
+      </w:r>
+      <w:r>
+        <w:br/>
+        <w:t xml:space="preserve">Note that a Household, and likely many other classes may have different definitions in different contexts/applications. To address </w:t>
+      </w:r>
+      <w:proofErr w:type="gramStart"/>
+      <w:r>
+        <w:t>this</w:t>
+      </w:r>
+      <w:proofErr w:type="gramEnd"/>
+      <w:r>
+        <w:t xml:space="preserve"> we </w:t>
+      </w:r>
+      <w:r>
+        <w:t>may be required to</w:t>
+      </w:r>
+      <w:r>
+        <w:t xml:space="preserve"> introduce specializations of the class (e.g. ILUTE_Household, TTS_Household)</w:t>
+      </w:r>
+      <w:r>
+        <w:t xml:space="preserve"> in future extensions.</w:t>
       </w:r>
     </w:p>
     <w:p>
       <w:pPr>
-        <w:rPr>
-          <w:b/>
-        </w:rPr>
-      </w:pPr>
-      <w:r>
-        <w:rPr>
-          <w:b/>
-        </w:rPr>
-        <w:t>Namespace: household</w:t>
-      </w:r>
-    </w:p>
-    <w:p>
-      <w:r>
-        <w:t>In order to define a Household, we require the following classes and properties:</w:t>
-      </w:r>
-    </w:p>
-    <w:p>
-      <w:pPr>
         <w:pStyle w:val="ListParagraph"/>
       </w:pPr>
       <w:r>
-        <w:t>Family</w:t>
-      </w:r>
-      <w:r>
-        <w:t xml:space="preserve">: </w:t>
-      </w:r>
-      <w:r>
-        <w:t>We may define</w:t>
-      </w:r>
-      <w:r>
-        <w:t xml:space="preserve"> different types of Family (e.g. Immediate, Extended). Here, we simply make the commitment that it is a group of people who are connected via the has-spouse or has-child properties. From these, we can derive grandparents, aunts, uncles, etcetera.</w:t>
-      </w:r>
-      <w:r>
-        <w:br/>
-        <w:t>One question to consider is to what degree the general/extended Family concept makes sense or is useful. After a few generations the concept of a family will become quite large and confusing, with Persons belonging to many different Families. At a certain point it may be more useful to consider a relatedTo property between Persons, or only defining restricted subclasses of Family.</w:t>
-      </w:r>
-      <w:r>
-        <w:br/>
-      </w:r>
-      <w:r>
-        <w:rPr>
-          <w:highlight w:val="yellow"/>
-        </w:rPr>
-        <w:t>to do: add hasMember only Person</w:t>
-      </w:r>
-    </w:p>
-    <w:p>
-      <w:pPr>
-        <w:pStyle w:val="ListParagraph"/>
-      </w:pPr>
-      <w:r>
-        <w:t xml:space="preserve">Household: A Household </w:t>
-      </w:r>
-      <w:r>
-        <w:rPr>
-          <w:b/>
-        </w:rPr>
-        <w:t>occupies</w:t>
-      </w:r>
-      <w:r>
-        <w:t xml:space="preserve"> a particular Dwelling, according to some </w:t>
-      </w:r>
-      <w:r>
-        <w:rPr>
-          <w:b/>
-        </w:rPr>
-        <w:t>tenure</w:t>
-      </w:r>
-      <w:r>
-        <w:t xml:space="preserve"> type.</w:t>
-      </w:r>
-      <w:r>
-        <w:t xml:space="preserve"> It is defined by this location, so that if the members move (even collectively), the new residence constitutes a new Household.</w:t>
-      </w:r>
-      <w:r>
-        <w:br/>
-        <w:t xml:space="preserve">Note that a Household, and likely many other classes may have different definitions in different contexts/applications. To address </w:t>
-      </w:r>
-      <w:proofErr w:type="gramStart"/>
-      <w:r>
-        <w:t>this</w:t>
-      </w:r>
-      <w:proofErr w:type="gramEnd"/>
-      <w:r>
-        <w:t xml:space="preserve"> we </w:t>
-      </w:r>
-      <w:r>
-        <w:t>may be required to</w:t>
-      </w:r>
-      <w:r>
-        <w:t xml:space="preserve"> introduce specializations of the class (e.g. ILUTE_Household, TTS_Household)</w:t>
-      </w:r>
-      <w:r>
-        <w:t xml:space="preserve"> in future extensions.</w:t>
-      </w:r>
-    </w:p>
-    <w:p>
-      <w:pPr>
-        <w:pStyle w:val="ListParagraph"/>
-      </w:pPr>
-      <w:r>
-        <w:lastRenderedPageBreak/>
         <w:t>Dwelling</w:t>
       </w:r>
       <w:r>
@@ -27122,18 +27114,19 @@
         </w:trPr>
         <w:tc>
           <w:tcPr>
-            <w:tcW w:w="2126" w:type="dxa"/>
+            <w:tcW w:w="2097" w:type="dxa"/>
             <w:shd w:val="clear" w:color="auto" w:fill="00FFFF"/>
           </w:tcPr>
           <w:p>
             <w:r>
+              <w:lastRenderedPageBreak/>
               <w:t>Object</w:t>
             </w:r>
           </w:p>
         </w:tc>
         <w:tc>
           <w:tcPr>
-            <w:tcW w:w="2564" w:type="dxa"/>
+            <w:tcW w:w="2557" w:type="dxa"/>
             <w:shd w:val="clear" w:color="auto" w:fill="00FFFF"/>
           </w:tcPr>
           <w:p>
@@ -27144,7 +27137,7 @@
         </w:tc>
         <w:tc>
           <w:tcPr>
-            <w:tcW w:w="4886" w:type="dxa"/>
+            <w:tcW w:w="4696" w:type="dxa"/>
             <w:shd w:val="clear" w:color="auto" w:fill="00FFFF"/>
           </w:tcPr>
           <w:p>
@@ -27160,7 +27153,7 @@
         </w:trPr>
         <w:tc>
           <w:tcPr>
-            <w:tcW w:w="2126" w:type="dxa"/>
+            <w:tcW w:w="2097" w:type="dxa"/>
             <w:vMerge w:val="restart"/>
           </w:tcPr>
           <w:p>
@@ -27174,7 +27167,7 @@
         </w:tc>
         <w:tc>
           <w:tcPr>
-            <w:tcW w:w="2564" w:type="dxa"/>
+            <w:tcW w:w="2557" w:type="dxa"/>
           </w:tcPr>
           <w:p>
             <w:r>
@@ -27184,7 +27177,7 @@
         </w:tc>
         <w:tc>
           <w:tcPr>
-            <w:tcW w:w="4886" w:type="dxa"/>
+            <w:tcW w:w="4696" w:type="dxa"/>
           </w:tcPr>
           <w:p>
             <w:proofErr w:type="gramStart"/>
@@ -27204,14 +27197,14 @@
         </w:trPr>
         <w:tc>
           <w:tcPr>
-            <w:tcW w:w="2126" w:type="dxa"/>
+            <w:tcW w:w="2097" w:type="dxa"/>
             <w:vMerge/>
           </w:tcPr>
           <w:p/>
         </w:tc>
         <w:tc>
           <w:tcPr>
-            <w:tcW w:w="2564" w:type="dxa"/>
+            <w:tcW w:w="2557" w:type="dxa"/>
           </w:tcPr>
           <w:p>
             <w:r>
@@ -27221,7 +27214,7 @@
         </w:tc>
         <w:tc>
           <w:tcPr>
-            <w:tcW w:w="4886" w:type="dxa"/>
+            <w:tcW w:w="4696" w:type="dxa"/>
           </w:tcPr>
           <w:p>
             <w:proofErr w:type="gramStart"/>
@@ -27253,14 +27246,14 @@
         </w:trPr>
         <w:tc>
           <w:tcPr>
-            <w:tcW w:w="2126" w:type="dxa"/>
+            <w:tcW w:w="2097" w:type="dxa"/>
             <w:vMerge/>
           </w:tcPr>
           <w:p/>
         </w:tc>
         <w:tc>
           <w:tcPr>
-            <w:tcW w:w="2564" w:type="dxa"/>
+            <w:tcW w:w="2557" w:type="dxa"/>
           </w:tcPr>
           <w:p>
             <w:proofErr w:type="gramStart"/>
@@ -27275,7 +27268,7 @@
         </w:tc>
         <w:tc>
           <w:tcPr>
-            <w:tcW w:w="4886" w:type="dxa"/>
+            <w:tcW w:w="4696" w:type="dxa"/>
           </w:tcPr>
           <w:p>
             <w:r>
@@ -27298,7 +27291,7 @@
         </w:trPr>
         <w:tc>
           <w:tcPr>
-            <w:tcW w:w="2126" w:type="dxa"/>
+            <w:tcW w:w="2097" w:type="dxa"/>
             <w:vMerge w:val="restart"/>
           </w:tcPr>
           <w:p>
@@ -27309,7 +27302,7 @@
         </w:tc>
         <w:tc>
           <w:tcPr>
-            <w:tcW w:w="2564" w:type="dxa"/>
+            <w:tcW w:w="2557" w:type="dxa"/>
           </w:tcPr>
           <w:p>
             <w:r>
@@ -27319,15 +27312,12 @@
         </w:tc>
         <w:tc>
           <w:tcPr>
-            <w:tcW w:w="4886" w:type="dxa"/>
-          </w:tcPr>
-          <w:p>
-            <w:proofErr w:type="gramStart"/>
-            <w:r>
-              <w:t>change:</w:t>
-            </w:r>
-            <w:r>
-              <w:t>Manifestation</w:t>
+            <w:tcW w:w="4696" w:type="dxa"/>
+          </w:tcPr>
+          <w:p>
+            <w:proofErr w:type="gramStart"/>
+            <w:r>
+              <w:t>change:Manifestation</w:t>
             </w:r>
             <w:proofErr w:type="gramEnd"/>
           </w:p>
@@ -27339,14 +27329,14 @@
         </w:trPr>
         <w:tc>
           <w:tcPr>
-            <w:tcW w:w="2126" w:type="dxa"/>
+            <w:tcW w:w="2097" w:type="dxa"/>
             <w:vMerge/>
           </w:tcPr>
           <w:p/>
         </w:tc>
         <w:tc>
           <w:tcPr>
-            <w:tcW w:w="2564" w:type="dxa"/>
+            <w:tcW w:w="2557" w:type="dxa"/>
           </w:tcPr>
           <w:p>
             <w:r>
@@ -27356,34 +27346,16 @@
         </w:tc>
         <w:tc>
           <w:tcPr>
-            <w:tcW w:w="4886" w:type="dxa"/>
-          </w:tcPr>
-          <w:p>
-            <w:proofErr w:type="gramStart"/>
-            <w:r>
-              <w:t>change:</w:t>
-            </w:r>
-            <w:r>
-              <w:t>manifestationOf</w:t>
-            </w:r>
-            <w:proofErr w:type="gramEnd"/>
-            <w:r>
-              <w:t xml:space="preserve"> some Family</w:t>
-            </w:r>
-            <w:r>
-              <w:t>PD</w:t>
-            </w:r>
-            <w:r>
-              <w:t xml:space="preserve"> and  </w:t>
-            </w:r>
-            <w:r>
-              <w:t xml:space="preserve"> change:</w:t>
-            </w:r>
-            <w:r>
-              <w:t>manifestationOf only Family</w:t>
-            </w:r>
-            <w:r>
-              <w:t>PD</w:t>
+            <w:tcW w:w="4696" w:type="dxa"/>
+          </w:tcPr>
+          <w:p>
+            <w:proofErr w:type="gramStart"/>
+            <w:r>
+              <w:t>change:manifestationOf</w:t>
+            </w:r>
+            <w:proofErr w:type="gramEnd"/>
+            <w:r>
+              <w:t xml:space="preserve"> some FamilyPD and   change:manifestationOf only FamilyPD</w:t>
             </w:r>
           </w:p>
         </w:tc>
@@ -27394,29 +27366,26 @@
         </w:trPr>
         <w:tc>
           <w:tcPr>
-            <w:tcW w:w="2126" w:type="dxa"/>
+            <w:tcW w:w="2097" w:type="dxa"/>
             <w:vMerge/>
           </w:tcPr>
           <w:p/>
         </w:tc>
         <w:tc>
           <w:tcPr>
-            <w:tcW w:w="2564" w:type="dxa"/>
-          </w:tcPr>
-          <w:p>
-            <w:proofErr w:type="gramStart"/>
-            <w:r>
-              <w:t>change:</w:t>
-            </w:r>
-            <w:r>
-              <w:t>existsAt</w:t>
-            </w:r>
-            <w:proofErr w:type="gramEnd"/>
-          </w:p>
-        </w:tc>
-        <w:tc>
-          <w:tcPr>
-            <w:tcW w:w="4886" w:type="dxa"/>
+            <w:tcW w:w="2557" w:type="dxa"/>
+          </w:tcPr>
+          <w:p>
+            <w:proofErr w:type="gramStart"/>
+            <w:r>
+              <w:t>change:existsAt</w:t>
+            </w:r>
+            <w:proofErr w:type="gramEnd"/>
+          </w:p>
+        </w:tc>
+        <w:tc>
+          <w:tcPr>
+            <w:tcW w:w="4696" w:type="dxa"/>
           </w:tcPr>
           <w:p>
             <w:r>
@@ -27424,17 +27393,11 @@
             </w:r>
             <w:proofErr w:type="gramStart"/>
             <w:r>
-              <w:t xml:space="preserve">1 </w:t>
-            </w:r>
-            <w:r>
-              <w:t xml:space="preserve"> time</w:t>
-            </w:r>
-            <w:proofErr w:type="gramEnd"/>
-            <w:r>
-              <w:t>:</w:t>
-            </w:r>
-            <w:r>
-              <w:t>TemporalEntity</w:t>
+              <w:t>1  time</w:t>
+            </w:r>
+            <w:proofErr w:type="gramEnd"/>
+            <w:r>
+              <w:t>:TemporalEntity</w:t>
             </w:r>
           </w:p>
         </w:tc>
@@ -27445,39 +27408,32 @@
         </w:trPr>
         <w:tc>
           <w:tcPr>
-            <w:tcW w:w="2126" w:type="dxa"/>
-            <w:vMerge w:val="restart"/>
-          </w:tcPr>
-          <w:p>
-            <w:r>
-              <w:t>Household</w:t>
-            </w:r>
-            <w:r>
-              <w:t>PD</w:t>
-            </w:r>
-          </w:p>
-        </w:tc>
-        <w:tc>
-          <w:tcPr>
-            <w:tcW w:w="2564" w:type="dxa"/>
-          </w:tcPr>
-          <w:p>
-            <w:r>
-              <w:t>subclassOf</w:t>
-            </w:r>
-          </w:p>
-        </w:tc>
-        <w:tc>
-          <w:tcPr>
-            <w:tcW w:w="4886" w:type="dxa"/>
-          </w:tcPr>
-          <w:p>
-            <w:proofErr w:type="gramStart"/>
-            <w:r>
-              <w:t>change:t</w:t>
-            </w:r>
-            <w:r>
-              <w:t>imeVaryingConcept</w:t>
+            <w:tcW w:w="2097" w:type="dxa"/>
+            <w:vMerge/>
+          </w:tcPr>
+          <w:p/>
+        </w:tc>
+        <w:tc>
+          <w:tcPr>
+            <w:tcW w:w="2557" w:type="dxa"/>
+          </w:tcPr>
+          <w:p>
+            <w:r>
+              <w:t>hasMember</w:t>
+            </w:r>
+          </w:p>
+        </w:tc>
+        <w:tc>
+          <w:tcPr>
+            <w:tcW w:w="4696" w:type="dxa"/>
+          </w:tcPr>
+          <w:p>
+            <w:r>
+              <w:t xml:space="preserve">only </w:t>
+            </w:r>
+            <w:proofErr w:type="gramStart"/>
+            <w:r>
+              <w:t>person:Person</w:t>
             </w:r>
             <w:proofErr w:type="gramEnd"/>
           </w:p>
@@ -27489,52 +27445,41 @@
         </w:trPr>
         <w:tc>
           <w:tcPr>
-            <w:tcW w:w="2126" w:type="dxa"/>
-            <w:vMerge/>
-          </w:tcPr>
-          <w:p/>
-        </w:tc>
-        <w:tc>
-          <w:tcPr>
-            <w:tcW w:w="2564" w:type="dxa"/>
-          </w:tcPr>
-          <w:p>
-            <w:r>
-              <w:t>equivalentClass</w:t>
-            </w:r>
-          </w:p>
-        </w:tc>
-        <w:tc>
-          <w:tcPr>
-            <w:tcW w:w="4886" w:type="dxa"/>
-          </w:tcPr>
-          <w:p>
-            <w:proofErr w:type="gramStart"/>
-            <w:r>
-              <w:t>change:</w:t>
-            </w:r>
-            <w:r>
-              <w:t>ha</w:t>
-            </w:r>
-            <w:r>
-              <w:t>sManifestation</w:t>
-            </w:r>
-            <w:proofErr w:type="gramEnd"/>
-            <w:r>
-              <w:t xml:space="preserve"> some Household</w:t>
-            </w:r>
-            <w:r>
-              <w:t xml:space="preserve"> and  </w:t>
-            </w:r>
-            <w:r>
-              <w:t xml:space="preserve"> change:</w:t>
-            </w:r>
-            <w:r>
-              <w:t>ha</w:t>
-            </w:r>
-            <w:r>
-              <w:t>sManifestation only Household</w:t>
-            </w:r>
+            <w:tcW w:w="2097" w:type="dxa"/>
+            <w:vMerge w:val="restart"/>
+          </w:tcPr>
+          <w:p>
+            <w:r>
+              <w:t>Household</w:t>
+            </w:r>
+            <w:r>
+              <w:t>PD</w:t>
+            </w:r>
+          </w:p>
+        </w:tc>
+        <w:tc>
+          <w:tcPr>
+            <w:tcW w:w="2557" w:type="dxa"/>
+          </w:tcPr>
+          <w:p>
+            <w:r>
+              <w:t>subclassOf</w:t>
+            </w:r>
+          </w:p>
+        </w:tc>
+        <w:tc>
+          <w:tcPr>
+            <w:tcW w:w="4696" w:type="dxa"/>
+          </w:tcPr>
+          <w:p>
+            <w:proofErr w:type="gramStart"/>
+            <w:r>
+              <w:t>change:t</w:t>
+            </w:r>
+            <w:r>
+              <w:t>imeVaryingConcept</w:t>
+            </w:r>
+            <w:proofErr w:type="gramEnd"/>
           </w:p>
         </w:tc>
       </w:tr>
@@ -27544,14 +27489,24 @@
         </w:trPr>
         <w:tc>
           <w:tcPr>
-            <w:tcW w:w="2126" w:type="dxa"/>
+            <w:tcW w:w="2097" w:type="dxa"/>
             <w:vMerge/>
           </w:tcPr>
           <w:p/>
         </w:tc>
         <w:tc>
           <w:tcPr>
-            <w:tcW w:w="2564" w:type="dxa"/>
+            <w:tcW w:w="2557" w:type="dxa"/>
+          </w:tcPr>
+          <w:p>
+            <w:r>
+              <w:t>equivalentClass</w:t>
+            </w:r>
+          </w:p>
+        </w:tc>
+        <w:tc>
+          <w:tcPr>
+            <w:tcW w:w="4696" w:type="dxa"/>
           </w:tcPr>
           <w:p>
             <w:proofErr w:type="gramStart"/>
@@ -27559,32 +27514,26 @@
               <w:t>change:</w:t>
             </w:r>
             <w:r>
-              <w:t>existsAt</w:t>
-            </w:r>
-            <w:proofErr w:type="gramEnd"/>
-          </w:p>
-        </w:tc>
-        <w:tc>
-          <w:tcPr>
-            <w:tcW w:w="4886" w:type="dxa"/>
-          </w:tcPr>
-          <w:p>
-            <w:r>
-              <w:t xml:space="preserve">exactly </w:t>
-            </w:r>
-            <w:proofErr w:type="gramStart"/>
-            <w:r>
-              <w:t xml:space="preserve">1 </w:t>
-            </w:r>
-            <w:r>
-              <w:t xml:space="preserve"> time</w:t>
-            </w:r>
-            <w:proofErr w:type="gramEnd"/>
-            <w:r>
-              <w:t>:</w:t>
-            </w:r>
-            <w:r>
-              <w:t>Interval</w:t>
+              <w:t>ha</w:t>
+            </w:r>
+            <w:r>
+              <w:t>sManifestation</w:t>
+            </w:r>
+            <w:proofErr w:type="gramEnd"/>
+            <w:r>
+              <w:t xml:space="preserve"> some Household</w:t>
+            </w:r>
+            <w:r>
+              <w:t xml:space="preserve"> and  </w:t>
+            </w:r>
+            <w:r>
+              <w:t xml:space="preserve"> change:</w:t>
+            </w:r>
+            <w:r>
+              <w:t>ha</w:t>
+            </w:r>
+            <w:r>
+              <w:t>sManifestation only Household</w:t>
             </w:r>
           </w:p>
         </w:tc>
@@ -27595,31 +27544,47 @@
         </w:trPr>
         <w:tc>
           <w:tcPr>
-            <w:tcW w:w="2126" w:type="dxa"/>
+            <w:tcW w:w="2097" w:type="dxa"/>
             <w:vMerge/>
           </w:tcPr>
           <w:p/>
         </w:tc>
         <w:tc>
           <w:tcPr>
-            <w:tcW w:w="2564" w:type="dxa"/>
-          </w:tcPr>
-          <w:p>
-            <w:r>
-              <w:t>occupies</w:t>
-            </w:r>
-          </w:p>
-        </w:tc>
-        <w:tc>
-          <w:tcPr>
-            <w:tcW w:w="4886" w:type="dxa"/>
-          </w:tcPr>
-          <w:p>
-            <w:r>
-              <w:t>exactly 1 Dwelling</w:t>
-            </w:r>
-            <w:r>
-              <w:t>Unit</w:t>
+            <w:tcW w:w="2557" w:type="dxa"/>
+          </w:tcPr>
+          <w:p>
+            <w:proofErr w:type="gramStart"/>
+            <w:r>
+              <w:t>change:</w:t>
+            </w:r>
+            <w:r>
+              <w:t>existsAt</w:t>
+            </w:r>
+            <w:proofErr w:type="gramEnd"/>
+          </w:p>
+        </w:tc>
+        <w:tc>
+          <w:tcPr>
+            <w:tcW w:w="4696" w:type="dxa"/>
+          </w:tcPr>
+          <w:p>
+            <w:r>
+              <w:t xml:space="preserve">exactly </w:t>
+            </w:r>
+            <w:proofErr w:type="gramStart"/>
+            <w:r>
+              <w:t xml:space="preserve">1 </w:t>
+            </w:r>
+            <w:r>
+              <w:t xml:space="preserve"> time</w:t>
+            </w:r>
+            <w:proofErr w:type="gramEnd"/>
+            <w:r>
+              <w:t>:</w:t>
+            </w:r>
+            <w:r>
+              <w:t>Interval</w:t>
             </w:r>
           </w:p>
         </w:tc>
@@ -27630,40 +27595,32 @@
         </w:trPr>
         <w:tc>
           <w:tcPr>
-            <w:tcW w:w="2126" w:type="dxa"/>
-            <w:vMerge w:val="restart"/>
-          </w:tcPr>
-          <w:p>
-            <w:proofErr w:type="gramStart"/>
-            <w:r>
-              <w:t>gci:Household</w:t>
-            </w:r>
-            <w:proofErr w:type="gramEnd"/>
-          </w:p>
-        </w:tc>
-        <w:tc>
-          <w:tcPr>
-            <w:tcW w:w="2564" w:type="dxa"/>
-          </w:tcPr>
-          <w:p>
-            <w:r>
-              <w:t>subclassOf</w:t>
-            </w:r>
-          </w:p>
-        </w:tc>
-        <w:tc>
-          <w:tcPr>
-            <w:tcW w:w="4886" w:type="dxa"/>
-          </w:tcPr>
-          <w:p>
-            <w:proofErr w:type="gramStart"/>
-            <w:r>
-              <w:t>change:</w:t>
-            </w:r>
-            <w:r>
-              <w:t>Manifestation</w:t>
-            </w:r>
-            <w:proofErr w:type="gramEnd"/>
+            <w:tcW w:w="2097" w:type="dxa"/>
+            <w:vMerge/>
+          </w:tcPr>
+          <w:p/>
+        </w:tc>
+        <w:tc>
+          <w:tcPr>
+            <w:tcW w:w="2557" w:type="dxa"/>
+          </w:tcPr>
+          <w:p>
+            <w:r>
+              <w:t>occupies</w:t>
+            </w:r>
+          </w:p>
+        </w:tc>
+        <w:tc>
+          <w:tcPr>
+            <w:tcW w:w="4696" w:type="dxa"/>
+          </w:tcPr>
+          <w:p>
+            <w:r>
+              <w:t>exactly 1 Dwelling</w:t>
+            </w:r>
+            <w:r>
+              <w:t>Unit</w:t>
+            </w:r>
           </w:p>
         </w:tc>
       </w:tr>
@@ -27673,52 +27630,37 @@
         </w:trPr>
         <w:tc>
           <w:tcPr>
-            <w:tcW w:w="2126" w:type="dxa"/>
-            <w:vMerge/>
-          </w:tcPr>
-          <w:p/>
-        </w:tc>
-        <w:tc>
-          <w:tcPr>
-            <w:tcW w:w="2564" w:type="dxa"/>
-          </w:tcPr>
-          <w:p>
-            <w:r>
-              <w:t>equivalentClass</w:t>
-            </w:r>
-          </w:p>
-        </w:tc>
-        <w:tc>
-          <w:tcPr>
-            <w:tcW w:w="4886" w:type="dxa"/>
-          </w:tcPr>
-          <w:p>
-            <w:proofErr w:type="gramStart"/>
-            <w:r>
-              <w:t>change:</w:t>
-            </w:r>
-            <w:r>
-              <w:t>mani</w:t>
-            </w:r>
-            <w:r>
-              <w:t>festationOf</w:t>
-            </w:r>
-            <w:proofErr w:type="gramEnd"/>
-            <w:r>
-              <w:t xml:space="preserve"> some HouseholdPD</w:t>
-            </w:r>
-            <w:r>
-              <w:t xml:space="preserve"> and  </w:t>
-            </w:r>
-            <w:r>
-              <w:t xml:space="preserve"> change:</w:t>
-            </w:r>
-            <w:r>
-              <w:t>manifestationOf only HouseholdP</w:t>
-            </w:r>
-            <w:r>
-              <w:t>D</w:t>
-            </w:r>
+            <w:tcW w:w="2097" w:type="dxa"/>
+            <w:vMerge w:val="restart"/>
+          </w:tcPr>
+          <w:p>
+            <w:proofErr w:type="gramStart"/>
+            <w:r>
+              <w:t>gci:Household</w:t>
+            </w:r>
+            <w:proofErr w:type="gramEnd"/>
+          </w:p>
+        </w:tc>
+        <w:tc>
+          <w:tcPr>
+            <w:tcW w:w="2557" w:type="dxa"/>
+          </w:tcPr>
+          <w:p>
+            <w:r>
+              <w:t>subclassOf</w:t>
+            </w:r>
+          </w:p>
+        </w:tc>
+        <w:tc>
+          <w:tcPr>
+            <w:tcW w:w="4696" w:type="dxa"/>
+          </w:tcPr>
+          <w:p>
+            <w:proofErr w:type="gramStart"/>
+            <w:r>
+              <w:t>change:Manifestation</w:t>
+            </w:r>
+            <w:proofErr w:type="gramEnd"/>
           </w:p>
         </w:tc>
       </w:tr>
@@ -27728,47 +27670,33 @@
         </w:trPr>
         <w:tc>
           <w:tcPr>
-            <w:tcW w:w="2126" w:type="dxa"/>
+            <w:tcW w:w="2097" w:type="dxa"/>
             <w:vMerge/>
           </w:tcPr>
           <w:p/>
         </w:tc>
         <w:tc>
           <w:tcPr>
-            <w:tcW w:w="2564" w:type="dxa"/>
-          </w:tcPr>
-          <w:p>
-            <w:proofErr w:type="gramStart"/>
-            <w:r>
-              <w:t>change:</w:t>
-            </w:r>
-            <w:r>
-              <w:t>existsAt</w:t>
-            </w:r>
-            <w:proofErr w:type="gramEnd"/>
-          </w:p>
-        </w:tc>
-        <w:tc>
-          <w:tcPr>
-            <w:tcW w:w="4886" w:type="dxa"/>
-          </w:tcPr>
-          <w:p>
-            <w:r>
-              <w:t xml:space="preserve">exactly </w:t>
-            </w:r>
-            <w:proofErr w:type="gramStart"/>
-            <w:r>
-              <w:t xml:space="preserve">1 </w:t>
-            </w:r>
-            <w:r>
-              <w:t xml:space="preserve"> time</w:t>
-            </w:r>
-            <w:proofErr w:type="gramEnd"/>
-            <w:r>
-              <w:t>:</w:t>
-            </w:r>
-            <w:r>
-              <w:t>TemporalEntity</w:t>
+            <w:tcW w:w="2557" w:type="dxa"/>
+          </w:tcPr>
+          <w:p>
+            <w:r>
+              <w:t>equivalentClass</w:t>
+            </w:r>
+          </w:p>
+        </w:tc>
+        <w:tc>
+          <w:tcPr>
+            <w:tcW w:w="4696" w:type="dxa"/>
+          </w:tcPr>
+          <w:p>
+            <w:proofErr w:type="gramStart"/>
+            <w:r>
+              <w:t>change:manifestationOf</w:t>
+            </w:r>
+            <w:proofErr w:type="gramEnd"/>
+            <w:r>
+              <w:t xml:space="preserve"> some HouseholdPD and   change:manifestationOf only HouseholdPD</w:t>
             </w:r>
           </w:p>
         </w:tc>
@@ -27779,38 +27707,39 @@
         </w:trPr>
         <w:tc>
           <w:tcPr>
-            <w:tcW w:w="2126" w:type="dxa"/>
-            <w:vMerge w:val="restart"/>
-          </w:tcPr>
-          <w:p>
-            <w:r>
-              <w:t>DwellingUnitPD</w:t>
-            </w:r>
-          </w:p>
-        </w:tc>
-        <w:tc>
-          <w:tcPr>
-            <w:tcW w:w="2564" w:type="dxa"/>
-          </w:tcPr>
-          <w:p>
-            <w:r>
-              <w:t>subclassOf</w:t>
-            </w:r>
-          </w:p>
-        </w:tc>
-        <w:tc>
-          <w:tcPr>
-            <w:tcW w:w="4886" w:type="dxa"/>
-          </w:tcPr>
-          <w:p>
-            <w:proofErr w:type="gramStart"/>
-            <w:r>
-              <w:t>change:</w:t>
-            </w:r>
-            <w:r>
-              <w:t>TimeVaryingConcept</w:t>
-            </w:r>
-            <w:proofErr w:type="gramEnd"/>
+            <w:tcW w:w="2097" w:type="dxa"/>
+            <w:vMerge/>
+          </w:tcPr>
+          <w:p/>
+        </w:tc>
+        <w:tc>
+          <w:tcPr>
+            <w:tcW w:w="2557" w:type="dxa"/>
+          </w:tcPr>
+          <w:p>
+            <w:proofErr w:type="gramStart"/>
+            <w:r>
+              <w:t>change:existsAt</w:t>
+            </w:r>
+            <w:proofErr w:type="gramEnd"/>
+          </w:p>
+        </w:tc>
+        <w:tc>
+          <w:tcPr>
+            <w:tcW w:w="4696" w:type="dxa"/>
+          </w:tcPr>
+          <w:p>
+            <w:r>
+              <w:t xml:space="preserve">exactly </w:t>
+            </w:r>
+            <w:proofErr w:type="gramStart"/>
+            <w:r>
+              <w:t>1  time</w:t>
+            </w:r>
+            <w:proofErr w:type="gramEnd"/>
+            <w:r>
+              <w:t>:TemporalEntity</w:t>
+            </w:r>
           </w:p>
         </w:tc>
       </w:tr>
@@ -27820,52 +27749,34 @@
         </w:trPr>
         <w:tc>
           <w:tcPr>
-            <w:tcW w:w="2126" w:type="dxa"/>
+            <w:tcW w:w="2097" w:type="dxa"/>
             <w:vMerge/>
           </w:tcPr>
           <w:p/>
         </w:tc>
         <w:tc>
           <w:tcPr>
-            <w:tcW w:w="2564" w:type="dxa"/>
-          </w:tcPr>
-          <w:p>
-            <w:r>
-              <w:t>equivalentClass</w:t>
-            </w:r>
-          </w:p>
-        </w:tc>
-        <w:tc>
-          <w:tcPr>
-            <w:tcW w:w="4886" w:type="dxa"/>
-          </w:tcPr>
-          <w:p>
-            <w:proofErr w:type="gramStart"/>
-            <w:r>
-              <w:t>change:</w:t>
-            </w:r>
-            <w:r>
-              <w:t>hasManifestation</w:t>
-            </w:r>
-            <w:proofErr w:type="gramEnd"/>
-            <w:r>
-              <w:t xml:space="preserve"> some  Dwelling</w:t>
-            </w:r>
-            <w:r>
-              <w:t>Unit</w:t>
-            </w:r>
-            <w:r>
-              <w:t xml:space="preserve"> and  </w:t>
-            </w:r>
-            <w:r>
-              <w:t xml:space="preserve"> change:</w:t>
-            </w:r>
-            <w:r>
-              <w:t>hasManifestation only  Dwelling</w:t>
-            </w:r>
-            <w:r>
-              <w:t>Unit</w:t>
-            </w:r>
+            <w:tcW w:w="2557" w:type="dxa"/>
+          </w:tcPr>
+          <w:p>
+            <w:r>
+              <w:t>hasMember</w:t>
+            </w:r>
+          </w:p>
+        </w:tc>
+        <w:tc>
+          <w:tcPr>
+            <w:tcW w:w="4696" w:type="dxa"/>
+          </w:tcPr>
+          <w:p>
+            <w:r>
+              <w:t xml:space="preserve">only </w:t>
+            </w:r>
+            <w:proofErr w:type="gramStart"/>
+            <w:r>
+              <w:t>person:Person</w:t>
+            </w:r>
+            <w:proofErr w:type="gramEnd"/>
           </w:p>
         </w:tc>
       </w:tr>
@@ -27875,14 +27786,28 @@
         </w:trPr>
         <w:tc>
           <w:tcPr>
-            <w:tcW w:w="2126" w:type="dxa"/>
-            <w:vMerge/>
-          </w:tcPr>
-          <w:p/>
-        </w:tc>
-        <w:tc>
-          <w:tcPr>
-            <w:tcW w:w="2564" w:type="dxa"/>
+            <w:tcW w:w="2097" w:type="dxa"/>
+            <w:vMerge w:val="restart"/>
+          </w:tcPr>
+          <w:p>
+            <w:r>
+              <w:t>DwellingUnitPD</w:t>
+            </w:r>
+          </w:p>
+        </w:tc>
+        <w:tc>
+          <w:tcPr>
+            <w:tcW w:w="2557" w:type="dxa"/>
+          </w:tcPr>
+          <w:p>
+            <w:r>
+              <w:t>subclassOf</w:t>
+            </w:r>
+          </w:p>
+        </w:tc>
+        <w:tc>
+          <w:tcPr>
+            <w:tcW w:w="4696" w:type="dxa"/>
           </w:tcPr>
           <w:p>
             <w:proofErr w:type="gramStart"/>
@@ -27890,33 +27815,9 @@
               <w:t>change:</w:t>
             </w:r>
             <w:r>
-              <w:t>existsAt</w:t>
-            </w:r>
-            <w:proofErr w:type="gramEnd"/>
-          </w:p>
-        </w:tc>
-        <w:tc>
-          <w:tcPr>
-            <w:tcW w:w="4886" w:type="dxa"/>
-          </w:tcPr>
-          <w:p>
-            <w:r>
-              <w:t xml:space="preserve">exactly </w:t>
-            </w:r>
-            <w:proofErr w:type="gramStart"/>
-            <w:r>
-              <w:t xml:space="preserve">1 </w:t>
-            </w:r>
-            <w:r>
-              <w:t xml:space="preserve"> time</w:t>
-            </w:r>
-            <w:proofErr w:type="gramEnd"/>
-            <w:r>
-              <w:t>:</w:t>
-            </w:r>
-            <w:r>
-              <w:t>Interval</w:t>
-            </w:r>
+              <w:t>TimeVaryingConcept</w:t>
+            </w:r>
+            <w:proofErr w:type="gramEnd"/>
           </w:p>
         </w:tc>
       </w:tr>
@@ -27926,33 +27827,52 @@
         </w:trPr>
         <w:tc>
           <w:tcPr>
-            <w:tcW w:w="2126" w:type="dxa"/>
+            <w:tcW w:w="2097" w:type="dxa"/>
             <w:vMerge/>
           </w:tcPr>
           <w:p/>
         </w:tc>
         <w:tc>
           <w:tcPr>
-            <w:tcW w:w="2564" w:type="dxa"/>
-          </w:tcPr>
-          <w:p>
-            <w:pPr>
-              <w:rPr>
-                <w:highlight w:val="yellow"/>
-              </w:rPr>
-            </w:pPr>
-          </w:p>
-        </w:tc>
-        <w:tc>
-          <w:tcPr>
-            <w:tcW w:w="4886" w:type="dxa"/>
-          </w:tcPr>
-          <w:p>
-            <w:pPr>
-              <w:rPr>
-                <w:highlight w:val="yellow"/>
-              </w:rPr>
-            </w:pPr>
+            <w:tcW w:w="2557" w:type="dxa"/>
+          </w:tcPr>
+          <w:p>
+            <w:r>
+              <w:t>equivalentClass</w:t>
+            </w:r>
+          </w:p>
+        </w:tc>
+        <w:tc>
+          <w:tcPr>
+            <w:tcW w:w="4696" w:type="dxa"/>
+          </w:tcPr>
+          <w:p>
+            <w:proofErr w:type="gramStart"/>
+            <w:r>
+              <w:t>change:</w:t>
+            </w:r>
+            <w:r>
+              <w:t>hasManifestation</w:t>
+            </w:r>
+            <w:proofErr w:type="gramEnd"/>
+            <w:r>
+              <w:t xml:space="preserve"> some  Dwelling</w:t>
+            </w:r>
+            <w:r>
+              <w:t>Unit</w:t>
+            </w:r>
+            <w:r>
+              <w:t xml:space="preserve"> and  </w:t>
+            </w:r>
+            <w:r>
+              <w:t xml:space="preserve"> change:</w:t>
+            </w:r>
+            <w:r>
+              <w:t>hasManifestation only  Dwelling</w:t>
+            </w:r>
+            <w:r>
+              <w:t>Unit</w:t>
+            </w:r>
           </w:p>
         </w:tc>
       </w:tr>
@@ -27962,36 +27882,48 @@
         </w:trPr>
         <w:tc>
           <w:tcPr>
-            <w:tcW w:w="2126" w:type="dxa"/>
+            <w:tcW w:w="2097" w:type="dxa"/>
             <w:vMerge/>
           </w:tcPr>
           <w:p/>
         </w:tc>
         <w:tc>
           <w:tcPr>
-            <w:tcW w:w="2564" w:type="dxa"/>
-          </w:tcPr>
-          <w:p>
-            <w:proofErr w:type="gramStart"/>
-            <w:r>
-              <w:t>schema:address</w:t>
-            </w:r>
-            <w:proofErr w:type="gramEnd"/>
-          </w:p>
-        </w:tc>
-        <w:tc>
-          <w:tcPr>
-            <w:tcW w:w="4886" w:type="dxa"/>
-          </w:tcPr>
-          <w:p>
-            <w:r>
-              <w:t xml:space="preserve">only </w:t>
-            </w:r>
-            <w:proofErr w:type="gramStart"/>
-            <w:r>
-              <w:t>schema:PostalAddress</w:t>
-            </w:r>
-            <w:proofErr w:type="gramEnd"/>
+            <w:tcW w:w="2557" w:type="dxa"/>
+          </w:tcPr>
+          <w:p>
+            <w:proofErr w:type="gramStart"/>
+            <w:r>
+              <w:t>change:</w:t>
+            </w:r>
+            <w:r>
+              <w:t>existsAt</w:t>
+            </w:r>
+            <w:proofErr w:type="gramEnd"/>
+          </w:p>
+        </w:tc>
+        <w:tc>
+          <w:tcPr>
+            <w:tcW w:w="4696" w:type="dxa"/>
+          </w:tcPr>
+          <w:p>
+            <w:r>
+              <w:t xml:space="preserve">exactly </w:t>
+            </w:r>
+            <w:proofErr w:type="gramStart"/>
+            <w:r>
+              <w:t xml:space="preserve">1 </w:t>
+            </w:r>
+            <w:r>
+              <w:t xml:space="preserve"> time</w:t>
+            </w:r>
+            <w:proofErr w:type="gramEnd"/>
+            <w:r>
+              <w:t>:</w:t>
+            </w:r>
+            <w:r>
+              <w:t>Interval</w:t>
+            </w:r>
           </w:p>
         </w:tc>
       </w:tr>
@@ -28001,51 +27933,33 @@
         </w:trPr>
         <w:tc>
           <w:tcPr>
-            <w:tcW w:w="2126" w:type="dxa"/>
+            <w:tcW w:w="2097" w:type="dxa"/>
             <w:vMerge/>
           </w:tcPr>
           <w:p/>
         </w:tc>
         <w:tc>
           <w:tcPr>
-            <w:tcW w:w="2564" w:type="dxa"/>
-          </w:tcPr>
-          <w:p>
-            <w:r>
-              <w:t>spatial_</w:t>
-            </w:r>
-            <w:proofErr w:type="gramStart"/>
-            <w:r>
-              <w:t>loc:</w:t>
-            </w:r>
-            <w:r>
-              <w:t>hasLocation</w:t>
-            </w:r>
-            <w:proofErr w:type="gramEnd"/>
-          </w:p>
-        </w:tc>
-        <w:tc>
-          <w:tcPr>
-            <w:tcW w:w="4886" w:type="dxa"/>
-          </w:tcPr>
-          <w:p>
-            <w:proofErr w:type="gramStart"/>
-            <w:r>
-              <w:t xml:space="preserve">only </w:t>
-            </w:r>
-            <w:r>
-              <w:t xml:space="preserve"> </w:t>
-            </w:r>
-            <w:r>
-              <w:t>spatial</w:t>
-            </w:r>
-            <w:proofErr w:type="gramEnd"/>
-            <w:r>
-              <w:t>_loc:</w:t>
-            </w:r>
-            <w:r>
-              <w:t>SpatialFeature</w:t>
-            </w:r>
+            <w:tcW w:w="2557" w:type="dxa"/>
+          </w:tcPr>
+          <w:p>
+            <w:pPr>
+              <w:rPr>
+                <w:highlight w:val="yellow"/>
+              </w:rPr>
+            </w:pPr>
+          </w:p>
+        </w:tc>
+        <w:tc>
+          <w:tcPr>
+            <w:tcW w:w="4696" w:type="dxa"/>
+          </w:tcPr>
+          <w:p>
+            <w:pPr>
+              <w:rPr>
+                <w:highlight w:val="yellow"/>
+              </w:rPr>
+            </w:pPr>
           </w:p>
         </w:tc>
       </w:tr>
@@ -28055,36 +27969,34 @@
         </w:trPr>
         <w:tc>
           <w:tcPr>
-            <w:tcW w:w="2126" w:type="dxa"/>
-            <w:vMerge w:val="restart"/>
-          </w:tcPr>
-          <w:p>
-            <w:r>
-              <w:t>DwellingUnit</w:t>
-            </w:r>
-          </w:p>
-        </w:tc>
-        <w:tc>
-          <w:tcPr>
-            <w:tcW w:w="2564" w:type="dxa"/>
-          </w:tcPr>
-          <w:p>
-            <w:r>
-              <w:t>subclassOf</w:t>
-            </w:r>
-          </w:p>
-        </w:tc>
-        <w:tc>
-          <w:tcPr>
-            <w:tcW w:w="4886" w:type="dxa"/>
-          </w:tcPr>
-          <w:p>
-            <w:proofErr w:type="gramStart"/>
-            <w:r>
-              <w:t>change:</w:t>
-            </w:r>
-            <w:r>
-              <w:t>Manifestation</w:t>
+            <w:tcW w:w="2097" w:type="dxa"/>
+            <w:vMerge/>
+          </w:tcPr>
+          <w:p/>
+        </w:tc>
+        <w:tc>
+          <w:tcPr>
+            <w:tcW w:w="2557" w:type="dxa"/>
+          </w:tcPr>
+          <w:p>
+            <w:proofErr w:type="gramStart"/>
+            <w:r>
+              <w:t>schema:address</w:t>
+            </w:r>
+            <w:proofErr w:type="gramEnd"/>
+          </w:p>
+        </w:tc>
+        <w:tc>
+          <w:tcPr>
+            <w:tcW w:w="4696" w:type="dxa"/>
+          </w:tcPr>
+          <w:p>
+            <w:r>
+              <w:t xml:space="preserve">only </w:t>
+            </w:r>
+            <w:proofErr w:type="gramStart"/>
+            <w:r>
+              <w:t>schema:PostalAddress</w:t>
             </w:r>
             <w:proofErr w:type="gramEnd"/>
           </w:p>
@@ -28096,54 +28008,50 @@
         </w:trPr>
         <w:tc>
           <w:tcPr>
-            <w:tcW w:w="2126" w:type="dxa"/>
+            <w:tcW w:w="2097" w:type="dxa"/>
             <w:vMerge/>
           </w:tcPr>
           <w:p/>
         </w:tc>
         <w:tc>
           <w:tcPr>
-            <w:tcW w:w="2564" w:type="dxa"/>
-          </w:tcPr>
-          <w:p>
-            <w:r>
-              <w:t>equivalentClass</w:t>
-            </w:r>
-          </w:p>
-        </w:tc>
-        <w:tc>
-          <w:tcPr>
-            <w:tcW w:w="4886" w:type="dxa"/>
-          </w:tcPr>
-          <w:p>
-            <w:proofErr w:type="gramStart"/>
-            <w:r>
-              <w:t>change:</w:t>
-            </w:r>
-            <w:r>
-              <w:t>manifestationOf</w:t>
-            </w:r>
-            <w:proofErr w:type="gramEnd"/>
-            <w:r>
-              <w:t xml:space="preserve"> some  Dwelling</w:t>
-            </w:r>
-            <w:r>
-              <w:t>Unit</w:t>
-            </w:r>
-            <w:r>
-              <w:t xml:space="preserve">PD and  </w:t>
-            </w:r>
-            <w:r>
-              <w:t xml:space="preserve"> change:</w:t>
-            </w:r>
-            <w:r>
-              <w:t>manifestationOf only  Dwelling</w:t>
-            </w:r>
-            <w:r>
-              <w:t>Unit</w:t>
-            </w:r>
-            <w:r>
-              <w:t>PD</w:t>
+            <w:tcW w:w="2557" w:type="dxa"/>
+          </w:tcPr>
+          <w:p>
+            <w:r>
+              <w:t>spatial_</w:t>
+            </w:r>
+            <w:proofErr w:type="gramStart"/>
+            <w:r>
+              <w:t>loc:</w:t>
+            </w:r>
+            <w:r>
+              <w:t>hasLocation</w:t>
+            </w:r>
+            <w:proofErr w:type="gramEnd"/>
+          </w:p>
+        </w:tc>
+        <w:tc>
+          <w:tcPr>
+            <w:tcW w:w="4696" w:type="dxa"/>
+          </w:tcPr>
+          <w:p>
+            <w:proofErr w:type="gramStart"/>
+            <w:r>
+              <w:t xml:space="preserve">only </w:t>
+            </w:r>
+            <w:r>
+              <w:t xml:space="preserve"> </w:t>
+            </w:r>
+            <w:r>
+              <w:t>spatial</w:t>
+            </w:r>
+            <w:proofErr w:type="gramEnd"/>
+            <w:r>
+              <w:t>_loc:</w:t>
+            </w:r>
+            <w:r>
+              <w:t>SpatialFeature</w:t>
             </w:r>
           </w:p>
         </w:tc>
@@ -28154,14 +28062,28 @@
         </w:trPr>
         <w:tc>
           <w:tcPr>
-            <w:tcW w:w="2126" w:type="dxa"/>
-            <w:vMerge/>
-          </w:tcPr>
-          <w:p/>
-        </w:tc>
-        <w:tc>
-          <w:tcPr>
-            <w:tcW w:w="2564" w:type="dxa"/>
+            <w:tcW w:w="2097" w:type="dxa"/>
+            <w:vMerge w:val="restart"/>
+          </w:tcPr>
+          <w:p>
+            <w:r>
+              <w:t>DwellingUnit</w:t>
+            </w:r>
+          </w:p>
+        </w:tc>
+        <w:tc>
+          <w:tcPr>
+            <w:tcW w:w="2557" w:type="dxa"/>
+          </w:tcPr>
+          <w:p>
+            <w:r>
+              <w:t>subclassOf</w:t>
+            </w:r>
+          </w:p>
+        </w:tc>
+        <w:tc>
+          <w:tcPr>
+            <w:tcW w:w="4696" w:type="dxa"/>
           </w:tcPr>
           <w:p>
             <w:proofErr w:type="gramStart"/>
@@ -28169,33 +28091,9 @@
               <w:t>change:</w:t>
             </w:r>
             <w:r>
-              <w:t>existsAt</w:t>
-            </w:r>
-            <w:proofErr w:type="gramEnd"/>
-          </w:p>
-        </w:tc>
-        <w:tc>
-          <w:tcPr>
-            <w:tcW w:w="4886" w:type="dxa"/>
-          </w:tcPr>
-          <w:p>
-            <w:r>
-              <w:t xml:space="preserve">exactly </w:t>
-            </w:r>
-            <w:proofErr w:type="gramStart"/>
-            <w:r>
-              <w:t xml:space="preserve">1 </w:t>
-            </w:r>
-            <w:r>
-              <w:t xml:space="preserve"> time</w:t>
-            </w:r>
-            <w:proofErr w:type="gramEnd"/>
-            <w:r>
-              <w:t>:</w:t>
-            </w:r>
-            <w:r>
-              <w:t>TemporalEntity</w:t>
-            </w:r>
+              <w:t>Manifestation</w:t>
+            </w:r>
+            <w:proofErr w:type="gramEnd"/>
           </w:p>
         </w:tc>
       </w:tr>
@@ -28205,28 +28103,54 @@
         </w:trPr>
         <w:tc>
           <w:tcPr>
-            <w:tcW w:w="2126" w:type="dxa"/>
+            <w:tcW w:w="2097" w:type="dxa"/>
             <w:vMerge/>
           </w:tcPr>
           <w:p/>
         </w:tc>
         <w:tc>
           <w:tcPr>
-            <w:tcW w:w="2564" w:type="dxa"/>
-          </w:tcPr>
-          <w:p>
-            <w:r>
-              <w:t>occupiedBy</w:t>
-            </w:r>
-          </w:p>
-        </w:tc>
-        <w:tc>
-          <w:tcPr>
-            <w:tcW w:w="4886" w:type="dxa"/>
-          </w:tcPr>
-          <w:p>
-            <w:r>
-              <w:t>exactly 1 Household</w:t>
+            <w:tcW w:w="2557" w:type="dxa"/>
+          </w:tcPr>
+          <w:p>
+            <w:r>
+              <w:t>equivalentClass</w:t>
+            </w:r>
+          </w:p>
+        </w:tc>
+        <w:tc>
+          <w:tcPr>
+            <w:tcW w:w="4696" w:type="dxa"/>
+          </w:tcPr>
+          <w:p>
+            <w:proofErr w:type="gramStart"/>
+            <w:r>
+              <w:t>change:</w:t>
+            </w:r>
+            <w:r>
+              <w:t>manifestationOf</w:t>
+            </w:r>
+            <w:proofErr w:type="gramEnd"/>
+            <w:r>
+              <w:t xml:space="preserve"> some  Dwelling</w:t>
+            </w:r>
+            <w:r>
+              <w:t>Unit</w:t>
+            </w:r>
+            <w:r>
+              <w:t xml:space="preserve">PD and  </w:t>
+            </w:r>
+            <w:r>
+              <w:t xml:space="preserve"> change:</w:t>
+            </w:r>
+            <w:r>
+              <w:t>manifestationOf only  Dwelling</w:t>
+            </w:r>
+            <w:r>
+              <w:t>Unit</w:t>
+            </w:r>
+            <w:r>
+              <w:t>PD</w:t>
             </w:r>
           </w:p>
         </w:tc>
@@ -28237,37 +28161,48 @@
         </w:trPr>
         <w:tc>
           <w:tcPr>
-            <w:tcW w:w="2126" w:type="dxa"/>
+            <w:tcW w:w="2097" w:type="dxa"/>
             <w:vMerge/>
           </w:tcPr>
           <w:p/>
         </w:tc>
         <w:tc>
           <w:tcPr>
-            <w:tcW w:w="2564" w:type="dxa"/>
-          </w:tcPr>
-          <w:p>
-            <w:r>
-              <w:t>hasValue</w:t>
-            </w:r>
-          </w:p>
-        </w:tc>
-        <w:tc>
-          <w:tcPr>
-            <w:tcW w:w="4886" w:type="dxa"/>
-          </w:tcPr>
-          <w:p>
-            <w:r>
-              <w:t xml:space="preserve">only </w:t>
-            </w:r>
-            <w:proofErr w:type="gramStart"/>
-            <w:r>
-              <w:t>monetary:</w:t>
-            </w:r>
-            <w:r>
-              <w:t>MonetaryValue</w:t>
-            </w:r>
-            <w:proofErr w:type="gramEnd"/>
+            <w:tcW w:w="2557" w:type="dxa"/>
+          </w:tcPr>
+          <w:p>
+            <w:proofErr w:type="gramStart"/>
+            <w:r>
+              <w:t>change:</w:t>
+            </w:r>
+            <w:r>
+              <w:t>existsAt</w:t>
+            </w:r>
+            <w:proofErr w:type="gramEnd"/>
+          </w:p>
+        </w:tc>
+        <w:tc>
+          <w:tcPr>
+            <w:tcW w:w="4696" w:type="dxa"/>
+          </w:tcPr>
+          <w:p>
+            <w:r>
+              <w:t xml:space="preserve">exactly </w:t>
+            </w:r>
+            <w:proofErr w:type="gramStart"/>
+            <w:r>
+              <w:t xml:space="preserve">1 </w:t>
+            </w:r>
+            <w:r>
+              <w:t xml:space="preserve"> time</w:t>
+            </w:r>
+            <w:proofErr w:type="gramEnd"/>
+            <w:r>
+              <w:t>:</w:t>
+            </w:r>
+            <w:r>
+              <w:t>TemporalEntity</w:t>
+            </w:r>
           </w:p>
         </w:tc>
       </w:tr>
@@ -28277,14 +28212,86 @@
         </w:trPr>
         <w:tc>
           <w:tcPr>
-            <w:tcW w:w="2126" w:type="dxa"/>
+            <w:tcW w:w="2097" w:type="dxa"/>
             <w:vMerge/>
           </w:tcPr>
           <w:p/>
         </w:tc>
         <w:tc>
           <w:tcPr>
-            <w:tcW w:w="2564" w:type="dxa"/>
+            <w:tcW w:w="2557" w:type="dxa"/>
+          </w:tcPr>
+          <w:p>
+            <w:r>
+              <w:t>occupiedBy</w:t>
+            </w:r>
+          </w:p>
+        </w:tc>
+        <w:tc>
+          <w:tcPr>
+            <w:tcW w:w="4696" w:type="dxa"/>
+          </w:tcPr>
+          <w:p>
+            <w:r>
+              <w:t>exactly 1 Household</w:t>
+            </w:r>
+          </w:p>
+        </w:tc>
+      </w:tr>
+      <w:tr>
+        <w:trPr>
+          <w:cantSplit/>
+        </w:trPr>
+        <w:tc>
+          <w:tcPr>
+            <w:tcW w:w="2097" w:type="dxa"/>
+            <w:vMerge/>
+          </w:tcPr>
+          <w:p/>
+        </w:tc>
+        <w:tc>
+          <w:tcPr>
+            <w:tcW w:w="2557" w:type="dxa"/>
+          </w:tcPr>
+          <w:p>
+            <w:r>
+              <w:t>hasValue</w:t>
+            </w:r>
+          </w:p>
+        </w:tc>
+        <w:tc>
+          <w:tcPr>
+            <w:tcW w:w="4696" w:type="dxa"/>
+          </w:tcPr>
+          <w:p>
+            <w:r>
+              <w:t xml:space="preserve">only </w:t>
+            </w:r>
+            <w:proofErr w:type="gramStart"/>
+            <w:r>
+              <w:t>monetary:</w:t>
+            </w:r>
+            <w:r>
+              <w:t>MonetaryValue</w:t>
+            </w:r>
+            <w:proofErr w:type="gramEnd"/>
+          </w:p>
+        </w:tc>
+      </w:tr>
+      <w:tr>
+        <w:trPr>
+          <w:cantSplit/>
+        </w:trPr>
+        <w:tc>
+          <w:tcPr>
+            <w:tcW w:w="2097" w:type="dxa"/>
+            <w:vMerge/>
+          </w:tcPr>
+          <w:p/>
+        </w:tc>
+        <w:tc>
+          <w:tcPr>
+            <w:tcW w:w="2557" w:type="dxa"/>
           </w:tcPr>
           <w:p>
             <w:r>
@@ -28294,7 +28301,7 @@
         </w:tc>
         <w:tc>
           <w:tcPr>
-            <w:tcW w:w="4886" w:type="dxa"/>
+            <w:tcW w:w="4696" w:type="dxa"/>
           </w:tcPr>
           <w:p>
             <w:r>
@@ -28779,6 +28786,17 @@
         </w:rPr>
         <w:t>to do: Employee subclass of Person</w:t>
       </w:r>
+    </w:p>
+    <w:p>
+      <w:pPr>
+        <w:pStyle w:val="ListParagraph"/>
+      </w:pPr>
+      <w:r>
+        <w:rPr>
+          <w:highlight w:val="yellow"/>
+        </w:rPr>
+        <w:t>Student</w:t>
+      </w:r>
       <w:r>
         <w:br/>
       </w:r>
@@ -29258,7 +29276,6 @@
           <w:p>
             <w:proofErr w:type="gramStart"/>
             <w:r>
-              <w:lastRenderedPageBreak/>
               <w:t>tove:Role</w:t>
             </w:r>
             <w:proofErr w:type="gramEnd"/>
@@ -30782,6 +30799,7 @@
           </w:tcPr>
           <w:p>
             <w:r>
+              <w:lastRenderedPageBreak/>
               <w:t>Salary</w:t>
             </w:r>
           </w:p>
@@ -30826,7 +30844,6 @@
           <w:p>
             <w:proofErr w:type="gramStart"/>
             <w:r>
-              <w:lastRenderedPageBreak/>
               <w:t>tove:Activity</w:t>
             </w:r>
             <w:proofErr w:type="gramEnd"/>
@@ -31787,6 +31804,7 @@
           </w:tcPr>
           <w:p>
             <w:r>
+              <w:lastRenderedPageBreak/>
               <w:t>BuildingUnit</w:t>
             </w:r>
             <w:r>
@@ -33761,17 +33779,17 @@
         <w:t xml:space="preserve">specific </w:t>
       </w:r>
       <w:r>
-        <w:t>relationship that should be captured rather than conflating the conce</w:t>
+        <w:t xml:space="preserve">relationship that should be captured rather </w:t>
+      </w:r>
+      <w:r>
+        <w:lastRenderedPageBreak/>
+        <w:t>than conflating the conce</w:t>
       </w:r>
       <w:r>
         <w:t>pts</w:t>
       </w:r>
       <w:r>
-        <w:t xml:space="preserve">. For example, there is nothing to stop a vehicle from going the </w:t>
-      </w:r>
-      <w:r>
-        <w:lastRenderedPageBreak/>
-        <w:t>wrong way on a road, except for the flow of traffic that is imposed on the system (</w:t>
+        <w:t>. For example, there is nothing to stop a vehicle from going the wrong way on a road, except for the flow of traffic that is imposed on the system (</w:t>
       </w:r>
       <w:r>
         <w:t xml:space="preserve">and </w:t>
@@ -68621,7 +68639,7 @@
 </file>
 
 <file path=customXml/itemProps1.xml><?xml version="1.0" encoding="utf-8"?>
-<ds:datastoreItem xmlns:ds="http://schemas.openxmlformats.org/officeDocument/2006/customXml" ds:itemID="{2AD17B47-310F-A74A-B0D6-1C88317466F3}">
+<ds:datastoreItem xmlns:ds="http://schemas.openxmlformats.org/officeDocument/2006/customXml" ds:itemID="{2A3A5070-7779-5B44-878B-96017AE41477}">
   <ds:schemaRefs>
     <ds:schemaRef ds:uri="http://schemas.openxmlformats.org/officeDocument/2006/bibliography"/>
   </ds:schemaRefs>

</xml_diff>

<commit_message>
revisions to hasMode, introduction of supportsMode
</commit_message>
<xml_diff>
--- a/docs/iCityOntologyReport_1.2.docx
+++ b/docs/iCityOntologyReport_1.2.docx
@@ -35126,7 +35126,21 @@
           <w:sz w:val="24"/>
         </w:rPr>
         <w:br/>
-        <w:t>A link has one or more Mode(s) of access.</w:t>
+        <w:t>A link</w:t>
+      </w:r>
+      <w:r>
+        <w:rPr>
+          <w:bCs/>
+          <w:sz w:val="24"/>
+        </w:rPr>
+        <w:t xml:space="preserve"> supports</w:t>
+      </w:r>
+      <w:r>
+        <w:rPr>
+          <w:bCs/>
+          <w:sz w:val="24"/>
+        </w:rPr>
+        <w:t xml:space="preserve"> one or more Mode(s) of access.</w:t>
       </w:r>
     </w:p>
     <w:p>
@@ -35213,13 +35227,12 @@
           <w:sz w:val="24"/>
         </w:rPr>
         <w:br/>
-        <w:t>There is a relationship between the modes of access of a link and those of the arcs it contains</w:t>
       </w:r>
       <w:r>
         <w:rPr>
           <w:sz w:val="24"/>
         </w:rPr>
-        <w:t xml:space="preserve"> that should be captured in a more detailed representation.</w:t>
+        <w:t>An Arc supports one or more Modes of access.</w:t>
       </w:r>
       <w:r>
         <w:rPr>
@@ -35248,7 +35261,6 @@
           <w:bCs/>
           <w:sz w:val="24"/>
         </w:rPr>
-        <w:lastRenderedPageBreak/>
         <w:t>Node</w:t>
       </w:r>
       <w:r>
@@ -35288,6 +35300,12 @@
           <w:sz w:val="24"/>
         </w:rPr>
         <w:br/>
+      </w:r>
+      <w:r>
+        <w:rPr>
+          <w:sz w:val="24"/>
+        </w:rPr>
+        <w:lastRenderedPageBreak/>
         <w:t>A Node may contain different types of controls: Network Transfer, Signal Control, and Flow Control.</w:t>
       </w:r>
       <w:r>
@@ -35633,7 +35651,6 @@
           <w:bCs/>
           <w:sz w:val="24"/>
         </w:rPr>
-        <w:lastRenderedPageBreak/>
         <w:t>Road</w:t>
       </w:r>
       <w:r>
@@ -35664,6 +35681,7 @@
           <w:bCs/>
           <w:sz w:val="24"/>
         </w:rPr>
+        <w:lastRenderedPageBreak/>
         <w:t>RoadSegment</w:t>
       </w:r>
       <w:r>
@@ -37530,7 +37548,10 @@
           </w:tcPr>
           <w:p>
             <w:r>
-              <w:t>hasMode</w:t>
+              <w:t>supports</w:t>
+            </w:r>
+            <w:r>
+              <w:t>Mode</w:t>
             </w:r>
           </w:p>
         </w:tc>
@@ -38549,7 +38570,10 @@
           </w:tcPr>
           <w:p>
             <w:r>
-              <w:t>hasMode</w:t>
+              <w:t>supports</w:t>
+            </w:r>
+            <w:r>
+              <w:t>Mode</w:t>
             </w:r>
           </w:p>
         </w:tc>
@@ -42464,6 +42488,14 @@
       </w:r>
     </w:p>
     <w:p>
+      <w:pPr>
+        <w:pStyle w:val="ListParagraph"/>
+        <w:numPr>
+          <w:ilvl w:val="0"/>
+          <w:numId w:val="7"/>
+        </w:numPr>
+      </w:pPr>
+      <w:bookmarkStart w:id="123" w:name="_GoBack"/>
       <w:r>
         <w:t>Define lane and link capacity units in greater detail</w:t>
       </w:r>
@@ -42476,111 +42508,113 @@
     </w:p>
     <w:p>
       <w:pPr>
-        <w:pStyle w:val="Heading3"/>
-      </w:pPr>
-      <w:bookmarkStart w:id="123" w:name="_Toc523308984"/>
-      <w:r>
-        <w:t xml:space="preserve">Travel </w:t>
-      </w:r>
-      <w:r>
-        <w:t>Costs</w:t>
-      </w:r>
-      <w:bookmarkEnd w:id="123"/>
+        <w:pStyle w:val="ListParagraph"/>
+        <w:numPr>
+          <w:ilvl w:val="0"/>
+          <w:numId w:val="7"/>
+        </w:numPr>
+      </w:pPr>
+      <w:r>
+        <w:t>There is a relationship between the modes of access of a link and those of the arcs it contains that should be captured in a more detailed representation.</w:t>
+      </w:r>
     </w:p>
     <w:p>
       <w:pPr>
-        <w:rPr>
-          <w:i/>
-        </w:rPr>
-      </w:pPr>
-      <w:r>
-        <w:rPr>
-          <w:i/>
-        </w:rPr>
-        <w:t>http://ontology.eil.utoronto.ca/icity/</w:t>
-      </w:r>
-      <w:r>
-        <w:rPr>
-          <w:i/>
-        </w:rPr>
-        <w:t>TravelCost</w:t>
-      </w:r>
-      <w:r>
-        <w:rPr>
-          <w:i/>
-        </w:rPr>
-        <w:t>.owl</w:t>
-      </w:r>
+        <w:pStyle w:val="Heading3"/>
+      </w:pPr>
+      <w:bookmarkStart w:id="124" w:name="_Toc523308984"/>
+      <w:bookmarkEnd w:id="123"/>
+      <w:r>
+        <w:t xml:space="preserve">Travel </w:t>
+      </w:r>
+      <w:r>
+        <w:t>Costs</w:t>
+      </w:r>
+      <w:bookmarkEnd w:id="124"/>
     </w:p>
     <w:p>
       <w:pPr>
         <w:rPr>
-          <w:b/>
-        </w:rPr>
-      </w:pPr>
-      <w:r>
-        <w:rPr>
-          <w:b/>
-        </w:rPr>
-        <w:t>Namespace: icity-travelcost</w:t>
+          <w:i/>
+        </w:rPr>
+      </w:pPr>
+      <w:r>
+        <w:rPr>
+          <w:i/>
+        </w:rPr>
+        <w:t>http://ontology.eil.utoronto.ca/icity/</w:t>
+      </w:r>
+      <w:r>
+        <w:rPr>
+          <w:i/>
+        </w:rPr>
+        <w:t>TravelCost</w:t>
+      </w:r>
+      <w:r>
+        <w:rPr>
+          <w:i/>
+        </w:rPr>
+        <w:t>.owl</w:t>
       </w:r>
     </w:p>
     <w:p>
-      <w:r>
-        <w:t>A</w:t>
-      </w:r>
-      <w:r>
-        <w:t>n extension of the transportation network (and other generic ontologies)</w:t>
-      </w:r>
-      <w:r>
-        <w:t xml:space="preserve"> is required in order</w:t>
-      </w:r>
-      <w:r>
-        <w:t xml:space="preserve"> to represent the different costs associated with accessing</w:t>
-      </w:r>
-      <w:r>
-        <w:t xml:space="preserve"> and travelling on</w:t>
-      </w:r>
-      <w:r>
-        <w:t xml:space="preserve"> the networks. These may take the form of </w:t>
-      </w:r>
-      <w:r>
-        <w:t xml:space="preserve">direct costs </w:t>
-      </w:r>
-      <w:r>
-        <w:t xml:space="preserve">such as </w:t>
-      </w:r>
-      <w:r>
-        <w:t xml:space="preserve">tolls and fares, or possible indirect costs such as vehicle wear and tear, gas, etc. In addition, there may be non-monetary costs associated with travel such as pollution and travel time. Costs are associated with Network </w:t>
-      </w:r>
-      <w:r>
-        <w:t>access</w:t>
-      </w:r>
-      <w:r>
-        <w:t xml:space="preserve">, but also with individual Arcs. They may </w:t>
-      </w:r>
-      <w:r>
-        <w:t xml:space="preserve">also </w:t>
-      </w:r>
-      <w:r>
-        <w:t>be dependent on situational factors such as time of day</w:t>
-      </w:r>
-      <w:r>
-        <w:t>, or age of traveler.</w:t>
-      </w:r>
-      <w:r>
-        <w:t xml:space="preserve"> Travel Costs define the costs associated with accessing the transportation system; a travel cost is a property of an arc or its network. We define a separate extension of Trip Costs to capture other, indirect costs that may vary between individual trips; a trip cost is a property of some instance of travelling.</w:t>
+      <w:pPr>
+        <w:rPr>
+          <w:b/>
+        </w:rPr>
+      </w:pPr>
+      <w:r>
+        <w:rPr>
+          <w:b/>
+        </w:rPr>
+        <w:t>Namespace: icity-travelcost</w:t>
       </w:r>
     </w:p>
     <w:p>
-      <w:pPr>
-        <w:pStyle w:val="ListParagraph"/>
-      </w:pPr>
-      <w:r>
-        <w:t>Travel Cost: There are different types of Travel Costs which are derived from different factors, and may be defined in different ways.</w:t>
-      </w:r>
-      <w:r>
-        <w:t xml:space="preserve"> Travel Costs apply to Arcs and / or Networks.</w:t>
+      <w:r>
+        <w:t>A</w:t>
+      </w:r>
+      <w:r>
+        <w:t>n extension of the transportation network (and other generic ontologies)</w:t>
+      </w:r>
+      <w:r>
+        <w:t xml:space="preserve"> is required in order</w:t>
+      </w:r>
+      <w:r>
+        <w:t xml:space="preserve"> to represent the different costs associated with accessing</w:t>
+      </w:r>
+      <w:r>
+        <w:t xml:space="preserve"> and travelling on</w:t>
+      </w:r>
+      <w:r>
+        <w:t xml:space="preserve"> the networks. These may take the form of </w:t>
+      </w:r>
+      <w:r>
+        <w:t xml:space="preserve">direct costs </w:t>
+      </w:r>
+      <w:r>
+        <w:t xml:space="preserve">such as </w:t>
+      </w:r>
+      <w:r>
+        <w:t xml:space="preserve">tolls and fares, or possible indirect costs such as vehicle wear and tear, gas, etc. In addition, there may be non-monetary costs associated with travel such as pollution and travel time. Costs are associated with Network </w:t>
+      </w:r>
+      <w:r>
+        <w:t>access</w:t>
+      </w:r>
+      <w:r>
+        <w:t xml:space="preserve">, but also with individual Arcs. They may </w:t>
+      </w:r>
+      <w:r>
+        <w:t xml:space="preserve">also </w:t>
+      </w:r>
+      <w:r>
+        <w:t>be dependent on situational factors such as time of day</w:t>
+      </w:r>
+      <w:r>
+        <w:t>, or age of traveler.</w:t>
+      </w:r>
+      <w:r>
+        <w:t xml:space="preserve"> Travel Costs define the costs associated with accessing the transportation system; a travel cost is a property of an arc or its network. We define a separate extension of Trip Costs to capture other, indirect costs that may vary between individual trips; a trip cost is a property of some instance of travelling.</w:t>
       </w:r>
     </w:p>
     <w:p>
@@ -42588,6 +42622,17 @@
         <w:pStyle w:val="ListParagraph"/>
       </w:pPr>
       <w:r>
+        <w:t>Travel Cost: There are different types of Travel Costs which are derived from different factors, and may be defined in different ways.</w:t>
+      </w:r>
+      <w:r>
+        <w:t xml:space="preserve"> Travel Costs apply to Arcs and / or Networks.</w:t>
+      </w:r>
+    </w:p>
+    <w:p>
+      <w:pPr>
+        <w:pStyle w:val="ListParagraph"/>
+      </w:pPr>
+      <w:r>
         <w:t>Distance Fee</w:t>
       </w:r>
       <w:r>
@@ -42607,6 +42652,9 @@
       </w:r>
       <w:r>
         <w:br/>
+      </w:r>
+      <w:r>
+        <w:lastRenderedPageBreak/>
         <w:t>It may have an associated time-of-day applicability</w:t>
       </w:r>
       <w:r>
@@ -42622,7 +42670,6 @@
         <w:pStyle w:val="ListParagraph"/>
       </w:pPr>
       <w:r>
-        <w:lastRenderedPageBreak/>
         <w:t>Access Fee</w:t>
       </w:r>
       <w:r>
@@ -43260,11 +43307,11 @@
       <w:pPr>
         <w:pStyle w:val="Heading2"/>
       </w:pPr>
-      <w:bookmarkStart w:id="124" w:name="_Toc523308985"/>
+      <w:bookmarkStart w:id="125" w:name="_Toc523308985"/>
       <w:r>
         <w:t>Parking Ontology</w:t>
       </w:r>
-      <w:bookmarkEnd w:id="124"/>
+      <w:bookmarkEnd w:id="125"/>
     </w:p>
     <w:p>
       <w:pPr>
@@ -43516,14 +43563,13 @@
       </w:r>
       <w:r>
         <w:br/>
+      </w:r>
+      <w:r>
+        <w:lastRenderedPageBreak/>
         <w:t>A Parking Space may or may not be occupied by some vehicle at a particular point in time.</w:t>
       </w:r>
       <w:r>
-        <w:t xml:space="preserve"> If a space is </w:t>
-      </w:r>
-      <w:r>
-        <w:lastRenderedPageBreak/>
-        <w:t>occupied, its availability may be determined (or approximated) based on the scheduled/purchased time by its current occupant.</w:t>
+        <w:t xml:space="preserve"> If a space is occupied, its availability may be determined (or approximated) based on the scheduled/purchased time by its current occupant.</w:t>
       </w:r>
     </w:p>
     <w:p>
@@ -45965,14 +46011,14 @@
       <w:pPr>
         <w:pStyle w:val="Heading2"/>
       </w:pPr>
-      <w:bookmarkStart w:id="125" w:name="_Toc523308986"/>
+      <w:bookmarkStart w:id="126" w:name="_Toc523308986"/>
       <w:r>
         <w:t>Public</w:t>
       </w:r>
       <w:r>
         <w:t xml:space="preserve"> Transit Ontology</w:t>
       </w:r>
-      <w:bookmarkEnd w:id="125"/>
+      <w:bookmarkEnd w:id="126"/>
     </w:p>
     <w:p>
       <w:pPr>
@@ -49398,14 +49444,14 @@
       <w:pPr>
         <w:pStyle w:val="Heading2"/>
       </w:pPr>
-      <w:bookmarkStart w:id="126" w:name="_Toc523308987"/>
+      <w:bookmarkStart w:id="127" w:name="_Toc523308987"/>
       <w:r>
         <w:t>Land Use</w:t>
       </w:r>
       <w:r>
         <w:t xml:space="preserve"> Ontology</w:t>
       </w:r>
-      <w:bookmarkEnd w:id="126"/>
+      <w:bookmarkEnd w:id="127"/>
     </w:p>
     <w:p>
       <w:pPr>
@@ -53693,14 +53739,14 @@
       <w:pPr>
         <w:pStyle w:val="Heading2"/>
       </w:pPr>
-      <w:bookmarkStart w:id="127" w:name="_Toc523308988"/>
+      <w:bookmarkStart w:id="128" w:name="_Toc523308988"/>
       <w:r>
         <w:t>Trip</w:t>
       </w:r>
       <w:r>
         <w:t xml:space="preserve"> Ontology</w:t>
       </w:r>
-      <w:bookmarkEnd w:id="127"/>
+      <w:bookmarkEnd w:id="128"/>
     </w:p>
     <w:p>
       <w:pPr>
@@ -55236,11 +55282,11 @@
       <w:pPr>
         <w:pStyle w:val="Heading3"/>
       </w:pPr>
-      <w:bookmarkStart w:id="128" w:name="_Toc523308989"/>
+      <w:bookmarkStart w:id="129" w:name="_Toc523308989"/>
       <w:r>
         <w:t>Trip Costs</w:t>
       </w:r>
-      <w:bookmarkEnd w:id="128"/>
+      <w:bookmarkEnd w:id="129"/>
     </w:p>
     <w:p>
       <w:pPr>
@@ -55783,11 +55829,11 @@
       <w:pPr>
         <w:pStyle w:val="Heading2"/>
       </w:pPr>
-      <w:bookmarkStart w:id="129" w:name="_Toc523308990"/>
+      <w:bookmarkStart w:id="130" w:name="_Toc523308990"/>
       <w:r>
         <w:t>Urban System Ontology</w:t>
       </w:r>
-      <w:bookmarkEnd w:id="129"/>
+      <w:bookmarkEnd w:id="130"/>
     </w:p>
     <w:p>
       <w:pPr>
@@ -55828,7 +55874,7 @@
       </w:r>
     </w:p>
     <w:p>
-      <w:bookmarkStart w:id="130" w:name="_Ref468171950"/>
+      <w:bookmarkStart w:id="131" w:name="_Ref468171950"/>
       <w:r>
         <w:t xml:space="preserve">Earlier in this report, we recognized that the urban system covers many different concepts, thus motivating the design of the preceding, so-called generic ontologies. However, it must be recognized that in isolation, these concepts do not effectively capture the urban system. The urban system not only includes these concepts, but relationships between them. For example, the relationship between its population and trips taken and vehicles used. The Urban System </w:t>
       </w:r>
@@ -57554,8 +57600,6 @@
             <w:tcW w:w="2896" w:type="dxa"/>
           </w:tcPr>
           <w:p>
-            <w:bookmarkStart w:id="131" w:name="_GoBack"/>
-            <w:bookmarkEnd w:id="131"/>
             <w:proofErr w:type="gramStart"/>
             <w:r>
               <w:t>transit:TransitSystem</w:t>
@@ -62206,7 +62250,7 @@
       <w:r>
         <w:t>Future Work</w:t>
       </w:r>
-      <w:bookmarkEnd w:id="130"/>
+      <w:bookmarkEnd w:id="131"/>
       <w:bookmarkEnd w:id="142"/>
     </w:p>
     <w:p>
@@ -66251,7 +66295,7 @@
   <w:abstractNum w:abstractNumId="14" w15:restartNumberingAfterBreak="0">
     <w:nsid w:val="594F70BD"/>
     <w:multiLevelType w:val="hybridMultilevel"/>
-    <w:tmpl w:val="36BADBC0"/>
+    <w:tmpl w:val="6DACEA4E"/>
     <w:lvl w:ilvl="0" w:tplc="04090001">
       <w:start w:val="1"/>
       <w:numFmt w:val="bullet"/>
@@ -69727,7 +69771,7 @@
 </file>
 
 <file path=customXml/itemProps1.xml><?xml version="1.0" encoding="utf-8"?>
-<ds:datastoreItem xmlns:ds="http://schemas.openxmlformats.org/officeDocument/2006/customXml" ds:itemID="{12BE79DB-BBDE-D442-B0EA-1CE72C691811}">
+<ds:datastoreItem xmlns:ds="http://schemas.openxmlformats.org/officeDocument/2006/customXml" ds:itemID="{DE8CFBDB-592F-A440-BD47-33A6EC107B4D}">
   <ds:schemaRefs>
     <ds:schemaRef ds:uri="http://schemas.openxmlformats.org/officeDocument/2006/bibliography"/>
   </ds:schemaRefs>

</xml_diff>

<commit_message>
revisions to hasMode, introduction of viaMode, revisions to Trip, Tour and TripSegment definitions
</commit_message>
<xml_diff>
--- a/docs/iCityOntologyReport_1.2.docx
+++ b/docs/iCityOntologyReport_1.2.docx
@@ -4987,7 +4987,6 @@
           <w:id w:val="3293063"/>
           <w:citation/>
         </w:sdtPr>
-        <w:sdtEndPr/>
         <w:sdtContent>
           <w:r>
             <w:fldChar w:fldCharType="begin"/>
@@ -8412,7 +8411,6 @@
           <w:id w:val="-1593151544"/>
           <w:citation/>
         </w:sdtPr>
-        <w:sdtEndPr/>
         <w:sdtContent>
           <w:r>
             <w:fldChar w:fldCharType="begin"/>
@@ -9469,7 +9467,6 @@
           <w:id w:val="72401784"/>
           <w:citation/>
         </w:sdtPr>
-        <w:sdtEndPr/>
         <w:sdtContent>
           <w:r>
             <w:fldChar w:fldCharType="begin"/>
@@ -10005,7 +10002,6 @@
           <w:id w:val="1410968273"/>
           <w:citation/>
         </w:sdtPr>
-        <w:sdtEndPr/>
         <w:sdtContent>
           <w:r>
             <w:rPr>
@@ -11577,7 +11573,6 @@
           <w:id w:val="186619329"/>
           <w:citation/>
         </w:sdtPr>
-        <w:sdtEndPr/>
         <w:sdtContent>
           <w:r>
             <w:fldChar w:fldCharType="begin"/>
@@ -11687,7 +11682,6 @@
           <w:id w:val="39854830"/>
           <w:citation/>
         </w:sdtPr>
-        <w:sdtEndPr/>
         <w:sdtContent>
           <w:r>
             <w:fldChar w:fldCharType="begin"/>
@@ -11740,7 +11734,6 @@
           <w:id w:val="39854829"/>
           <w:citation/>
         </w:sdtPr>
-        <w:sdtEndPr/>
         <w:sdtContent>
           <w:r>
             <w:fldChar w:fldCharType="begin"/>
@@ -12947,7 +12940,6 @@
           <w:id w:val="58942251"/>
           <w:citation/>
         </w:sdtPr>
-        <w:sdtEndPr/>
         <w:sdtContent>
           <w:r>
             <w:fldChar w:fldCharType="begin"/>
@@ -15967,7 +15959,6 @@
           <w:id w:val="39854831"/>
           <w:citation/>
         </w:sdtPr>
-        <w:sdtEndPr/>
         <w:sdtContent>
           <w:r>
             <w:fldChar w:fldCharType="begin"/>
@@ -18123,7 +18114,6 @@
           <w:id w:val="186619330"/>
           <w:citation/>
         </w:sdtPr>
-        <w:sdtEndPr/>
         <w:sdtContent>
           <w:r>
             <w:fldChar w:fldCharType="begin"/>
@@ -31962,7 +31952,6 @@
           <w:id w:val="186619331"/>
           <w:citation/>
         </w:sdtPr>
-        <w:sdtEndPr/>
         <w:sdtContent>
           <w:r>
             <w:fldChar w:fldCharType="begin"/>
@@ -34915,7 +34904,6 @@
           <w:id w:val="186619332"/>
           <w:citation/>
         </w:sdtPr>
-        <w:sdtEndPr/>
         <w:sdtContent>
           <w:r>
             <w:fldChar w:fldCharType="begin"/>
@@ -42495,7 +42483,6 @@
           <w:numId w:val="7"/>
         </w:numPr>
       </w:pPr>
-      <w:bookmarkStart w:id="123" w:name="_GoBack"/>
       <w:r>
         <w:t>Define lane and link capacity units in greater detail</w:t>
       </w:r>
@@ -42522,15 +42509,14 @@
       <w:pPr>
         <w:pStyle w:val="Heading3"/>
       </w:pPr>
-      <w:bookmarkStart w:id="124" w:name="_Toc523308984"/>
+      <w:bookmarkStart w:id="123" w:name="_Toc523308984"/>
+      <w:r>
+        <w:t xml:space="preserve">Travel </w:t>
+      </w:r>
+      <w:r>
+        <w:t>Costs</w:t>
+      </w:r>
       <w:bookmarkEnd w:id="123"/>
-      <w:r>
-        <w:t xml:space="preserve">Travel </w:t>
-      </w:r>
-      <w:r>
-        <w:t>Costs</w:t>
-      </w:r>
-      <w:bookmarkEnd w:id="124"/>
     </w:p>
     <w:p>
       <w:pPr>
@@ -43307,11 +43293,11 @@
       <w:pPr>
         <w:pStyle w:val="Heading2"/>
       </w:pPr>
-      <w:bookmarkStart w:id="125" w:name="_Toc523308985"/>
+      <w:bookmarkStart w:id="124" w:name="_Toc523308985"/>
       <w:r>
         <w:t>Parking Ontology</w:t>
       </w:r>
-      <w:bookmarkEnd w:id="125"/>
+      <w:bookmarkEnd w:id="124"/>
     </w:p>
     <w:p>
       <w:pPr>
@@ -46011,14 +45997,14 @@
       <w:pPr>
         <w:pStyle w:val="Heading2"/>
       </w:pPr>
-      <w:bookmarkStart w:id="126" w:name="_Toc523308986"/>
+      <w:bookmarkStart w:id="125" w:name="_Toc523308986"/>
       <w:r>
         <w:t>Public</w:t>
       </w:r>
       <w:r>
         <w:t xml:space="preserve"> Transit Ontology</w:t>
       </w:r>
-      <w:bookmarkEnd w:id="126"/>
+      <w:bookmarkEnd w:id="125"/>
     </w:p>
     <w:p>
       <w:pPr>
@@ -49444,14 +49430,14 @@
       <w:pPr>
         <w:pStyle w:val="Heading2"/>
       </w:pPr>
-      <w:bookmarkStart w:id="127" w:name="_Toc523308987"/>
+      <w:bookmarkStart w:id="126" w:name="_Toc523308987"/>
       <w:r>
         <w:t>Land Use</w:t>
       </w:r>
       <w:r>
         <w:t xml:space="preserve"> Ontology</w:t>
       </w:r>
-      <w:bookmarkEnd w:id="127"/>
+      <w:bookmarkEnd w:id="126"/>
     </w:p>
     <w:p>
       <w:pPr>
@@ -53634,7 +53620,6 @@
           <w:id w:val="186619333"/>
           <w:citation/>
         </w:sdtPr>
-        <w:sdtEndPr/>
         <w:sdtContent>
           <w:r>
             <w:fldChar w:fldCharType="begin"/>
@@ -53739,14 +53724,14 @@
       <w:pPr>
         <w:pStyle w:val="Heading2"/>
       </w:pPr>
-      <w:bookmarkStart w:id="128" w:name="_Toc523308988"/>
+      <w:bookmarkStart w:id="127" w:name="_Toc523308988"/>
       <w:r>
         <w:t>Trip</w:t>
       </w:r>
       <w:r>
         <w:t xml:space="preserve"> Ontology</w:t>
       </w:r>
-      <w:bookmarkEnd w:id="128"/>
+      <w:bookmarkEnd w:id="127"/>
     </w:p>
     <w:p>
       <w:pPr>
@@ -54169,6 +54154,7 @@
             <w:vMerge w:val="restart"/>
           </w:tcPr>
           <w:p>
+            <w:bookmarkStart w:id="128" w:name="_GoBack" w:colFirst="0" w:colLast="0"/>
             <w:r>
               <w:t>Trip</w:t>
             </w:r>
@@ -54179,11 +54165,9 @@
             <w:tcW w:w="2484" w:type="dxa"/>
           </w:tcPr>
           <w:p>
-            <w:proofErr w:type="gramStart"/>
-            <w:r>
-              <w:t>mereology:containedIn</w:t>
-            </w:r>
-            <w:proofErr w:type="gramEnd"/>
+            <w:r>
+              <w:t>subclassOf</w:t>
+            </w:r>
           </w:p>
         </w:tc>
         <w:tc>
@@ -54191,12 +54175,15 @@
             <w:tcW w:w="4662" w:type="dxa"/>
           </w:tcPr>
           <w:p>
-            <w:r>
-              <w:t>exactly 1 Tour</w:t>
-            </w:r>
-          </w:p>
-        </w:tc>
-      </w:tr>
+            <w:proofErr w:type="gramStart"/>
+            <w:r>
+              <w:t>activity:Activity</w:t>
+            </w:r>
+            <w:proofErr w:type="gramEnd"/>
+          </w:p>
+        </w:tc>
+      </w:tr>
+      <w:bookmarkEnd w:id="128"/>
       <w:tr>
         <w:trPr>
           <w:cantSplit/>
@@ -54214,7 +54201,7 @@
           </w:tcPr>
           <w:p>
             <w:r>
-              <w:t>subclassOf</w:t>
+              <w:t>startLoc</w:t>
             </w:r>
           </w:p>
         </w:tc>
@@ -54223,9 +54210,18 @@
             <w:tcW w:w="4662" w:type="dxa"/>
           </w:tcPr>
           <w:p>
-            <w:proofErr w:type="gramStart"/>
-            <w:r>
-              <w:t>activity:Activity</w:t>
+            <w:r>
+              <w:rPr>
+                <w:highlight w:val="yellow"/>
+              </w:rPr>
+              <w:t>only</w:t>
+            </w:r>
+            <w:r>
+              <w:t xml:space="preserve"> spatial_</w:t>
+            </w:r>
+            <w:proofErr w:type="gramStart"/>
+            <w:r>
+              <w:t>loc:SpatialFeature</w:t>
             </w:r>
             <w:proofErr w:type="gramEnd"/>
           </w:p>
@@ -54248,7 +54244,7 @@
           </w:tcPr>
           <w:p>
             <w:r>
-              <w:t>startLoc</w:t>
+              <w:t>endLoc</w:t>
             </w:r>
           </w:p>
         </w:tc>
@@ -54257,6 +54253,7 @@
             <w:tcW w:w="4662" w:type="dxa"/>
           </w:tcPr>
           <w:p>
+            <w:proofErr w:type="gramStart"/>
             <w:r>
               <w:rPr>
                 <w:highlight w:val="yellow"/>
@@ -54264,13 +54261,12 @@
               <w:t>only</w:t>
             </w:r>
             <w:r>
-              <w:t xml:space="preserve"> spatial_</w:t>
-            </w:r>
-            <w:proofErr w:type="gramStart"/>
-            <w:r>
-              <w:t>loc:SpatialFeature</w:t>
-            </w:r>
-            <w:proofErr w:type="gramEnd"/>
+              <w:t xml:space="preserve">  spatial</w:t>
+            </w:r>
+            <w:proofErr w:type="gramEnd"/>
+            <w:r>
+              <w:t>_loc:SpatialFeature</w:t>
+            </w:r>
           </w:p>
         </w:tc>
       </w:tr>
@@ -54290,8 +54286,16 @@
             <w:tcW w:w="2484" w:type="dxa"/>
           </w:tcPr>
           <w:p>
-            <w:r>
-              <w:t>endLoc</w:t>
+            <w:pPr>
+              <w:rPr>
+                <w:strike/>
+              </w:rPr>
+            </w:pPr>
+            <w:r>
+              <w:rPr>
+                <w:strike/>
+              </w:rPr>
+              <w:t>during</w:t>
             </w:r>
           </w:p>
         </w:tc>
@@ -54300,20 +54304,25 @@
             <w:tcW w:w="4662" w:type="dxa"/>
           </w:tcPr>
           <w:p>
-            <w:proofErr w:type="gramStart"/>
-            <w:r>
-              <w:rPr>
-                <w:highlight w:val="yellow"/>
-              </w:rPr>
-              <w:t>only</w:t>
-            </w:r>
-            <w:r>
-              <w:t xml:space="preserve">  spatial</w:t>
-            </w:r>
-            <w:proofErr w:type="gramEnd"/>
-            <w:r>
-              <w:t>_loc:SpatialFeature</w:t>
-            </w:r>
+            <w:pPr>
+              <w:rPr>
+                <w:strike/>
+              </w:rPr>
+            </w:pPr>
+            <w:r>
+              <w:rPr>
+                <w:strike/>
+              </w:rPr>
+              <w:t xml:space="preserve">exactly 1 </w:t>
+            </w:r>
+            <w:proofErr w:type="gramStart"/>
+            <w:r>
+              <w:rPr>
+                <w:strike/>
+              </w:rPr>
+              <w:t>time:Interval</w:t>
+            </w:r>
+            <w:proofErr w:type="gramEnd"/>
           </w:p>
         </w:tc>
       </w:tr>
@@ -54333,16 +54342,8 @@
             <w:tcW w:w="2484" w:type="dxa"/>
           </w:tcPr>
           <w:p>
-            <w:pPr>
-              <w:rPr>
-                <w:strike/>
-              </w:rPr>
-            </w:pPr>
-            <w:r>
-              <w:rPr>
-                <w:strike/>
-              </w:rPr>
-              <w:t>during</w:t>
+            <w:r>
+              <w:t>accessesNetwork</w:t>
             </w:r>
           </w:p>
         </w:tc>
@@ -54351,23 +54352,12 @@
             <w:tcW w:w="4662" w:type="dxa"/>
           </w:tcPr>
           <w:p>
-            <w:pPr>
-              <w:rPr>
-                <w:strike/>
-              </w:rPr>
-            </w:pPr>
-            <w:r>
-              <w:rPr>
-                <w:strike/>
-              </w:rPr>
-              <w:t xml:space="preserve">exactly 1 </w:t>
-            </w:r>
-            <w:proofErr w:type="gramStart"/>
-            <w:r>
-              <w:rPr>
-                <w:strike/>
-              </w:rPr>
-              <w:t>time:Interval</w:t>
+            <w:r>
+              <w:t xml:space="preserve">min 1 </w:t>
+            </w:r>
+            <w:proofErr w:type="gramStart"/>
+            <w:r>
+              <w:t>transportation:Network</w:t>
             </w:r>
             <w:proofErr w:type="gramEnd"/>
           </w:p>
@@ -54390,7 +54380,7 @@
           </w:tcPr>
           <w:p>
             <w:r>
-              <w:t>accessesNetwork</w:t>
+              <w:t>accessesArc</w:t>
             </w:r>
           </w:p>
         </w:tc>
@@ -54400,13 +54390,16 @@
           </w:tcPr>
           <w:p>
             <w:r>
-              <w:t xml:space="preserve">min 1 </w:t>
-            </w:r>
-            <w:proofErr w:type="gramStart"/>
-            <w:r>
-              <w:t>transportation:Network</w:t>
-            </w:r>
-            <w:proofErr w:type="gramEnd"/>
+              <w:t xml:space="preserve">min </w:t>
+            </w:r>
+            <w:proofErr w:type="gramStart"/>
+            <w:r>
+              <w:t>1  transportation</w:t>
+            </w:r>
+            <w:proofErr w:type="gramEnd"/>
+            <w:r>
+              <w:t>:Arc</w:t>
+            </w:r>
           </w:p>
         </w:tc>
       </w:tr>
@@ -54427,7 +54420,7 @@
           </w:tcPr>
           <w:p>
             <w:r>
-              <w:t>accessesArc</w:t>
+              <w:t>occursOn</w:t>
             </w:r>
           </w:p>
         </w:tc>
@@ -54445,7 +54438,7 @@
             </w:r>
             <w:proofErr w:type="gramEnd"/>
             <w:r>
-              <w:t>:Arc</w:t>
+              <w:t>:TransportationComplex</w:t>
             </w:r>
           </w:p>
         </w:tc>
@@ -54466,8 +54459,22 @@
             <w:tcW w:w="2484" w:type="dxa"/>
           </w:tcPr>
           <w:p>
-            <w:r>
-              <w:t>occursOn</w:t>
+            <w:pPr>
+              <w:rPr>
+                <w:highlight w:val="yellow"/>
+              </w:rPr>
+            </w:pPr>
+            <w:r>
+              <w:rPr>
+                <w:highlight w:val="yellow"/>
+              </w:rPr>
+              <w:t>via</w:t>
+            </w:r>
+            <w:r>
+              <w:rPr>
+                <w:highlight w:val="yellow"/>
+              </w:rPr>
+              <w:t>Mode</w:t>
             </w:r>
           </w:p>
         </w:tc>
@@ -54476,17 +54483,31 @@
             <w:tcW w:w="4662" w:type="dxa"/>
           </w:tcPr>
           <w:p>
-            <w:r>
-              <w:t xml:space="preserve">min </w:t>
-            </w:r>
-            <w:proofErr w:type="gramStart"/>
-            <w:r>
-              <w:t>1  transportation</w:t>
-            </w:r>
-            <w:proofErr w:type="gramEnd"/>
-            <w:r>
-              <w:t>:TransportationComplex</w:t>
-            </w:r>
+            <w:pPr>
+              <w:rPr>
+                <w:highlight w:val="yellow"/>
+              </w:rPr>
+            </w:pPr>
+            <w:r>
+              <w:rPr>
+                <w:highlight w:val="yellow"/>
+              </w:rPr>
+              <w:t xml:space="preserve">min 1 </w:t>
+            </w:r>
+            <w:proofErr w:type="gramStart"/>
+            <w:r>
+              <w:rPr>
+                <w:highlight w:val="yellow"/>
+              </w:rPr>
+              <w:t>transportation</w:t>
+            </w:r>
+            <w:r>
+              <w:rPr>
+                <w:highlight w:val="yellow"/>
+              </w:rPr>
+              <w:t>:Mode</w:t>
+            </w:r>
+            <w:proofErr w:type="gramEnd"/>
           </w:p>
         </w:tc>
       </w:tr>
@@ -54512,43 +54533,23 @@
               </w:rPr>
             </w:pPr>
             <w:r>
+              <w:t xml:space="preserve">viaVehicle </w:t>
+            </w:r>
+          </w:p>
+        </w:tc>
+        <w:tc>
+          <w:tcPr>
+            <w:tcW w:w="4662" w:type="dxa"/>
+          </w:tcPr>
+          <w:p>
+            <w:pPr>
               <w:rPr>
                 <w:highlight w:val="yellow"/>
               </w:rPr>
-              <w:t>hasMode</w:t>
-            </w:r>
-          </w:p>
-        </w:tc>
-        <w:tc>
-          <w:tcPr>
-            <w:tcW w:w="4662" w:type="dxa"/>
-          </w:tcPr>
-          <w:p>
-            <w:pPr>
-              <w:rPr>
-                <w:highlight w:val="yellow"/>
-              </w:rPr>
             </w:pPr>
             <w:r>
-              <w:rPr>
-                <w:highlight w:val="yellow"/>
-              </w:rPr>
-              <w:t xml:space="preserve">min 1 </w:t>
-            </w:r>
-            <w:proofErr w:type="gramStart"/>
-            <w:r>
-              <w:rPr>
-                <w:highlight w:val="yellow"/>
-              </w:rPr>
-              <w:t>trasnportation</w:t>
-            </w:r>
-            <w:r>
-              <w:rPr>
-                <w:highlight w:val="yellow"/>
-              </w:rPr>
-              <w:t>:Mode</w:t>
-            </w:r>
-            <w:proofErr w:type="gramEnd"/>
+              <w:t>only Vehicle</w:t>
+            </w:r>
           </w:p>
         </w:tc>
       </w:tr>
@@ -54652,8 +54653,16 @@
             <w:tcW w:w="2484" w:type="dxa"/>
           </w:tcPr>
           <w:p>
-            <w:r>
-              <w:t>during</w:t>
+            <w:pPr>
+              <w:rPr>
+                <w:highlight w:val="yellow"/>
+              </w:rPr>
+            </w:pPr>
+            <w:r>
+              <w:rPr>
+                <w:highlight w:val="yellow"/>
+              </w:rPr>
+              <w:t>viaMode</w:t>
             </w:r>
           </w:p>
         </w:tc>
@@ -54662,12 +54671,42 @@
             <w:tcW w:w="4662" w:type="dxa"/>
           </w:tcPr>
           <w:p>
-            <w:r>
-              <w:t xml:space="preserve">exactly 1 </w:t>
-            </w:r>
-            <w:proofErr w:type="gramStart"/>
-            <w:r>
-              <w:t>time:Interval</w:t>
+            <w:pPr>
+              <w:rPr>
+                <w:highlight w:val="yellow"/>
+              </w:rPr>
+            </w:pPr>
+            <w:r>
+              <w:rPr>
+                <w:strike/>
+                <w:highlight w:val="yellow"/>
+              </w:rPr>
+              <w:t>min</w:t>
+            </w:r>
+            <w:r>
+              <w:rPr>
+                <w:highlight w:val="yellow"/>
+              </w:rPr>
+              <w:t xml:space="preserve"> </w:t>
+            </w:r>
+            <w:r>
+              <w:rPr>
+                <w:highlight w:val="yellow"/>
+              </w:rPr>
+              <w:t xml:space="preserve">exactly </w:t>
+            </w:r>
+            <w:r>
+              <w:rPr>
+                <w:highlight w:val="yellow"/>
+              </w:rPr>
+              <w:t xml:space="preserve">1 </w:t>
+            </w:r>
+            <w:proofErr w:type="gramStart"/>
+            <w:r>
+              <w:rPr>
+                <w:highlight w:val="yellow"/>
+              </w:rPr>
+              <w:t>vehicle:Mode</w:t>
             </w:r>
             <w:proofErr w:type="gramEnd"/>
           </w:p>
@@ -54690,7 +54729,7 @@
           </w:tcPr>
           <w:p>
             <w:r>
-              <w:t>startLoc</w:t>
+              <w:t>viaVehicle</w:t>
             </w:r>
           </w:p>
         </w:tc>
@@ -54700,11 +54739,11 @@
           </w:tcPr>
           <w:p>
             <w:r>
-              <w:t>only spatial_</w:t>
-            </w:r>
-            <w:proofErr w:type="gramStart"/>
-            <w:r>
-              <w:t>loc:SpatialFeature</w:t>
+              <w:t xml:space="preserve">only </w:t>
+            </w:r>
+            <w:proofErr w:type="gramStart"/>
+            <w:r>
+              <w:t>vehicle:Vehicle</w:t>
             </w:r>
             <w:proofErr w:type="gramEnd"/>
           </w:p>
@@ -54717,9 +54756,13 @@
         <w:tc>
           <w:tcPr>
             <w:tcW w:w="2204" w:type="dxa"/>
-            <w:vMerge/>
-          </w:tcPr>
-          <w:p/>
+            <w:vMerge w:val="restart"/>
+          </w:tcPr>
+          <w:p>
+            <w:r>
+              <w:t>Tour</w:t>
+            </w:r>
+          </w:p>
         </w:tc>
         <w:tc>
           <w:tcPr>
@@ -54727,7 +54770,7 @@
           </w:tcPr>
           <w:p>
             <w:r>
-              <w:t>endLoc</w:t>
+              <w:t>subClassOf</w:t>
             </w:r>
           </w:p>
         </w:tc>
@@ -54737,13 +54780,8 @@
           </w:tcPr>
           <w:p>
             <w:r>
-              <w:t>only spatial_</w:t>
-            </w:r>
-            <w:proofErr w:type="gramStart"/>
-            <w:r>
-              <w:t>loc:SpatialFeature</w:t>
-            </w:r>
-            <w:proofErr w:type="gramEnd"/>
+              <w:t>Trip</w:t>
+            </w:r>
           </w:p>
         </w:tc>
       </w:tr>
@@ -54763,16 +54801,8 @@
             <w:tcW w:w="2484" w:type="dxa"/>
           </w:tcPr>
           <w:p>
-            <w:pPr>
-              <w:rPr>
-                <w:highlight w:val="yellow"/>
-              </w:rPr>
-            </w:pPr>
-            <w:r>
-              <w:rPr>
-                <w:highlight w:val="yellow"/>
-              </w:rPr>
-              <w:t>viaMode</w:t>
+            <w:r>
+              <w:t>startLoc</w:t>
             </w:r>
           </w:p>
         </w:tc>
@@ -54781,459 +54811,8 @@
             <w:tcW w:w="4662" w:type="dxa"/>
           </w:tcPr>
           <w:p>
-            <w:pPr>
-              <w:rPr>
-                <w:highlight w:val="yellow"/>
-              </w:rPr>
-            </w:pPr>
-            <w:r>
-              <w:rPr>
-                <w:strike/>
-                <w:highlight w:val="yellow"/>
-              </w:rPr>
-              <w:t>min</w:t>
-            </w:r>
-            <w:r>
-              <w:rPr>
-                <w:highlight w:val="yellow"/>
-              </w:rPr>
-              <w:t xml:space="preserve"> </w:t>
-            </w:r>
-            <w:r>
-              <w:rPr>
-                <w:highlight w:val="yellow"/>
-              </w:rPr>
-              <w:t xml:space="preserve">exactly </w:t>
-            </w:r>
-            <w:r>
-              <w:rPr>
-                <w:highlight w:val="yellow"/>
-              </w:rPr>
-              <w:t xml:space="preserve">1 </w:t>
-            </w:r>
-            <w:proofErr w:type="gramStart"/>
-            <w:r>
-              <w:rPr>
-                <w:highlight w:val="yellow"/>
-              </w:rPr>
-              <w:t>vehicle:Mode</w:t>
-            </w:r>
-            <w:proofErr w:type="gramEnd"/>
-          </w:p>
-        </w:tc>
-      </w:tr>
-      <w:tr>
-        <w:trPr>
-          <w:cantSplit/>
-        </w:trPr>
-        <w:tc>
-          <w:tcPr>
-            <w:tcW w:w="2204" w:type="dxa"/>
-            <w:vMerge/>
-          </w:tcPr>
-          <w:p/>
-        </w:tc>
-        <w:tc>
-          <w:tcPr>
-            <w:tcW w:w="2484" w:type="dxa"/>
-          </w:tcPr>
-          <w:p>
-            <w:r>
-              <w:t>viaVehicle</w:t>
-            </w:r>
-          </w:p>
-        </w:tc>
-        <w:tc>
-          <w:tcPr>
-            <w:tcW w:w="4662" w:type="dxa"/>
-          </w:tcPr>
-          <w:p>
-            <w:r>
-              <w:t xml:space="preserve">only </w:t>
-            </w:r>
-            <w:proofErr w:type="gramStart"/>
-            <w:r>
-              <w:t>vehicle:Vehicle</w:t>
-            </w:r>
-            <w:proofErr w:type="gramEnd"/>
-          </w:p>
-        </w:tc>
-      </w:tr>
-      <w:tr>
-        <w:trPr>
-          <w:cantSplit/>
-        </w:trPr>
-        <w:tc>
-          <w:tcPr>
-            <w:tcW w:w="2204" w:type="dxa"/>
-            <w:vMerge/>
-          </w:tcPr>
-          <w:p/>
-        </w:tc>
-        <w:tc>
-          <w:tcPr>
-            <w:tcW w:w="2484" w:type="dxa"/>
-          </w:tcPr>
-          <w:p>
-            <w:r>
-              <w:t>accessesNetwork</w:t>
-            </w:r>
-          </w:p>
-        </w:tc>
-        <w:tc>
-          <w:tcPr>
-            <w:tcW w:w="4662" w:type="dxa"/>
-          </w:tcPr>
-          <w:p>
-            <w:r>
-              <w:t xml:space="preserve">min </w:t>
-            </w:r>
-            <w:proofErr w:type="gramStart"/>
-            <w:r>
-              <w:t>1  transportation</w:t>
-            </w:r>
-            <w:proofErr w:type="gramEnd"/>
-            <w:r>
-              <w:t>:Network</w:t>
-            </w:r>
-          </w:p>
-        </w:tc>
-      </w:tr>
-      <w:tr>
-        <w:trPr>
-          <w:cantSplit/>
-        </w:trPr>
-        <w:tc>
-          <w:tcPr>
-            <w:tcW w:w="2204" w:type="dxa"/>
-            <w:vMerge/>
-          </w:tcPr>
-          <w:p/>
-        </w:tc>
-        <w:tc>
-          <w:tcPr>
-            <w:tcW w:w="2484" w:type="dxa"/>
-          </w:tcPr>
-          <w:p>
-            <w:r>
-              <w:t>accessesArc</w:t>
-            </w:r>
-          </w:p>
-        </w:tc>
-        <w:tc>
-          <w:tcPr>
-            <w:tcW w:w="4662" w:type="dxa"/>
-          </w:tcPr>
-          <w:p>
-            <w:r>
-              <w:t xml:space="preserve">min </w:t>
-            </w:r>
-            <w:proofErr w:type="gramStart"/>
-            <w:r>
-              <w:t>1  transportation</w:t>
-            </w:r>
-            <w:proofErr w:type="gramEnd"/>
-            <w:r>
-              <w:t>:Arc</w:t>
-            </w:r>
-          </w:p>
-        </w:tc>
-      </w:tr>
-      <w:tr>
-        <w:trPr>
-          <w:cantSplit/>
-        </w:trPr>
-        <w:tc>
-          <w:tcPr>
-            <w:tcW w:w="2204" w:type="dxa"/>
-            <w:vMerge/>
-          </w:tcPr>
-          <w:p/>
-        </w:tc>
-        <w:tc>
-          <w:tcPr>
-            <w:tcW w:w="2484" w:type="dxa"/>
-          </w:tcPr>
-          <w:p>
-            <w:r>
-              <w:t>occursOn</w:t>
-            </w:r>
-          </w:p>
-        </w:tc>
-        <w:tc>
-          <w:tcPr>
-            <w:tcW w:w="4662" w:type="dxa"/>
-          </w:tcPr>
-          <w:p>
-            <w:r>
-              <w:t xml:space="preserve">min </w:t>
-            </w:r>
-            <w:proofErr w:type="gramStart"/>
-            <w:r>
-              <w:t>1  transportation</w:t>
-            </w:r>
-            <w:proofErr w:type="gramEnd"/>
-            <w:r>
-              <w:t>:TransportationComplex</w:t>
-            </w:r>
-          </w:p>
-        </w:tc>
-      </w:tr>
-      <w:tr>
-        <w:trPr>
-          <w:cantSplit/>
-        </w:trPr>
-        <w:tc>
-          <w:tcPr>
-            <w:tcW w:w="2204" w:type="dxa"/>
-            <w:vMerge w:val="restart"/>
-          </w:tcPr>
-          <w:p>
-            <w:r>
-              <w:t>Tour</w:t>
-            </w:r>
-          </w:p>
-        </w:tc>
-        <w:tc>
-          <w:tcPr>
-            <w:tcW w:w="2484" w:type="dxa"/>
-          </w:tcPr>
-          <w:p>
-            <w:proofErr w:type="gramStart"/>
-            <w:r>
-              <w:t>mereology:contains</w:t>
-            </w:r>
-            <w:proofErr w:type="gramEnd"/>
-          </w:p>
-        </w:tc>
-        <w:tc>
-          <w:tcPr>
-            <w:tcW w:w="4662" w:type="dxa"/>
-          </w:tcPr>
-          <w:p>
-            <w:r>
-              <w:t>min 1 Trip</w:t>
-            </w:r>
-          </w:p>
-        </w:tc>
-      </w:tr>
-      <w:tr>
-        <w:trPr>
-          <w:cantSplit/>
-        </w:trPr>
-        <w:tc>
-          <w:tcPr>
-            <w:tcW w:w="2204" w:type="dxa"/>
-            <w:vMerge/>
-          </w:tcPr>
-          <w:p/>
-        </w:tc>
-        <w:tc>
-          <w:tcPr>
-            <w:tcW w:w="2484" w:type="dxa"/>
-          </w:tcPr>
-          <w:p>
-            <w:r>
-              <w:t>startLoc</w:t>
-            </w:r>
-          </w:p>
-        </w:tc>
-        <w:tc>
-          <w:tcPr>
-            <w:tcW w:w="4662" w:type="dxa"/>
-          </w:tcPr>
-          <w:p>
-            <w:r>
-              <w:t>only SpatialThing</w:t>
-            </w:r>
-          </w:p>
-        </w:tc>
-      </w:tr>
-      <w:tr>
-        <w:trPr>
-          <w:cantSplit/>
-        </w:trPr>
-        <w:tc>
-          <w:tcPr>
-            <w:tcW w:w="2204" w:type="dxa"/>
-            <w:vMerge/>
-          </w:tcPr>
-          <w:p/>
-        </w:tc>
-        <w:tc>
-          <w:tcPr>
-            <w:tcW w:w="2484" w:type="dxa"/>
-          </w:tcPr>
-          <w:p>
-            <w:r>
-              <w:t>endLoc</w:t>
-            </w:r>
-          </w:p>
-        </w:tc>
-        <w:tc>
-          <w:tcPr>
-            <w:tcW w:w="4662" w:type="dxa"/>
-          </w:tcPr>
-          <w:p>
-            <w:r>
-              <w:t>only SpatialThing</w:t>
-            </w:r>
-          </w:p>
-        </w:tc>
-      </w:tr>
-      <w:tr>
-        <w:trPr>
-          <w:cantSplit/>
-        </w:trPr>
-        <w:tc>
-          <w:tcPr>
-            <w:tcW w:w="2204" w:type="dxa"/>
-            <w:vMerge/>
-          </w:tcPr>
-          <w:p/>
-        </w:tc>
-        <w:tc>
-          <w:tcPr>
-            <w:tcW w:w="2484" w:type="dxa"/>
-          </w:tcPr>
-          <w:p>
-            <w:r>
-              <w:t>during</w:t>
-            </w:r>
-          </w:p>
-        </w:tc>
-        <w:tc>
-          <w:tcPr>
-            <w:tcW w:w="4662" w:type="dxa"/>
-          </w:tcPr>
-          <w:p>
-            <w:r>
-              <w:t xml:space="preserve">only </w:t>
-            </w:r>
-            <w:proofErr w:type="gramStart"/>
-            <w:r>
-              <w:t>time:Interval</w:t>
-            </w:r>
-            <w:proofErr w:type="gramEnd"/>
-          </w:p>
-        </w:tc>
-      </w:tr>
-      <w:tr>
-        <w:trPr>
-          <w:cantSplit/>
-        </w:trPr>
-        <w:tc>
-          <w:tcPr>
-            <w:tcW w:w="2204" w:type="dxa"/>
-            <w:vMerge/>
-          </w:tcPr>
-          <w:p/>
-        </w:tc>
-        <w:tc>
-          <w:tcPr>
-            <w:tcW w:w="2484" w:type="dxa"/>
-          </w:tcPr>
-          <w:p>
-            <w:r>
-              <w:t>accessesNetwork</w:t>
-            </w:r>
-          </w:p>
-        </w:tc>
-        <w:tc>
-          <w:tcPr>
-            <w:tcW w:w="4662" w:type="dxa"/>
-          </w:tcPr>
-          <w:p>
-            <w:r>
-              <w:t xml:space="preserve">min </w:t>
-            </w:r>
-            <w:proofErr w:type="gramStart"/>
-            <w:r>
-              <w:t>1  transportation</w:t>
-            </w:r>
-            <w:proofErr w:type="gramEnd"/>
-            <w:r>
-              <w:t>:Network</w:t>
-            </w:r>
-          </w:p>
-        </w:tc>
-      </w:tr>
-      <w:tr>
-        <w:trPr>
-          <w:cantSplit/>
-        </w:trPr>
-        <w:tc>
-          <w:tcPr>
-            <w:tcW w:w="2204" w:type="dxa"/>
-            <w:vMerge/>
-          </w:tcPr>
-          <w:p/>
-        </w:tc>
-        <w:tc>
-          <w:tcPr>
-            <w:tcW w:w="2484" w:type="dxa"/>
-          </w:tcPr>
-          <w:p>
-            <w:r>
-              <w:t>accessesArc</w:t>
-            </w:r>
-          </w:p>
-        </w:tc>
-        <w:tc>
-          <w:tcPr>
-            <w:tcW w:w="4662" w:type="dxa"/>
-          </w:tcPr>
-          <w:p>
-            <w:r>
-              <w:t xml:space="preserve">min </w:t>
-            </w:r>
-            <w:proofErr w:type="gramStart"/>
-            <w:r>
-              <w:t>1  transportation</w:t>
-            </w:r>
-            <w:proofErr w:type="gramEnd"/>
-            <w:r>
-              <w:t>:Arc</w:t>
-            </w:r>
-          </w:p>
-        </w:tc>
-      </w:tr>
-      <w:tr>
-        <w:trPr>
-          <w:cantSplit/>
-        </w:trPr>
-        <w:tc>
-          <w:tcPr>
-            <w:tcW w:w="2204" w:type="dxa"/>
-            <w:vMerge/>
-          </w:tcPr>
-          <w:p/>
-        </w:tc>
-        <w:tc>
-          <w:tcPr>
-            <w:tcW w:w="2484" w:type="dxa"/>
-          </w:tcPr>
-          <w:p>
-            <w:r>
-              <w:t>occursOn</w:t>
-            </w:r>
-          </w:p>
-        </w:tc>
-        <w:tc>
-          <w:tcPr>
-            <w:tcW w:w="4662" w:type="dxa"/>
-          </w:tcPr>
-          <w:p>
-            <w:r>
-              <w:t xml:space="preserve">min </w:t>
-            </w:r>
-            <w:proofErr w:type="gramStart"/>
-            <w:r>
-              <w:t>1  transportation</w:t>
-            </w:r>
-            <w:proofErr w:type="gramEnd"/>
-            <w:r>
-              <w:t>:TransportationComplex</w:t>
+            <w:r>
+              <w:t>startLoc only (inverse (endLoc) Self)</w:t>
             </w:r>
           </w:p>
         </w:tc>
@@ -55340,7 +54919,11 @@
         <w:t>travel time. Trip Costs</w:t>
       </w:r>
       <w:r>
-        <w:t xml:space="preserve"> capture these indirect costs that may vary between individual trips; a trip cost is a property of some instance of travelling.</w:t>
+        <w:t xml:space="preserve"> capture </w:t>
+      </w:r>
+      <w:r>
+        <w:lastRenderedPageBreak/>
+        <w:t>these indirect costs that may vary between individual trips; a trip cost is a property of some instance of travelling.</w:t>
       </w:r>
     </w:p>
     <w:p>
@@ -55876,11 +55459,7 @@
     <w:p>
       <w:bookmarkStart w:id="131" w:name="_Ref468171950"/>
       <w:r>
-        <w:t xml:space="preserve">Earlier in this report, we recognized that the urban system covers many different concepts, thus motivating the design of the preceding, so-called generic ontologies. However, it must be recognized that in isolation, these concepts do not effectively capture the urban system. The urban system not only includes these concepts, but relationships between them. For example, the relationship between its population and trips taken and vehicles used. The Urban System </w:t>
-      </w:r>
-      <w:r>
-        <w:lastRenderedPageBreak/>
-        <w:t>Ontology extends all of the previously defined ontologies in order to capture the relationships between them, in the context of the urban system.</w:t>
+        <w:t>Earlier in this report, we recognized that the urban system covers many different concepts, thus motivating the design of the preceding, so-called generic ontologies. However, it must be recognized that in isolation, these concepts do not effectively capture the urban system. The urban system not only includes these concepts, but relationships between them. For example, the relationship between its population and trips taken and vehicles used. The Urban System Ontology extends all of the previously defined ontologies in order to capture the relationships between them, in the context of the urban system.</w:t>
       </w:r>
     </w:p>
     <w:p>
@@ -56100,6 +55679,7 @@
         </w:numPr>
       </w:pPr>
       <w:r>
+        <w:lastRenderedPageBreak/>
         <w:t>An Organization must have at least 2 Person(s) as members(s).</w:t>
       </w:r>
     </w:p>
@@ -56884,7 +56464,6 @@
           <w:p>
             <w:proofErr w:type="gramStart"/>
             <w:r>
-              <w:lastRenderedPageBreak/>
               <w:t>household:Family</w:t>
             </w:r>
             <w:proofErr w:type="gramEnd"/>
@@ -57308,6 +56887,7 @@
           <w:p>
             <w:proofErr w:type="gramStart"/>
             <w:r>
+              <w:lastRenderedPageBreak/>
               <w:t>building:Building</w:t>
             </w:r>
             <w:proofErr w:type="gramEnd"/>
@@ -57886,7 +57466,6 @@
     </w:p>
     <w:p>
       <w:r>
-        <w:lastRenderedPageBreak/>
         <w:t>Ontologies play a key role in this framework. Here, we focus on the interface between the iCity ontology and the rest of the system. This interface must be well-understood and clearly defined i</w:t>
       </w:r>
       <w:r>
@@ -57977,6 +57556,7 @@
         <w:rPr>
           <w:sz w:val="24"/>
         </w:rPr>
+        <w:lastRenderedPageBreak/>
         <w:t>To support composition</w:t>
       </w:r>
     </w:p>
@@ -59054,6 +58634,7 @@
                 <w:rFonts w:cs="Arial"/>
                 <w:b/>
               </w:rPr>
+              <w:lastRenderedPageBreak/>
               <w:t>Related Information</w:t>
             </w:r>
           </w:p>
@@ -59919,7 +59500,6 @@
                 <w:rFonts w:cs="Arial"/>
                 <w:b/>
               </w:rPr>
-              <w:lastRenderedPageBreak/>
               <w:t>Extensions</w:t>
             </w:r>
           </w:p>
@@ -60316,6 +59896,7 @@
                 <w:rFonts w:cs="Arial"/>
                 <w:b/>
               </w:rPr>
+              <w:lastRenderedPageBreak/>
               <w:t>Open Issues</w:t>
             </w:r>
           </w:p>
@@ -61213,7 +60794,6 @@
                 <w:rFonts w:cs="Arial"/>
                 <w:b/>
               </w:rPr>
-              <w:lastRenderedPageBreak/>
               <w:t>Priority</w:t>
             </w:r>
           </w:p>
@@ -61403,7 +60983,11 @@
         <w:fldChar w:fldCharType="end"/>
       </w:r>
       <w:r>
-        <w:t>, the creation of ITS applications using the IT-SoS framework is supported within the iCity project with three key components: the WFS creator, which supports the definition of individual services; the Application creator, which supports the definition of applications as processes; and the Application engine, which supports the automated composition and execution of services.</w:t>
+        <w:t xml:space="preserve">, the creation of ITS applications using the IT-SoS framework is supported within the iCity project with three key components: the WFS creator, which supports the definition of individual services; the Application creator, which supports the definition of </w:t>
+      </w:r>
+      <w:r>
+        <w:lastRenderedPageBreak/>
+        <w:t>applications as processes; and the Application engine, which supports the automated composition and execution of services.</w:t>
       </w:r>
     </w:p>
     <w:p>
@@ -61523,7 +61107,6 @@
         <w:rPr>
           <w:noProof/>
         </w:rPr>
-        <w:lastRenderedPageBreak/>
         <w:drawing>
           <wp:inline distT="0" distB="0" distL="0" distR="0" wp14:anchorId="0674B343" wp14:editId="460DCD35">
             <wp:extent cx="3270096" cy="2520000"/>
@@ -61616,6 +61199,7 @@
         <w:rPr>
           <w:noProof/>
         </w:rPr>
+        <w:lastRenderedPageBreak/>
         <w:drawing>
           <wp:inline distT="0" distB="0" distL="0" distR="0" wp14:anchorId="1A86491E" wp14:editId="2CAFB5BA">
             <wp:extent cx="3603850" cy="2520000"/>
@@ -61708,7 +61292,6 @@
         <w:rPr>
           <w:noProof/>
         </w:rPr>
-        <w:lastRenderedPageBreak/>
         <w:drawing>
           <wp:inline distT="0" distB="0" distL="0" distR="0" wp14:anchorId="6BDB7264" wp14:editId="5CC04DA7">
             <wp:extent cx="3655797" cy="2520000"/>
@@ -61876,6 +61459,7 @@
         <w:pStyle w:val="Heading2"/>
       </w:pPr>
       <w:r>
+        <w:lastRenderedPageBreak/>
         <w:t>iCity Ontology for Urban Simulation Results</w:t>
       </w:r>
     </w:p>
@@ -61989,7 +61573,6 @@
     </w:p>
     <w:p>
       <w:r>
-        <w:lastRenderedPageBreak/>
         <w:t xml:space="preserve">The following concepts </w:t>
       </w:r>
       <w:r>
@@ -62294,6 +61877,7 @@
       </w:pPr>
       <w:bookmarkStart w:id="143" w:name="_Toc523308998"/>
       <w:r>
+        <w:lastRenderedPageBreak/>
         <w:t>Extensions to the Urban System Ontology</w:t>
       </w:r>
       <w:bookmarkEnd w:id="143"/>
@@ -62405,7 +61989,6 @@
       <w:bookmarkStart w:id="144" w:name="_Ref468171904"/>
       <w:bookmarkStart w:id="145" w:name="_Toc523308999"/>
       <w:r>
-        <w:lastRenderedPageBreak/>
         <w:t>Extensions for iCity Applications</w:t>
       </w:r>
       <w:bookmarkEnd w:id="144"/>
@@ -62458,6 +62041,7 @@
         <w:rPr>
           <w:noProof/>
         </w:rPr>
+        <w:lastRenderedPageBreak/>
         <w:t xml:space="preserve"> </w:t>
       </w:r>
       <w:r>
@@ -62574,7 +62158,6 @@
       <w:bookmarkStart w:id="147" w:name="_Ref462673109"/>
       <w:bookmarkStart w:id="148" w:name="_Toc523309000"/>
       <w:r>
-        <w:lastRenderedPageBreak/>
         <w:t>Data</w:t>
       </w:r>
       <w:r>
@@ -62750,6 +62333,12 @@
           <w:sz w:val="24"/>
         </w:rPr>
         <w:br/>
+      </w:r>
+      <w:r>
+        <w:rPr>
+          <w:sz w:val="24"/>
+        </w:rPr>
+        <w:lastRenderedPageBreak/>
         <w:t xml:space="preserve">A Collection Activity </w:t>
       </w:r>
       <w:r>
@@ -63158,12 +62747,6 @@
           <w:sz w:val="24"/>
         </w:rPr>
         <w:br/>
-      </w:r>
-      <w:r>
-        <w:rPr>
-          <w:sz w:val="24"/>
-        </w:rPr>
-        <w:lastRenderedPageBreak/>
         <w:t>A Model System may contain rules for how the Model(s) interact. (sequentially, in parallel, etcetera).</w:t>
       </w:r>
     </w:p>
@@ -63380,6 +62963,12 @@
           <w:sz w:val="24"/>
         </w:rPr>
         <w:br/>
+      </w:r>
+      <w:r>
+        <w:rPr>
+          <w:sz w:val="24"/>
+        </w:rPr>
+        <w:lastRenderedPageBreak/>
         <w:t>A State-oriented Model has some Clock Function to advance "time".</w:t>
       </w:r>
       <w:r>
@@ -63601,14 +63190,7 @@
         <w:rPr>
           <w:sz w:val="24"/>
         </w:rPr>
-        <w:t xml:space="preserve">For reuse (full import) of existing, external ontologies, e.g. owl-time. In order to create the required groupings under organizational subclasses, it is easiest to merge the imported </w:t>
-      </w:r>
-      <w:r>
-        <w:rPr>
-          <w:sz w:val="24"/>
-        </w:rPr>
-        <w:lastRenderedPageBreak/>
-        <w:t>ontology into the iCity container (e.g. icity/Time/). This allows for the addition of organizational subclass assertions (e.g. TemporalEntity subclassOf TimeOntologyThing) and also ensures that the appropriate version is captured/reused as a snapshot. This prevents any issues should versioning IRIs not be used by the ontology’s author.</w:t>
+        <w:t>For reuse (full import) of existing, external ontologies, e.g. owl-time. In order to create the required groupings under organizational subclasses, it is easiest to merge the imported ontology into the iCity container (e.g. icity/Time/). This allows for the addition of organizational subclass assertions (e.g. TemporalEntity subclassOf TimeOntologyThing) and also ensures that the appropriate version is captured/reused as a snapshot. This prevents any issues should versioning IRIs not be used by the ontology’s author.</w:t>
       </w:r>
     </w:p>
     <w:p/>
@@ -63689,7 +63271,6 @@
             <w:id w:val="111145805"/>
             <w:bibliography/>
           </w:sdtPr>
-          <w:sdtEndPr/>
           <w:sdtContent>
             <w:p>
               <w:pPr>
@@ -64046,7 +63627,6 @@
         <w:docPartUnique/>
       </w:docPartObj>
     </w:sdtPr>
-    <w:sdtEndPr/>
     <w:sdtContent>
       <w:p>
         <w:pPr>
@@ -69771,7 +69351,7 @@
 </file>
 
 <file path=customXml/itemProps1.xml><?xml version="1.0" encoding="utf-8"?>
-<ds:datastoreItem xmlns:ds="http://schemas.openxmlformats.org/officeDocument/2006/customXml" ds:itemID="{DE8CFBDB-592F-A440-BD47-33A6EC107B4D}">
+<ds:datastoreItem xmlns:ds="http://schemas.openxmlformats.org/officeDocument/2006/customXml" ds:itemID="{1E91216C-4A12-3C41-B5B5-1CA4CE9D9ED6}">
   <ds:schemaRefs>
     <ds:schemaRef ds:uri="http://schemas.openxmlformats.org/officeDocument/2006/bibliography"/>
   </ds:schemaRefs>

</xml_diff>

<commit_message>
added hasDriver and hasParticipant object properties
</commit_message>
<xml_diff>
--- a/docs/iCityOntologyReport_1.2.docx
+++ b/docs/iCityOntologyReport_1.2.docx
@@ -4987,6 +4987,7 @@
           <w:id w:val="3293063"/>
           <w:citation/>
         </w:sdtPr>
+        <w:sdtEndPr/>
         <w:sdtContent>
           <w:r>
             <w:fldChar w:fldCharType="begin"/>
@@ -8284,6 +8285,7 @@
           <w:id w:val="-1593151544"/>
           <w:citation/>
         </w:sdtPr>
+        <w:sdtEndPr/>
         <w:sdtContent>
           <w:r>
             <w:fldChar w:fldCharType="begin"/>
@@ -8533,7 +8535,7 @@
                     </wp:anchor>
                   </w:drawing>
                 </mc:Choice>
-                <mc:Fallback xmlns:mv="urn:schemas-microsoft-com:mac:vml" xmlns:mo="http://schemas.microsoft.com/office/mac/office/2008/main">
+                <mc:Fallback xmlns:mo="http://schemas.microsoft.com/office/mac/office/2008/main" xmlns:mv="urn:schemas-microsoft-com:mac:vml">
                   <w:pict>
                     <v:oval w14:anchorId="79CE3B42" id="Oval 33" o:spid="_x0000_s1026" style="position:absolute;margin-left:18.8pt;margin-top:4.05pt;width:4.1pt;height:3.6pt;z-index:251663360;visibility:visible;mso-wrap-style:square;mso-width-percent:0;mso-height-percent:0;mso-wrap-distance-left:9pt;mso-wrap-distance-top:0;mso-wrap-distance-right:9pt;mso-wrap-distance-bottom:0;mso-position-horizontal:absolute;mso-position-horizontal-relative:text;mso-position-vertical:absolute;mso-position-vertical-relative:text;mso-width-percent:0;mso-height-percent:0;mso-width-relative:page;mso-height-relative:page;v-text-anchor:middle" o:gfxdata="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" fillcolor="#d34817" strokecolor="#68230b" strokeweight="2pt"/>
                   </w:pict>
@@ -8679,7 +8681,7 @@
                     </wp:anchor>
                   </w:drawing>
                 </mc:Choice>
-                <mc:Fallback xmlns:mv="urn:schemas-microsoft-com:mac:vml" xmlns:mo="http://schemas.microsoft.com/office/mac/office/2008/main">
+                <mc:Fallback xmlns:mo="http://schemas.microsoft.com/office/mac/office/2008/main" xmlns:mv="urn:schemas-microsoft-com:mac:vml">
                   <w:pict>
                     <v:line w14:anchorId="72317B01" id="Straight Connector 32" o:spid="_x0000_s1026" style="position:absolute;flip:y;z-index:251666432;visibility:visible;mso-wrap-style:square;mso-width-percent:0;mso-height-percent:0;mso-wrap-distance-left:9pt;mso-wrap-distance-top:0;mso-wrap-distance-right:9pt;mso-wrap-distance-bottom:0;mso-position-horizontal:absolute;mso-position-horizontal-relative:text;mso-position-vertical:absolute;mso-position-vertical-relative:text;mso-width-percent:0;mso-height-percent:0;mso-width-relative:page;mso-height-relative:page" from="24.6pt,3.2pt" to="37.5pt,7.95pt" o:gfxdata="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" strokecolor="#c84416"/>
                   </w:pict>
@@ -8752,7 +8754,7 @@
                     </wp:anchor>
                   </w:drawing>
                 </mc:Choice>
-                <mc:Fallback xmlns:mv="urn:schemas-microsoft-com:mac:vml" xmlns:mo="http://schemas.microsoft.com/office/mac/office/2008/main">
+                <mc:Fallback xmlns:mo="http://schemas.microsoft.com/office/mac/office/2008/main" xmlns:mv="urn:schemas-microsoft-com:mac:vml">
                   <w:pict>
                     <v:line w14:anchorId="25C779CD" id="Straight Connector 31" o:spid="_x0000_s1026" style="position:absolute;z-index:251665408;visibility:visible;mso-wrap-style:square;mso-width-percent:0;mso-height-percent:0;mso-wrap-distance-left:9pt;mso-wrap-distance-top:0;mso-wrap-distance-right:9pt;mso-wrap-distance-bottom:0;mso-position-horizontal:absolute;mso-position-horizontal-relative:text;mso-position-vertical:absolute;mso-position-vertical-relative:text;mso-width-percent:0;mso-height-percent:0;mso-width-relative:page;mso-height-relative:page" from="14.4pt,3.2pt" to="25.25pt,7.95pt" o:gfxdata="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" strokecolor="#c84416"/>
                   </w:pict>
@@ -8825,7 +8827,7 @@
                     </wp:anchor>
                   </w:drawing>
                 </mc:Choice>
-                <mc:Fallback xmlns:mv="urn:schemas-microsoft-com:mac:vml" xmlns:mo="http://schemas.microsoft.com/office/mac/office/2008/main">
+                <mc:Fallback xmlns:mo="http://schemas.microsoft.com/office/mac/office/2008/main" xmlns:mv="urn:schemas-microsoft-com:mac:vml">
                   <w:pict>
                     <v:line w14:anchorId="0A87A191" id="Straight Connector 30" o:spid="_x0000_s1026" style="position:absolute;flip:y;z-index:251664384;visibility:visible;mso-wrap-style:square;mso-width-percent:0;mso-height-percent:0;mso-wrap-distance-left:9pt;mso-wrap-distance-top:0;mso-wrap-distance-right:9pt;mso-wrap-distance-bottom:0;mso-position-horizontal:absolute;mso-position-horizontal-relative:text;mso-position-vertical:absolute;mso-position-vertical-relative:text;mso-width-percent:0;mso-height-percent:0;mso-width-relative:page;mso-height-relative:page" from="5.6pt,3.2pt" to="14.4pt,12.05pt" o:gfxdata="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" strokecolor="#c84416"/>
                   </w:pict>
@@ -8976,7 +8978,7 @@
                     </wp:anchor>
                   </w:drawing>
                 </mc:Choice>
-                <mc:Fallback xmlns:mv="urn:schemas-microsoft-com:mac:vml" xmlns:mo="http://schemas.microsoft.com/office/mac/office/2008/main">
+                <mc:Fallback xmlns:mo="http://schemas.microsoft.com/office/mac/office/2008/main" xmlns:mv="urn:schemas-microsoft-com:mac:vml">
                   <w:pict>
                     <v:shapetype w14:anchorId="287D9AAB" id="_x0000_t56" coordsize="21600,21600" o:spt="56" path="m10800,0l0,8259,4200,21600,17400,21600,21600,8259xe">
                       <v:stroke joinstyle="miter"/>
@@ -9129,7 +9131,7 @@
                     </wp:anchor>
                   </w:drawing>
                 </mc:Choice>
-                <mc:Fallback xmlns:mv="urn:schemas-microsoft-com:mac:vml" xmlns:mo="http://schemas.microsoft.com/office/mac/office/2008/main">
+                <mc:Fallback xmlns:mo="http://schemas.microsoft.com/office/mac/office/2008/main" xmlns:mv="urn:schemas-microsoft-com:mac:vml">
                   <w:pict>
                     <v:rect w14:anchorId="3A03AB7E" id="Rectangle 28" o:spid="_x0000_s1026" style="position:absolute;margin-left:22.45pt;margin-top:19.95pt;width:9.45pt;height:10.85pt;z-index:251669504;visibility:visible;mso-wrap-style:square;mso-width-percent:0;mso-height-percent:0;mso-wrap-distance-left:9pt;mso-wrap-distance-top:0;mso-wrap-distance-right:9pt;mso-wrap-distance-bottom:0;mso-position-horizontal:absolute;mso-position-horizontal-relative:text;mso-position-vertical:absolute;mso-position-vertical-relative:text;mso-width-percent:0;mso-height-percent:0;mso-width-relative:page;mso-height-relative:page;v-text-anchor:middle" o:gfxdata="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" strokecolor="#68230b" strokeweight="2pt"/>
                   </w:pict>
@@ -9199,7 +9201,7 @@
                     </wp:anchor>
                   </w:drawing>
                 </mc:Choice>
-                <mc:Fallback xmlns:mv="urn:schemas-microsoft-com:mac:vml" xmlns:mo="http://schemas.microsoft.com/office/mac/office/2008/main">
+                <mc:Fallback xmlns:mo="http://schemas.microsoft.com/office/mac/office/2008/main" xmlns:mv="urn:schemas-microsoft-com:mac:vml">
                   <w:pict>
                     <v:shape w14:anchorId="0906BE8F" id="Regular Pentagon 27" o:spid="_x0000_s1026" type="#_x0000_t56" style="position:absolute;margin-left:6.85pt;margin-top:7.05pt;width:33.95pt;height:29.85pt;z-index:251668480;visibility:visible;mso-wrap-style:square;mso-width-percent:0;mso-height-percent:0;mso-wrap-distance-left:9pt;mso-wrap-distance-top:0;mso-wrap-distance-right:9pt;mso-wrap-distance-bottom:0;mso-position-horizontal:absolute;mso-position-horizontal-relative:text;mso-position-vertical:absolute;mso-position-vertical-relative:text;mso-width-percent:0;mso-height-percent:0;mso-width-relative:page;mso-height-relative:page;v-text-anchor:middle" o:gfxdata="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" fillcolor="#e1dfdf" strokecolor="#68230b" strokeweight="2pt"/>
                   </w:pict>
@@ -9300,6 +9302,7 @@
           <w:id w:val="72401784"/>
           <w:citation/>
         </w:sdtPr>
+        <w:sdtEndPr/>
         <w:sdtContent>
           <w:r>
             <w:fldChar w:fldCharType="begin"/>
@@ -9833,6 +9836,7 @@
           <w:id w:val="1410968273"/>
           <w:citation/>
         </w:sdtPr>
+        <w:sdtEndPr/>
         <w:sdtContent>
           <w:r>
             <w:rPr>
@@ -11226,6 +11230,7 @@
           <w:id w:val="186619329"/>
           <w:citation/>
         </w:sdtPr>
+        <w:sdtEndPr/>
         <w:sdtContent>
           <w:r>
             <w:fldChar w:fldCharType="begin"/>
@@ -11335,6 +11340,7 @@
           <w:id w:val="39854830"/>
           <w:citation/>
         </w:sdtPr>
+        <w:sdtEndPr/>
         <w:sdtContent>
           <w:r>
             <w:fldChar w:fldCharType="begin"/>
@@ -11387,6 +11393,7 @@
           <w:id w:val="39854829"/>
           <w:citation/>
         </w:sdtPr>
+        <w:sdtEndPr/>
         <w:sdtContent>
           <w:r>
             <w:fldChar w:fldCharType="begin"/>
@@ -12536,6 +12543,7 @@
           <w:id w:val="58942251"/>
           <w:citation/>
         </w:sdtPr>
+        <w:sdtEndPr/>
         <w:sdtContent>
           <w:r>
             <w:fldChar w:fldCharType="begin"/>
@@ -13621,7 +13629,7 @@
           </w:tcPr>
           <w:p>
             <w:r>
-              <w:t>only  State</w:t>
+              <w:t>only State</w:t>
             </w:r>
           </w:p>
         </w:tc>
@@ -15479,6 +15487,7 @@
           <w:id w:val="39854831"/>
           <w:citation/>
         </w:sdtPr>
+        <w:sdtEndPr/>
         <w:sdtContent>
           <w:r>
             <w:fldChar w:fldCharType="begin"/>
@@ -17575,6 +17584,7 @@
           <w:id w:val="186619330"/>
           <w:citation/>
         </w:sdtPr>
+        <w:sdtEndPr/>
         <w:sdtContent>
           <w:r>
             <w:fldChar w:fldCharType="begin"/>
@@ -30035,6 +30045,7 @@
           <w:id w:val="186619331"/>
           <w:citation/>
         </w:sdtPr>
+        <w:sdtEndPr/>
         <w:sdtContent>
           <w:r>
             <w:fldChar w:fldCharType="begin"/>
@@ -32758,6 +32769,7 @@
           <w:id w:val="186619332"/>
           <w:citation/>
         </w:sdtPr>
+        <w:sdtEndPr/>
         <w:sdtContent>
           <w:r>
             <w:fldChar w:fldCharType="begin"/>
@@ -40211,8 +40223,6 @@
             <w:r>
               <w:t>transportation</w:t>
             </w:r>
-            <w:bookmarkStart w:id="124" w:name="_GoBack"/>
-            <w:bookmarkEnd w:id="124"/>
             <w:r>
               <w:t>:Mode</w:t>
             </w:r>
@@ -40639,11 +40649,11 @@
       <w:pPr>
         <w:pStyle w:val="Heading2"/>
       </w:pPr>
-      <w:bookmarkStart w:id="125" w:name="_Toc523308985"/>
+      <w:bookmarkStart w:id="124" w:name="_Toc523308985"/>
       <w:r>
         <w:t>Parking Ontology</w:t>
       </w:r>
-      <w:bookmarkEnd w:id="125"/>
+      <w:bookmarkEnd w:id="124"/>
     </w:p>
     <w:p>
       <w:pPr>
@@ -43133,14 +43143,14 @@
       <w:pPr>
         <w:pStyle w:val="Heading2"/>
       </w:pPr>
-      <w:bookmarkStart w:id="126" w:name="_Toc523308986"/>
+      <w:bookmarkStart w:id="125" w:name="_Toc523308986"/>
       <w:r>
         <w:t>Public</w:t>
       </w:r>
       <w:r>
         <w:t xml:space="preserve"> Transit Ontology</w:t>
       </w:r>
-      <w:bookmarkEnd w:id="126"/>
+      <w:bookmarkEnd w:id="125"/>
     </w:p>
     <w:p>
       <w:pPr>
@@ -46339,14 +46349,14 @@
       <w:pPr>
         <w:pStyle w:val="Heading2"/>
       </w:pPr>
-      <w:bookmarkStart w:id="127" w:name="_Toc523308987"/>
+      <w:bookmarkStart w:id="126" w:name="_Toc523308987"/>
       <w:r>
         <w:t>Land Use</w:t>
       </w:r>
       <w:r>
         <w:t xml:space="preserve"> Ontology</w:t>
       </w:r>
-      <w:bookmarkEnd w:id="127"/>
+      <w:bookmarkEnd w:id="126"/>
     </w:p>
     <w:p>
       <w:pPr>
@@ -50454,6 +50464,7 @@
           <w:id w:val="186619333"/>
           <w:citation/>
         </w:sdtPr>
+        <w:sdtEndPr/>
         <w:sdtContent>
           <w:r>
             <w:fldChar w:fldCharType="begin"/>
@@ -50558,14 +50569,14 @@
       <w:pPr>
         <w:pStyle w:val="Heading2"/>
       </w:pPr>
-      <w:bookmarkStart w:id="128" w:name="_Toc523308988"/>
+      <w:bookmarkStart w:id="127" w:name="_Toc523308988"/>
       <w:r>
         <w:t>Trip</w:t>
       </w:r>
       <w:r>
         <w:t xml:space="preserve"> Ontology</w:t>
       </w:r>
-      <w:bookmarkEnd w:id="128"/>
+      <w:bookmarkEnd w:id="127"/>
     </w:p>
     <w:p>
       <w:pPr>
@@ -50664,10 +50675,53 @@
         <w:t>.</w:t>
       </w:r>
       <w:r>
+        <w:t xml:space="preserve"> As with activities, trips may have participants; they may also be described with specialization of </w:t>
+      </w:r>
+      <w:r>
+        <w:lastRenderedPageBreak/>
+        <w:t xml:space="preserve">the </w:t>
+      </w:r>
+      <w:r>
+        <w:rPr>
+          <w:b/>
+        </w:rPr>
+        <w:t>has</w:t>
+      </w:r>
+      <w:r>
+        <w:rPr>
+          <w:b/>
+        </w:rPr>
+        <w:t xml:space="preserve"> p</w:t>
+      </w:r>
+      <w:r>
+        <w:rPr>
+          <w:b/>
+        </w:rPr>
+        <w:t>articipant</w:t>
+      </w:r>
+      <w:r>
+        <w:t xml:space="preserve"> property: </w:t>
+      </w:r>
+      <w:r>
+        <w:rPr>
+          <w:b/>
+        </w:rPr>
+        <w:t>hasDriver</w:t>
+      </w:r>
+      <w:r>
+        <w:t xml:space="preserve"> and/or </w:t>
+      </w:r>
+      <w:r>
+        <w:rPr>
+          <w:b/>
+        </w:rPr>
+        <w:t>hasPassenger</w:t>
+      </w:r>
+      <w:r>
+        <w:t>.</w:t>
+      </w:r>
+      <w:r>
         <w:br/>
-      </w:r>
-      <w:r>
-        <w:lastRenderedPageBreak/>
         <w:t xml:space="preserve">A Trip </w:t>
       </w:r>
       <w:r>
@@ -50988,6 +51042,7 @@
             <w:vMerge w:val="restart"/>
           </w:tcPr>
           <w:p>
+            <w:bookmarkStart w:id="128" w:name="_GoBack" w:colFirst="0" w:colLast="0"/>
             <w:r>
               <w:t>Trip</w:t>
             </w:r>
@@ -51014,6 +51069,7 @@
           </w:p>
         </w:tc>
       </w:tr>
+      <w:bookmarkEnd w:id="128"/>
       <w:tr>
         <w:trPr>
           <w:cantSplit/>
@@ -51338,6 +51394,70 @@
             </w:pPr>
             <w:r>
               <w:t>only Vehicle</w:t>
+            </w:r>
+          </w:p>
+        </w:tc>
+      </w:tr>
+      <w:tr>
+        <w:trPr>
+          <w:cantSplit/>
+        </w:trPr>
+        <w:tc>
+          <w:tcPr>
+            <w:tcW w:w="2204" w:type="dxa"/>
+            <w:vMerge/>
+          </w:tcPr>
+          <w:p/>
+        </w:tc>
+        <w:tc>
+          <w:tcPr>
+            <w:tcW w:w="2484" w:type="dxa"/>
+          </w:tcPr>
+          <w:p>
+            <w:r>
+              <w:t>hasDriver</w:t>
+            </w:r>
+          </w:p>
+        </w:tc>
+        <w:tc>
+          <w:tcPr>
+            <w:tcW w:w="4662" w:type="dxa"/>
+          </w:tcPr>
+          <w:p>
+            <w:r>
+              <w:t>only change:Manifestation</w:t>
+            </w:r>
+          </w:p>
+        </w:tc>
+      </w:tr>
+      <w:tr>
+        <w:trPr>
+          <w:cantSplit/>
+        </w:trPr>
+        <w:tc>
+          <w:tcPr>
+            <w:tcW w:w="2204" w:type="dxa"/>
+            <w:vMerge/>
+          </w:tcPr>
+          <w:p/>
+        </w:tc>
+        <w:tc>
+          <w:tcPr>
+            <w:tcW w:w="2484" w:type="dxa"/>
+          </w:tcPr>
+          <w:p>
+            <w:r>
+              <w:t>hasPassenger</w:t>
+            </w:r>
+          </w:p>
+        </w:tc>
+        <w:tc>
+          <w:tcPr>
+            <w:tcW w:w="4662" w:type="dxa"/>
+          </w:tcPr>
+          <w:p>
+            <w:r>
+              <w:t>only change:Manifestation</w:t>
             </w:r>
           </w:p>
         </w:tc>
@@ -51683,6 +51803,7 @@
     </w:p>
     <w:p>
       <w:r>
+        <w:lastRenderedPageBreak/>
         <w:t xml:space="preserve">Different costs are associated with the performance of Trips. These may take the form of direct costs such as those presented in the </w:t>
       </w:r>
       <w:r>
@@ -51695,11 +51816,7 @@
         <w:t>travel time. Trip Costs</w:t>
       </w:r>
       <w:r>
-        <w:t xml:space="preserve"> capture </w:t>
-      </w:r>
-      <w:r>
-        <w:lastRenderedPageBreak/>
-        <w:t>these indirect costs that may vary between individual trips; a trip cost is a property of some instance of travelling.</w:t>
+        <w:t xml:space="preserve"> capture these indirect costs that may vary between individual trips; a trip cost is a property of some instance of travelling.</w:t>
       </w:r>
     </w:p>
     <w:p>
@@ -52367,6 +52484,7 @@
         </w:numPr>
       </w:pPr>
       <w:r>
+        <w:lastRenderedPageBreak/>
         <w:t xml:space="preserve">A Household has one or more Persons as </w:t>
       </w:r>
       <w:r>
@@ -52424,7 +52542,6 @@
         </w:numPr>
       </w:pPr>
       <w:r>
-        <w:lastRenderedPageBreak/>
         <w:t>An Organization must have at least 2 Person(s) as members(s).</w:t>
       </w:r>
     </w:p>
@@ -53425,6 +53542,7 @@
           </w:tcPr>
           <w:p>
             <w:r>
+              <w:lastRenderedPageBreak/>
               <w:t>Occupation</w:t>
             </w:r>
           </w:p>
@@ -53492,7 +53610,6 @@
           </w:tcPr>
           <w:p>
             <w:r>
-              <w:lastRenderedPageBreak/>
               <w:t>building:BuildingPD</w:t>
             </w:r>
           </w:p>
@@ -54070,6 +54187,7 @@
       </w:pPr>
       <w:bookmarkStart w:id="135" w:name="_Toc523308993"/>
       <w:r>
+        <w:lastRenderedPageBreak/>
         <w:t xml:space="preserve">Ontology Interface: </w:t>
       </w:r>
       <w:r>
@@ -54103,7 +54221,6 @@
         <w:rPr>
           <w:sz w:val="24"/>
         </w:rPr>
-        <w:lastRenderedPageBreak/>
         <w:t>Ontology re</w:t>
       </w:r>
       <w:r>
@@ -55084,6 +55201,7 @@
                 <w:rFonts w:cs="Arial"/>
                 <w:b/>
               </w:rPr>
+              <w:lastRenderedPageBreak/>
               <w:t>Variations</w:t>
             </w:r>
           </w:p>
@@ -56318,6 +56436,7 @@
                 <w:rFonts w:cs="Arial"/>
                 <w:b/>
               </w:rPr>
+              <w:lastRenderedPageBreak/>
               <w:t>Related Information</w:t>
             </w:r>
           </w:p>
@@ -56355,7 +56474,6 @@
                 <w:rFonts w:cs="Arial"/>
                 <w:b/>
               </w:rPr>
-              <w:lastRenderedPageBreak/>
               <w:t>Priority</w:t>
             </w:r>
           </w:p>
@@ -57538,7 +57656,6 @@
       </w:pPr>
       <w:bookmarkStart w:id="136" w:name="_Toc523308994"/>
       <w:r>
-        <w:lastRenderedPageBreak/>
         <w:t>System Design</w:t>
       </w:r>
       <w:bookmarkEnd w:id="136"/>
@@ -57692,6 +57809,7 @@
         <w:rPr>
           <w:noProof/>
         </w:rPr>
+        <w:lastRenderedPageBreak/>
         <w:drawing>
           <wp:inline distT="0" distB="0" distL="0" distR="0" wp14:anchorId="0674B343" wp14:editId="460DCD35">
             <wp:extent cx="3270096" cy="2520000"/>
@@ -57876,6 +57994,7 @@
         <w:rPr>
           <w:noProof/>
         </w:rPr>
+        <w:lastRenderedPageBreak/>
         <w:drawing>
           <wp:inline distT="0" distB="0" distL="0" distR="0" wp14:anchorId="6BDB7264" wp14:editId="5CC04DA7">
             <wp:extent cx="3655797" cy="2520000"/>
@@ -58043,7 +58162,6 @@
         <w:pStyle w:val="Heading2"/>
       </w:pPr>
       <w:r>
-        <w:lastRenderedPageBreak/>
         <w:t>iCity Ontology for Urban Simulation Results</w:t>
       </w:r>
     </w:p>
@@ -58149,6 +58267,7 @@
     </w:p>
     <w:p>
       <w:r>
+        <w:lastRenderedPageBreak/>
         <w:t xml:space="preserve">The following concepts </w:t>
       </w:r>
       <w:r>
@@ -58448,7 +58567,6 @@
       </w:pPr>
       <w:bookmarkStart w:id="143" w:name="_Toc523308998"/>
       <w:r>
-        <w:lastRenderedPageBreak/>
         <w:t>Extensions to the Urban System Ontology</w:t>
       </w:r>
       <w:bookmarkEnd w:id="143"/>
@@ -58560,6 +58678,7 @@
       <w:bookmarkStart w:id="144" w:name="_Ref468171904"/>
       <w:bookmarkStart w:id="145" w:name="_Toc523308999"/>
       <w:r>
+        <w:lastRenderedPageBreak/>
         <w:t>Extensions for iCity Applications</w:t>
       </w:r>
       <w:bookmarkEnd w:id="144"/>
@@ -58612,7 +58731,6 @@
         <w:rPr>
           <w:noProof/>
         </w:rPr>
-        <w:lastRenderedPageBreak/>
         <w:t xml:space="preserve"> </w:t>
       </w:r>
       <w:r>
@@ -58729,6 +58847,7 @@
       <w:bookmarkStart w:id="147" w:name="_Ref462673109"/>
       <w:bookmarkStart w:id="148" w:name="_Toc523309000"/>
       <w:r>
+        <w:lastRenderedPageBreak/>
         <w:t>Data</w:t>
       </w:r>
       <w:r>
@@ -58904,12 +59023,6 @@
           <w:sz w:val="24"/>
         </w:rPr>
         <w:br/>
-      </w:r>
-      <w:r>
-        <w:rPr>
-          <w:sz w:val="24"/>
-        </w:rPr>
-        <w:lastRenderedPageBreak/>
         <w:t xml:space="preserve">A Collection Activity </w:t>
       </w:r>
       <w:r>
@@ -59318,6 +59431,12 @@
           <w:sz w:val="24"/>
         </w:rPr>
         <w:br/>
+      </w:r>
+      <w:r>
+        <w:rPr>
+          <w:sz w:val="24"/>
+        </w:rPr>
+        <w:lastRenderedPageBreak/>
         <w:t>A Model System may contain rules for how the Model(s) interact. (sequentially, in parallel, etcetera).</w:t>
       </w:r>
     </w:p>
@@ -59534,12 +59653,6 @@
           <w:sz w:val="24"/>
         </w:rPr>
         <w:br/>
-      </w:r>
-      <w:r>
-        <w:rPr>
-          <w:sz w:val="24"/>
-        </w:rPr>
-        <w:lastRenderedPageBreak/>
         <w:t>A State-oriented Model has some Clock Function to advance "time".</w:t>
       </w:r>
       <w:r>
@@ -59761,7 +59874,14 @@
         <w:rPr>
           <w:sz w:val="24"/>
         </w:rPr>
-        <w:t>For reuse (full import) of existing, external ontologies, e.g. owl-time. In order to create the required groupings under organizational subclasses, it is easiest to merge the imported ontology into the iCity container (e.g. icity/Time/). This allows for the addition of organizational subclass assertions (e.g. TemporalEntity subclassOf TimeOntologyThing) and also ensures that the appropriate version is captured/reused as a snapshot. This prevents any issues should versioning IRIs not be used by the ontology’s author.</w:t>
+        <w:t xml:space="preserve">For reuse (full import) of existing, external ontologies, e.g. owl-time. In order to create the required groupings under organizational subclasses, it is easiest to merge the imported </w:t>
+      </w:r>
+      <w:r>
+        <w:rPr>
+          <w:sz w:val="24"/>
+        </w:rPr>
+        <w:lastRenderedPageBreak/>
+        <w:t>ontology into the iCity container (e.g. icity/Time/). This allows for the addition of organizational subclass assertions (e.g. TemporalEntity subclassOf TimeOntologyThing) and also ensures that the appropriate version is captured/reused as a snapshot. This prevents any issues should versioning IRIs not be used by the ontology’s author.</w:t>
       </w:r>
     </w:p>
     <w:p/>
@@ -59842,6 +59962,7 @@
             <w:id w:val="111145805"/>
             <w:bibliography/>
           </w:sdtPr>
+          <w:sdtEndPr/>
           <w:sdtContent>
             <w:p>
               <w:pPr>
@@ -60198,6 +60319,7 @@
         <w:docPartUnique/>
       </w:docPartObj>
     </w:sdtPr>
+    <w:sdtEndPr/>
     <w:sdtContent>
       <w:p>
         <w:pPr>
@@ -65895,7 +66017,7 @@
 </file>
 
 <file path=customXml/itemProps1.xml><?xml version="1.0" encoding="utf-8"?>
-<ds:datastoreItem xmlns:ds="http://schemas.openxmlformats.org/officeDocument/2006/customXml" ds:itemID="{3BE95AFF-FBDE-F94A-BD41-A02912C28754}">
+<ds:datastoreItem xmlns:ds="http://schemas.openxmlformats.org/officeDocument/2006/customXml" ds:itemID="{8F1230D3-1644-F84E-AB60-0A0414D63E53}">
   <ds:schemaRefs>
     <ds:schemaRef ds:uri="http://schemas.openxmlformats.org/officeDocument/2006/bibliography"/>
   </ds:schemaRefs>

</xml_diff>

<commit_message>
replaced use of household:hasMember with mereology:hasPart
</commit_message>
<xml_diff>
--- a/docs/iCityOntologyReport_1.2.docx
+++ b/docs/iCityOntologyReport_1.2.docx
@@ -8535,7 +8535,7 @@
                     </wp:anchor>
                   </w:drawing>
                 </mc:Choice>
-                <mc:Fallback xmlns:mo="http://schemas.microsoft.com/office/mac/office/2008/main" xmlns:mv="urn:schemas-microsoft-com:mac:vml">
+                <mc:Fallback xmlns:mv="urn:schemas-microsoft-com:mac:vml" xmlns:mo="http://schemas.microsoft.com/office/mac/office/2008/main">
                   <w:pict>
                     <v:oval w14:anchorId="79CE3B42" id="Oval 33" o:spid="_x0000_s1026" style="position:absolute;margin-left:18.8pt;margin-top:4.05pt;width:4.1pt;height:3.6pt;z-index:251663360;visibility:visible;mso-wrap-style:square;mso-width-percent:0;mso-height-percent:0;mso-wrap-distance-left:9pt;mso-wrap-distance-top:0;mso-wrap-distance-right:9pt;mso-wrap-distance-bottom:0;mso-position-horizontal:absolute;mso-position-horizontal-relative:text;mso-position-vertical:absolute;mso-position-vertical-relative:text;mso-width-percent:0;mso-height-percent:0;mso-width-relative:page;mso-height-relative:page;v-text-anchor:middle" o:gfxdata="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" fillcolor="#d34817" strokecolor="#68230b" strokeweight="2pt"/>
                   </w:pict>
@@ -8681,7 +8681,7 @@
                     </wp:anchor>
                   </w:drawing>
                 </mc:Choice>
-                <mc:Fallback xmlns:mo="http://schemas.microsoft.com/office/mac/office/2008/main" xmlns:mv="urn:schemas-microsoft-com:mac:vml">
+                <mc:Fallback xmlns:mv="urn:schemas-microsoft-com:mac:vml" xmlns:mo="http://schemas.microsoft.com/office/mac/office/2008/main">
                   <w:pict>
                     <v:line w14:anchorId="72317B01" id="Straight Connector 32" o:spid="_x0000_s1026" style="position:absolute;flip:y;z-index:251666432;visibility:visible;mso-wrap-style:square;mso-width-percent:0;mso-height-percent:0;mso-wrap-distance-left:9pt;mso-wrap-distance-top:0;mso-wrap-distance-right:9pt;mso-wrap-distance-bottom:0;mso-position-horizontal:absolute;mso-position-horizontal-relative:text;mso-position-vertical:absolute;mso-position-vertical-relative:text;mso-width-percent:0;mso-height-percent:0;mso-width-relative:page;mso-height-relative:page" from="24.6pt,3.2pt" to="37.5pt,7.95pt" o:gfxdata="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" strokecolor="#c84416"/>
                   </w:pict>
@@ -8754,7 +8754,7 @@
                     </wp:anchor>
                   </w:drawing>
                 </mc:Choice>
-                <mc:Fallback xmlns:mo="http://schemas.microsoft.com/office/mac/office/2008/main" xmlns:mv="urn:schemas-microsoft-com:mac:vml">
+                <mc:Fallback xmlns:mv="urn:schemas-microsoft-com:mac:vml" xmlns:mo="http://schemas.microsoft.com/office/mac/office/2008/main">
                   <w:pict>
                     <v:line w14:anchorId="25C779CD" id="Straight Connector 31" o:spid="_x0000_s1026" style="position:absolute;z-index:251665408;visibility:visible;mso-wrap-style:square;mso-width-percent:0;mso-height-percent:0;mso-wrap-distance-left:9pt;mso-wrap-distance-top:0;mso-wrap-distance-right:9pt;mso-wrap-distance-bottom:0;mso-position-horizontal:absolute;mso-position-horizontal-relative:text;mso-position-vertical:absolute;mso-position-vertical-relative:text;mso-width-percent:0;mso-height-percent:0;mso-width-relative:page;mso-height-relative:page" from="14.4pt,3.2pt" to="25.25pt,7.95pt" o:gfxdata="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" strokecolor="#c84416"/>
                   </w:pict>
@@ -8827,7 +8827,7 @@
                     </wp:anchor>
                   </w:drawing>
                 </mc:Choice>
-                <mc:Fallback xmlns:mo="http://schemas.microsoft.com/office/mac/office/2008/main" xmlns:mv="urn:schemas-microsoft-com:mac:vml">
+                <mc:Fallback xmlns:mv="urn:schemas-microsoft-com:mac:vml" xmlns:mo="http://schemas.microsoft.com/office/mac/office/2008/main">
                   <w:pict>
                     <v:line w14:anchorId="0A87A191" id="Straight Connector 30" o:spid="_x0000_s1026" style="position:absolute;flip:y;z-index:251664384;visibility:visible;mso-wrap-style:square;mso-width-percent:0;mso-height-percent:0;mso-wrap-distance-left:9pt;mso-wrap-distance-top:0;mso-wrap-distance-right:9pt;mso-wrap-distance-bottom:0;mso-position-horizontal:absolute;mso-position-horizontal-relative:text;mso-position-vertical:absolute;mso-position-vertical-relative:text;mso-width-percent:0;mso-height-percent:0;mso-width-relative:page;mso-height-relative:page" from="5.6pt,3.2pt" to="14.4pt,12.05pt" o:gfxdata="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" strokecolor="#c84416"/>
                   </w:pict>
@@ -8978,7 +8978,7 @@
                     </wp:anchor>
                   </w:drawing>
                 </mc:Choice>
-                <mc:Fallback xmlns:mo="http://schemas.microsoft.com/office/mac/office/2008/main" xmlns:mv="urn:schemas-microsoft-com:mac:vml">
+                <mc:Fallback xmlns:mv="urn:schemas-microsoft-com:mac:vml" xmlns:mo="http://schemas.microsoft.com/office/mac/office/2008/main">
                   <w:pict>
                     <v:shapetype w14:anchorId="287D9AAB" id="_x0000_t56" coordsize="21600,21600" o:spt="56" path="m10800,0l0,8259,4200,21600,17400,21600,21600,8259xe">
                       <v:stroke joinstyle="miter"/>
@@ -9131,7 +9131,7 @@
                     </wp:anchor>
                   </w:drawing>
                 </mc:Choice>
-                <mc:Fallback xmlns:mo="http://schemas.microsoft.com/office/mac/office/2008/main" xmlns:mv="urn:schemas-microsoft-com:mac:vml">
+                <mc:Fallback xmlns:mv="urn:schemas-microsoft-com:mac:vml" xmlns:mo="http://schemas.microsoft.com/office/mac/office/2008/main">
                   <w:pict>
                     <v:rect w14:anchorId="3A03AB7E" id="Rectangle 28" o:spid="_x0000_s1026" style="position:absolute;margin-left:22.45pt;margin-top:19.95pt;width:9.45pt;height:10.85pt;z-index:251669504;visibility:visible;mso-wrap-style:square;mso-width-percent:0;mso-height-percent:0;mso-wrap-distance-left:9pt;mso-wrap-distance-top:0;mso-wrap-distance-right:9pt;mso-wrap-distance-bottom:0;mso-position-horizontal:absolute;mso-position-horizontal-relative:text;mso-position-vertical:absolute;mso-position-vertical-relative:text;mso-width-percent:0;mso-height-percent:0;mso-width-relative:page;mso-height-relative:page;v-text-anchor:middle" o:gfxdata="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" strokecolor="#68230b" strokeweight="2pt"/>
                   </w:pict>
@@ -9201,7 +9201,7 @@
                     </wp:anchor>
                   </w:drawing>
                 </mc:Choice>
-                <mc:Fallback xmlns:mo="http://schemas.microsoft.com/office/mac/office/2008/main" xmlns:mv="urn:schemas-microsoft-com:mac:vml">
+                <mc:Fallback xmlns:mv="urn:schemas-microsoft-com:mac:vml" xmlns:mo="http://schemas.microsoft.com/office/mac/office/2008/main">
                   <w:pict>
                     <v:shape w14:anchorId="0906BE8F" id="Regular Pentagon 27" o:spid="_x0000_s1026" type="#_x0000_t56" style="position:absolute;margin-left:6.85pt;margin-top:7.05pt;width:33.95pt;height:29.85pt;z-index:251668480;visibility:visible;mso-wrap-style:square;mso-width-percent:0;mso-height-percent:0;mso-wrap-distance-left:9pt;mso-wrap-distance-top:0;mso-wrap-distance-right:9pt;mso-wrap-distance-bottom:0;mso-position-horizontal:absolute;mso-position-horizontal-relative:text;mso-position-vertical:absolute;mso-position-vertical-relative:text;mso-width-percent:0;mso-height-percent:0;mso-width-relative:page;mso-height-relative:page;v-text-anchor:middle" o:gfxdata="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" fillcolor="#e1dfdf" strokecolor="#68230b" strokeweight="2pt"/>
                   </w:pict>
@@ -26239,7 +26239,7 @@
           </w:tcPr>
           <w:p>
             <w:r>
-              <w:t>hasMember</w:t>
+              <w:t>mer:hasPart</w:t>
             </w:r>
           </w:p>
         </w:tc>
@@ -26433,7 +26433,7 @@
           </w:tcPr>
           <w:p>
             <w:r>
-              <w:t>gci:Household</w:t>
+              <w:t>Household</w:t>
             </w:r>
           </w:p>
         </w:tc>
@@ -26475,7 +26475,7 @@
           </w:tcPr>
           <w:p>
             <w:r>
-              <w:t>equivalentClass</w:t>
+              <w:t>subClassOf</w:t>
             </w:r>
           </w:p>
         </w:tc>
@@ -26485,7 +26485,7 @@
           </w:tcPr>
           <w:p>
             <w:r>
-              <w:t>change:manifestationOf some HouseholdPD and   change:manifestationOf only HouseholdPD</w:t>
+              <w:t>gci:Household</w:t>
             </w:r>
           </w:p>
         </w:tc>
@@ -26507,7 +26507,7 @@
           </w:tcPr>
           <w:p>
             <w:r>
-              <w:t>change:existsAt</w:t>
+              <w:t>equivalentClass</w:t>
             </w:r>
           </w:p>
         </w:tc>
@@ -26517,7 +26517,7 @@
           </w:tcPr>
           <w:p>
             <w:r>
-              <w:t>exactly 1  time:TemporalEntity</w:t>
+              <w:t>change:manifestationOf some HouseholdPD and   change:manifestationOf only HouseholdPD</w:t>
             </w:r>
           </w:p>
         </w:tc>
@@ -26539,8 +26539,48 @@
           </w:tcPr>
           <w:p>
             <w:r>
-              <w:t>hasMember</w:t>
-            </w:r>
+              <w:t>change:existsAt</w:t>
+            </w:r>
+          </w:p>
+        </w:tc>
+        <w:tc>
+          <w:tcPr>
+            <w:tcW w:w="4696" w:type="dxa"/>
+          </w:tcPr>
+          <w:p>
+            <w:r>
+              <w:t xml:space="preserve">exactly </w:t>
+            </w:r>
+            <w:r>
+              <w:t>1</w:t>
+            </w:r>
+            <w:r>
+              <w:t xml:space="preserve"> time:TemporalEntity</w:t>
+            </w:r>
+          </w:p>
+        </w:tc>
+      </w:tr>
+      <w:tr>
+        <w:trPr>
+          <w:cantSplit/>
+        </w:trPr>
+        <w:tc>
+          <w:tcPr>
+            <w:tcW w:w="2097" w:type="dxa"/>
+            <w:vMerge/>
+          </w:tcPr>
+          <w:p/>
+        </w:tc>
+        <w:tc>
+          <w:tcPr>
+            <w:tcW w:w="2557" w:type="dxa"/>
+          </w:tcPr>
+          <w:p>
+            <w:r>
+              <w:t>mer:hasPart</w:t>
+            </w:r>
+            <w:bookmarkStart w:id="90" w:name="_GoBack"/>
+            <w:bookmarkEnd w:id="90"/>
           </w:p>
         </w:tc>
         <w:tc>
@@ -27189,18 +27229,18 @@
         <w:pStyle w:val="ListParagraph"/>
       </w:pPr>
       <w:r>
-        <w:t>icity-foundation: iCity-Foundation Ontology</w:t>
+        <w:t>mer:Mereology Ontology</w:t>
       </w:r>
     </w:p>
     <w:p>
       <w:pPr>
         <w:pStyle w:val="Heading2"/>
       </w:pPr>
-      <w:bookmarkStart w:id="90" w:name="_Toc523308980"/>
+      <w:bookmarkStart w:id="91" w:name="_Toc523308980"/>
       <w:r>
         <w:t>Organization Ontology</w:t>
       </w:r>
-      <w:bookmarkEnd w:id="90"/>
+      <w:bookmarkEnd w:id="91"/>
     </w:p>
     <w:p>
       <w:pPr>
@@ -30171,11 +30211,11 @@
       <w:pPr>
         <w:pStyle w:val="Heading2"/>
       </w:pPr>
-      <w:bookmarkStart w:id="91" w:name="_Toc523308981"/>
+      <w:bookmarkStart w:id="92" w:name="_Toc523308981"/>
       <w:r>
         <w:t>Building Ontology</w:t>
       </w:r>
-      <w:bookmarkEnd w:id="91"/>
+      <w:bookmarkEnd w:id="92"/>
     </w:p>
     <w:p>
       <w:pPr>
@@ -31446,11 +31486,11 @@
       <w:pPr>
         <w:pStyle w:val="Heading2"/>
       </w:pPr>
-      <w:bookmarkStart w:id="92" w:name="_Toc523308982"/>
+      <w:bookmarkStart w:id="93" w:name="_Toc523308982"/>
       <w:r>
         <w:t>Vehicle Ontology</w:t>
       </w:r>
-      <w:bookmarkEnd w:id="92"/>
+      <w:bookmarkEnd w:id="93"/>
     </w:p>
     <w:p>
       <w:pPr>
@@ -32611,11 +32651,11 @@
       <w:pPr>
         <w:pStyle w:val="Heading2"/>
       </w:pPr>
-      <w:bookmarkStart w:id="93" w:name="_Toc523308983"/>
+      <w:bookmarkStart w:id="94" w:name="_Toc523308983"/>
       <w:r>
         <w:t>Transportation System Ontology</w:t>
       </w:r>
-      <w:bookmarkEnd w:id="93"/>
+      <w:bookmarkEnd w:id="94"/>
     </w:p>
     <w:p>
       <w:pPr>
@@ -37969,7 +38009,7 @@
                 <w:highlight w:val="yellow"/>
               </w:rPr>
             </w:pPr>
-            <w:ins w:id="94" w:author="Megan Katsumi" w:date="2018-11-14T08:39:00Z">
+            <w:ins w:id="95" w:author="Megan Katsumi" w:date="2018-11-14T08:39:00Z">
               <w:r>
                 <w:t>LoopDetector</w:t>
               </w:r>
@@ -37981,12 +38021,12 @@
             <w:tcW w:w="2446" w:type="dxa"/>
           </w:tcPr>
           <w:p>
-            <w:ins w:id="95" w:author="Megan Katsumi" w:date="2018-11-14T09:12:00Z">
+            <w:ins w:id="96" w:author="Megan Katsumi" w:date="2018-11-14T09:12:00Z">
               <w:r>
                 <w:t>sosa:</w:t>
               </w:r>
             </w:ins>
-            <w:ins w:id="96" w:author="Megan Katsumi" w:date="2018-11-14T10:30:00Z">
+            <w:ins w:id="97" w:author="Megan Katsumi" w:date="2018-11-14T10:30:00Z">
               <w:r>
                 <w:t>detects</w:t>
               </w:r>
@@ -38003,7 +38043,7 @@
                 <w:tab w:val="center" w:pos="2335"/>
               </w:tabs>
             </w:pPr>
-            <w:ins w:id="97" w:author="Megan Katsumi" w:date="2018-11-14T09:12:00Z">
+            <w:ins w:id="98" w:author="Megan Katsumi" w:date="2018-11-14T09:12:00Z">
               <w:r>
                 <w:t>{vehicle_presence}</w:t>
               </w:r>
@@ -38028,7 +38068,7 @@
             <w:tcW w:w="2446" w:type="dxa"/>
           </w:tcPr>
           <w:p>
-            <w:ins w:id="98" w:author="Megan Katsumi" w:date="2018-11-14T10:30:00Z">
+            <w:ins w:id="99" w:author="Megan Katsumi" w:date="2018-11-14T10:30:00Z">
               <w:r>
                 <w:t>sosa:observes</w:t>
               </w:r>
@@ -38045,7 +38085,7 @@
                 <w:tab w:val="center" w:pos="2335"/>
               </w:tabs>
             </w:pPr>
-            <w:ins w:id="99" w:author="Megan Katsumi" w:date="2018-11-14T10:30:00Z">
+            <w:ins w:id="100" w:author="Megan Katsumi" w:date="2018-11-14T10:30:00Z">
               <w:r>
                 <w:t>{road_occupancy}</w:t>
               </w:r>
@@ -38070,7 +38110,7 @@
             <w:tcW w:w="2446" w:type="dxa"/>
           </w:tcPr>
           <w:p>
-            <w:ins w:id="100" w:author="Megan Katsumi" w:date="2018-11-14T10:32:00Z">
+            <w:ins w:id="101" w:author="Megan Katsumi" w:date="2018-11-14T10:32:00Z">
               <w:r>
                 <w:t>sosa:observes</w:t>
               </w:r>
@@ -38087,7 +38127,7 @@
                 <w:tab w:val="center" w:pos="2335"/>
               </w:tabs>
             </w:pPr>
-            <w:ins w:id="101" w:author="Megan Katsumi" w:date="2018-11-14T10:32:00Z">
+            <w:ins w:id="102" w:author="Megan Katsumi" w:date="2018-11-14T10:32:00Z">
               <w:r>
                 <w:t>{vehicle_volume}</w:t>
               </w:r>
@@ -38112,7 +38152,7 @@
             <w:tcW w:w="2446" w:type="dxa"/>
           </w:tcPr>
           <w:p>
-            <w:ins w:id="102" w:author="Megan Katsumi" w:date="2018-11-14T10:32:00Z">
+            <w:ins w:id="103" w:author="Megan Katsumi" w:date="2018-11-14T10:32:00Z">
               <w:r>
                 <w:t>sosa:observes</w:t>
               </w:r>
@@ -38129,22 +38169,22 @@
                 <w:tab w:val="center" w:pos="2335"/>
               </w:tabs>
             </w:pPr>
-            <w:ins w:id="103" w:author="Megan Katsumi" w:date="2018-11-14T10:32:00Z">
+            <w:ins w:id="104" w:author="Megan Katsumi" w:date="2018-11-14T10:32:00Z">
               <w:r>
                 <w:t>{</w:t>
               </w:r>
             </w:ins>
-            <w:ins w:id="104" w:author="Megan Katsumi" w:date="2018-11-14T10:33:00Z">
+            <w:ins w:id="105" w:author="Megan Katsumi" w:date="2018-11-14T10:33:00Z">
               <w:r>
                 <w:t>mean_</w:t>
               </w:r>
             </w:ins>
-            <w:ins w:id="105" w:author="Megan Katsumi" w:date="2018-11-14T11:14:00Z">
+            <w:ins w:id="106" w:author="Megan Katsumi" w:date="2018-11-14T11:14:00Z">
               <w:r>
                 <w:t>travel_</w:t>
               </w:r>
             </w:ins>
-            <w:ins w:id="106" w:author="Megan Katsumi" w:date="2018-11-14T10:33:00Z">
+            <w:ins w:id="107" w:author="Megan Katsumi" w:date="2018-11-14T10:33:00Z">
               <w:r>
                 <w:t>speed}</w:t>
               </w:r>
@@ -38169,7 +38209,7 @@
             <w:tcW w:w="2446" w:type="dxa"/>
           </w:tcPr>
           <w:p>
-            <w:ins w:id="107" w:author="Megan Katsumi" w:date="2018-11-14T09:25:00Z">
+            <w:ins w:id="108" w:author="Megan Katsumi" w:date="2018-11-14T09:25:00Z">
               <w:r>
                 <w:t>sosa:madeObservation</w:t>
               </w:r>
@@ -38186,37 +38226,37 @@
                 <w:tab w:val="center" w:pos="2335"/>
               </w:tabs>
             </w:pPr>
-            <w:ins w:id="108" w:author="Megan Katsumi" w:date="2018-11-14T09:25:00Z">
+            <w:ins w:id="109" w:author="Megan Katsumi" w:date="2018-11-14T09:25:00Z">
               <w:r>
                 <w:t>only (sosa:Observation and sosa:hasFeatureOfInterest</w:t>
               </w:r>
             </w:ins>
-            <w:ins w:id="109" w:author="Megan Katsumi" w:date="2018-11-14T09:26:00Z">
+            <w:ins w:id="110" w:author="Megan Katsumi" w:date="2018-11-14T09:26:00Z">
               <w:r>
                 <w:t xml:space="preserve"> only transport:</w:t>
               </w:r>
             </w:ins>
-            <w:ins w:id="110" w:author="Megan Katsumi" w:date="2018-11-14T10:27:00Z">
+            <w:ins w:id="111" w:author="Megan Katsumi" w:date="2018-11-14T10:27:00Z">
               <w:r>
                 <w:t>Arc</w:t>
               </w:r>
             </w:ins>
-            <w:ins w:id="111" w:author="Megan Katsumi" w:date="2018-11-14T10:35:00Z">
+            <w:ins w:id="112" w:author="Megan Katsumi" w:date="2018-11-14T10:35:00Z">
               <w:r>
                 <w:t xml:space="preserve"> and sosa:</w:t>
               </w:r>
             </w:ins>
-            <w:ins w:id="112" w:author="Megan Katsumi" w:date="2018-11-14T12:23:00Z">
+            <w:ins w:id="113" w:author="Megan Katsumi" w:date="2018-11-14T12:23:00Z">
               <w:r>
                 <w:t>wasO</w:t>
               </w:r>
             </w:ins>
-            <w:ins w:id="113" w:author="Megan Katsumi" w:date="2018-11-14T10:35:00Z">
+            <w:ins w:id="114" w:author="Megan Katsumi" w:date="2018-11-14T10:35:00Z">
               <w:r>
                 <w:t>riginatedBy {vehicle</w:t>
               </w:r>
             </w:ins>
-            <w:ins w:id="114" w:author="Megan Katsumi" w:date="2018-11-14T10:36:00Z">
+            <w:ins w:id="115" w:author="Megan Katsumi" w:date="2018-11-14T10:36:00Z">
               <w:r>
                 <w:t>_presence}</w:t>
               </w:r>
@@ -38237,7 +38277,7 @@
               <w:lastRenderedPageBreak/>
               <w:t>RoadOccupancy or VehicleVolume or MeanTravelSpeed</w:t>
             </w:r>
-            <w:ins w:id="115" w:author="Megan Katsumi" w:date="2018-11-14T09:26:00Z">
+            <w:ins w:id="116" w:author="Megan Katsumi" w:date="2018-11-14T09:26:00Z">
               <w:r>
                 <w:rPr>
                   <w:highlight w:val="yellow"/>
@@ -38258,7 +38298,7 @@
             <w:tcW w:w="2505" w:type="dxa"/>
           </w:tcPr>
           <w:p>
-            <w:ins w:id="116" w:author="Megan Katsumi" w:date="2018-11-14T09:12:00Z">
+            <w:ins w:id="117" w:author="Megan Katsumi" w:date="2018-11-14T09:12:00Z">
               <w:r>
                 <w:lastRenderedPageBreak/>
                 <w:t>{vehicle_presence}</w:t>
@@ -38302,7 +38342,7 @@
             <w:tcW w:w="2505" w:type="dxa"/>
           </w:tcPr>
           <w:p>
-            <w:ins w:id="117" w:author="Megan Katsumi" w:date="2018-11-14T10:30:00Z">
+            <w:ins w:id="118" w:author="Megan Katsumi" w:date="2018-11-14T10:30:00Z">
               <w:r>
                 <w:t>{road_occupancy}</w:t>
               </w:r>
@@ -38345,7 +38385,7 @@
             <w:tcW w:w="2505" w:type="dxa"/>
           </w:tcPr>
           <w:p>
-            <w:ins w:id="118" w:author="Megan Katsumi" w:date="2018-11-14T10:32:00Z">
+            <w:ins w:id="119" w:author="Megan Katsumi" w:date="2018-11-14T10:32:00Z">
               <w:r>
                 <w:t>{vehicle_volume}</w:t>
               </w:r>
@@ -38388,22 +38428,22 @@
             <w:tcW w:w="2505" w:type="dxa"/>
           </w:tcPr>
           <w:p>
-            <w:ins w:id="119" w:author="Megan Katsumi" w:date="2018-11-14T10:32:00Z">
+            <w:ins w:id="120" w:author="Megan Katsumi" w:date="2018-11-14T10:32:00Z">
               <w:r>
                 <w:t>{</w:t>
               </w:r>
             </w:ins>
-            <w:ins w:id="120" w:author="Megan Katsumi" w:date="2018-11-14T10:33:00Z">
+            <w:ins w:id="121" w:author="Megan Katsumi" w:date="2018-11-14T10:33:00Z">
               <w:r>
                 <w:t>mean_</w:t>
               </w:r>
             </w:ins>
-            <w:ins w:id="121" w:author="Megan Katsumi" w:date="2018-11-14T11:14:00Z">
+            <w:ins w:id="122" w:author="Megan Katsumi" w:date="2018-11-14T11:14:00Z">
               <w:r>
                 <w:t>travel_</w:t>
               </w:r>
             </w:ins>
-            <w:ins w:id="122" w:author="Megan Katsumi" w:date="2018-11-14T10:33:00Z">
+            <w:ins w:id="123" w:author="Megan Katsumi" w:date="2018-11-14T10:33:00Z">
               <w:r>
                 <w:t>speed}</w:t>
               </w:r>
@@ -39904,14 +39944,14 @@
       <w:pPr>
         <w:pStyle w:val="Heading3"/>
       </w:pPr>
-      <w:bookmarkStart w:id="123" w:name="_Toc523308984"/>
+      <w:bookmarkStart w:id="124" w:name="_Toc523308984"/>
       <w:r>
         <w:t xml:space="preserve">Travel </w:t>
       </w:r>
       <w:r>
         <w:t>Costs</w:t>
       </w:r>
-      <w:bookmarkEnd w:id="123"/>
+      <w:bookmarkEnd w:id="124"/>
     </w:p>
     <w:p>
       <w:pPr>
@@ -40649,11 +40689,11 @@
       <w:pPr>
         <w:pStyle w:val="Heading2"/>
       </w:pPr>
-      <w:bookmarkStart w:id="124" w:name="_Toc523308985"/>
+      <w:bookmarkStart w:id="125" w:name="_Toc523308985"/>
       <w:r>
         <w:t>Parking Ontology</w:t>
       </w:r>
-      <w:bookmarkEnd w:id="124"/>
+      <w:bookmarkEnd w:id="125"/>
     </w:p>
     <w:p>
       <w:pPr>
@@ -43143,14 +43183,14 @@
       <w:pPr>
         <w:pStyle w:val="Heading2"/>
       </w:pPr>
-      <w:bookmarkStart w:id="125" w:name="_Toc523308986"/>
+      <w:bookmarkStart w:id="126" w:name="_Toc523308986"/>
       <w:r>
         <w:t>Public</w:t>
       </w:r>
       <w:r>
         <w:t xml:space="preserve"> Transit Ontology</w:t>
       </w:r>
-      <w:bookmarkEnd w:id="125"/>
+      <w:bookmarkEnd w:id="126"/>
     </w:p>
     <w:p>
       <w:pPr>
@@ -46349,14 +46389,14 @@
       <w:pPr>
         <w:pStyle w:val="Heading2"/>
       </w:pPr>
-      <w:bookmarkStart w:id="126" w:name="_Toc523308987"/>
+      <w:bookmarkStart w:id="127" w:name="_Toc523308987"/>
       <w:r>
         <w:t>Land Use</w:t>
       </w:r>
       <w:r>
         <w:t xml:space="preserve"> Ontology</w:t>
       </w:r>
-      <w:bookmarkEnd w:id="126"/>
+      <w:bookmarkEnd w:id="127"/>
     </w:p>
     <w:p>
       <w:pPr>
@@ -50569,14 +50609,14 @@
       <w:pPr>
         <w:pStyle w:val="Heading2"/>
       </w:pPr>
-      <w:bookmarkStart w:id="127" w:name="_Toc523308988"/>
+      <w:bookmarkStart w:id="128" w:name="_Toc523308988"/>
       <w:r>
         <w:t>Trip</w:t>
       </w:r>
       <w:r>
         <w:t xml:space="preserve"> Ontology</w:t>
       </w:r>
-      <w:bookmarkEnd w:id="127"/>
+      <w:bookmarkEnd w:id="128"/>
     </w:p>
     <w:p>
       <w:pPr>
@@ -51042,7 +51082,6 @@
             <w:vMerge w:val="restart"/>
           </w:tcPr>
           <w:p>
-            <w:bookmarkStart w:id="128" w:name="_GoBack" w:colFirst="0" w:colLast="0"/>
             <w:r>
               <w:t>Trip</w:t>
             </w:r>
@@ -51069,7 +51108,6 @@
           </w:p>
         </w:tc>
       </w:tr>
-      <w:bookmarkEnd w:id="128"/>
       <w:tr>
         <w:trPr>
           <w:cantSplit/>
@@ -66017,7 +66055,7 @@
 </file>
 
 <file path=customXml/itemProps1.xml><?xml version="1.0" encoding="utf-8"?>
-<ds:datastoreItem xmlns:ds="http://schemas.openxmlformats.org/officeDocument/2006/customXml" ds:itemID="{8F1230D3-1644-F84E-AB60-0A0414D63E53}">
+<ds:datastoreItem xmlns:ds="http://schemas.openxmlformats.org/officeDocument/2006/customXml" ds:itemID="{4C6A873A-9EA6-A94B-BF56-C8240D2A2D95}">
   <ds:schemaRefs>
     <ds:schemaRef ds:uri="http://schemas.openxmlformats.org/officeDocument/2006/bibliography"/>
   </ds:schemaRefs>

</xml_diff>

<commit_message>
updated to Building mereology axioms
</commit_message>
<xml_diff>
--- a/docs/iCityOntologyReport_1.2.docx
+++ b/docs/iCityOntologyReport_1.2.docx
@@ -625,33 +625,7 @@
           <w:szCs w:val="28"/>
           <w:lang w:eastAsia="en-CA"/>
         </w:rPr>
-        <w:t>January</w:t>
-      </w:r>
-      <w:r>
-        <w:rPr>
-          <w:rFonts w:ascii="Cambria" w:eastAsia="MS Gothic" w:hAnsi="Cambria"/>
-          <w:i/>
-          <w:iCs/>
-          <w:color w:val="000000"/>
-          <w:spacing w:val="15"/>
-          <w:sz w:val="28"/>
-          <w:szCs w:val="28"/>
-          <w:lang w:eastAsia="en-CA"/>
-        </w:rPr>
-        <w:t xml:space="preserve"> </w:t>
-      </w:r>
-      <w:r>
-        <w:rPr>
-          <w:rFonts w:ascii="Cambria" w:eastAsia="MS Gothic" w:hAnsi="Cambria"/>
-          <w:i/>
-          <w:iCs/>
-          <w:color w:val="000000"/>
-          <w:spacing w:val="15"/>
-          <w:sz w:val="28"/>
-          <w:szCs w:val="28"/>
-          <w:lang w:eastAsia="en-CA"/>
-        </w:rPr>
-        <w:t>25</w:t>
+        <w:t>April 8</w:t>
       </w:r>
       <w:r>
         <w:rPr>
@@ -5226,6 +5200,7 @@
           <w:id w:val="3293063"/>
           <w:citation/>
         </w:sdtPr>
+        <w:sdtEndPr/>
         <w:sdtContent>
           <w:r>
             <w:fldChar w:fldCharType="begin"/>
@@ -9148,6 +9123,7 @@
           <w:id w:val="72401784"/>
           <w:citation/>
         </w:sdtPr>
+        <w:sdtEndPr/>
         <w:sdtContent>
           <w:r>
             <w:fldChar w:fldCharType="begin"/>
@@ -9687,6 +9663,7 @@
           <w:id w:val="1410968273"/>
           <w:citation/>
         </w:sdtPr>
+        <w:sdtEndPr/>
         <w:sdtContent>
           <w:r>
             <w:rPr>
@@ -11237,6 +11214,7 @@
           <w:id w:val="186619329"/>
           <w:citation/>
         </w:sdtPr>
+        <w:sdtEndPr/>
         <w:sdtContent>
           <w:r>
             <w:fldChar w:fldCharType="begin"/>
@@ -11346,6 +11324,7 @@
           <w:id w:val="39854830"/>
           <w:citation/>
         </w:sdtPr>
+        <w:sdtEndPr/>
         <w:sdtContent>
           <w:r>
             <w:fldChar w:fldCharType="begin"/>
@@ -11421,6 +11400,7 @@
           <w:id w:val="39854829"/>
           <w:citation/>
         </w:sdtPr>
+        <w:sdtEndPr/>
         <w:sdtContent>
           <w:r>
             <w:fldChar w:fldCharType="begin"/>
@@ -12627,6 +12607,7 @@
           <w:id w:val="58942251"/>
           <w:citation/>
         </w:sdtPr>
+        <w:sdtEndPr/>
         <w:sdtContent>
           <w:r>
             <w:fldChar w:fldCharType="begin"/>
@@ -15628,6 +15609,7 @@
           <w:id w:val="39854831"/>
           <w:citation/>
         </w:sdtPr>
+        <w:sdtEndPr/>
         <w:sdtContent>
           <w:r>
             <w:fldChar w:fldCharType="begin"/>
@@ -17359,10 +17341,7 @@
         <w:t>(s)</w:t>
       </w:r>
       <w:r>
-        <w:t xml:space="preserve"> is require</w:t>
-      </w:r>
-      <w:r>
-        <w:t xml:space="preserve">d for any partial specification, </w:t>
+        <w:t xml:space="preserve"> is required for any partial specification, </w:t>
       </w:r>
       <w:r>
         <w:t xml:space="preserve">(e.g. OWL only allows the specification of transitivity for simple </w:t>
@@ -17386,31 +17365,7 @@
         <w:t>an approximation is that the resulting theory defines a semantics for something else entirely.</w:t>
       </w:r>
       <w:r>
-        <w:t xml:space="preserve"> Inherently, some </w:t>
-      </w:r>
-      <w:r>
-        <w:t xml:space="preserve">semantics </w:t>
-      </w:r>
-      <w:r>
-        <w:t xml:space="preserve">are omitted, </w:t>
-      </w:r>
-      <w:r>
-        <w:t xml:space="preserve">which may not be required for one application </w:t>
-      </w:r>
-      <w:r>
-        <w:t xml:space="preserve">but </w:t>
-      </w:r>
-      <w:r>
-        <w:t xml:space="preserve">may be important for another. For example, if transitivity is a key aspect of some required reasoning, then perhaps a parthood relation would be defined as transitive, and some </w:t>
-      </w:r>
-      <w:r>
-        <w:t>omissions</w:t>
-      </w:r>
-      <w:r>
-        <w:t xml:space="preserve"> would be made with respect to the formalization other restrictions (e.g. cardinality) that should be applied to the parthood relation. </w:t>
-      </w:r>
-      <w:r>
-        <w:t>Certainly</w:t>
+        <w:t xml:space="preserve"> Inherently, some semantics are omitted, which may not be required for one application but may be important for another. For example, if transitivity is a key aspect of some required reasoning, then perhaps a parthood relation would be defined as transitive, and some omissions would be made with respect to the formalization other restrictions (e.g. cardinality) that should be applied to the parthood relation. Certainly</w:t>
       </w:r>
       <w:r>
         <w:t xml:space="preserve">, </w:t>
@@ -17515,16 +17470,7 @@
         <w:t xml:space="preserve"> in extensions</w:t>
       </w:r>
       <w:r>
-        <w:t xml:space="preserve"> of the properties. This creates</w:t>
-      </w:r>
-      <w:r>
-        <w:t xml:space="preserve"> a means </w:t>
-      </w:r>
-      <w:r>
-        <w:t>of indicating</w:t>
-      </w:r>
-      <w:r>
-        <w:t xml:space="preserve"> the intended semantics of a relation by </w:t>
+        <w:t xml:space="preserve"> of the properties. This creates a means of indicating the intended semantics of a relation by </w:t>
       </w:r>
       <w:r>
         <w:lastRenderedPageBreak/>
@@ -17537,10 +17483,7 @@
         <w:t>type</w:t>
       </w:r>
       <w:r>
-        <w:t xml:space="preserve"> of parthood that it is intended to capture, while allowing for the specification of different partial approximations of the semantics (and possibly also specializations of this semantics), as required.</w:t>
-      </w:r>
-      <w:r>
-        <w:t xml:space="preserve"> </w:t>
+        <w:t xml:space="preserve"> of parthood that it is intended to capture, while allowing for the specification of different partial approximations of the semantics (and possibly also specializations of this semantics), as required. </w:t>
       </w:r>
       <w:r>
         <w:t xml:space="preserve">For example, a notion of parthood arises in the description of a building and the units it is divided into. In this case, this relationship may be identified as a sort of hasComponent relation; a new property ‘hasBuildingUnit’ may be identified then as a subPropertyOf hasComponent. We are free to assess, for </w:t>
@@ -17585,10 +17528,7 @@
         <w:t xml:space="preserve">mereological relationships </w:t>
       </w:r>
       <w:r>
-        <w:t xml:space="preserve">in OWL </w:t>
-      </w:r>
-      <w:r>
-        <w:t xml:space="preserve">have been proposed that </w:t>
+        <w:t xml:space="preserve">in OWL have been proposed that </w:t>
       </w:r>
       <w:r>
         <w:t>may</w:t>
@@ -24791,10 +24731,7 @@
         <w:t xml:space="preserve"> S</w:t>
       </w:r>
       <w:r>
-        <w:t xml:space="preserve">ensors </w:t>
-      </w:r>
-      <w:r>
-        <w:t>ontology reuses the</w:t>
+        <w:t>ensors ontology reuses the</w:t>
       </w:r>
       <w:r>
         <w:t xml:space="preserve"> </w:t>
@@ -24866,13 +24803,7 @@
         <w:rPr>
           <w:sz w:val="24"/>
         </w:rPr>
-        <w:t>Sens</w:t>
-      </w:r>
-      <w:r>
-        <w:rPr>
-          <w:sz w:val="24"/>
-        </w:rPr>
-        <w:t xml:space="preserve">or: </w:t>
+        <w:t xml:space="preserve">Sensor: </w:t>
       </w:r>
       <w:r>
         <w:rPr>
@@ -24914,10 +24845,7 @@
       </w:r>
       <w:proofErr w:type="gramEnd"/>
       <w:r>
-        <w:t xml:space="preserve"> should be generic (e.g. ex:temperature) or specific to the feature of </w:t>
-      </w:r>
-      <w:r>
-        <w:t xml:space="preserve">interest (e.g. ex:mybodytemperature). Current documentation suggests that this is a choice for the modeler. </w:t>
+        <w:t xml:space="preserve"> should be generic (e.g. ex:temperature) or specific to the feature of interest (e.g. ex:mybodytemperature). Current documentation suggests that this is a choice for the modeler. </w:t>
       </w:r>
       <w:r>
         <w:t>We</w:t>
@@ -24931,19 +24859,7 @@
       </w:r>
       <w:proofErr w:type="gramEnd"/>
       <w:r>
-        <w:t xml:space="preserve"> at a general level; this will enable the querying of sensors </w:t>
-      </w:r>
-      <w:r>
-        <w:t>that observe some property (e.g. vehicle presence) regardless of the location. This is useful as there may be different kinds of sensors</w:t>
-      </w:r>
-      <w:r>
-        <w:t xml:space="preserve"> that observe the same properties (e.g. loop detectors vs Bluetooth sensors) and while they might not share the exact feature of interest, they may be in close enough proximity to be </w:t>
-      </w:r>
-      <w:r>
-        <w:t>related</w:t>
-      </w:r>
-      <w:r>
-        <w:t xml:space="preserve"> and so a property indicating their similarity is desirable.</w:t>
+        <w:t xml:space="preserve"> at a general level; this will enable the querying of sensors that observe some property (e.g. vehicle presence) regardless of the location. This is useful as there may be different kinds of sensors that observe the same properties (e.g. loop detectors vs Bluetooth sensors) and while they might not share the exact feature of interest, they may be in close enough proximity to be related and so a property indicating their similarity is desirable.</w:t>
       </w:r>
     </w:p>
     <w:tbl>
@@ -25685,6 +25601,9 @@
         <w:keepNext/>
       </w:pPr>
       <w:r>
+        <w:rPr>
+          <w:noProof/>
+        </w:rPr>
         <w:drawing>
           <wp:inline distT="0" distB="0" distL="0" distR="0" wp14:anchorId="5F2313DC" wp14:editId="3FD4A763">
             <wp:extent cx="6835382" cy="2233914"/>
@@ -27826,6 +27745,9 @@
     </w:p>
     <w:p>
       <w:r>
+        <w:rPr>
+          <w:noProof/>
+        </w:rPr>
         <w:drawing>
           <wp:inline distT="0" distB="0" distL="0" distR="0" wp14:anchorId="612903F8" wp14:editId="3C877357">
             <wp:extent cx="5943600" cy="3048000"/>
@@ -29430,8 +29352,6 @@
         </w:rPr>
         <w:t xml:space="preserve">… </w:t>
       </w:r>
-      <w:bookmarkStart w:id="75" w:name="_GoBack"/>
-      <w:bookmarkEnd w:id="75"/>
     </w:p>
     <w:p>
       <w:pPr>
@@ -29579,11 +29499,11 @@
       <w:pPr>
         <w:pStyle w:val="Heading2"/>
       </w:pPr>
-      <w:bookmarkStart w:id="76" w:name="_Toc2843360"/>
+      <w:bookmarkStart w:id="75" w:name="_Toc2843360"/>
       <w:r>
         <w:t>Organization Ontology</w:t>
       </w:r>
-      <w:bookmarkEnd w:id="76"/>
+      <w:bookmarkEnd w:id="75"/>
     </w:p>
     <w:p>
       <w:pPr>
@@ -32737,6 +32657,7 @@
           <w:id w:val="186619331"/>
           <w:citation/>
         </w:sdtPr>
+        <w:sdtEndPr/>
         <w:sdtContent>
           <w:r>
             <w:fldChar w:fldCharType="begin"/>
@@ -32863,11 +32784,11 @@
       <w:pPr>
         <w:pStyle w:val="Heading2"/>
       </w:pPr>
-      <w:bookmarkStart w:id="77" w:name="_Toc2843361"/>
+      <w:bookmarkStart w:id="76" w:name="_Toc2843361"/>
       <w:r>
         <w:t>Building Ontology</w:t>
       </w:r>
-      <w:bookmarkEnd w:id="77"/>
+      <w:bookmarkEnd w:id="76"/>
     </w:p>
     <w:p>
       <w:pPr>
@@ -33031,6 +32952,9 @@
     </w:p>
     <w:p>
       <w:r>
+        <w:rPr>
+          <w:noProof/>
+        </w:rPr>
         <w:drawing>
           <wp:inline distT="0" distB="0" distL="0" distR="0" wp14:anchorId="324527F3" wp14:editId="38DA3AE9">
             <wp:extent cx="5943600" cy="3214370"/>
@@ -33086,7 +33010,7 @@
         </w:trPr>
         <w:tc>
           <w:tcPr>
-            <w:tcW w:w="2126" w:type="dxa"/>
+            <w:tcW w:w="2121" w:type="dxa"/>
             <w:shd w:val="clear" w:color="auto" w:fill="00FFFF"/>
           </w:tcPr>
           <w:p>
@@ -33097,7 +33021,7 @@
         </w:tc>
         <w:tc>
           <w:tcPr>
-            <w:tcW w:w="2564" w:type="dxa"/>
+            <w:tcW w:w="2556" w:type="dxa"/>
             <w:shd w:val="clear" w:color="auto" w:fill="00FFFF"/>
           </w:tcPr>
           <w:p>
@@ -33108,7 +33032,7 @@
         </w:tc>
         <w:tc>
           <w:tcPr>
-            <w:tcW w:w="4886" w:type="dxa"/>
+            <w:tcW w:w="4673" w:type="dxa"/>
             <w:shd w:val="clear" w:color="auto" w:fill="00FFFF"/>
           </w:tcPr>
           <w:p>
@@ -33124,7 +33048,7 @@
         </w:trPr>
         <w:tc>
           <w:tcPr>
-            <w:tcW w:w="2126" w:type="dxa"/>
+            <w:tcW w:w="2121" w:type="dxa"/>
             <w:vMerge w:val="restart"/>
           </w:tcPr>
           <w:p>
@@ -33138,7 +33062,7 @@
         </w:tc>
         <w:tc>
           <w:tcPr>
-            <w:tcW w:w="2564" w:type="dxa"/>
+            <w:tcW w:w="2556" w:type="dxa"/>
           </w:tcPr>
           <w:p>
             <w:r>
@@ -33148,7 +33072,7 @@
         </w:tc>
         <w:tc>
           <w:tcPr>
-            <w:tcW w:w="4886" w:type="dxa"/>
+            <w:tcW w:w="4673" w:type="dxa"/>
           </w:tcPr>
           <w:p>
             <w:proofErr w:type="gramStart"/>
@@ -33168,14 +33092,14 @@
         </w:trPr>
         <w:tc>
           <w:tcPr>
-            <w:tcW w:w="2126" w:type="dxa"/>
+            <w:tcW w:w="2121" w:type="dxa"/>
             <w:vMerge/>
           </w:tcPr>
           <w:p/>
         </w:tc>
         <w:tc>
           <w:tcPr>
-            <w:tcW w:w="2564" w:type="dxa"/>
+            <w:tcW w:w="2556" w:type="dxa"/>
           </w:tcPr>
           <w:p>
             <w:r>
@@ -33185,7 +33109,7 @@
         </w:tc>
         <w:tc>
           <w:tcPr>
-            <w:tcW w:w="4886" w:type="dxa"/>
+            <w:tcW w:w="4673" w:type="dxa"/>
           </w:tcPr>
           <w:p>
             <w:proofErr w:type="gramStart"/>
@@ -33220,14 +33144,14 @@
         </w:trPr>
         <w:tc>
           <w:tcPr>
-            <w:tcW w:w="2126" w:type="dxa"/>
+            <w:tcW w:w="2121" w:type="dxa"/>
             <w:vMerge/>
           </w:tcPr>
           <w:p/>
         </w:tc>
         <w:tc>
           <w:tcPr>
-            <w:tcW w:w="2564" w:type="dxa"/>
+            <w:tcW w:w="2556" w:type="dxa"/>
           </w:tcPr>
           <w:p>
             <w:proofErr w:type="gramStart"/>
@@ -33242,7 +33166,7 @@
         </w:tc>
         <w:tc>
           <w:tcPr>
-            <w:tcW w:w="4886" w:type="dxa"/>
+            <w:tcW w:w="4673" w:type="dxa"/>
           </w:tcPr>
           <w:p>
             <w:r>
@@ -33257,7 +33181,7 @@
         </w:trPr>
         <w:tc>
           <w:tcPr>
-            <w:tcW w:w="2126" w:type="dxa"/>
+            <w:tcW w:w="2121" w:type="dxa"/>
             <w:vMerge w:val="restart"/>
           </w:tcPr>
           <w:p>
@@ -33268,7 +33192,7 @@
         </w:tc>
         <w:tc>
           <w:tcPr>
-            <w:tcW w:w="2564" w:type="dxa"/>
+            <w:tcW w:w="2556" w:type="dxa"/>
           </w:tcPr>
           <w:p>
             <w:r>
@@ -33278,7 +33202,7 @@
         </w:tc>
         <w:tc>
           <w:tcPr>
-            <w:tcW w:w="4886" w:type="dxa"/>
+            <w:tcW w:w="4673" w:type="dxa"/>
           </w:tcPr>
           <w:p>
             <w:proofErr w:type="gramStart"/>
@@ -33316,14 +33240,14 @@
         </w:trPr>
         <w:tc>
           <w:tcPr>
-            <w:tcW w:w="2126" w:type="dxa"/>
+            <w:tcW w:w="2121" w:type="dxa"/>
             <w:vMerge/>
           </w:tcPr>
           <w:p/>
         </w:tc>
         <w:tc>
           <w:tcPr>
-            <w:tcW w:w="2564" w:type="dxa"/>
+            <w:tcW w:w="2556" w:type="dxa"/>
           </w:tcPr>
           <w:p>
             <w:r>
@@ -33333,7 +33257,7 @@
         </w:tc>
         <w:tc>
           <w:tcPr>
-            <w:tcW w:w="4886" w:type="dxa"/>
+            <w:tcW w:w="4673" w:type="dxa"/>
           </w:tcPr>
           <w:p>
             <w:proofErr w:type="gramStart"/>
@@ -33353,14 +33277,14 @@
         </w:trPr>
         <w:tc>
           <w:tcPr>
-            <w:tcW w:w="2126" w:type="dxa"/>
+            <w:tcW w:w="2121" w:type="dxa"/>
             <w:vMerge/>
           </w:tcPr>
           <w:p/>
         </w:tc>
         <w:tc>
           <w:tcPr>
-            <w:tcW w:w="2564" w:type="dxa"/>
+            <w:tcW w:w="2556" w:type="dxa"/>
           </w:tcPr>
           <w:p>
             <w:proofErr w:type="gramStart"/>
@@ -33375,7 +33299,7 @@
         </w:tc>
         <w:tc>
           <w:tcPr>
-            <w:tcW w:w="4886" w:type="dxa"/>
+            <w:tcW w:w="4673" w:type="dxa"/>
           </w:tcPr>
           <w:p>
             <w:r>
@@ -33390,14 +33314,14 @@
         </w:trPr>
         <w:tc>
           <w:tcPr>
-            <w:tcW w:w="2126" w:type="dxa"/>
+            <w:tcW w:w="2121" w:type="dxa"/>
             <w:vMerge/>
           </w:tcPr>
           <w:p/>
         </w:tc>
         <w:tc>
           <w:tcPr>
-            <w:tcW w:w="2564" w:type="dxa"/>
+            <w:tcW w:w="2556" w:type="dxa"/>
           </w:tcPr>
           <w:p>
             <w:r>
@@ -33415,7 +33339,7 @@
         </w:tc>
         <w:tc>
           <w:tcPr>
-            <w:tcW w:w="4886" w:type="dxa"/>
+            <w:tcW w:w="4673" w:type="dxa"/>
           </w:tcPr>
           <w:p>
             <w:r>
@@ -33444,14 +33368,14 @@
         </w:trPr>
         <w:tc>
           <w:tcPr>
-            <w:tcW w:w="2126" w:type="dxa"/>
+            <w:tcW w:w="2121" w:type="dxa"/>
             <w:vMerge/>
           </w:tcPr>
           <w:p/>
         </w:tc>
         <w:tc>
           <w:tcPr>
-            <w:tcW w:w="2564" w:type="dxa"/>
+            <w:tcW w:w="2556" w:type="dxa"/>
           </w:tcPr>
           <w:p>
             <w:proofErr w:type="gramStart"/>
@@ -33466,7 +33390,7 @@
         </w:tc>
         <w:tc>
           <w:tcPr>
-            <w:tcW w:w="4886" w:type="dxa"/>
+            <w:tcW w:w="4673" w:type="dxa"/>
           </w:tcPr>
           <w:p>
             <w:r>
@@ -33489,30 +33413,33 @@
         </w:trPr>
         <w:tc>
           <w:tcPr>
-            <w:tcW w:w="2126" w:type="dxa"/>
+            <w:tcW w:w="2121" w:type="dxa"/>
             <w:vMerge/>
           </w:tcPr>
           <w:p/>
         </w:tc>
         <w:tc>
           <w:tcPr>
-            <w:tcW w:w="2564" w:type="dxa"/>
-          </w:tcPr>
-          <w:p>
-            <w:proofErr w:type="gramStart"/>
-            <w:r>
-              <w:t>mereology:contains</w:t>
-            </w:r>
-            <w:proofErr w:type="gramEnd"/>
-          </w:p>
-        </w:tc>
-        <w:tc>
-          <w:tcPr>
-            <w:tcW w:w="4886" w:type="dxa"/>
-          </w:tcPr>
-          <w:p>
-            <w:r>
-              <w:t>only BuildingUnit</w:t>
+            <w:tcW w:w="2556" w:type="dxa"/>
+          </w:tcPr>
+          <w:p>
+            <w:pPr>
+              <w:rPr>
+                <w:strike/>
+              </w:rPr>
+            </w:pPr>
+            <w:r>
+              <w:t>hasBuildingFacility</w:t>
+            </w:r>
+          </w:p>
+        </w:tc>
+        <w:tc>
+          <w:tcPr>
+            <w:tcW w:w="4673" w:type="dxa"/>
+          </w:tcPr>
+          <w:p>
+            <w:r>
+              <w:t>only Facility</w:t>
             </w:r>
           </w:p>
         </w:tc>
@@ -33523,31 +33450,28 @@
         </w:trPr>
         <w:tc>
           <w:tcPr>
-            <w:tcW w:w="2126" w:type="dxa"/>
-          </w:tcPr>
-          <w:p>
-            <w:r>
-              <w:t>House</w:t>
-            </w:r>
-          </w:p>
-        </w:tc>
-        <w:tc>
-          <w:tcPr>
-            <w:tcW w:w="2564" w:type="dxa"/>
-          </w:tcPr>
-          <w:p>
-            <w:r>
-              <w:t>subclassOf</w:t>
-            </w:r>
-          </w:p>
-        </w:tc>
-        <w:tc>
-          <w:tcPr>
-            <w:tcW w:w="4886" w:type="dxa"/>
-          </w:tcPr>
-          <w:p>
-            <w:r>
-              <w:t>Building</w:t>
+            <w:tcW w:w="2121" w:type="dxa"/>
+            <w:vMerge/>
+          </w:tcPr>
+          <w:p/>
+        </w:tc>
+        <w:tc>
+          <w:tcPr>
+            <w:tcW w:w="2556" w:type="dxa"/>
+          </w:tcPr>
+          <w:p>
+            <w:r>
+              <w:t>hasBuildingUnit</w:t>
+            </w:r>
+          </w:p>
+        </w:tc>
+        <w:tc>
+          <w:tcPr>
+            <w:tcW w:w="4673" w:type="dxa"/>
+          </w:tcPr>
+          <w:p>
+            <w:r>
+              <w:t>only BuildingUnit</w:t>
             </w:r>
           </w:p>
         </w:tc>
@@ -33558,17 +33482,17 @@
         </w:trPr>
         <w:tc>
           <w:tcPr>
-            <w:tcW w:w="2126" w:type="dxa"/>
-          </w:tcPr>
-          <w:p>
-            <w:r>
-              <w:t>ApartmentBuilding</w:t>
-            </w:r>
-          </w:p>
-        </w:tc>
-        <w:tc>
-          <w:tcPr>
-            <w:tcW w:w="2564" w:type="dxa"/>
+            <w:tcW w:w="2121" w:type="dxa"/>
+          </w:tcPr>
+          <w:p>
+            <w:r>
+              <w:t>House</w:t>
+            </w:r>
+          </w:p>
+        </w:tc>
+        <w:tc>
+          <w:tcPr>
+            <w:tcW w:w="2556" w:type="dxa"/>
           </w:tcPr>
           <w:p>
             <w:r>
@@ -33578,7 +33502,7 @@
         </w:tc>
         <w:tc>
           <w:tcPr>
-            <w:tcW w:w="4886" w:type="dxa"/>
+            <w:tcW w:w="4673" w:type="dxa"/>
           </w:tcPr>
           <w:p>
             <w:r>
@@ -33593,17 +33517,17 @@
         </w:trPr>
         <w:tc>
           <w:tcPr>
-            <w:tcW w:w="2126" w:type="dxa"/>
-          </w:tcPr>
-          <w:p>
-            <w:r>
-              <w:t>OfficeBuilding</w:t>
-            </w:r>
-          </w:p>
-        </w:tc>
-        <w:tc>
-          <w:tcPr>
-            <w:tcW w:w="2564" w:type="dxa"/>
+            <w:tcW w:w="2121" w:type="dxa"/>
+          </w:tcPr>
+          <w:p>
+            <w:r>
+              <w:t>ApartmentBuilding</w:t>
+            </w:r>
+          </w:p>
+        </w:tc>
+        <w:tc>
+          <w:tcPr>
+            <w:tcW w:w="2556" w:type="dxa"/>
           </w:tcPr>
           <w:p>
             <w:r>
@@ -33613,7 +33537,7 @@
         </w:tc>
         <w:tc>
           <w:tcPr>
-            <w:tcW w:w="4886" w:type="dxa"/>
+            <w:tcW w:w="4673" w:type="dxa"/>
           </w:tcPr>
           <w:p>
             <w:r>
@@ -33628,17 +33552,17 @@
         </w:trPr>
         <w:tc>
           <w:tcPr>
-            <w:tcW w:w="2126" w:type="dxa"/>
-          </w:tcPr>
-          <w:p>
-            <w:r>
-              <w:t>IndustrialBuilding</w:t>
-            </w:r>
-          </w:p>
-        </w:tc>
-        <w:tc>
-          <w:tcPr>
-            <w:tcW w:w="2564" w:type="dxa"/>
+            <w:tcW w:w="2121" w:type="dxa"/>
+          </w:tcPr>
+          <w:p>
+            <w:r>
+              <w:t>OfficeBuilding</w:t>
+            </w:r>
+          </w:p>
+        </w:tc>
+        <w:tc>
+          <w:tcPr>
+            <w:tcW w:w="2556" w:type="dxa"/>
           </w:tcPr>
           <w:p>
             <w:r>
@@ -33648,7 +33572,7 @@
         </w:tc>
         <w:tc>
           <w:tcPr>
-            <w:tcW w:w="4886" w:type="dxa"/>
+            <w:tcW w:w="4673" w:type="dxa"/>
           </w:tcPr>
           <w:p>
             <w:r>
@@ -33663,21 +33587,17 @@
         </w:trPr>
         <w:tc>
           <w:tcPr>
-            <w:tcW w:w="2126" w:type="dxa"/>
-            <w:vMerge w:val="restart"/>
-          </w:tcPr>
-          <w:p>
-            <w:r>
-              <w:t>BuildingUnit</w:t>
-            </w:r>
-            <w:r>
-              <w:t>PD</w:t>
-            </w:r>
-          </w:p>
-        </w:tc>
-        <w:tc>
-          <w:tcPr>
-            <w:tcW w:w="2564" w:type="dxa"/>
+            <w:tcW w:w="2121" w:type="dxa"/>
+          </w:tcPr>
+          <w:p>
+            <w:r>
+              <w:t>IndustrialBuilding</w:t>
+            </w:r>
+          </w:p>
+        </w:tc>
+        <w:tc>
+          <w:tcPr>
+            <w:tcW w:w="2556" w:type="dxa"/>
           </w:tcPr>
           <w:p>
             <w:r>
@@ -33687,17 +33607,12 @@
         </w:tc>
         <w:tc>
           <w:tcPr>
-            <w:tcW w:w="4886" w:type="dxa"/>
-          </w:tcPr>
-          <w:p>
-            <w:proofErr w:type="gramStart"/>
-            <w:r>
-              <w:t>change:</w:t>
-            </w:r>
-            <w:r>
-              <w:t>TimeVaryingConcept</w:t>
-            </w:r>
-            <w:proofErr w:type="gramEnd"/>
+            <w:tcW w:w="4673" w:type="dxa"/>
+          </w:tcPr>
+          <w:p>
+            <w:r>
+              <w:t>Building</w:t>
+            </w:r>
           </w:p>
         </w:tc>
       </w:tr>
@@ -33707,34 +33622,35 @@
         </w:trPr>
         <w:tc>
           <w:tcPr>
-            <w:tcW w:w="2126" w:type="dxa"/>
-            <w:vMerge/>
-          </w:tcPr>
-          <w:p/>
-        </w:tc>
-        <w:tc>
-          <w:tcPr>
-            <w:tcW w:w="2564" w:type="dxa"/>
-          </w:tcPr>
-          <w:p>
-            <w:proofErr w:type="gramStart"/>
-            <w:r>
-              <w:t>change:</w:t>
-            </w:r>
-            <w:r>
-              <w:t>existsAt</w:t>
-            </w:r>
-            <w:proofErr w:type="gramEnd"/>
-          </w:p>
-        </w:tc>
-        <w:tc>
-          <w:tcPr>
-            <w:tcW w:w="4886" w:type="dxa"/>
-          </w:tcPr>
-          <w:p>
-            <w:r>
-              <w:t>exactly 1 Interval</w:t>
-            </w:r>
+            <w:tcW w:w="2121" w:type="dxa"/>
+            <w:vMerge w:val="restart"/>
+          </w:tcPr>
+          <w:p>
+            <w:r>
+              <w:t>BuildingUnitPD</w:t>
+            </w:r>
+          </w:p>
+        </w:tc>
+        <w:tc>
+          <w:tcPr>
+            <w:tcW w:w="2556" w:type="dxa"/>
+          </w:tcPr>
+          <w:p>
+            <w:r>
+              <w:t>subclassOf</w:t>
+            </w:r>
+          </w:p>
+        </w:tc>
+        <w:tc>
+          <w:tcPr>
+            <w:tcW w:w="4673" w:type="dxa"/>
+          </w:tcPr>
+          <w:p>
+            <w:proofErr w:type="gramStart"/>
+            <w:r>
+              <w:t>change:TimeVaryingConcept</w:t>
+            </w:r>
+            <w:proofErr w:type="gramEnd"/>
           </w:p>
         </w:tc>
       </w:tr>
@@ -33744,48 +33660,30 @@
         </w:trPr>
         <w:tc>
           <w:tcPr>
-            <w:tcW w:w="2126" w:type="dxa"/>
+            <w:tcW w:w="2121" w:type="dxa"/>
             <w:vMerge/>
           </w:tcPr>
           <w:p/>
         </w:tc>
         <w:tc>
           <w:tcPr>
-            <w:tcW w:w="2564" w:type="dxa"/>
-          </w:tcPr>
-          <w:p>
-            <w:r>
-              <w:t>equivalentClass</w:t>
-            </w:r>
-          </w:p>
-        </w:tc>
-        <w:tc>
-          <w:tcPr>
-            <w:tcW w:w="4886" w:type="dxa"/>
-          </w:tcPr>
-          <w:p>
-            <w:proofErr w:type="gramStart"/>
-            <w:r>
-              <w:t>change:</w:t>
-            </w:r>
-            <w:r>
-              <w:t>hasMa</w:t>
-            </w:r>
-            <w:r>
-              <w:t>nifestation</w:t>
-            </w:r>
-            <w:proofErr w:type="gramEnd"/>
-            <w:r>
-              <w:t xml:space="preserve"> some BuildingUnit</w:t>
-            </w:r>
-            <w:r>
-              <w:t xml:space="preserve"> and </w:t>
-            </w:r>
-            <w:r>
-              <w:t xml:space="preserve"> change:</w:t>
-            </w:r>
-            <w:r>
-              <w:t>hasManifestation only  BuildingUnit</w:t>
+            <w:tcW w:w="2556" w:type="dxa"/>
+          </w:tcPr>
+          <w:p>
+            <w:proofErr w:type="gramStart"/>
+            <w:r>
+              <w:t>change:existsAt</w:t>
+            </w:r>
+            <w:proofErr w:type="gramEnd"/>
+          </w:p>
+        </w:tc>
+        <w:tc>
+          <w:tcPr>
+            <w:tcW w:w="4673" w:type="dxa"/>
+          </w:tcPr>
+          <w:p>
+            <w:r>
+              <w:t>exactly 1 Interval</w:t>
             </w:r>
           </w:p>
         </w:tc>
@@ -33796,30 +33694,33 @@
         </w:trPr>
         <w:tc>
           <w:tcPr>
-            <w:tcW w:w="2126" w:type="dxa"/>
+            <w:tcW w:w="2121" w:type="dxa"/>
             <w:vMerge/>
           </w:tcPr>
           <w:p/>
         </w:tc>
         <w:tc>
           <w:tcPr>
-            <w:tcW w:w="2564" w:type="dxa"/>
-          </w:tcPr>
-          <w:p>
-            <w:proofErr w:type="gramStart"/>
-            <w:r>
-              <w:t>mereology:containedIn</w:t>
-            </w:r>
-            <w:proofErr w:type="gramEnd"/>
-          </w:p>
-        </w:tc>
-        <w:tc>
-          <w:tcPr>
-            <w:tcW w:w="4886" w:type="dxa"/>
-          </w:tcPr>
-          <w:p>
-            <w:r>
-              <w:t>exactly 1 Building</w:t>
+            <w:tcW w:w="2556" w:type="dxa"/>
+          </w:tcPr>
+          <w:p>
+            <w:r>
+              <w:t>equivalentClass</w:t>
+            </w:r>
+          </w:p>
+        </w:tc>
+        <w:tc>
+          <w:tcPr>
+            <w:tcW w:w="4673" w:type="dxa"/>
+          </w:tcPr>
+          <w:p>
+            <w:proofErr w:type="gramStart"/>
+            <w:r>
+              <w:t>change:hasManifestation</w:t>
+            </w:r>
+            <w:proofErr w:type="gramEnd"/>
+            <w:r>
+              <w:t xml:space="preserve"> some BuildingUnit and  change:hasManifestation only  BuildingUnit</w:t>
             </w:r>
           </w:p>
         </w:tc>
@@ -33830,42 +33731,44 @@
         </w:trPr>
         <w:tc>
           <w:tcPr>
-            <w:tcW w:w="2126" w:type="dxa"/>
+            <w:tcW w:w="2121" w:type="dxa"/>
             <w:vMerge/>
           </w:tcPr>
           <w:p/>
         </w:tc>
         <w:tc>
           <w:tcPr>
-            <w:tcW w:w="2564" w:type="dxa"/>
-          </w:tcPr>
-          <w:p>
-            <w:proofErr w:type="gramStart"/>
-            <w:r>
-              <w:t>schema:a</w:t>
-            </w:r>
-            <w:r>
-              <w:t>ddress</w:t>
-            </w:r>
-            <w:proofErr w:type="gramEnd"/>
-          </w:p>
-        </w:tc>
-        <w:tc>
-          <w:tcPr>
-            <w:tcW w:w="4886" w:type="dxa"/>
-          </w:tcPr>
-          <w:p>
-            <w:r>
-              <w:t xml:space="preserve">exactly 1 </w:t>
-            </w:r>
-            <w:proofErr w:type="gramStart"/>
-            <w:r>
-              <w:t>schema:Postal</w:t>
-            </w:r>
-            <w:r>
-              <w:t>Address</w:t>
-            </w:r>
-            <w:proofErr w:type="gramEnd"/>
+            <w:tcW w:w="2556" w:type="dxa"/>
+          </w:tcPr>
+          <w:p>
+            <w:pPr>
+              <w:rPr>
+                <w:strike/>
+              </w:rPr>
+            </w:pPr>
+            <w:proofErr w:type="gramStart"/>
+            <w:r>
+              <w:rPr>
+                <w:strike/>
+              </w:rPr>
+              <w:t>mereology:containedIn</w:t>
+            </w:r>
+            <w:proofErr w:type="gramEnd"/>
+          </w:p>
+          <w:p>
+            <w:r>
+              <w:t>unitInBuilding</w:t>
+            </w:r>
+          </w:p>
+        </w:tc>
+        <w:tc>
+          <w:tcPr>
+            <w:tcW w:w="4673" w:type="dxa"/>
+          </w:tcPr>
+          <w:p>
+            <w:r>
+              <w:t>exactly 1 Building</w:t>
+            </w:r>
           </w:p>
         </w:tc>
       </w:tr>
@@ -33875,36 +33778,34 @@
         </w:trPr>
         <w:tc>
           <w:tcPr>
-            <w:tcW w:w="2126" w:type="dxa"/>
-            <w:vMerge w:val="restart"/>
-          </w:tcPr>
-          <w:p>
-            <w:r>
-              <w:t>BuildingUnit</w:t>
-            </w:r>
-          </w:p>
-        </w:tc>
-        <w:tc>
-          <w:tcPr>
-            <w:tcW w:w="2564" w:type="dxa"/>
-          </w:tcPr>
-          <w:p>
-            <w:r>
-              <w:t>subclassOf</w:t>
-            </w:r>
-          </w:p>
-        </w:tc>
-        <w:tc>
-          <w:tcPr>
-            <w:tcW w:w="4886" w:type="dxa"/>
-          </w:tcPr>
-          <w:p>
-            <w:proofErr w:type="gramStart"/>
-            <w:r>
-              <w:t>change:</w:t>
-            </w:r>
-            <w:r>
-              <w:t>Manifestation</w:t>
+            <w:tcW w:w="2121" w:type="dxa"/>
+            <w:vMerge/>
+          </w:tcPr>
+          <w:p/>
+        </w:tc>
+        <w:tc>
+          <w:tcPr>
+            <w:tcW w:w="2556" w:type="dxa"/>
+          </w:tcPr>
+          <w:p>
+            <w:proofErr w:type="gramStart"/>
+            <w:r>
+              <w:t>schema:address</w:t>
+            </w:r>
+            <w:proofErr w:type="gramEnd"/>
+          </w:p>
+        </w:tc>
+        <w:tc>
+          <w:tcPr>
+            <w:tcW w:w="4673" w:type="dxa"/>
+          </w:tcPr>
+          <w:p>
+            <w:r>
+              <w:t xml:space="preserve">exactly 1 </w:t>
+            </w:r>
+            <w:proofErr w:type="gramStart"/>
+            <w:r>
+              <w:t>schema:PostalAddress</w:t>
             </w:r>
             <w:proofErr w:type="gramEnd"/>
           </w:p>
@@ -33916,52 +33817,37 @@
         </w:trPr>
         <w:tc>
           <w:tcPr>
-            <w:tcW w:w="2126" w:type="dxa"/>
-            <w:vMerge/>
-          </w:tcPr>
-          <w:p/>
-        </w:tc>
-        <w:tc>
-          <w:tcPr>
-            <w:tcW w:w="2564" w:type="dxa"/>
-          </w:tcPr>
-          <w:p>
-            <w:r>
-              <w:t>equivalentClass</w:t>
-            </w:r>
-          </w:p>
-        </w:tc>
-        <w:tc>
-          <w:tcPr>
-            <w:tcW w:w="4886" w:type="dxa"/>
-          </w:tcPr>
-          <w:p>
-            <w:proofErr w:type="gramStart"/>
-            <w:r>
-              <w:t>change:</w:t>
-            </w:r>
-            <w:r>
-              <w:t>manifestationOf</w:t>
-            </w:r>
-            <w:proofErr w:type="gramEnd"/>
-            <w:r>
-              <w:t xml:space="preserve"> some Building</w:t>
-            </w:r>
-            <w:r>
-              <w:t>UnitPD</w:t>
-            </w:r>
-            <w:r>
-              <w:t xml:space="preserve"> and </w:t>
-            </w:r>
-            <w:r>
-              <w:t xml:space="preserve"> change:</w:t>
-            </w:r>
-            <w:r>
-              <w:t>manifestationOf only Building</w:t>
-            </w:r>
-            <w:r>
-              <w:t>UnitPD</w:t>
-            </w:r>
+            <w:tcW w:w="2121" w:type="dxa"/>
+            <w:vMerge w:val="restart"/>
+          </w:tcPr>
+          <w:p>
+            <w:bookmarkStart w:id="77" w:name="_GoBack"/>
+            <w:bookmarkEnd w:id="77"/>
+            <w:r>
+              <w:t>BuildingUnit</w:t>
+            </w:r>
+          </w:p>
+        </w:tc>
+        <w:tc>
+          <w:tcPr>
+            <w:tcW w:w="2556" w:type="dxa"/>
+          </w:tcPr>
+          <w:p>
+            <w:r>
+              <w:t>subclassOf</w:t>
+            </w:r>
+          </w:p>
+        </w:tc>
+        <w:tc>
+          <w:tcPr>
+            <w:tcW w:w="4673" w:type="dxa"/>
+          </w:tcPr>
+          <w:p>
+            <w:proofErr w:type="gramStart"/>
+            <w:r>
+              <w:t>change:Manifestation</w:t>
+            </w:r>
+            <w:proofErr w:type="gramEnd"/>
           </w:p>
         </w:tc>
       </w:tr>
@@ -33971,33 +33857,33 @@
         </w:trPr>
         <w:tc>
           <w:tcPr>
-            <w:tcW w:w="2126" w:type="dxa"/>
+            <w:tcW w:w="2121" w:type="dxa"/>
             <w:vMerge/>
           </w:tcPr>
           <w:p/>
         </w:tc>
         <w:tc>
           <w:tcPr>
-            <w:tcW w:w="2564" w:type="dxa"/>
-          </w:tcPr>
-          <w:p>
-            <w:proofErr w:type="gramStart"/>
-            <w:r>
-              <w:t>change:</w:t>
-            </w:r>
-            <w:r>
-              <w:t>existsAt</w:t>
-            </w:r>
-            <w:proofErr w:type="gramEnd"/>
-          </w:p>
-        </w:tc>
-        <w:tc>
-          <w:tcPr>
-            <w:tcW w:w="4886" w:type="dxa"/>
-          </w:tcPr>
-          <w:p>
-            <w:r>
-              <w:t>exactly 1 TemporalEntity</w:t>
+            <w:tcW w:w="2556" w:type="dxa"/>
+          </w:tcPr>
+          <w:p>
+            <w:r>
+              <w:t>equivalentClass</w:t>
+            </w:r>
+          </w:p>
+        </w:tc>
+        <w:tc>
+          <w:tcPr>
+            <w:tcW w:w="4673" w:type="dxa"/>
+          </w:tcPr>
+          <w:p>
+            <w:proofErr w:type="gramStart"/>
+            <w:r>
+              <w:t>change:manifestationOf</w:t>
+            </w:r>
+            <w:proofErr w:type="gramEnd"/>
+            <w:r>
+              <w:t xml:space="preserve"> some BuildingUnitPD and  change:manifestationOf only BuildingUnitPD</w:t>
             </w:r>
           </w:p>
         </w:tc>
@@ -34008,42 +33894,31 @@
         </w:trPr>
         <w:tc>
           <w:tcPr>
-            <w:tcW w:w="2126" w:type="dxa"/>
+            <w:tcW w:w="2121" w:type="dxa"/>
             <w:vMerge/>
           </w:tcPr>
           <w:p/>
         </w:tc>
         <w:tc>
           <w:tcPr>
-            <w:tcW w:w="2564" w:type="dxa"/>
-          </w:tcPr>
-          <w:p>
-            <w:proofErr w:type="gramStart"/>
-            <w:r>
-              <w:t>monetary:</w:t>
-            </w:r>
-            <w:r>
-              <w:t>hasValue</w:t>
-            </w:r>
-            <w:proofErr w:type="gramEnd"/>
-          </w:p>
-        </w:tc>
-        <w:tc>
-          <w:tcPr>
-            <w:tcW w:w="4886" w:type="dxa"/>
-          </w:tcPr>
-          <w:p>
-            <w:r>
-              <w:t xml:space="preserve">only </w:t>
-            </w:r>
-            <w:proofErr w:type="gramStart"/>
-            <w:r>
-              <w:t>monetary:</w:t>
-            </w:r>
-            <w:r>
-              <w:t>MonetaryValue</w:t>
-            </w:r>
-            <w:proofErr w:type="gramEnd"/>
+            <w:tcW w:w="2556" w:type="dxa"/>
+          </w:tcPr>
+          <w:p>
+            <w:proofErr w:type="gramStart"/>
+            <w:r>
+              <w:t>change:existsAt</w:t>
+            </w:r>
+            <w:proofErr w:type="gramEnd"/>
+          </w:p>
+        </w:tc>
+        <w:tc>
+          <w:tcPr>
+            <w:tcW w:w="4673" w:type="dxa"/>
+          </w:tcPr>
+          <w:p>
+            <w:r>
+              <w:t>exactly 1 TemporalEntity</w:t>
+            </w:r>
           </w:p>
         </w:tc>
       </w:tr>
@@ -34053,24 +33928,26 @@
         </w:trPr>
         <w:tc>
           <w:tcPr>
-            <w:tcW w:w="2126" w:type="dxa"/>
+            <w:tcW w:w="2121" w:type="dxa"/>
             <w:vMerge/>
           </w:tcPr>
           <w:p/>
         </w:tc>
         <w:tc>
           <w:tcPr>
-            <w:tcW w:w="2564" w:type="dxa"/>
-          </w:tcPr>
-          <w:p>
-            <w:r>
-              <w:t>hasRent</w:t>
-            </w:r>
-          </w:p>
-        </w:tc>
-        <w:tc>
-          <w:tcPr>
-            <w:tcW w:w="4886" w:type="dxa"/>
+            <w:tcW w:w="2556" w:type="dxa"/>
+          </w:tcPr>
+          <w:p>
+            <w:proofErr w:type="gramStart"/>
+            <w:r>
+              <w:t>monetary:hasValue</w:t>
+            </w:r>
+            <w:proofErr w:type="gramEnd"/>
+          </w:p>
+        </w:tc>
+        <w:tc>
+          <w:tcPr>
+            <w:tcW w:w="4673" w:type="dxa"/>
           </w:tcPr>
           <w:p>
             <w:r>
@@ -34090,24 +33967,24 @@
         </w:trPr>
         <w:tc>
           <w:tcPr>
-            <w:tcW w:w="2126" w:type="dxa"/>
+            <w:tcW w:w="2121" w:type="dxa"/>
             <w:vMerge/>
           </w:tcPr>
           <w:p/>
         </w:tc>
         <w:tc>
           <w:tcPr>
-            <w:tcW w:w="2564" w:type="dxa"/>
-          </w:tcPr>
-          <w:p>
-            <w:r>
-              <w:t>hasUnitSize</w:t>
-            </w:r>
-          </w:p>
-        </w:tc>
-        <w:tc>
-          <w:tcPr>
-            <w:tcW w:w="4886" w:type="dxa"/>
+            <w:tcW w:w="2556" w:type="dxa"/>
+          </w:tcPr>
+          <w:p>
+            <w:r>
+              <w:t>hasRent</w:t>
+            </w:r>
+          </w:p>
+        </w:tc>
+        <w:tc>
+          <w:tcPr>
+            <w:tcW w:w="4673" w:type="dxa"/>
           </w:tcPr>
           <w:p>
             <w:r>
@@ -34115,10 +33992,7 @@
             </w:r>
             <w:proofErr w:type="gramStart"/>
             <w:r>
-              <w:t>om:</w:t>
-            </w:r>
-            <w:r>
-              <w:t>area</w:t>
+              <w:t>monetary:MonetaryValue</w:t>
             </w:r>
             <w:proofErr w:type="gramEnd"/>
           </w:p>
@@ -34130,29 +34004,34 @@
         </w:trPr>
         <w:tc>
           <w:tcPr>
-            <w:tcW w:w="2126" w:type="dxa"/>
+            <w:tcW w:w="2121" w:type="dxa"/>
             <w:vMerge/>
           </w:tcPr>
           <w:p/>
         </w:tc>
         <w:tc>
           <w:tcPr>
-            <w:tcW w:w="2564" w:type="dxa"/>
-          </w:tcPr>
-          <w:p>
-            <w:r>
-              <w:t>hasRooms</w:t>
-            </w:r>
-          </w:p>
-        </w:tc>
-        <w:tc>
-          <w:tcPr>
-            <w:tcW w:w="4886" w:type="dxa"/>
-          </w:tcPr>
-          <w:p>
-            <w:r>
-              <w:t>only xsd:int</w:t>
-            </w:r>
+            <w:tcW w:w="2556" w:type="dxa"/>
+          </w:tcPr>
+          <w:p>
+            <w:r>
+              <w:t>hasUnitSize</w:t>
+            </w:r>
+          </w:p>
+        </w:tc>
+        <w:tc>
+          <w:tcPr>
+            <w:tcW w:w="4673" w:type="dxa"/>
+          </w:tcPr>
+          <w:p>
+            <w:r>
+              <w:t xml:space="preserve">only </w:t>
+            </w:r>
+            <w:proofErr w:type="gramStart"/>
+            <w:r>
+              <w:t>om:area</w:t>
+            </w:r>
+            <w:proofErr w:type="gramEnd"/>
           </w:p>
         </w:tc>
       </w:tr>
@@ -34162,29 +34041,349 @@
         </w:trPr>
         <w:tc>
           <w:tcPr>
-            <w:tcW w:w="2126" w:type="dxa"/>
+            <w:tcW w:w="2121" w:type="dxa"/>
             <w:vMerge/>
           </w:tcPr>
           <w:p/>
         </w:tc>
         <w:tc>
           <w:tcPr>
-            <w:tcW w:w="2564" w:type="dxa"/>
-          </w:tcPr>
-          <w:p>
-            <w:r>
-              <w:t>hasFacility</w:t>
-            </w:r>
-          </w:p>
-        </w:tc>
-        <w:tc>
-          <w:tcPr>
-            <w:tcW w:w="4886" w:type="dxa"/>
+            <w:tcW w:w="2556" w:type="dxa"/>
+          </w:tcPr>
+          <w:p>
+            <w:r>
+              <w:t>hasRooms</w:t>
+            </w:r>
+          </w:p>
+        </w:tc>
+        <w:tc>
+          <w:tcPr>
+            <w:tcW w:w="4673" w:type="dxa"/>
+          </w:tcPr>
+          <w:p>
+            <w:r>
+              <w:t>only xsd:int</w:t>
+            </w:r>
+          </w:p>
+        </w:tc>
+      </w:tr>
+      <w:tr>
+        <w:trPr>
+          <w:cantSplit/>
+        </w:trPr>
+        <w:tc>
+          <w:tcPr>
+            <w:tcW w:w="2121" w:type="dxa"/>
+            <w:vMerge/>
+          </w:tcPr>
+          <w:p/>
+        </w:tc>
+        <w:tc>
+          <w:tcPr>
+            <w:tcW w:w="2556" w:type="dxa"/>
+          </w:tcPr>
+          <w:p>
+            <w:r>
+              <w:rPr>
+                <w:strike/>
+              </w:rPr>
+              <w:t xml:space="preserve">hasFacility </w:t>
+            </w:r>
+            <w:r>
+              <w:t>hasBuildingFacility</w:t>
+            </w:r>
+          </w:p>
+        </w:tc>
+        <w:tc>
+          <w:tcPr>
+            <w:tcW w:w="4673" w:type="dxa"/>
           </w:tcPr>
           <w:p>
             <w:r>
               <w:t>only Facility</w:t>
             </w:r>
+          </w:p>
+        </w:tc>
+      </w:tr>
+    </w:tbl>
+    <w:p/>
+    <w:p/>
+    <w:tbl>
+      <w:tblPr>
+        <w:tblStyle w:val="TableGrid"/>
+        <w:tblpPr w:leftFromText="180" w:rightFromText="180" w:vertAnchor="text" w:horzAnchor="margin" w:tblpY="128"/>
+        <w:tblW w:w="0" w:type="auto"/>
+        <w:tblLook w:val="04A0" w:firstRow="1" w:lastRow="0" w:firstColumn="1" w:lastColumn="0" w:noHBand="0" w:noVBand="1"/>
+      </w:tblPr>
+      <w:tblGrid>
+        <w:gridCol w:w="2240"/>
+        <w:gridCol w:w="2479"/>
+        <w:gridCol w:w="4631"/>
+      </w:tblGrid>
+      <w:tr>
+        <w:tc>
+          <w:tcPr>
+            <w:tcW w:w="2240" w:type="dxa"/>
+            <w:shd w:val="clear" w:color="auto" w:fill="00FFFF"/>
+          </w:tcPr>
+          <w:p>
+            <w:pPr>
+              <w:tabs>
+                <w:tab w:val="left" w:pos="1027"/>
+              </w:tabs>
+            </w:pPr>
+            <w:r>
+              <w:t>Property</w:t>
+            </w:r>
+            <w:r>
+              <w:tab/>
+            </w:r>
+          </w:p>
+        </w:tc>
+        <w:tc>
+          <w:tcPr>
+            <w:tcW w:w="2479" w:type="dxa"/>
+            <w:shd w:val="clear" w:color="auto" w:fill="00FFFF"/>
+          </w:tcPr>
+          <w:p>
+            <w:r>
+              <w:t>Characteristic</w:t>
+            </w:r>
+          </w:p>
+        </w:tc>
+        <w:tc>
+          <w:tcPr>
+            <w:tcW w:w="4631" w:type="dxa"/>
+            <w:shd w:val="clear" w:color="auto" w:fill="00FFFF"/>
+          </w:tcPr>
+          <w:p>
+            <w:r>
+              <w:t>Value (if applicable)</w:t>
+            </w:r>
+          </w:p>
+        </w:tc>
+      </w:tr>
+      <w:tr>
+        <w:tc>
+          <w:tcPr>
+            <w:tcW w:w="2240" w:type="dxa"/>
+          </w:tcPr>
+          <w:p>
+            <w:r>
+              <w:t>hasBuildingFacility</w:t>
+            </w:r>
+          </w:p>
+        </w:tc>
+        <w:tc>
+          <w:tcPr>
+            <w:tcW w:w="2479" w:type="dxa"/>
+          </w:tcPr>
+          <w:p>
+            <w:r>
+              <w:t>subPropertyOf</w:t>
+            </w:r>
+          </w:p>
+        </w:tc>
+        <w:tc>
+          <w:tcPr>
+            <w:tcW w:w="4631" w:type="dxa"/>
+          </w:tcPr>
+          <w:p>
+            <w:proofErr w:type="gramStart"/>
+            <w:r>
+              <w:t>mer:hasComponent</w:t>
+            </w:r>
+            <w:proofErr w:type="gramEnd"/>
+          </w:p>
+        </w:tc>
+      </w:tr>
+      <w:tr>
+        <w:tc>
+          <w:tcPr>
+            <w:tcW w:w="2240" w:type="dxa"/>
+            <w:vMerge w:val="restart"/>
+          </w:tcPr>
+          <w:p>
+            <w:r>
+              <w:t>hasBuildingUnit</w:t>
+            </w:r>
+          </w:p>
+        </w:tc>
+        <w:tc>
+          <w:tcPr>
+            <w:tcW w:w="2479" w:type="dxa"/>
+          </w:tcPr>
+          <w:p>
+            <w:r>
+              <w:t>inverseOf</w:t>
+            </w:r>
+          </w:p>
+        </w:tc>
+        <w:tc>
+          <w:tcPr>
+            <w:tcW w:w="4631" w:type="dxa"/>
+          </w:tcPr>
+          <w:p>
+            <w:r>
+              <w:t>unitInBuilding</w:t>
+            </w:r>
+          </w:p>
+        </w:tc>
+      </w:tr>
+      <w:tr>
+        <w:tc>
+          <w:tcPr>
+            <w:tcW w:w="2240" w:type="dxa"/>
+            <w:vMerge/>
+          </w:tcPr>
+          <w:p/>
+        </w:tc>
+        <w:tc>
+          <w:tcPr>
+            <w:tcW w:w="2479" w:type="dxa"/>
+          </w:tcPr>
+          <w:p>
+            <w:r>
+              <w:t>subPropertyOf</w:t>
+            </w:r>
+          </w:p>
+        </w:tc>
+        <w:tc>
+          <w:tcPr>
+            <w:tcW w:w="4631" w:type="dxa"/>
+          </w:tcPr>
+          <w:p>
+            <w:proofErr w:type="gramStart"/>
+            <w:r>
+              <w:t>mer:hasComponent</w:t>
+            </w:r>
+            <w:proofErr w:type="gramEnd"/>
+          </w:p>
+        </w:tc>
+      </w:tr>
+      <w:tr>
+        <w:tc>
+          <w:tcPr>
+            <w:tcW w:w="2240" w:type="dxa"/>
+            <w:vMerge/>
+          </w:tcPr>
+          <w:p/>
+        </w:tc>
+        <w:tc>
+          <w:tcPr>
+            <w:tcW w:w="2479" w:type="dxa"/>
+          </w:tcPr>
+          <w:p>
+            <w:r>
+              <w:t>subPropertyOf</w:t>
+            </w:r>
+          </w:p>
+        </w:tc>
+        <w:tc>
+          <w:tcPr>
+            <w:tcW w:w="4631" w:type="dxa"/>
+          </w:tcPr>
+          <w:p>
+            <w:proofErr w:type="gramStart"/>
+            <w:r>
+              <w:t>mer:contains</w:t>
+            </w:r>
+            <w:proofErr w:type="gramEnd"/>
+          </w:p>
+        </w:tc>
+      </w:tr>
+      <w:tr>
+        <w:tc>
+          <w:tcPr>
+            <w:tcW w:w="2240" w:type="dxa"/>
+            <w:vMerge w:val="restart"/>
+          </w:tcPr>
+          <w:p>
+            <w:r>
+              <w:t>unitInBuilding</w:t>
+            </w:r>
+          </w:p>
+        </w:tc>
+        <w:tc>
+          <w:tcPr>
+            <w:tcW w:w="2479" w:type="dxa"/>
+          </w:tcPr>
+          <w:p>
+            <w:r>
+              <w:t>inverseOf</w:t>
+            </w:r>
+          </w:p>
+        </w:tc>
+        <w:tc>
+          <w:tcPr>
+            <w:tcW w:w="4631" w:type="dxa"/>
+          </w:tcPr>
+          <w:p>
+            <w:r>
+              <w:t>hasBuildingUnit</w:t>
+            </w:r>
+          </w:p>
+        </w:tc>
+      </w:tr>
+      <w:tr>
+        <w:tc>
+          <w:tcPr>
+            <w:tcW w:w="2240" w:type="dxa"/>
+            <w:vMerge/>
+          </w:tcPr>
+          <w:p/>
+        </w:tc>
+        <w:tc>
+          <w:tcPr>
+            <w:tcW w:w="2479" w:type="dxa"/>
+          </w:tcPr>
+          <w:p>
+            <w:r>
+              <w:t>subPropertyOf</w:t>
+            </w:r>
+          </w:p>
+        </w:tc>
+        <w:tc>
+          <w:tcPr>
+            <w:tcW w:w="4631" w:type="dxa"/>
+          </w:tcPr>
+          <w:p>
+            <w:proofErr w:type="gramStart"/>
+            <w:r>
+              <w:t>mer:componentOf</w:t>
+            </w:r>
+            <w:proofErr w:type="gramEnd"/>
+          </w:p>
+        </w:tc>
+      </w:tr>
+      <w:tr>
+        <w:tc>
+          <w:tcPr>
+            <w:tcW w:w="2240" w:type="dxa"/>
+            <w:vMerge/>
+          </w:tcPr>
+          <w:p/>
+        </w:tc>
+        <w:tc>
+          <w:tcPr>
+            <w:tcW w:w="2479" w:type="dxa"/>
+          </w:tcPr>
+          <w:p>
+            <w:r>
+              <w:t>subPropertyOf</w:t>
+            </w:r>
+          </w:p>
+        </w:tc>
+        <w:tc>
+          <w:tcPr>
+            <w:tcW w:w="4631" w:type="dxa"/>
+          </w:tcPr>
+          <w:p>
+            <w:proofErr w:type="gramStart"/>
+            <w:r>
+              <w:t>mer:containedIn</w:t>
+            </w:r>
+            <w:proofErr w:type="gramEnd"/>
           </w:p>
         </w:tc>
       </w:tr>
@@ -34213,45 +34412,55 @@
       <w:pPr>
         <w:pStyle w:val="ListParagraph"/>
         <w:rPr>
-          <w:strike/>
-        </w:rPr>
-      </w:pPr>
-      <w:r>
-        <w:rPr>
-          <w:strike/>
-        </w:rPr>
-        <w:t>iCity-Foundation</w:t>
+          <w:sz w:val="24"/>
+        </w:rPr>
+      </w:pPr>
+      <w:r>
+        <w:rPr>
+          <w:sz w:val="24"/>
+        </w:rPr>
+        <w:t>Change</w:t>
       </w:r>
     </w:p>
     <w:p>
       <w:pPr>
         <w:pStyle w:val="ListParagraph"/>
-      </w:pPr>
-      <w:r>
-        <w:t>Change</w:t>
+        <w:rPr>
+          <w:sz w:val="24"/>
+        </w:rPr>
+      </w:pPr>
+      <w:r>
+        <w:rPr>
+          <w:sz w:val="24"/>
+        </w:rPr>
+        <w:t>Units of measure</w:t>
       </w:r>
     </w:p>
     <w:p>
       <w:pPr>
         <w:pStyle w:val="ListParagraph"/>
-      </w:pPr>
-      <w:r>
-        <w:t>Units of measure</w:t>
+        <w:rPr>
+          <w:sz w:val="24"/>
+        </w:rPr>
+      </w:pPr>
+      <w:r>
+        <w:rPr>
+          <w:sz w:val="24"/>
+        </w:rPr>
+        <w:t>Mereology</w:t>
       </w:r>
     </w:p>
     <w:p>
       <w:pPr>
         <w:pStyle w:val="ListParagraph"/>
-      </w:pPr>
-      <w:r>
-        <w:t>Mereology</w:t>
-      </w:r>
-    </w:p>
-    <w:p>
-      <w:pPr>
-        <w:pStyle w:val="ListParagraph"/>
-      </w:pPr>
-      <w:r>
+        <w:rPr>
+          <w:sz w:val="24"/>
+        </w:rPr>
+      </w:pPr>
+      <w:r>
+        <w:rPr>
+          <w:sz w:val="24"/>
+        </w:rPr>
         <w:t>Spatial location</w:t>
       </w:r>
     </w:p>
@@ -34262,6 +34471,7 @@
       </w:pPr>
       <w:bookmarkStart w:id="78" w:name="_Toc2843362"/>
       <w:r>
+        <w:lastRenderedPageBreak/>
         <w:t>Vehicle Ontology</w:t>
       </w:r>
       <w:bookmarkEnd w:id="78"/>
@@ -34478,7 +34688,6 @@
           </w:tcPr>
           <w:p>
             <w:r>
-              <w:lastRenderedPageBreak/>
               <w:t>Object</w:t>
             </w:r>
           </w:p>
@@ -35584,7 +35793,6 @@
     </w:p>
     <w:p>
       <w:r>
-        <w:lastRenderedPageBreak/>
         <w:t xml:space="preserve">While most existing work attempts to describe the network based on its physical constructs, we model the network flow and the physical infrastructure separately. The motivation for this is that the constraints on transportation flow are something that is </w:t>
       </w:r>
       <w:r>
@@ -35695,6 +35903,7 @@
           <w:id w:val="186619332"/>
           <w:citation/>
         </w:sdtPr>
+        <w:sdtEndPr/>
         <w:sdtContent>
           <w:r>
             <w:fldChar w:fldCharType="begin"/>
@@ -35794,6 +36003,7 @@
           <w:bCs/>
           <w:sz w:val="24"/>
         </w:rPr>
+        <w:lastRenderedPageBreak/>
         <w:t xml:space="preserve">Link: A directed connection in the Network that enables transportation via some Mode(s) from one Node to another. </w:t>
       </w:r>
       <w:r>
@@ -35992,14 +36202,7 @@
           <w:sz w:val="24"/>
         </w:rPr>
         <w:br/>
-        <w:t xml:space="preserve">An Arc may impose access restrictions (for example, based on the size of vehicle), which </w:t>
-      </w:r>
-      <w:r>
-        <w:rPr>
-          <w:sz w:val="24"/>
-        </w:rPr>
-        <w:lastRenderedPageBreak/>
-        <w:t>are subject to change.</w:t>
+        <w:t>An Arc may impose access restrictions (for example, based on the size of vehicle), which are subject to change.</w:t>
       </w:r>
       <w:r>
         <w:rPr>
@@ -36259,6 +36462,12 @@
           <w:sz w:val="24"/>
         </w:rPr>
         <w:br/>
+      </w:r>
+      <w:r>
+        <w:rPr>
+          <w:sz w:val="24"/>
+        </w:rPr>
+        <w:lastRenderedPageBreak/>
         <w:t>A Loop Detector makes observations about the vehicle presence on the road segment that is its feature of interest.</w:t>
       </w:r>
       <w:r>
@@ -36355,7 +36564,6 @@
         <w:rPr>
           <w:sz w:val="24"/>
         </w:rPr>
-        <w:lastRenderedPageBreak/>
         <w:t>Airway</w:t>
       </w:r>
     </w:p>
@@ -36845,6 +37053,7 @@
         <w:ind w:left="360"/>
       </w:pPr>
       <w:r>
+        <w:lastRenderedPageBreak/>
         <w:t xml:space="preserve">Classes may be defined for footpaths, bicycle lanes/trails, and so on. </w:t>
       </w:r>
       <w:r>
@@ -36864,7 +37073,9 @@
         <w:keepNext/>
       </w:pPr>
       <w:r>
-        <w:lastRenderedPageBreak/>
+        <w:rPr>
+          <w:noProof/>
+        </w:rPr>
         <w:drawing>
           <wp:inline distT="0" distB="0" distL="0" distR="0" wp14:anchorId="728BD34C" wp14:editId="3AF2C332">
             <wp:extent cx="5943600" cy="2019935"/>
@@ -39085,6 +39296,7 @@
           </w:tcPr>
           <w:p>
             <w:r>
+              <w:lastRenderedPageBreak/>
               <w:t>Arc</w:t>
             </w:r>
           </w:p>
@@ -40395,6 +40607,7 @@
           </w:tcPr>
           <w:p>
             <w:r>
+              <w:lastRenderedPageBreak/>
               <w:t>TransportationComplex</w:t>
             </w:r>
           </w:p>
@@ -40479,11 +40692,7 @@
               <w:t xml:space="preserve"> and </w:t>
             </w:r>
             <w:r>
-              <w:t xml:space="preserve"> </w:t>
-            </w:r>
-            <w:r>
-              <w:lastRenderedPageBreak/>
-              <w:t>change:</w:t>
+              <w:t xml:space="preserve"> change:</w:t>
             </w:r>
             <w:r>
               <w:t xml:space="preserve">manifestationOf only  </w:t>
@@ -41896,7 +42105,6 @@
               <w:rPr>
                 <w:highlight w:val="yellow"/>
               </w:rPr>
-              <w:lastRenderedPageBreak/>
               <w:t>Loc</w:t>
             </w:r>
             <w:r>
@@ -42981,7 +43189,11 @@
               <w:t xml:space="preserve"> and </w:t>
             </w:r>
             <w:r>
-              <w:t xml:space="preserve"> change:</w:t>
+              <w:t xml:space="preserve"> </w:t>
+            </w:r>
+            <w:r>
+              <w:lastRenderedPageBreak/>
+              <w:t>change:</w:t>
             </w:r>
             <w:r>
               <w:t>manifestationOf only  RoadSegment</w:t>
@@ -43530,6 +43742,7 @@
           </w:tcPr>
           <w:p>
             <w:r>
+              <w:lastRenderedPageBreak/>
               <w:t>TravelCost</w:t>
             </w:r>
           </w:p>
@@ -44396,6 +44609,7 @@
         <w:pStyle w:val="ListParagraph"/>
       </w:pPr>
       <w:r>
+        <w:lastRenderedPageBreak/>
         <w:t>Parking Policy: A Parking Policy dictates under what terms some Parking Area is accessible for parking.</w:t>
       </w:r>
       <w:r>
@@ -44451,9 +44665,6 @@
       </w:r>
       <w:r>
         <w:br/>
-      </w:r>
-      <w:r>
-        <w:lastRenderedPageBreak/>
         <w:t>A Parking Policy may apply only to a particular class of users.</w:t>
       </w:r>
       <w:r>
@@ -46718,6 +46929,7 @@
         <w:rPr>
           <w:b/>
         </w:rPr>
+        <w:lastRenderedPageBreak/>
         <w:t>Ontologies Reused:</w:t>
       </w:r>
     </w:p>
@@ -46960,7 +47172,6 @@
         <w:pStyle w:val="ListParagraph"/>
       </w:pPr>
       <w:r>
-        <w:lastRenderedPageBreak/>
         <w:t>Route Link</w:t>
       </w:r>
       <w:r>
@@ -47277,7 +47488,11 @@
         <w:t xml:space="preserve"> Like a TransitTrip, a ScheduledTransitTrip may be described as inbound or outbound with the isOutbound data property.</w:t>
       </w:r>
       <w:r>
-        <w:t xml:space="preserve"> Scheduled trips may be defined to require only the assignment of vehicles that accommodate a wheelchair rider(s); this property may be captured with the isWheelchairAccessible data property.</w:t>
+        <w:t xml:space="preserve"> </w:t>
+      </w:r>
+      <w:r>
+        <w:lastRenderedPageBreak/>
+        <w:t>Scheduled trips may be defined to require only the assignment of vehicles that accommodate a wheelchair rider(s); this property may be captured with the isWheelchairAccessible data property.</w:t>
       </w:r>
       <w:r>
         <w:br/>
@@ -47519,11 +47734,7 @@
         <w:pStyle w:val="ListParagraph"/>
       </w:pPr>
       <w:r>
-        <w:t xml:space="preserve">Two complementary properties (one object and one data property) have been added to capture information regarding transit passes. The data property provides a simply Boolean value to capture whether a person (at </w:t>
-      </w:r>
-      <w:r>
-        <w:lastRenderedPageBreak/>
-        <w:t>some time) has a transit pass; whereas the object property provides the ability to associate a particular transit pass (with some properties regarding, for example, its access, cost, and balance).</w:t>
+        <w:t>Two complementary properties (one object and one data property) have been added to capture information regarding transit passes. The data property provides a simply Boolean value to capture whether a person (at some time) has a transit pass; whereas the object property provides the ability to associate a particular transit pass (with some properties regarding, for example, its access, cost, and balance).</w:t>
       </w:r>
     </w:p>
     <w:tbl>
@@ -50301,6 +50512,7 @@
     </w:p>
     <w:p>
       <w:r>
+        <w:lastRenderedPageBreak/>
         <w:t>We may also be able to infer whether a stop offers wheelchair boarding based on the associated routes and trips.</w:t>
       </w:r>
     </w:p>
@@ -50523,7 +50735,6 @@
         <w:pStyle w:val="ListParagraph"/>
       </w:pPr>
       <w:r>
-        <w:lastRenderedPageBreak/>
         <w:t xml:space="preserve">The LBCS recognizes </w:t>
       </w:r>
       <w:r>
@@ -50883,6 +51094,7 @@
         <w:rPr>
           <w:lang w:bidi="ar-SA"/>
         </w:rPr>
+        <w:lastRenderedPageBreak/>
         <w:t>K - Unimproved pasture and range land </w:t>
       </w:r>
     </w:p>
@@ -51218,7 +51430,6 @@
         </w:numPr>
       </w:pPr>
       <w:r>
-        <w:lastRenderedPageBreak/>
         <w:t xml:space="preserve">Wetland Herb </w:t>
       </w:r>
     </w:p>
@@ -51828,6 +52039,7 @@
           </w:tcPr>
           <w:p>
             <w:r>
+              <w:lastRenderedPageBreak/>
               <w:t>EmployedPopulation</w:t>
             </w:r>
           </w:p>
@@ -52531,7 +52743,6 @@
           </w:tcPr>
           <w:p>
             <w:r>
-              <w:lastRenderedPageBreak/>
               <w:t>Roads</w:t>
             </w:r>
           </w:p>
@@ -53348,6 +53559,7 @@
           </w:tcPr>
           <w:p>
             <w:r>
+              <w:lastRenderedPageBreak/>
               <w:t>OtherLand</w:t>
             </w:r>
           </w:p>
@@ -54516,6 +54728,7 @@
           <w:id w:val="186619333"/>
           <w:citation/>
         </w:sdtPr>
+        <w:sdtEndPr/>
         <w:sdtContent>
           <w:r>
             <w:fldChar w:fldCharType="begin"/>
@@ -54622,6 +54835,7 @@
       </w:pPr>
       <w:bookmarkStart w:id="113" w:name="_Toc2843368"/>
       <w:r>
+        <w:lastRenderedPageBreak/>
         <w:t>Trip</w:t>
       </w:r>
       <w:r>
@@ -55052,7 +55266,6 @@
           </w:tcPr>
           <w:p>
             <w:r>
-              <w:lastRenderedPageBreak/>
               <w:t>Object</w:t>
             </w:r>
           </w:p>
@@ -56498,6 +56711,9 @@
       </w:r>
       <w:r>
         <w:br/>
+      </w:r>
+      <w:r>
+        <w:lastRenderedPageBreak/>
         <w:t xml:space="preserve">A Person may </w:t>
       </w:r>
       <w:r>
@@ -56893,7 +57109,6 @@
         </w:numPr>
       </w:pPr>
       <w:r>
-        <w:lastRenderedPageBreak/>
         <w:t>Cargo: A Cargo is some Thing that is not a Person and is occupying a Vehicle during transit.</w:t>
       </w:r>
     </w:p>
@@ -57597,6 +57812,7 @@
           <w:p>
             <w:proofErr w:type="gramStart"/>
             <w:r>
+              <w:lastRenderedPageBreak/>
               <w:t>org:Firm</w:t>
             </w:r>
             <w:proofErr w:type="gramEnd"/>
@@ -58170,7 +58386,6 @@
           <w:p>
             <w:proofErr w:type="gramStart"/>
             <w:r>
-              <w:lastRenderedPageBreak/>
               <w:t>transit:TransitSystem</w:t>
             </w:r>
             <w:proofErr w:type="gramEnd"/>
@@ -58483,6 +58698,7 @@
     </w:p>
     <w:p>
       <w:r>
+        <w:lastRenderedPageBreak/>
         <w:t>Ontologies play a key role in this framework. Here, we focus on the interface between the iCity ontology and the rest of the system. This interface must be well-understood and clearly defined i</w:t>
       </w:r>
       <w:r>
@@ -58690,7 +58906,6 @@
           <w:rFonts w:eastAsiaTheme="minorHAnsi" w:cstheme="minorHAnsi"/>
           <w:sz w:val="24"/>
         </w:rPr>
-        <w:lastRenderedPageBreak/>
         <w:t>Given an information requirement, identify which services are capable of providing the required information.</w:t>
       </w:r>
     </w:p>
@@ -59884,7 +60099,6 @@
                 <w:rFonts w:cs="Arial"/>
                 <w:b/>
               </w:rPr>
-              <w:lastRenderedPageBreak/>
               <w:t>Use Case 2</w:t>
             </w:r>
             <w:r>
@@ -60517,6 +60731,7 @@
                 <w:rFonts w:cs="Arial"/>
                 <w:b/>
               </w:rPr>
+              <w:lastRenderedPageBreak/>
               <w:t>Extensions</w:t>
             </w:r>
           </w:p>
@@ -61080,7 +61295,6 @@
                 <w:rFonts w:cs="Arial"/>
                 <w:b/>
               </w:rPr>
-              <w:lastRenderedPageBreak/>
               <w:t>Preconditions</w:t>
             </w:r>
           </w:p>
@@ -61811,6 +62025,7 @@
                 <w:rFonts w:cs="Arial"/>
                 <w:b/>
               </w:rPr>
+              <w:lastRenderedPageBreak/>
               <w:t>Priority</w:t>
             </w:r>
           </w:p>
@@ -62055,7 +62270,6 @@
         <w:rPr>
           <w:i/>
         </w:rPr>
-        <w:lastRenderedPageBreak/>
         <w:t>The Application Creator</w:t>
       </w:r>
       <w:r>
@@ -62121,6 +62335,7 @@
         <w:rPr>
           <w:noProof/>
         </w:rPr>
+        <w:lastRenderedPageBreak/>
         <w:drawing>
           <wp:inline distT="0" distB="0" distL="0" distR="0" wp14:anchorId="0674B343" wp14:editId="460DCD35">
             <wp:extent cx="3270096" cy="2520000"/>
@@ -62213,7 +62428,6 @@
         <w:rPr>
           <w:noProof/>
         </w:rPr>
-        <w:lastRenderedPageBreak/>
         <w:drawing>
           <wp:inline distT="0" distB="0" distL="0" distR="0" wp14:anchorId="1A86491E" wp14:editId="2CAFB5BA">
             <wp:extent cx="3603850" cy="2520000"/>
@@ -62306,6 +62520,7 @@
         <w:rPr>
           <w:noProof/>
         </w:rPr>
+        <w:lastRenderedPageBreak/>
         <w:drawing>
           <wp:inline distT="0" distB="0" distL="0" distR="0" wp14:anchorId="6BDB7264" wp14:editId="5CC04DA7">
             <wp:extent cx="3655797" cy="2520000"/>
@@ -62474,7 +62689,6 @@
       </w:pPr>
       <w:bookmarkStart w:id="127" w:name="_Toc2843377"/>
       <w:r>
-        <w:lastRenderedPageBreak/>
         <w:t>iCity Ontology for Urban Simulation Results</w:t>
       </w:r>
       <w:bookmarkEnd w:id="127"/>
@@ -62589,6 +62803,7 @@
     </w:p>
     <w:p>
       <w:r>
+        <w:lastRenderedPageBreak/>
         <w:t xml:space="preserve">The following concepts </w:t>
       </w:r>
       <w:r>
@@ -62893,7 +63108,6 @@
       </w:pPr>
       <w:bookmarkStart w:id="129" w:name="_Toc2843379"/>
       <w:r>
-        <w:lastRenderedPageBreak/>
         <w:t>Extensions to the Urban System Ontology</w:t>
       </w:r>
       <w:bookmarkEnd w:id="129"/>
@@ -63005,6 +63219,7 @@
       <w:bookmarkStart w:id="130" w:name="_Ref468171904"/>
       <w:bookmarkStart w:id="131" w:name="_Toc2843380"/>
       <w:r>
+        <w:lastRenderedPageBreak/>
         <w:t>Extensions for iCity Applications</w:t>
       </w:r>
       <w:bookmarkEnd w:id="130"/>
@@ -63057,7 +63272,6 @@
         <w:rPr>
           <w:noProof/>
         </w:rPr>
-        <w:lastRenderedPageBreak/>
         <w:t xml:space="preserve"> </w:t>
       </w:r>
       <w:r>
@@ -63174,6 +63388,7 @@
       <w:bookmarkStart w:id="133" w:name="_Ref462673109"/>
       <w:bookmarkStart w:id="134" w:name="_Toc2843381"/>
       <w:r>
+        <w:lastRenderedPageBreak/>
         <w:t>Data</w:t>
       </w:r>
       <w:r>
@@ -63349,12 +63564,6 @@
           <w:sz w:val="24"/>
         </w:rPr>
         <w:br/>
-      </w:r>
-      <w:r>
-        <w:rPr>
-          <w:sz w:val="24"/>
-        </w:rPr>
-        <w:lastRenderedPageBreak/>
         <w:t xml:space="preserve">A Collection Activity </w:t>
       </w:r>
       <w:r>
@@ -63763,6 +63972,12 @@
           <w:sz w:val="24"/>
         </w:rPr>
         <w:br/>
+      </w:r>
+      <w:r>
+        <w:rPr>
+          <w:sz w:val="24"/>
+        </w:rPr>
+        <w:lastRenderedPageBreak/>
         <w:t>A Model System may contain rules for how the Model(s) interact. (sequentially, in parallel, etcetera).</w:t>
       </w:r>
     </w:p>
@@ -63979,12 +64194,6 @@
           <w:sz w:val="24"/>
         </w:rPr>
         <w:br/>
-      </w:r>
-      <w:r>
-        <w:rPr>
-          <w:sz w:val="24"/>
-        </w:rPr>
-        <w:lastRenderedPageBreak/>
         <w:t>A State-oriented Model has some Clock Function to advance "time".</w:t>
       </w:r>
       <w:r>
@@ -64206,7 +64415,14 @@
         <w:rPr>
           <w:sz w:val="24"/>
         </w:rPr>
-        <w:t>For reuse (full import) of existing, external ontologies, e.g. owl-time. In order to create the required groupings under organizational subclasses, it is easiest to merge the imported ontology into the iCity container (e.g. icity/Time/). This allows for the addition of organizational subclass assertions (e.g. TemporalEntity subclassOf TimeOntologyThing) and also ensures that the appropriate version is captured/reused as a snapshot. This prevents any issues should versioning IRIs not be used by the ontology’s author.</w:t>
+        <w:t xml:space="preserve">For reuse (full import) of existing, external ontologies, e.g. owl-time. In order to create the required groupings under organizational subclasses, it is easiest to merge the imported </w:t>
+      </w:r>
+      <w:r>
+        <w:rPr>
+          <w:sz w:val="24"/>
+        </w:rPr>
+        <w:lastRenderedPageBreak/>
+        <w:t>ontology into the iCity container (e.g. icity/Time/). This allows for the addition of organizational subclass assertions (e.g. TemporalEntity subclassOf TimeOntologyThing) and also ensures that the appropriate version is captured/reused as a snapshot. This prevents any issues should versioning IRIs not be used by the ontology’s author.</w:t>
       </w:r>
     </w:p>
     <w:p/>
@@ -64287,6 +64503,7 @@
             <w:id w:val="111145805"/>
             <w:bibliography/>
           </w:sdtPr>
+          <w:sdtEndPr/>
           <w:sdtContent>
             <w:p>
               <w:pPr>
@@ -64643,6 +64860,7 @@
         <w:docPartUnique/>
       </w:docPartObj>
     </w:sdtPr>
+    <w:sdtEndPr/>
     <w:sdtContent>
       <w:p>
         <w:pPr>
@@ -70560,7 +70778,7 @@
 </file>
 
 <file path=customXml/itemProps1.xml><?xml version="1.0" encoding="utf-8"?>
-<ds:datastoreItem xmlns:ds="http://schemas.openxmlformats.org/officeDocument/2006/customXml" ds:itemID="{F5DC12C5-3893-EC42-ACBD-1B1CF90AC767}">
+<ds:datastoreItem xmlns:ds="http://schemas.openxmlformats.org/officeDocument/2006/customXml" ds:itemID="{CA85C669-80D3-724A-9FDF-A72605E1A74E}">
   <ds:schemaRefs>
     <ds:schemaRef ds:uri="http://schemas.openxmlformats.org/officeDocument/2006/bibliography"/>
   </ds:schemaRefs>

</xml_diff>

<commit_message>
update to org membership
</commit_message>
<xml_diff>
--- a/docs/iCityOntologyReport_1.2.docx
+++ b/docs/iCityOntologyReport_1.2.docx
@@ -727,7 +727,7 @@
             </w:rPr>
             <w:fldChar w:fldCharType="separate"/>
           </w:r>
-          <w:hyperlink w:anchor="_Toc2843340" w:history="1">
+          <w:hyperlink w:anchor="_Toc10624740" w:history="1">
             <w:r>
               <w:rPr>
                 <w:rStyle w:val="Hyperlink"/>
@@ -770,7 +770,7 @@
                 <w:noProof/>
                 <w:webHidden/>
               </w:rPr>
-              <w:instrText xml:space="preserve"> PAGEREF _Toc2843340 \h </w:instrText>
+              <w:instrText xml:space="preserve"> PAGEREF _Toc10624740 \h </w:instrText>
             </w:r>
             <w:r>
               <w:rPr>
@@ -815,7 +815,7 @@
               <w:lang w:val="en-CA" w:bidi="ar-SA"/>
             </w:rPr>
           </w:pPr>
-          <w:hyperlink w:anchor="_Toc2843341" w:history="1">
+          <w:hyperlink w:anchor="_Toc10624741" w:history="1">
             <w:r>
               <w:rPr>
                 <w:rStyle w:val="Hyperlink"/>
@@ -858,7 +858,7 @@
                 <w:noProof/>
                 <w:webHidden/>
               </w:rPr>
-              <w:instrText xml:space="preserve"> PAGEREF _Toc2843341 \h </w:instrText>
+              <w:instrText xml:space="preserve"> PAGEREF _Toc10624741 \h </w:instrText>
             </w:r>
             <w:r>
               <w:rPr>
@@ -903,7 +903,7 @@
               <w:lang w:val="en-CA" w:bidi="ar-SA"/>
             </w:rPr>
           </w:pPr>
-          <w:hyperlink w:anchor="_Toc2843342" w:history="1">
+          <w:hyperlink w:anchor="_Toc10624742" w:history="1">
             <w:r>
               <w:rPr>
                 <w:rStyle w:val="Hyperlink"/>
@@ -946,7 +946,7 @@
                 <w:noProof/>
                 <w:webHidden/>
               </w:rPr>
-              <w:instrText xml:space="preserve"> PAGEREF _Toc2843342 \h </w:instrText>
+              <w:instrText xml:space="preserve"> PAGEREF _Toc10624742 \h </w:instrText>
             </w:r>
             <w:r>
               <w:rPr>
@@ -991,7 +991,7 @@
               <w:lang w:val="en-CA" w:bidi="ar-SA"/>
             </w:rPr>
           </w:pPr>
-          <w:hyperlink w:anchor="_Toc2843343" w:history="1">
+          <w:hyperlink w:anchor="_Toc10624743" w:history="1">
             <w:r>
               <w:rPr>
                 <w:rStyle w:val="Hyperlink"/>
@@ -1034,7 +1034,7 @@
                 <w:noProof/>
                 <w:webHidden/>
               </w:rPr>
-              <w:instrText xml:space="preserve"> PAGEREF _Toc2843343 \h </w:instrText>
+              <w:instrText xml:space="preserve"> PAGEREF _Toc10624743 \h </w:instrText>
             </w:r>
             <w:r>
               <w:rPr>
@@ -1079,7 +1079,7 @@
               <w:lang w:val="en-CA" w:bidi="ar-SA"/>
             </w:rPr>
           </w:pPr>
-          <w:hyperlink w:anchor="_Toc2843344" w:history="1">
+          <w:hyperlink w:anchor="_Toc10624744" w:history="1">
             <w:r>
               <w:rPr>
                 <w:rStyle w:val="Hyperlink"/>
@@ -1122,7 +1122,7 @@
                 <w:noProof/>
                 <w:webHidden/>
               </w:rPr>
-              <w:instrText xml:space="preserve"> PAGEREF _Toc2843344 \h </w:instrText>
+              <w:instrText xml:space="preserve"> PAGEREF _Toc10624744 \h </w:instrText>
             </w:r>
             <w:r>
               <w:rPr>
@@ -1167,7 +1167,7 @@
               <w:lang w:val="en-CA" w:bidi="ar-SA"/>
             </w:rPr>
           </w:pPr>
-          <w:hyperlink w:anchor="_Toc2843345" w:history="1">
+          <w:hyperlink w:anchor="_Toc10624745" w:history="1">
             <w:r>
               <w:rPr>
                 <w:rStyle w:val="Hyperlink"/>
@@ -1210,7 +1210,7 @@
                 <w:noProof/>
                 <w:webHidden/>
               </w:rPr>
-              <w:instrText xml:space="preserve"> PAGEREF _Toc2843345 \h </w:instrText>
+              <w:instrText xml:space="preserve"> PAGEREF _Toc10624745 \h </w:instrText>
             </w:r>
             <w:r>
               <w:rPr>
@@ -1255,7 +1255,7 @@
               <w:lang w:val="en-CA" w:bidi="ar-SA"/>
             </w:rPr>
           </w:pPr>
-          <w:hyperlink w:anchor="_Toc2843346" w:history="1">
+          <w:hyperlink w:anchor="_Toc10624746" w:history="1">
             <w:r>
               <w:rPr>
                 <w:rStyle w:val="Hyperlink"/>
@@ -1301,7 +1301,7 @@
                 <w:noProof/>
                 <w:webHidden/>
               </w:rPr>
-              <w:instrText xml:space="preserve"> PAGEREF _Toc2843346 \h </w:instrText>
+              <w:instrText xml:space="preserve"> PAGEREF _Toc10624746 \h </w:instrText>
             </w:r>
             <w:r>
               <w:rPr>
@@ -1346,7 +1346,7 @@
               <w:lang w:val="en-CA" w:bidi="ar-SA"/>
             </w:rPr>
           </w:pPr>
-          <w:hyperlink w:anchor="_Toc2843347" w:history="1">
+          <w:hyperlink w:anchor="_Toc10624747" w:history="1">
             <w:r>
               <w:rPr>
                 <w:rStyle w:val="Hyperlink"/>
@@ -1389,7 +1389,7 @@
                 <w:noProof/>
                 <w:webHidden/>
               </w:rPr>
-              <w:instrText xml:space="preserve"> PAGEREF _Toc2843347 \h </w:instrText>
+              <w:instrText xml:space="preserve"> PAGEREF _Toc10624747 \h </w:instrText>
             </w:r>
             <w:r>
               <w:rPr>
@@ -1434,7 +1434,7 @@
               <w:lang w:val="en-CA" w:bidi="ar-SA"/>
             </w:rPr>
           </w:pPr>
-          <w:hyperlink w:anchor="_Toc2843348" w:history="1">
+          <w:hyperlink w:anchor="_Toc10624748" w:history="1">
             <w:r>
               <w:rPr>
                 <w:rStyle w:val="Hyperlink"/>
@@ -1477,7 +1477,7 @@
                 <w:noProof/>
                 <w:webHidden/>
               </w:rPr>
-              <w:instrText xml:space="preserve"> PAGEREF _Toc2843348 \h </w:instrText>
+              <w:instrText xml:space="preserve"> PAGEREF _Toc10624748 \h </w:instrText>
             </w:r>
             <w:r>
               <w:rPr>
@@ -1522,7 +1522,7 @@
               <w:lang w:val="en-CA" w:bidi="ar-SA"/>
             </w:rPr>
           </w:pPr>
-          <w:hyperlink w:anchor="_Toc2843349" w:history="1">
+          <w:hyperlink w:anchor="_Toc10624749" w:history="1">
             <w:r>
               <w:rPr>
                 <w:rStyle w:val="Hyperlink"/>
@@ -1565,7 +1565,7 @@
                 <w:noProof/>
                 <w:webHidden/>
               </w:rPr>
-              <w:instrText xml:space="preserve"> PAGEREF _Toc2843349 \h </w:instrText>
+              <w:instrText xml:space="preserve"> PAGEREF _Toc10624749 \h </w:instrText>
             </w:r>
             <w:r>
               <w:rPr>
@@ -1610,7 +1610,7 @@
               <w:lang w:val="en-CA" w:bidi="ar-SA"/>
             </w:rPr>
           </w:pPr>
-          <w:hyperlink w:anchor="_Toc2843350" w:history="1">
+          <w:hyperlink w:anchor="_Toc10624750" w:history="1">
             <w:r>
               <w:rPr>
                 <w:rStyle w:val="Hyperlink"/>
@@ -1653,7 +1653,7 @@
                 <w:noProof/>
                 <w:webHidden/>
               </w:rPr>
-              <w:instrText xml:space="preserve"> PAGEREF _Toc2843350 \h </w:instrText>
+              <w:instrText xml:space="preserve"> PAGEREF _Toc10624750 \h </w:instrText>
             </w:r>
             <w:r>
               <w:rPr>
@@ -1698,7 +1698,7 @@
               <w:lang w:val="en-CA" w:bidi="ar-SA"/>
             </w:rPr>
           </w:pPr>
-          <w:hyperlink w:anchor="_Toc2843351" w:history="1">
+          <w:hyperlink w:anchor="_Toc10624751" w:history="1">
             <w:r>
               <w:rPr>
                 <w:rStyle w:val="Hyperlink"/>
@@ -1741,7 +1741,7 @@
                 <w:noProof/>
                 <w:webHidden/>
               </w:rPr>
-              <w:instrText xml:space="preserve"> PAGEREF _Toc2843351 \h </w:instrText>
+              <w:instrText xml:space="preserve"> PAGEREF _Toc10624751 \h </w:instrText>
             </w:r>
             <w:r>
               <w:rPr>
@@ -1786,7 +1786,7 @@
               <w:lang w:val="en-CA" w:bidi="ar-SA"/>
             </w:rPr>
           </w:pPr>
-          <w:hyperlink w:anchor="_Toc2843352" w:history="1">
+          <w:hyperlink w:anchor="_Toc10624752" w:history="1">
             <w:r>
               <w:rPr>
                 <w:rStyle w:val="Hyperlink"/>
@@ -1829,7 +1829,7 @@
                 <w:noProof/>
                 <w:webHidden/>
               </w:rPr>
-              <w:instrText xml:space="preserve"> PAGEREF _Toc2843352 \h </w:instrText>
+              <w:instrText xml:space="preserve"> PAGEREF _Toc10624752 \h </w:instrText>
             </w:r>
             <w:r>
               <w:rPr>
@@ -1874,7 +1874,7 @@
               <w:lang w:val="en-CA" w:bidi="ar-SA"/>
             </w:rPr>
           </w:pPr>
-          <w:hyperlink w:anchor="_Toc2843353" w:history="1">
+          <w:hyperlink w:anchor="_Toc10624753" w:history="1">
             <w:r>
               <w:rPr>
                 <w:rStyle w:val="Hyperlink"/>
@@ -1917,7 +1917,7 @@
                 <w:noProof/>
                 <w:webHidden/>
               </w:rPr>
-              <w:instrText xml:space="preserve"> PAGEREF _Toc2843353 \h </w:instrText>
+              <w:instrText xml:space="preserve"> PAGEREF _Toc10624753 \h </w:instrText>
             </w:r>
             <w:r>
               <w:rPr>
@@ -1962,7 +1962,7 @@
               <w:lang w:val="en-CA" w:bidi="ar-SA"/>
             </w:rPr>
           </w:pPr>
-          <w:hyperlink w:anchor="_Toc2843354" w:history="1">
+          <w:hyperlink w:anchor="_Toc10624754" w:history="1">
             <w:r>
               <w:rPr>
                 <w:rStyle w:val="Hyperlink"/>
@@ -2007,7 +2007,7 @@
                 <w:noProof/>
                 <w:webHidden/>
               </w:rPr>
-              <w:instrText xml:space="preserve"> PAGEREF _Toc2843354 \h </w:instrText>
+              <w:instrText xml:space="preserve"> PAGEREF _Toc10624754 \h </w:instrText>
             </w:r>
             <w:r>
               <w:rPr>
@@ -2052,7 +2052,7 @@
               <w:lang w:val="en-CA" w:bidi="ar-SA"/>
             </w:rPr>
           </w:pPr>
-          <w:hyperlink w:anchor="_Toc2843355" w:history="1">
+          <w:hyperlink w:anchor="_Toc10624755" w:history="1">
             <w:r>
               <w:rPr>
                 <w:rStyle w:val="Hyperlink"/>
@@ -2095,7 +2095,7 @@
                 <w:noProof/>
                 <w:webHidden/>
               </w:rPr>
-              <w:instrText xml:space="preserve"> PAGEREF _Toc2843355 \h </w:instrText>
+              <w:instrText xml:space="preserve"> PAGEREF _Toc10624755 \h </w:instrText>
             </w:r>
             <w:r>
               <w:rPr>
@@ -2140,7 +2140,7 @@
               <w:lang w:val="en-CA" w:bidi="ar-SA"/>
             </w:rPr>
           </w:pPr>
-          <w:hyperlink w:anchor="_Toc2843356" w:history="1">
+          <w:hyperlink w:anchor="_Toc10624756" w:history="1">
             <w:r>
               <w:rPr>
                 <w:rStyle w:val="Hyperlink"/>
@@ -2165,7 +2165,21 @@
                 <w:rStyle w:val="Hyperlink"/>
                 <w:noProof/>
               </w:rPr>
-              <w:t>Sensors Ontology</w:t>
+              <w:t xml:space="preserve">Sensors </w:t>
+            </w:r>
+            <w:r>
+              <w:rPr>
+                <w:rStyle w:val="Hyperlink"/>
+                <w:noProof/>
+              </w:rPr>
+              <w:t>O</w:t>
+            </w:r>
+            <w:r>
+              <w:rPr>
+                <w:rStyle w:val="Hyperlink"/>
+                <w:noProof/>
+              </w:rPr>
+              <w:t>ntology</w:t>
             </w:r>
             <w:r>
               <w:rPr>
@@ -2186,7 +2200,7 @@
                 <w:noProof/>
                 <w:webHidden/>
               </w:rPr>
-              <w:instrText xml:space="preserve"> PAGEREF _Toc2843356 \h </w:instrText>
+              <w:instrText xml:space="preserve"> PAGEREF _Toc10624756 \h </w:instrText>
             </w:r>
             <w:r>
               <w:rPr>
@@ -2206,7 +2220,7 @@
                 <w:noProof/>
                 <w:webHidden/>
               </w:rPr>
-              <w:t>27</w:t>
+              <w:t>28</w:t>
             </w:r>
             <w:r>
               <w:rPr>
@@ -2231,7 +2245,7 @@
               <w:lang w:val="en-CA" w:bidi="ar-SA"/>
             </w:rPr>
           </w:pPr>
-          <w:hyperlink w:anchor="_Toc2843357" w:history="1">
+          <w:hyperlink w:anchor="_Toc10624757" w:history="1">
             <w:r>
               <w:rPr>
                 <w:rStyle w:val="Hyperlink"/>
@@ -2277,7 +2291,7 @@
                 <w:noProof/>
                 <w:webHidden/>
               </w:rPr>
-              <w:instrText xml:space="preserve"> PAGEREF _Toc2843357 \h </w:instrText>
+              <w:instrText xml:space="preserve"> PAGEREF _Toc10624757 \h </w:instrText>
             </w:r>
             <w:r>
               <w:rPr>
@@ -2322,7 +2336,7 @@
               <w:lang w:val="en-CA" w:bidi="ar-SA"/>
             </w:rPr>
           </w:pPr>
-          <w:hyperlink w:anchor="_Toc2843358" w:history="1">
+          <w:hyperlink w:anchor="_Toc10624758" w:history="1">
             <w:r>
               <w:rPr>
                 <w:rStyle w:val="Hyperlink"/>
@@ -2368,7 +2382,7 @@
                 <w:noProof/>
                 <w:webHidden/>
               </w:rPr>
-              <w:instrText xml:space="preserve"> PAGEREF _Toc2843358 \h </w:instrText>
+              <w:instrText xml:space="preserve"> PAGEREF _Toc10624758 \h </w:instrText>
             </w:r>
             <w:r>
               <w:rPr>
@@ -2388,7 +2402,7 @@
                 <w:noProof/>
                 <w:webHidden/>
               </w:rPr>
-              <w:t>29</w:t>
+              <w:t>30</w:t>
             </w:r>
             <w:r>
               <w:rPr>
@@ -2413,7 +2427,7 @@
               <w:lang w:val="en-CA" w:bidi="ar-SA"/>
             </w:rPr>
           </w:pPr>
-          <w:hyperlink w:anchor="_Toc2843359" w:history="1">
+          <w:hyperlink w:anchor="_Toc10624759" w:history="1">
             <w:r>
               <w:rPr>
                 <w:rStyle w:val="Hyperlink"/>
@@ -2459,7 +2473,7 @@
                 <w:noProof/>
                 <w:webHidden/>
               </w:rPr>
-              <w:instrText xml:space="preserve"> PAGEREF _Toc2843359 \h </w:instrText>
+              <w:instrText xml:space="preserve"> PAGEREF _Toc10624759 \h </w:instrText>
             </w:r>
             <w:r>
               <w:rPr>
@@ -2479,7 +2493,7 @@
                 <w:noProof/>
                 <w:webHidden/>
               </w:rPr>
-              <w:t>30</w:t>
+              <w:t>31</w:t>
             </w:r>
             <w:r>
               <w:rPr>
@@ -2504,7 +2518,7 @@
               <w:lang w:val="en-CA" w:bidi="ar-SA"/>
             </w:rPr>
           </w:pPr>
-          <w:hyperlink w:anchor="_Toc2843360" w:history="1">
+          <w:hyperlink w:anchor="_Toc10624760" w:history="1">
             <w:r>
               <w:rPr>
                 <w:rStyle w:val="Hyperlink"/>
@@ -2550,7 +2564,7 @@
                 <w:noProof/>
                 <w:webHidden/>
               </w:rPr>
-              <w:instrText xml:space="preserve"> PAGEREF _Toc2843360 \h </w:instrText>
+              <w:instrText xml:space="preserve"> PAGEREF _Toc10624760 \h </w:instrText>
             </w:r>
             <w:r>
               <w:rPr>
@@ -2570,7 +2584,7 @@
                 <w:noProof/>
                 <w:webHidden/>
               </w:rPr>
-              <w:t>32</w:t>
+              <w:t>33</w:t>
             </w:r>
             <w:r>
               <w:rPr>
@@ -2595,7 +2609,7 @@
               <w:lang w:val="en-CA" w:bidi="ar-SA"/>
             </w:rPr>
           </w:pPr>
-          <w:hyperlink w:anchor="_Toc2843361" w:history="1">
+          <w:hyperlink w:anchor="_Toc10624761" w:history="1">
             <w:r>
               <w:rPr>
                 <w:rStyle w:val="Hyperlink"/>
@@ -2641,7 +2655,7 @@
                 <w:noProof/>
                 <w:webHidden/>
               </w:rPr>
-              <w:instrText xml:space="preserve"> PAGEREF _Toc2843361 \h </w:instrText>
+              <w:instrText xml:space="preserve"> PAGEREF _Toc10624761 \h </w:instrText>
             </w:r>
             <w:r>
               <w:rPr>
@@ -2661,7 +2675,7 @@
                 <w:noProof/>
                 <w:webHidden/>
               </w:rPr>
-              <w:t>35</w:t>
+              <w:t>37</w:t>
             </w:r>
             <w:r>
               <w:rPr>
@@ -2686,7 +2700,7 @@
               <w:lang w:val="en-CA" w:bidi="ar-SA"/>
             </w:rPr>
           </w:pPr>
-          <w:hyperlink w:anchor="_Toc2843362" w:history="1">
+          <w:hyperlink w:anchor="_Toc10624762" w:history="1">
             <w:r>
               <w:rPr>
                 <w:rStyle w:val="Hyperlink"/>
@@ -2732,7 +2746,7 @@
                 <w:noProof/>
                 <w:webHidden/>
               </w:rPr>
-              <w:instrText xml:space="preserve"> PAGEREF _Toc2843362 \h </w:instrText>
+              <w:instrText xml:space="preserve"> PAGEREF _Toc10624762 \h </w:instrText>
             </w:r>
             <w:r>
               <w:rPr>
@@ -2752,7 +2766,7 @@
                 <w:noProof/>
                 <w:webHidden/>
               </w:rPr>
-              <w:t>36</w:t>
+              <w:t>39</w:t>
             </w:r>
             <w:r>
               <w:rPr>
@@ -2777,7 +2791,7 @@
               <w:lang w:val="en-CA" w:bidi="ar-SA"/>
             </w:rPr>
           </w:pPr>
-          <w:hyperlink w:anchor="_Toc2843363" w:history="1">
+          <w:hyperlink w:anchor="_Toc10624763" w:history="1">
             <w:r>
               <w:rPr>
                 <w:rStyle w:val="Hyperlink"/>
@@ -2823,7 +2837,7 @@
                 <w:noProof/>
                 <w:webHidden/>
               </w:rPr>
-              <w:instrText xml:space="preserve"> PAGEREF _Toc2843363 \h </w:instrText>
+              <w:instrText xml:space="preserve"> PAGEREF _Toc10624763 \h </w:instrText>
             </w:r>
             <w:r>
               <w:rPr>
@@ -2843,7 +2857,7 @@
                 <w:noProof/>
                 <w:webHidden/>
               </w:rPr>
-              <w:t>38</w:t>
+              <w:t>40</w:t>
             </w:r>
             <w:r>
               <w:rPr>
@@ -2868,7 +2882,7 @@
               <w:lang w:val="en-CA" w:bidi="ar-SA"/>
             </w:rPr>
           </w:pPr>
-          <w:hyperlink w:anchor="_Toc2843364" w:history="1">
+          <w:hyperlink w:anchor="_Toc10624764" w:history="1">
             <w:r>
               <w:rPr>
                 <w:rStyle w:val="Hyperlink"/>
@@ -2911,7 +2925,7 @@
                 <w:noProof/>
                 <w:webHidden/>
               </w:rPr>
-              <w:instrText xml:space="preserve"> PAGEREF _Toc2843364 \h </w:instrText>
+              <w:instrText xml:space="preserve"> PAGEREF _Toc10624764 \h </w:instrText>
             </w:r>
             <w:r>
               <w:rPr>
@@ -2931,7 +2945,7 @@
                 <w:noProof/>
                 <w:webHidden/>
               </w:rPr>
-              <w:t>46</w:t>
+              <w:t>48</w:t>
             </w:r>
             <w:r>
               <w:rPr>
@@ -2956,7 +2970,7 @@
               <w:lang w:val="en-CA" w:bidi="ar-SA"/>
             </w:rPr>
           </w:pPr>
-          <w:hyperlink w:anchor="_Toc2843365" w:history="1">
+          <w:hyperlink w:anchor="_Toc10624765" w:history="1">
             <w:r>
               <w:rPr>
                 <w:rStyle w:val="Hyperlink"/>
@@ -3002,7 +3016,7 @@
                 <w:noProof/>
                 <w:webHidden/>
               </w:rPr>
-              <w:instrText xml:space="preserve"> PAGEREF _Toc2843365 \h </w:instrText>
+              <w:instrText xml:space="preserve"> PAGEREF _Toc10624765 \h </w:instrText>
             </w:r>
             <w:r>
               <w:rPr>
@@ -3022,7 +3036,7 @@
                 <w:noProof/>
                 <w:webHidden/>
               </w:rPr>
-              <w:t>47</w:t>
+              <w:t>49</w:t>
             </w:r>
             <w:r>
               <w:rPr>
@@ -3047,7 +3061,7 @@
               <w:lang w:val="en-CA" w:bidi="ar-SA"/>
             </w:rPr>
           </w:pPr>
-          <w:hyperlink w:anchor="_Toc2843366" w:history="1">
+          <w:hyperlink w:anchor="_Toc10624766" w:history="1">
             <w:r>
               <w:rPr>
                 <w:rStyle w:val="Hyperlink"/>
@@ -3093,7 +3107,7 @@
                 <w:noProof/>
                 <w:webHidden/>
               </w:rPr>
-              <w:instrText xml:space="preserve"> PAGEREF _Toc2843366 \h </w:instrText>
+              <w:instrText xml:space="preserve"> PAGEREF _Toc10624766 \h </w:instrText>
             </w:r>
             <w:r>
               <w:rPr>
@@ -3113,7 +3127,7 @@
                 <w:noProof/>
                 <w:webHidden/>
               </w:rPr>
-              <w:t>50</w:t>
+              <w:t>52</w:t>
             </w:r>
             <w:r>
               <w:rPr>
@@ -3138,7 +3152,7 @@
               <w:lang w:val="en-CA" w:bidi="ar-SA"/>
             </w:rPr>
           </w:pPr>
-          <w:hyperlink w:anchor="_Toc2843367" w:history="1">
+          <w:hyperlink w:anchor="_Toc10624767" w:history="1">
             <w:r>
               <w:rPr>
                 <w:rStyle w:val="Hyperlink"/>
@@ -3184,7 +3198,7 @@
                 <w:noProof/>
                 <w:webHidden/>
               </w:rPr>
-              <w:instrText xml:space="preserve"> PAGEREF _Toc2843367 \h </w:instrText>
+              <w:instrText xml:space="preserve"> PAGEREF _Toc10624767 \h </w:instrText>
             </w:r>
             <w:r>
               <w:rPr>
@@ -3204,7 +3218,7 @@
                 <w:noProof/>
                 <w:webHidden/>
               </w:rPr>
-              <w:t>54</w:t>
+              <w:t>56</w:t>
             </w:r>
             <w:r>
               <w:rPr>
@@ -3229,7 +3243,7 @@
               <w:lang w:val="en-CA" w:bidi="ar-SA"/>
             </w:rPr>
           </w:pPr>
-          <w:hyperlink w:anchor="_Toc2843368" w:history="1">
+          <w:hyperlink w:anchor="_Toc10624768" w:history="1">
             <w:r>
               <w:rPr>
                 <w:rStyle w:val="Hyperlink"/>
@@ -3275,7 +3289,7 @@
                 <w:noProof/>
                 <w:webHidden/>
               </w:rPr>
-              <w:instrText xml:space="preserve"> PAGEREF _Toc2843368 \h </w:instrText>
+              <w:instrText xml:space="preserve"> PAGEREF _Toc10624768 \h </w:instrText>
             </w:r>
             <w:r>
               <w:rPr>
@@ -3295,7 +3309,7 @@
                 <w:noProof/>
                 <w:webHidden/>
               </w:rPr>
-              <w:t>58</w:t>
+              <w:t>60</w:t>
             </w:r>
             <w:r>
               <w:rPr>
@@ -3320,7 +3334,7 @@
               <w:lang w:val="en-CA" w:bidi="ar-SA"/>
             </w:rPr>
           </w:pPr>
-          <w:hyperlink w:anchor="_Toc2843369" w:history="1">
+          <w:hyperlink w:anchor="_Toc10624769" w:history="1">
             <w:r>
               <w:rPr>
                 <w:rStyle w:val="Hyperlink"/>
@@ -3363,7 +3377,7 @@
                 <w:noProof/>
                 <w:webHidden/>
               </w:rPr>
-              <w:instrText xml:space="preserve"> PAGEREF _Toc2843369 \h </w:instrText>
+              <w:instrText xml:space="preserve"> PAGEREF _Toc10624769 \h </w:instrText>
             </w:r>
             <w:r>
               <w:rPr>
@@ -3383,7 +3397,7 @@
                 <w:noProof/>
                 <w:webHidden/>
               </w:rPr>
-              <w:t>59</w:t>
+              <w:t>61</w:t>
             </w:r>
             <w:r>
               <w:rPr>
@@ -3408,7 +3422,7 @@
               <w:lang w:val="en-CA" w:bidi="ar-SA"/>
             </w:rPr>
           </w:pPr>
-          <w:hyperlink w:anchor="_Toc2843370" w:history="1">
+          <w:hyperlink w:anchor="_Toc10624770" w:history="1">
             <w:r>
               <w:rPr>
                 <w:rStyle w:val="Hyperlink"/>
@@ -3454,7 +3468,7 @@
                 <w:noProof/>
                 <w:webHidden/>
               </w:rPr>
-              <w:instrText xml:space="preserve"> PAGEREF _Toc2843370 \h </w:instrText>
+              <w:instrText xml:space="preserve"> PAGEREF _Toc10624770 \h </w:instrText>
             </w:r>
             <w:r>
               <w:rPr>
@@ -3474,7 +3488,7 @@
                 <w:noProof/>
                 <w:webHidden/>
               </w:rPr>
-              <w:t>59</w:t>
+              <w:t>62</w:t>
             </w:r>
             <w:r>
               <w:rPr>
@@ -3499,7 +3513,7 @@
               <w:lang w:val="en-CA" w:bidi="ar-SA"/>
             </w:rPr>
           </w:pPr>
-          <w:hyperlink w:anchor="_Toc2843371" w:history="1">
+          <w:hyperlink w:anchor="_Toc10624771" w:history="1">
             <w:r>
               <w:rPr>
                 <w:rStyle w:val="Hyperlink"/>
@@ -3542,7 +3556,7 @@
                 <w:noProof/>
                 <w:webHidden/>
               </w:rPr>
-              <w:instrText xml:space="preserve"> PAGEREF _Toc2843371 \h </w:instrText>
+              <w:instrText xml:space="preserve"> PAGEREF _Toc10624771 \h </w:instrText>
             </w:r>
             <w:r>
               <w:rPr>
@@ -3562,7 +3576,7 @@
                 <w:noProof/>
                 <w:webHidden/>
               </w:rPr>
-              <w:t>61</w:t>
+              <w:t>64</w:t>
             </w:r>
             <w:r>
               <w:rPr>
@@ -3587,7 +3601,7 @@
               <w:lang w:val="en-CA" w:bidi="ar-SA"/>
             </w:rPr>
           </w:pPr>
-          <w:hyperlink w:anchor="_Toc2843372" w:history="1">
+          <w:hyperlink w:anchor="_Toc10624772" w:history="1">
             <w:r>
               <w:rPr>
                 <w:rStyle w:val="Hyperlink"/>
@@ -3633,7 +3647,7 @@
                 <w:noProof/>
                 <w:webHidden/>
               </w:rPr>
-              <w:instrText xml:space="preserve"> PAGEREF _Toc2843372 \h </w:instrText>
+              <w:instrText xml:space="preserve"> PAGEREF _Toc10624772 \h </w:instrText>
             </w:r>
             <w:r>
               <w:rPr>
@@ -3653,7 +3667,7 @@
                 <w:noProof/>
                 <w:webHidden/>
               </w:rPr>
-              <w:t>62</w:t>
+              <w:t>64</w:t>
             </w:r>
             <w:r>
               <w:rPr>
@@ -3678,7 +3692,7 @@
               <w:lang w:val="en-CA" w:bidi="ar-SA"/>
             </w:rPr>
           </w:pPr>
-          <w:hyperlink w:anchor="_Toc2843373" w:history="1">
+          <w:hyperlink w:anchor="_Toc10624773" w:history="1">
             <w:r>
               <w:rPr>
                 <w:rStyle w:val="Hyperlink"/>
@@ -3721,7 +3735,7 @@
                 <w:noProof/>
                 <w:webHidden/>
               </w:rPr>
-              <w:instrText xml:space="preserve"> PAGEREF _Toc2843373 \h </w:instrText>
+              <w:instrText xml:space="preserve"> PAGEREF _Toc10624773 \h </w:instrText>
             </w:r>
             <w:r>
               <w:rPr>
@@ -3741,7 +3755,7 @@
                 <w:noProof/>
                 <w:webHidden/>
               </w:rPr>
-              <w:t>62</w:t>
+              <w:t>64</w:t>
             </w:r>
             <w:r>
               <w:rPr>
@@ -3766,7 +3780,7 @@
               <w:lang w:val="en-CA" w:bidi="ar-SA"/>
             </w:rPr>
           </w:pPr>
-          <w:hyperlink w:anchor="_Toc2843374" w:history="1">
+          <w:hyperlink w:anchor="_Toc10624774" w:history="1">
             <w:r>
               <w:rPr>
                 <w:rStyle w:val="Hyperlink"/>
@@ -3809,7 +3823,7 @@
                 <w:noProof/>
                 <w:webHidden/>
               </w:rPr>
-              <w:instrText xml:space="preserve"> PAGEREF _Toc2843374 \h </w:instrText>
+              <w:instrText xml:space="preserve"> PAGEREF _Toc10624774 \h </w:instrText>
             </w:r>
             <w:r>
               <w:rPr>
@@ -3829,7 +3843,7 @@
                 <w:noProof/>
                 <w:webHidden/>
               </w:rPr>
-              <w:t>65</w:t>
+              <w:t>67</w:t>
             </w:r>
             <w:r>
               <w:rPr>
@@ -3854,7 +3868,7 @@
               <w:lang w:val="en-CA" w:bidi="ar-SA"/>
             </w:rPr>
           </w:pPr>
-          <w:hyperlink w:anchor="_Toc2843375" w:history="1">
+          <w:hyperlink w:anchor="_Toc10624775" w:history="1">
             <w:r>
               <w:rPr>
                 <w:rStyle w:val="Hyperlink"/>
@@ -3897,7 +3911,7 @@
                 <w:noProof/>
                 <w:webHidden/>
               </w:rPr>
-              <w:instrText xml:space="preserve"> PAGEREF _Toc2843375 \h </w:instrText>
+              <w:instrText xml:space="preserve"> PAGEREF _Toc10624775 \h </w:instrText>
             </w:r>
             <w:r>
               <w:rPr>
@@ -3917,7 +3931,7 @@
                 <w:noProof/>
                 <w:webHidden/>
               </w:rPr>
-              <w:t>67</w:t>
+              <w:t>69</w:t>
             </w:r>
             <w:r>
               <w:rPr>
@@ -3942,7 +3956,7 @@
               <w:lang w:val="en-CA" w:bidi="ar-SA"/>
             </w:rPr>
           </w:pPr>
-          <w:hyperlink w:anchor="_Toc2843376" w:history="1">
+          <w:hyperlink w:anchor="_Toc10624776" w:history="1">
             <w:r>
               <w:rPr>
                 <w:rStyle w:val="Hyperlink"/>
@@ -3985,7 +3999,7 @@
                 <w:noProof/>
                 <w:webHidden/>
               </w:rPr>
-              <w:instrText xml:space="preserve"> PAGEREF _Toc2843376 \h </w:instrText>
+              <w:instrText xml:space="preserve"> PAGEREF _Toc10624776 \h </w:instrText>
             </w:r>
             <w:r>
               <w:rPr>
@@ -4005,7 +4019,7 @@
                 <w:noProof/>
                 <w:webHidden/>
               </w:rPr>
-              <w:t>67</w:t>
+              <w:t>69</w:t>
             </w:r>
             <w:r>
               <w:rPr>
@@ -4030,7 +4044,7 @@
               <w:lang w:val="en-CA" w:bidi="ar-SA"/>
             </w:rPr>
           </w:pPr>
-          <w:hyperlink w:anchor="_Toc2843377" w:history="1">
+          <w:hyperlink w:anchor="_Toc10624777" w:history="1">
             <w:r>
               <w:rPr>
                 <w:rStyle w:val="Hyperlink"/>
@@ -4076,7 +4090,7 @@
                 <w:noProof/>
                 <w:webHidden/>
               </w:rPr>
-              <w:instrText xml:space="preserve"> PAGEREF _Toc2843377 \h </w:instrText>
+              <w:instrText xml:space="preserve"> PAGEREF _Toc10624777 \h </w:instrText>
             </w:r>
             <w:r>
               <w:rPr>
@@ -4096,7 +4110,7 @@
                 <w:noProof/>
                 <w:webHidden/>
               </w:rPr>
-              <w:t>67</w:t>
+              <w:t>69</w:t>
             </w:r>
             <w:r>
               <w:rPr>
@@ -4121,7 +4135,7 @@
               <w:lang w:val="en-CA" w:bidi="ar-SA"/>
             </w:rPr>
           </w:pPr>
-          <w:hyperlink w:anchor="_Toc2843378" w:history="1">
+          <w:hyperlink w:anchor="_Toc10624778" w:history="1">
             <w:r>
               <w:rPr>
                 <w:rStyle w:val="Hyperlink"/>
@@ -4164,7 +4178,7 @@
                 <w:noProof/>
                 <w:webHidden/>
               </w:rPr>
-              <w:instrText xml:space="preserve"> PAGEREF _Toc2843378 \h </w:instrText>
+              <w:instrText xml:space="preserve"> PAGEREF _Toc10624778 \h </w:instrText>
             </w:r>
             <w:r>
               <w:rPr>
@@ -4184,7 +4198,7 @@
                 <w:noProof/>
                 <w:webHidden/>
               </w:rPr>
-              <w:t>68</w:t>
+              <w:t>70</w:t>
             </w:r>
             <w:r>
               <w:rPr>
@@ -4209,7 +4223,7 @@
               <w:lang w:val="en-CA" w:bidi="ar-SA"/>
             </w:rPr>
           </w:pPr>
-          <w:hyperlink w:anchor="_Toc2843379" w:history="1">
+          <w:hyperlink w:anchor="_Toc10624779" w:history="1">
             <w:r>
               <w:rPr>
                 <w:rStyle w:val="Hyperlink"/>
@@ -4255,7 +4269,7 @@
                 <w:noProof/>
                 <w:webHidden/>
               </w:rPr>
-              <w:instrText xml:space="preserve"> PAGEREF _Toc2843379 \h </w:instrText>
+              <w:instrText xml:space="preserve"> PAGEREF _Toc10624779 \h </w:instrText>
             </w:r>
             <w:r>
               <w:rPr>
@@ -4275,7 +4289,7 @@
                 <w:noProof/>
                 <w:webHidden/>
               </w:rPr>
-              <w:t>68</w:t>
+              <w:t>70</w:t>
             </w:r>
             <w:r>
               <w:rPr>
@@ -4300,7 +4314,7 @@
               <w:lang w:val="en-CA" w:bidi="ar-SA"/>
             </w:rPr>
           </w:pPr>
-          <w:hyperlink w:anchor="_Toc2843380" w:history="1">
+          <w:hyperlink w:anchor="_Toc10624780" w:history="1">
             <w:r>
               <w:rPr>
                 <w:rStyle w:val="Hyperlink"/>
@@ -4346,7 +4360,7 @@
                 <w:noProof/>
                 <w:webHidden/>
               </w:rPr>
-              <w:instrText xml:space="preserve"> PAGEREF _Toc2843380 \h </w:instrText>
+              <w:instrText xml:space="preserve"> PAGEREF _Toc10624780 \h </w:instrText>
             </w:r>
             <w:r>
               <w:rPr>
@@ -4366,7 +4380,7 @@
                 <w:noProof/>
                 <w:webHidden/>
               </w:rPr>
-              <w:t>69</w:t>
+              <w:t>71</w:t>
             </w:r>
             <w:r>
               <w:rPr>
@@ -4391,7 +4405,7 @@
               <w:lang w:val="en-CA" w:bidi="ar-SA"/>
             </w:rPr>
           </w:pPr>
-          <w:hyperlink w:anchor="_Toc2843381" w:history="1">
+          <w:hyperlink w:anchor="_Toc10624781" w:history="1">
             <w:r>
               <w:rPr>
                 <w:rStyle w:val="Hyperlink"/>
@@ -4434,7 +4448,7 @@
                 <w:noProof/>
                 <w:webHidden/>
               </w:rPr>
-              <w:instrText xml:space="preserve"> PAGEREF _Toc2843381 \h </w:instrText>
+              <w:instrText xml:space="preserve"> PAGEREF _Toc10624781 \h </w:instrText>
             </w:r>
             <w:r>
               <w:rPr>
@@ -4454,7 +4468,7 @@
                 <w:noProof/>
                 <w:webHidden/>
               </w:rPr>
-              <w:t>70</w:t>
+              <w:t>72</w:t>
             </w:r>
             <w:r>
               <w:rPr>
@@ -4479,7 +4493,7 @@
               <w:lang w:val="en-CA" w:bidi="ar-SA"/>
             </w:rPr>
           </w:pPr>
-          <w:hyperlink w:anchor="_Toc2843382" w:history="1">
+          <w:hyperlink w:anchor="_Toc10624782" w:history="1">
             <w:r>
               <w:rPr>
                 <w:rStyle w:val="Hyperlink"/>
@@ -4522,7 +4536,7 @@
                 <w:noProof/>
                 <w:webHidden/>
               </w:rPr>
-              <w:instrText xml:space="preserve"> PAGEREF _Toc2843382 \h </w:instrText>
+              <w:instrText xml:space="preserve"> PAGEREF _Toc10624782 \h </w:instrText>
             </w:r>
             <w:r>
               <w:rPr>
@@ -4542,7 +4556,7 @@
                 <w:noProof/>
                 <w:webHidden/>
               </w:rPr>
-              <w:t>70</w:t>
+              <w:t>72</w:t>
             </w:r>
             <w:r>
               <w:rPr>
@@ -4567,7 +4581,7 @@
               <w:lang w:val="en-CA" w:bidi="ar-SA"/>
             </w:rPr>
           </w:pPr>
-          <w:hyperlink w:anchor="_Toc2843383" w:history="1">
+          <w:hyperlink w:anchor="_Toc10624783" w:history="1">
             <w:r>
               <w:rPr>
                 <w:rStyle w:val="Hyperlink"/>
@@ -4610,7 +4624,7 @@
                 <w:noProof/>
                 <w:webHidden/>
               </w:rPr>
-              <w:instrText xml:space="preserve"> PAGEREF _Toc2843383 \h </w:instrText>
+              <w:instrText xml:space="preserve"> PAGEREF _Toc10624783 \h </w:instrText>
             </w:r>
             <w:r>
               <w:rPr>
@@ -4630,7 +4644,7 @@
                 <w:noProof/>
                 <w:webHidden/>
               </w:rPr>
-              <w:t>71</w:t>
+              <w:t>73</w:t>
             </w:r>
             <w:r>
               <w:rPr>
@@ -4655,7 +4669,7 @@
               <w:lang w:val="en-CA" w:bidi="ar-SA"/>
             </w:rPr>
           </w:pPr>
-          <w:hyperlink w:anchor="_Toc2843384" w:history="1">
+          <w:hyperlink w:anchor="_Toc10624784" w:history="1">
             <w:r>
               <w:rPr>
                 <w:rStyle w:val="Hyperlink"/>
@@ -4698,7 +4712,7 @@
                 <w:noProof/>
                 <w:webHidden/>
               </w:rPr>
-              <w:instrText xml:space="preserve"> PAGEREF _Toc2843384 \h </w:instrText>
+              <w:instrText xml:space="preserve"> PAGEREF _Toc10624784 \h </w:instrText>
             </w:r>
             <w:r>
               <w:rPr>
@@ -4718,7 +4732,7 @@
                 <w:noProof/>
                 <w:webHidden/>
               </w:rPr>
-              <w:t>71</w:t>
+              <w:t>73</w:t>
             </w:r>
             <w:r>
               <w:rPr>
@@ -4743,7 +4757,7 @@
               <w:lang w:val="en-CA" w:bidi="ar-SA"/>
             </w:rPr>
           </w:pPr>
-          <w:hyperlink w:anchor="_Toc2843385" w:history="1">
+          <w:hyperlink w:anchor="_Toc10624785" w:history="1">
             <w:r>
               <w:rPr>
                 <w:rStyle w:val="Hyperlink"/>
@@ -4786,7 +4800,7 @@
                 <w:noProof/>
                 <w:webHidden/>
               </w:rPr>
-              <w:instrText xml:space="preserve"> PAGEREF _Toc2843385 \h </w:instrText>
+              <w:instrText xml:space="preserve"> PAGEREF _Toc10624785 \h </w:instrText>
             </w:r>
             <w:r>
               <w:rPr>
@@ -4806,7 +4820,7 @@
                 <w:noProof/>
                 <w:webHidden/>
               </w:rPr>
-              <w:t>71</w:t>
+              <w:t>73</w:t>
             </w:r>
             <w:r>
               <w:rPr>
@@ -4830,7 +4844,7 @@
               <w:lang w:val="en-CA" w:bidi="ar-SA"/>
             </w:rPr>
           </w:pPr>
-          <w:hyperlink w:anchor="_Toc2843386" w:history="1">
+          <w:hyperlink w:anchor="_Toc10624786" w:history="1">
             <w:r>
               <w:rPr>
                 <w:rStyle w:val="Hyperlink"/>
@@ -4857,7 +4871,7 @@
                 <w:noProof/>
                 <w:webHidden/>
               </w:rPr>
-              <w:instrText xml:space="preserve"> PAGEREF _Toc2843386 \h </w:instrText>
+              <w:instrText xml:space="preserve"> PAGEREF _Toc10624786 \h </w:instrText>
             </w:r>
             <w:r>
               <w:rPr>
@@ -4877,7 +4891,7 @@
                 <w:noProof/>
                 <w:webHidden/>
               </w:rPr>
-              <w:t>72</w:t>
+              <w:t>74</w:t>
             </w:r>
             <w:r>
               <w:rPr>
@@ -4901,7 +4915,7 @@
               <w:lang w:val="en-CA" w:bidi="ar-SA"/>
             </w:rPr>
           </w:pPr>
-          <w:hyperlink w:anchor="_Toc2843387" w:history="1">
+          <w:hyperlink w:anchor="_Toc10624787" w:history="1">
             <w:r>
               <w:rPr>
                 <w:rStyle w:val="Hyperlink"/>
@@ -4928,7 +4942,7 @@
                 <w:noProof/>
                 <w:webHidden/>
               </w:rPr>
-              <w:instrText xml:space="preserve"> PAGEREF _Toc2843387 \h </w:instrText>
+              <w:instrText xml:space="preserve"> PAGEREF _Toc10624787 \h </w:instrText>
             </w:r>
             <w:r>
               <w:rPr>
@@ -4948,7 +4962,7 @@
                 <w:noProof/>
                 <w:webHidden/>
               </w:rPr>
-              <w:t>73</w:t>
+              <w:t>75</w:t>
             </w:r>
             <w:r>
               <w:rPr>
@@ -5006,7 +5020,7 @@
       <w:bookmarkStart w:id="29" w:name="_Toc520725392"/>
       <w:bookmarkStart w:id="30" w:name="_Toc520725393"/>
       <w:bookmarkStart w:id="31" w:name="_Ref462673063"/>
-      <w:bookmarkStart w:id="32" w:name="_Toc2843340"/>
+      <w:bookmarkStart w:id="32" w:name="_Toc10624740"/>
       <w:bookmarkEnd w:id="5"/>
       <w:bookmarkEnd w:id="6"/>
       <w:bookmarkEnd w:id="7"/>
@@ -5152,7 +5166,7 @@
       <w:pPr>
         <w:pStyle w:val="Heading1"/>
       </w:pPr>
-      <w:bookmarkStart w:id="33" w:name="_Toc2843341"/>
+      <w:bookmarkStart w:id="33" w:name="_Toc10624741"/>
       <w:r>
         <w:t>Scope</w:t>
       </w:r>
@@ -5259,7 +5273,7 @@
       <w:pPr>
         <w:pStyle w:val="Heading1"/>
       </w:pPr>
-      <w:bookmarkStart w:id="34" w:name="_Toc2843342"/>
+      <w:bookmarkStart w:id="34" w:name="_Toc10624742"/>
       <w:r>
         <w:t>Outline</w:t>
       </w:r>
@@ -5412,7 +5426,7 @@
       <w:pPr>
         <w:pStyle w:val="Heading1"/>
       </w:pPr>
-      <w:bookmarkStart w:id="35" w:name="_Toc2843343"/>
+      <w:bookmarkStart w:id="35" w:name="_Toc10624743"/>
       <w:r>
         <w:t>Role of the Ontology</w:t>
       </w:r>
@@ -5744,12 +5758,12 @@
       <w:pPr>
         <w:pStyle w:val="Heading1"/>
       </w:pPr>
-      <w:bookmarkStart w:id="37" w:name="_Toc2843344"/>
-      <w:bookmarkStart w:id="38" w:name="_Ref462673081"/>
+      <w:bookmarkStart w:id="37" w:name="_Ref462673081"/>
+      <w:bookmarkStart w:id="38" w:name="_Toc10624744"/>
       <w:r>
         <w:t>Summary of Changes from Previous Version</w:t>
       </w:r>
-      <w:bookmarkEnd w:id="37"/>
+      <w:bookmarkEnd w:id="38"/>
     </w:p>
     <w:p>
       <w:r>
@@ -6932,11 +6946,11 @@
       <w:pPr>
         <w:pStyle w:val="Heading1"/>
       </w:pPr>
-      <w:bookmarkStart w:id="39" w:name="_Toc2843345"/>
+      <w:bookmarkStart w:id="39" w:name="_Toc10624745"/>
       <w:r>
         <w:t>Urban System Characteristics and Behaviour</w:t>
       </w:r>
-      <w:bookmarkEnd w:id="38"/>
+      <w:bookmarkEnd w:id="37"/>
       <w:bookmarkEnd w:id="39"/>
     </w:p>
     <w:p>
@@ -7201,7 +7215,7 @@
       <w:pPr>
         <w:pStyle w:val="Heading2"/>
       </w:pPr>
-      <w:bookmarkStart w:id="40" w:name="_Toc2843346"/>
+      <w:bookmarkStart w:id="40" w:name="_Toc10624746"/>
       <w:r>
         <w:t>Foundational Ontolog</w:t>
       </w:r>
@@ -7285,7 +7299,7 @@
       <w:pPr>
         <w:pStyle w:val="Heading3"/>
       </w:pPr>
-      <w:bookmarkStart w:id="41" w:name="_Toc2843347"/>
+      <w:bookmarkStart w:id="41" w:name="_Toc10624747"/>
       <w:r>
         <w:t>Spatial</w:t>
       </w:r>
@@ -8317,7 +8331,7 @@
                 </mc:Choice>
                 <mc:Fallback>
                   <w:pict>
-                    <v:oval w14:anchorId="377DF133" id="Oval 33" o:spid="_x0000_s1026" style="position:absolute;margin-left:18.8pt;margin-top:4.05pt;width:4.1pt;height:3.6pt;z-index:251663360;visibility:visible;mso-wrap-style:square;mso-width-percent:0;mso-height-percent:0;mso-wrap-distance-left:9pt;mso-wrap-distance-top:0;mso-wrap-distance-right:9pt;mso-wrap-distance-bottom:0;mso-position-horizontal:absolute;mso-position-horizontal-relative:text;mso-position-vertical:absolute;mso-position-vertical-relative:text;mso-width-percent:0;mso-height-percent:0;mso-width-relative:page;mso-height-relative:page;v-text-anchor:middle" o:gfxdata="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" fillcolor="#d34817" strokecolor="#68230b" strokeweight="2pt"/>
+                    <v:oval w14:anchorId="7FBE6836" id="Oval 33" o:spid="_x0000_s1026" style="position:absolute;margin-left:18.8pt;margin-top:4.05pt;width:4.1pt;height:3.6pt;z-index:251663360;visibility:visible;mso-wrap-style:square;mso-width-percent:0;mso-height-percent:0;mso-wrap-distance-left:9pt;mso-wrap-distance-top:0;mso-wrap-distance-right:9pt;mso-wrap-distance-bottom:0;mso-position-horizontal:absolute;mso-position-horizontal-relative:text;mso-position-vertical:absolute;mso-position-vertical-relative:text;mso-width-percent:0;mso-height-percent:0;mso-width-relative:page;mso-height-relative:page;v-text-anchor:middle" o:gfxdata="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" fillcolor="#d34817" strokecolor="#68230b" strokeweight="2pt"/>
                   </w:pict>
                 </mc:Fallback>
               </mc:AlternateContent>
@@ -8473,7 +8487,7 @@
                 </mc:Choice>
                 <mc:Fallback>
                   <w:pict>
-                    <v:line w14:anchorId="597C654D" id="Straight Connector 32" o:spid="_x0000_s1026" style="position:absolute;flip:y;z-index:251666432;visibility:visible;mso-wrap-style:square;mso-width-percent:0;mso-height-percent:0;mso-wrap-distance-left:9pt;mso-wrap-distance-top:0;mso-wrap-distance-right:9pt;mso-wrap-distance-bottom:0;mso-position-horizontal:absolute;mso-position-horizontal-relative:text;mso-position-vertical:absolute;mso-position-vertical-relative:text;mso-width-percent:0;mso-height-percent:0;mso-width-relative:page;mso-height-relative:page" from="24.6pt,3.2pt" to="37.5pt,7.95pt" o:gfxdata="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" strokecolor="#c84416"/>
+                    <v:line w14:anchorId="3586EF30" id="Straight Connector 32" o:spid="_x0000_s1026" style="position:absolute;flip:y;z-index:251666432;visibility:visible;mso-wrap-style:square;mso-width-percent:0;mso-height-percent:0;mso-wrap-distance-left:9pt;mso-wrap-distance-top:0;mso-wrap-distance-right:9pt;mso-wrap-distance-bottom:0;mso-position-horizontal:absolute;mso-position-horizontal-relative:text;mso-position-vertical:absolute;mso-position-vertical-relative:text;mso-width-percent:0;mso-height-percent:0;mso-width-relative:page;mso-height-relative:page" from="24.6pt,3.2pt" to="37.5pt,7.95pt" o:gfxdata="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" strokecolor="#c84416"/>
                   </w:pict>
                 </mc:Fallback>
               </mc:AlternateContent>
@@ -8546,7 +8560,7 @@
                 </mc:Choice>
                 <mc:Fallback>
                   <w:pict>
-                    <v:line w14:anchorId="6C7C85AC" id="Straight Connector 31" o:spid="_x0000_s1026" style="position:absolute;z-index:251665408;visibility:visible;mso-wrap-style:square;mso-width-percent:0;mso-height-percent:0;mso-wrap-distance-left:9pt;mso-wrap-distance-top:0;mso-wrap-distance-right:9pt;mso-wrap-distance-bottom:0;mso-position-horizontal:absolute;mso-position-horizontal-relative:text;mso-position-vertical:absolute;mso-position-vertical-relative:text;mso-width-percent:0;mso-height-percent:0;mso-width-relative:page;mso-height-relative:page" from="14.4pt,3.2pt" to="25.25pt,7.95pt" o:gfxdata="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" strokecolor="#c84416"/>
+                    <v:line w14:anchorId="13C25B9C" id="Straight Connector 31" o:spid="_x0000_s1026" style="position:absolute;z-index:251665408;visibility:visible;mso-wrap-style:square;mso-width-percent:0;mso-height-percent:0;mso-wrap-distance-left:9pt;mso-wrap-distance-top:0;mso-wrap-distance-right:9pt;mso-wrap-distance-bottom:0;mso-position-horizontal:absolute;mso-position-horizontal-relative:text;mso-position-vertical:absolute;mso-position-vertical-relative:text;mso-width-percent:0;mso-height-percent:0;mso-width-relative:page;mso-height-relative:page" from="14.4pt,3.2pt" to="25.25pt,7.95pt" o:gfxdata="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" strokecolor="#c84416"/>
                   </w:pict>
                 </mc:Fallback>
               </mc:AlternateContent>
@@ -8619,7 +8633,7 @@
                 </mc:Choice>
                 <mc:Fallback>
                   <w:pict>
-                    <v:line w14:anchorId="47AB8B79" id="Straight Connector 30" o:spid="_x0000_s1026" style="position:absolute;flip:y;z-index:251664384;visibility:visible;mso-wrap-style:square;mso-width-percent:0;mso-height-percent:0;mso-wrap-distance-left:9pt;mso-wrap-distance-top:0;mso-wrap-distance-right:9pt;mso-wrap-distance-bottom:0;mso-position-horizontal:absolute;mso-position-horizontal-relative:text;mso-position-vertical:absolute;mso-position-vertical-relative:text;mso-width-percent:0;mso-height-percent:0;mso-width-relative:page;mso-height-relative:page" from="5.6pt,3.2pt" to="14.4pt,12.05pt" o:gfxdata="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" strokecolor="#c84416"/>
+                    <v:line w14:anchorId="76D2E4B2" id="Straight Connector 30" o:spid="_x0000_s1026" style="position:absolute;flip:y;z-index:251664384;visibility:visible;mso-wrap-style:square;mso-width-percent:0;mso-height-percent:0;mso-wrap-distance-left:9pt;mso-wrap-distance-top:0;mso-wrap-distance-right:9pt;mso-wrap-distance-bottom:0;mso-position-horizontal:absolute;mso-position-horizontal-relative:text;mso-position-vertical:absolute;mso-position-vertical-relative:text;mso-width-percent:0;mso-height-percent:0;mso-width-relative:page;mso-height-relative:page" from="5.6pt,3.2pt" to="14.4pt,12.05pt" o:gfxdata="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" strokecolor="#c84416"/>
                   </w:pict>
                 </mc:Fallback>
               </mc:AlternateContent>
@@ -8780,7 +8794,7 @@
                 </mc:Choice>
                 <mc:Fallback>
                   <w:pict>
-                    <v:shapetype w14:anchorId="0E531110" id="_x0000_t56" coordsize="21600,21600" o:spt="56" path="m10800,l,8259,4200,21600r13200,l21600,8259xe">
+                    <v:shapetype w14:anchorId="18D8F6E0" id="_x0000_t56" coordsize="21600,21600" o:spt="56" path="m10800,l,8259,4200,21600r13200,l21600,8259xe">
                       <v:stroke joinstyle="miter"/>
                       <v:path gradientshapeok="t" o:connecttype="custom" o:connectlocs="10800,0;0,8259;4200,21600;10800,21600;17400,21600;21600,8259" o:connectangles="270,180,90,90,90,0" textboxrect="4200,5077,17400,21600"/>
                     </v:shapetype>
@@ -8943,7 +8957,7 @@
                 </mc:Choice>
                 <mc:Fallback>
                   <w:pict>
-                    <v:rect w14:anchorId="6DF64E05" id="Rectangle 28" o:spid="_x0000_s1026" style="position:absolute;margin-left:22.45pt;margin-top:19.95pt;width:9.45pt;height:10.85pt;z-index:251669504;visibility:visible;mso-wrap-style:square;mso-width-percent:0;mso-height-percent:0;mso-wrap-distance-left:9pt;mso-wrap-distance-top:0;mso-wrap-distance-right:9pt;mso-wrap-distance-bottom:0;mso-position-horizontal:absolute;mso-position-horizontal-relative:text;mso-position-vertical:absolute;mso-position-vertical-relative:text;mso-width-percent:0;mso-height-percent:0;mso-width-relative:page;mso-height-relative:page;v-text-anchor:middle" o:gfxdata="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" strokecolor="#68230b" strokeweight="2pt"/>
+                    <v:rect w14:anchorId="2B7B2895" id="Rectangle 28" o:spid="_x0000_s1026" style="position:absolute;margin-left:22.45pt;margin-top:19.95pt;width:9.45pt;height:10.85pt;z-index:251669504;visibility:visible;mso-wrap-style:square;mso-width-percent:0;mso-height-percent:0;mso-wrap-distance-left:9pt;mso-wrap-distance-top:0;mso-wrap-distance-right:9pt;mso-wrap-distance-bottom:0;mso-position-horizontal:absolute;mso-position-horizontal-relative:text;mso-position-vertical:absolute;mso-position-vertical-relative:text;mso-width-percent:0;mso-height-percent:0;mso-width-relative:page;mso-height-relative:page;v-text-anchor:middle" o:gfxdata="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" strokecolor="#68230b" strokeweight="2pt"/>
                   </w:pict>
                 </mc:Fallback>
               </mc:AlternateContent>
@@ -9013,7 +9027,7 @@
                 </mc:Choice>
                 <mc:Fallback>
                   <w:pict>
-                    <v:shape w14:anchorId="4C998235" id="Regular Pentagon 27" o:spid="_x0000_s1026" type="#_x0000_t56" style="position:absolute;margin-left:6.85pt;margin-top:7.05pt;width:33.95pt;height:29.85pt;z-index:251668480;visibility:visible;mso-wrap-style:square;mso-width-percent:0;mso-height-percent:0;mso-wrap-distance-left:9pt;mso-wrap-distance-top:0;mso-wrap-distance-right:9pt;mso-wrap-distance-bottom:0;mso-position-horizontal:absolute;mso-position-horizontal-relative:text;mso-position-vertical:absolute;mso-position-vertical-relative:text;mso-width-percent:0;mso-height-percent:0;mso-width-relative:page;mso-height-relative:page;v-text-anchor:middle" o:gfxdata="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" fillcolor="#e1dfdf" strokecolor="#68230b" strokeweight="2pt"/>
+                    <v:shape w14:anchorId="4E70A693" id="Regular Pentagon 27" o:spid="_x0000_s1026" type="#_x0000_t56" style="position:absolute;margin-left:6.85pt;margin-top:7.05pt;width:33.95pt;height:29.85pt;z-index:251668480;visibility:visible;mso-wrap-style:square;mso-width-percent:0;mso-height-percent:0;mso-wrap-distance-left:9pt;mso-wrap-distance-top:0;mso-wrap-distance-right:9pt;mso-wrap-distance-bottom:0;mso-position-horizontal:absolute;mso-position-horizontal-relative:text;mso-position-vertical:absolute;mso-position-vertical-relative:text;mso-width-percent:0;mso-height-percent:0;mso-width-relative:page;mso-height-relative:page;v-text-anchor:middle" o:gfxdata="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" fillcolor="#e1dfdf" strokecolor="#68230b" strokeweight="2pt"/>
                   </w:pict>
                 </mc:Fallback>
               </mc:AlternateContent>
@@ -9768,7 +9782,7 @@
       <w:bookmarkStart w:id="54" w:name="_Toc519507738"/>
       <w:bookmarkStart w:id="55" w:name="_Toc520703202"/>
       <w:bookmarkStart w:id="56" w:name="_Toc520725406"/>
-      <w:bookmarkStart w:id="57" w:name="_Toc2843348"/>
+      <w:bookmarkStart w:id="57" w:name="_Toc10624748"/>
       <w:bookmarkEnd w:id="42"/>
       <w:bookmarkEnd w:id="43"/>
       <w:bookmarkEnd w:id="44"/>
@@ -11240,7 +11254,7 @@
       <w:pPr>
         <w:pStyle w:val="Heading3"/>
       </w:pPr>
-      <w:bookmarkStart w:id="58" w:name="_Toc2843349"/>
+      <w:bookmarkStart w:id="58" w:name="_Toc10624749"/>
       <w:r>
         <w:t>Change Ontology</w:t>
       </w:r>
@@ -12163,7 +12177,7 @@
       <w:pPr>
         <w:pStyle w:val="Heading3"/>
       </w:pPr>
-      <w:bookmarkStart w:id="59" w:name="_Toc2843350"/>
+      <w:bookmarkStart w:id="59" w:name="_Toc10624750"/>
       <w:r>
         <w:t>Activity Ontology</w:t>
       </w:r>
@@ -15522,7 +15536,7 @@
       <w:pPr>
         <w:pStyle w:val="Heading3"/>
       </w:pPr>
-      <w:bookmarkStart w:id="60" w:name="_Toc2843351"/>
+      <w:bookmarkStart w:id="60" w:name="_Toc10624751"/>
       <w:r>
         <w:t>Resource</w:t>
       </w:r>
@@ -17107,7 +17121,7 @@
       <w:pPr>
         <w:pStyle w:val="Heading3"/>
       </w:pPr>
-      <w:bookmarkStart w:id="61" w:name="_Toc2843352"/>
+      <w:bookmarkStart w:id="61" w:name="_Toc10624752"/>
       <w:r>
         <w:t>Mereology Ontology</w:t>
       </w:r>
@@ -18104,7 +18118,7 @@
       <w:pPr>
         <w:pStyle w:val="Heading3"/>
       </w:pPr>
-      <w:bookmarkStart w:id="62" w:name="_Toc2843353"/>
+      <w:bookmarkStart w:id="62" w:name="_Toc10624753"/>
       <w:r>
         <w:t>Ontology of Units of Measure</w:t>
       </w:r>
@@ -22493,7 +22507,7 @@
           <w:strike/>
         </w:rPr>
       </w:pPr>
-      <w:bookmarkStart w:id="65" w:name="_Toc2843354"/>
+      <w:bookmarkStart w:id="65" w:name="_Toc10624754"/>
       <w:r>
         <w:rPr>
           <w:strike/>
@@ -22559,7 +22573,7 @@
       <w:pPr>
         <w:pStyle w:val="Heading3"/>
       </w:pPr>
-      <w:bookmarkStart w:id="66" w:name="_Toc2843355"/>
+      <w:bookmarkStart w:id="66" w:name="_Toc10624755"/>
       <w:r>
         <w:t>Recurring events ontology</w:t>
       </w:r>
@@ -24665,7 +24679,7 @@
       <w:pPr>
         <w:pStyle w:val="Heading2"/>
       </w:pPr>
-      <w:bookmarkStart w:id="67" w:name="_Toc2843356"/>
+      <w:bookmarkStart w:id="67" w:name="_Toc10624756"/>
       <w:r>
         <w:t>Sensors</w:t>
       </w:r>
@@ -25825,7 +25839,7 @@
       <w:pPr>
         <w:pStyle w:val="Heading2"/>
       </w:pPr>
-      <w:bookmarkStart w:id="72" w:name="_Toc2843357"/>
+      <w:bookmarkStart w:id="72" w:name="_Toc10624757"/>
       <w:r>
         <w:t>Contact Ontology</w:t>
       </w:r>
@@ -25890,6 +25904,9 @@
       </w:r>
       <w:r>
         <w:t xml:space="preserve"> It also introduces a more specific definition of hours of operation as a specialization of the RecurringEvent class</w:t>
+      </w:r>
+      <w:r>
+        <w:t>.</w:t>
       </w:r>
     </w:p>
     <w:p>
@@ -26334,7 +26351,7 @@
       <w:pPr>
         <w:pStyle w:val="Heading2"/>
       </w:pPr>
-      <w:bookmarkStart w:id="73" w:name="_Toc2843358"/>
+      <w:bookmarkStart w:id="73" w:name="_Toc10624758"/>
       <w:r>
         <w:t>Person</w:t>
       </w:r>
@@ -27398,7 +27415,7 @@
       <w:pPr>
         <w:pStyle w:val="Heading2"/>
       </w:pPr>
-      <w:bookmarkStart w:id="74" w:name="_Toc2843359"/>
+      <w:bookmarkStart w:id="74" w:name="_Toc10624759"/>
       <w:r>
         <w:t>Household Ontology</w:t>
       </w:r>
@@ -29491,7 +29508,7 @@
       <w:pPr>
         <w:pStyle w:val="Heading2"/>
       </w:pPr>
-      <w:bookmarkStart w:id="75" w:name="_Toc2843360"/>
+      <w:bookmarkStart w:id="75" w:name="_Toc10624760"/>
       <w:r>
         <w:t>Organization Ontology</w:t>
       </w:r>
@@ -32605,6 +32622,52 @@
           <w:b/>
         </w:rPr>
       </w:pPr>
+    </w:p>
+    <w:p>
+      <w:pPr>
+        <w:pStyle w:val="ListParagraph"/>
+        <w:numPr>
+          <w:ilvl w:val="0"/>
+          <w:numId w:val="29"/>
+        </w:numPr>
+        <w:rPr>
+          <w:b/>
+        </w:rPr>
+      </w:pPr>
+      <w:r>
+        <w:rPr>
+          <w:b/>
+        </w:rPr>
+        <w:t xml:space="preserve">hasOrgMember subPropertyOf </w:t>
+      </w:r>
+      <w:proofErr w:type="gramStart"/>
+      <w:r>
+        <w:rPr>
+          <w:b/>
+        </w:rPr>
+        <w:t>tove:hasMember</w:t>
+      </w:r>
+      <w:proofErr w:type="gramEnd"/>
+    </w:p>
+    <w:p>
+      <w:pPr>
+        <w:pStyle w:val="ListParagraph"/>
+        <w:numPr>
+          <w:ilvl w:val="0"/>
+          <w:numId w:val="29"/>
+        </w:numPr>
+        <w:rPr>
+          <w:b/>
+        </w:rPr>
+      </w:pPr>
+      <w:r>
+        <w:rPr>
+          <w:b/>
+        </w:rPr>
+        <w:t>org:Organization hasOrgMember min 2 tove:OrganizationAgent</w:t>
+      </w:r>
+      <w:bookmarkStart w:id="76" w:name="_GoBack"/>
+      <w:bookmarkEnd w:id="76"/>
     </w:p>
     <w:p>
       <w:pPr>
@@ -32731,6 +32794,7 @@
         <w:rPr>
           <w:b/>
         </w:rPr>
+        <w:lastRenderedPageBreak/>
         <w:t>Future Work:</w:t>
       </w:r>
     </w:p>
@@ -32743,7 +32807,6 @@
         </w:numPr>
       </w:pPr>
       <w:r>
-        <w:lastRenderedPageBreak/>
         <w:t>Define part</w:t>
       </w:r>
       <w:r>
@@ -32775,11 +32838,11 @@
       <w:pPr>
         <w:pStyle w:val="Heading2"/>
       </w:pPr>
-      <w:bookmarkStart w:id="76" w:name="_Toc2843361"/>
+      <w:bookmarkStart w:id="77" w:name="_Toc10624761"/>
       <w:r>
         <w:t>Building Ontology</w:t>
       </w:r>
-      <w:bookmarkEnd w:id="76"/>
+      <w:bookmarkEnd w:id="77"/>
     </w:p>
     <w:p>
       <w:pPr>
@@ -34458,12 +34521,12 @@
       <w:pPr>
         <w:pStyle w:val="Heading2"/>
       </w:pPr>
-      <w:bookmarkStart w:id="77" w:name="_Toc2843362"/>
+      <w:bookmarkStart w:id="78" w:name="_Toc10624762"/>
       <w:r>
         <w:lastRenderedPageBreak/>
         <w:t>Vehicle Ontology</w:t>
       </w:r>
-      <w:bookmarkEnd w:id="77"/>
+      <w:bookmarkEnd w:id="78"/>
     </w:p>
     <w:p>
       <w:pPr>
@@ -35743,11 +35806,11 @@
       <w:pPr>
         <w:pStyle w:val="Heading2"/>
       </w:pPr>
-      <w:bookmarkStart w:id="78" w:name="_Toc2843363"/>
+      <w:bookmarkStart w:id="79" w:name="_Toc10624763"/>
       <w:r>
         <w:t>Transportation System Ontology</w:t>
       </w:r>
-      <w:bookmarkEnd w:id="78"/>
+      <w:bookmarkEnd w:id="79"/>
     </w:p>
     <w:p>
       <w:pPr>
@@ -36490,8 +36553,6 @@
           <w:highlight w:val="yellow"/>
         </w:rPr>
       </w:pPr>
-      <w:bookmarkStart w:id="79" w:name="_GoBack"/>
-      <w:bookmarkEnd w:id="79"/>
       <w:r>
         <w:rPr>
           <w:sz w:val="24"/>
@@ -43582,7 +43643,7 @@
       <w:pPr>
         <w:pStyle w:val="Heading3"/>
       </w:pPr>
-      <w:bookmarkStart w:id="109" w:name="_Toc2843364"/>
+      <w:bookmarkStart w:id="109" w:name="_Toc10624764"/>
       <w:r>
         <w:t xml:space="preserve">Travel </w:t>
       </w:r>
@@ -44369,7 +44430,7 @@
       <w:pPr>
         <w:pStyle w:val="Heading2"/>
       </w:pPr>
-      <w:bookmarkStart w:id="110" w:name="_Toc2843365"/>
+      <w:bookmarkStart w:id="110" w:name="_Toc10624765"/>
       <w:r>
         <w:t>Parking Ontology</w:t>
       </w:r>
@@ -47462,7 +47523,7 @@
       <w:pPr>
         <w:pStyle w:val="Heading2"/>
       </w:pPr>
-      <w:bookmarkStart w:id="111" w:name="_Toc2843366"/>
+      <w:bookmarkStart w:id="111" w:name="_Toc10624766"/>
       <w:r>
         <w:t>Public</w:t>
       </w:r>
@@ -50991,7 +51052,7 @@
       <w:pPr>
         <w:pStyle w:val="Heading2"/>
       </w:pPr>
-      <w:bookmarkStart w:id="112" w:name="_Toc2843367"/>
+      <w:bookmarkStart w:id="112" w:name="_Toc10624767"/>
       <w:r>
         <w:t>Land Use</w:t>
       </w:r>
@@ -51017,12 +51078,6 @@
           <w:i/>
         </w:rPr>
         <w:t>LandUse</w:t>
-      </w:r>
-      <w:r>
-        <w:rPr>
-          <w:i/>
-        </w:rPr>
-        <w:t>.owl</w:t>
       </w:r>
     </w:p>
     <w:p>
@@ -55286,7 +55341,7 @@
       <w:pPr>
         <w:pStyle w:val="Heading2"/>
       </w:pPr>
-      <w:bookmarkStart w:id="113" w:name="_Toc2843368"/>
+      <w:bookmarkStart w:id="113" w:name="_Toc10624768"/>
       <w:r>
         <w:t>Trip</w:t>
       </w:r>
@@ -56534,7 +56589,7 @@
       <w:pPr>
         <w:pStyle w:val="Heading3"/>
       </w:pPr>
-      <w:bookmarkStart w:id="114" w:name="_Toc2843369"/>
+      <w:bookmarkStart w:id="114" w:name="_Toc10624769"/>
       <w:r>
         <w:t>Trip Costs</w:t>
       </w:r>
@@ -57082,7 +57137,7 @@
       <w:pPr>
         <w:pStyle w:val="Heading2"/>
       </w:pPr>
-      <w:bookmarkStart w:id="115" w:name="_Toc2843370"/>
+      <w:bookmarkStart w:id="115" w:name="_Toc10624770"/>
       <w:r>
         <w:t>Urban System Ontology</w:t>
       </w:r>
@@ -59060,7 +59115,7 @@
       <w:pPr>
         <w:pStyle w:val="Heading1"/>
       </w:pPr>
-      <w:bookmarkStart w:id="118" w:name="_Toc2843371"/>
+      <w:bookmarkStart w:id="118" w:name="_Toc10624771"/>
       <w:r>
         <w:lastRenderedPageBreak/>
         <w:t>Applications</w:t>
@@ -59122,7 +59177,7 @@
       <w:pPr>
         <w:pStyle w:val="Heading2"/>
       </w:pPr>
-      <w:bookmarkStart w:id="119" w:name="_Toc2843372"/>
+      <w:bookmarkStart w:id="119" w:name="_Toc10624772"/>
       <w:r>
         <w:t>iCity Ontology for the IT-SoS Framework</w:t>
       </w:r>
@@ -59162,7 +59217,7 @@
       <w:pPr>
         <w:pStyle w:val="Heading3"/>
       </w:pPr>
-      <w:bookmarkStart w:id="120" w:name="_Toc2843373"/>
+      <w:bookmarkStart w:id="120" w:name="_Toc10624773"/>
       <w:r>
         <w:t xml:space="preserve">Ontology Interface: </w:t>
       </w:r>
@@ -62631,7 +62686,7 @@
       <w:pPr>
         <w:pStyle w:val="Heading3"/>
       </w:pPr>
-      <w:bookmarkStart w:id="121" w:name="_Toc2843374"/>
+      <w:bookmarkStart w:id="121" w:name="_Toc10624774"/>
       <w:r>
         <w:t>System Design</w:t>
       </w:r>
@@ -63059,7 +63114,7 @@
       <w:pPr>
         <w:pStyle w:val="Heading3"/>
       </w:pPr>
-      <w:bookmarkStart w:id="125" w:name="_Toc2843375"/>
+      <w:bookmarkStart w:id="125" w:name="_Toc10624775"/>
       <w:r>
         <w:t>Ontology Design: Required Extensions</w:t>
       </w:r>
@@ -63115,7 +63170,7 @@
       <w:pPr>
         <w:pStyle w:val="Heading3"/>
       </w:pPr>
-      <w:bookmarkStart w:id="126" w:name="_Toc2843376"/>
+      <w:bookmarkStart w:id="126" w:name="_Toc10624776"/>
       <w:r>
         <w:t>Next Steps</w:t>
       </w:r>
@@ -63138,7 +63193,7 @@
       <w:pPr>
         <w:pStyle w:val="Heading2"/>
       </w:pPr>
-      <w:bookmarkStart w:id="127" w:name="_Toc2843377"/>
+      <w:bookmarkStart w:id="127" w:name="_Toc10624777"/>
       <w:r>
         <w:t>iCity Ontology for Urban Simulation Results</w:t>
       </w:r>
@@ -63511,7 +63566,7 @@
       <w:pPr>
         <w:pStyle w:val="Heading1"/>
       </w:pPr>
-      <w:bookmarkStart w:id="128" w:name="_Toc2843378"/>
+      <w:bookmarkStart w:id="128" w:name="_Toc10624778"/>
       <w:r>
         <w:t>Future Work</w:t>
       </w:r>
@@ -63557,7 +63612,7 @@
       <w:pPr>
         <w:pStyle w:val="Heading2"/>
       </w:pPr>
-      <w:bookmarkStart w:id="129" w:name="_Toc2843379"/>
+      <w:bookmarkStart w:id="129" w:name="_Toc10624779"/>
       <w:r>
         <w:t>Extensions to the Urban System Ontology</w:t>
       </w:r>
@@ -63668,7 +63723,7 @@
         <w:pStyle w:val="Heading2"/>
       </w:pPr>
       <w:bookmarkStart w:id="130" w:name="_Ref468171904"/>
-      <w:bookmarkStart w:id="131" w:name="_Toc2843380"/>
+      <w:bookmarkStart w:id="131" w:name="_Toc10624780"/>
       <w:r>
         <w:lastRenderedPageBreak/>
         <w:t>Extensions for iCity Applications</w:t>
@@ -63837,7 +63892,7 @@
         <w:pStyle w:val="Heading3"/>
       </w:pPr>
       <w:bookmarkStart w:id="133" w:name="_Ref462673109"/>
-      <w:bookmarkStart w:id="134" w:name="_Toc2843381"/>
+      <w:bookmarkStart w:id="134" w:name="_Toc10624781"/>
       <w:r>
         <w:lastRenderedPageBreak/>
         <w:t>Data</w:t>
@@ -64177,7 +64232,7 @@
         <w:pStyle w:val="Heading3"/>
       </w:pPr>
       <w:bookmarkStart w:id="135" w:name="_Ref462673142"/>
-      <w:bookmarkStart w:id="136" w:name="_Toc2843382"/>
+      <w:bookmarkStart w:id="136" w:name="_Toc10624782"/>
       <w:r>
         <w:t>Simulation of Urban Systems</w:t>
       </w:r>
@@ -64660,7 +64715,7 @@
         <w:pStyle w:val="Heading3"/>
       </w:pPr>
       <w:bookmarkStart w:id="137" w:name="_Ref462673156"/>
-      <w:bookmarkStart w:id="138" w:name="_Toc2843383"/>
+      <w:bookmarkStart w:id="138" w:name="_Toc10624783"/>
       <w:r>
         <w:t>Analysis of Urban Systems</w:t>
       </w:r>
@@ -64759,7 +64814,7 @@
         <w:pStyle w:val="Heading3"/>
       </w:pPr>
       <w:bookmarkStart w:id="139" w:name="_Ref462673168"/>
-      <w:bookmarkStart w:id="140" w:name="_Toc2843384"/>
+      <w:bookmarkStart w:id="140" w:name="_Toc10624784"/>
       <w:r>
         <w:t>Visualization of Urban Systems</w:t>
       </w:r>
@@ -64819,7 +64874,7 @@
       <w:pPr>
         <w:pStyle w:val="Heading1"/>
       </w:pPr>
-      <w:bookmarkStart w:id="141" w:name="_Toc2843385"/>
+      <w:bookmarkStart w:id="141" w:name="_Toc10624785"/>
       <w:r>
         <w:t>Extra-logical Design Practices</w:t>
       </w:r>
@@ -64888,7 +64943,7 @@
           <w:b w:val="0"/>
         </w:rPr>
       </w:pPr>
-      <w:bookmarkStart w:id="142" w:name="_Toc2843386"/>
+      <w:bookmarkStart w:id="142" w:name="_Toc10624786"/>
       <w:r>
         <w:t>Acknowledgements</w:t>
       </w:r>
@@ -64905,7 +64960,7 @@
         <w:br w:type="page"/>
       </w:r>
     </w:p>
-    <w:bookmarkStart w:id="143" w:name="_Toc2843387" w:displacedByCustomXml="next"/>
+    <w:bookmarkStart w:id="143" w:name="_Toc10624787" w:displacedByCustomXml="next"/>
     <w:sdt>
       <w:sdtPr>
         <w:rPr>
@@ -67743,6 +67798,119 @@
     </w:lvl>
   </w:abstractNum>
   <w:abstractNum w:abstractNumId="16" w15:restartNumberingAfterBreak="0">
+    <w:nsid w:val="6568076C"/>
+    <w:multiLevelType w:val="hybridMultilevel"/>
+    <w:tmpl w:val="F68AD40E"/>
+    <w:lvl w:ilvl="0" w:tplc="04090001">
+      <w:start w:val="1"/>
+      <w:numFmt w:val="bullet"/>
+      <w:lvlText w:val=""/>
+      <w:lvlJc w:val="left"/>
+      <w:pPr>
+        <w:ind w:left="720" w:hanging="360"/>
+      </w:pPr>
+      <w:rPr>
+        <w:rFonts w:ascii="Symbol" w:hAnsi="Symbol" w:hint="default"/>
+      </w:rPr>
+    </w:lvl>
+    <w:lvl w:ilvl="1" w:tplc="04090003" w:tentative="1">
+      <w:start w:val="1"/>
+      <w:numFmt w:val="bullet"/>
+      <w:lvlText w:val="o"/>
+      <w:lvlJc w:val="left"/>
+      <w:pPr>
+        <w:ind w:left="1440" w:hanging="360"/>
+      </w:pPr>
+      <w:rPr>
+        <w:rFonts w:ascii="Courier New" w:hAnsi="Courier New" w:cs="Courier New" w:hint="default"/>
+      </w:rPr>
+    </w:lvl>
+    <w:lvl w:ilvl="2" w:tplc="04090005" w:tentative="1">
+      <w:start w:val="1"/>
+      <w:numFmt w:val="bullet"/>
+      <w:lvlText w:val=""/>
+      <w:lvlJc w:val="left"/>
+      <w:pPr>
+        <w:ind w:left="2160" w:hanging="360"/>
+      </w:pPr>
+      <w:rPr>
+        <w:rFonts w:ascii="Wingdings" w:hAnsi="Wingdings" w:hint="default"/>
+      </w:rPr>
+    </w:lvl>
+    <w:lvl w:ilvl="3" w:tplc="04090001" w:tentative="1">
+      <w:start w:val="1"/>
+      <w:numFmt w:val="bullet"/>
+      <w:lvlText w:val=""/>
+      <w:lvlJc w:val="left"/>
+      <w:pPr>
+        <w:ind w:left="2880" w:hanging="360"/>
+      </w:pPr>
+      <w:rPr>
+        <w:rFonts w:ascii="Symbol" w:hAnsi="Symbol" w:hint="default"/>
+      </w:rPr>
+    </w:lvl>
+    <w:lvl w:ilvl="4" w:tplc="04090003" w:tentative="1">
+      <w:start w:val="1"/>
+      <w:numFmt w:val="bullet"/>
+      <w:lvlText w:val="o"/>
+      <w:lvlJc w:val="left"/>
+      <w:pPr>
+        <w:ind w:left="3600" w:hanging="360"/>
+      </w:pPr>
+      <w:rPr>
+        <w:rFonts w:ascii="Courier New" w:hAnsi="Courier New" w:cs="Courier New" w:hint="default"/>
+      </w:rPr>
+    </w:lvl>
+    <w:lvl w:ilvl="5" w:tplc="04090005" w:tentative="1">
+      <w:start w:val="1"/>
+      <w:numFmt w:val="bullet"/>
+      <w:lvlText w:val=""/>
+      <w:lvlJc w:val="left"/>
+      <w:pPr>
+        <w:ind w:left="4320" w:hanging="360"/>
+      </w:pPr>
+      <w:rPr>
+        <w:rFonts w:ascii="Wingdings" w:hAnsi="Wingdings" w:hint="default"/>
+      </w:rPr>
+    </w:lvl>
+    <w:lvl w:ilvl="6" w:tplc="04090001" w:tentative="1">
+      <w:start w:val="1"/>
+      <w:numFmt w:val="bullet"/>
+      <w:lvlText w:val=""/>
+      <w:lvlJc w:val="left"/>
+      <w:pPr>
+        <w:ind w:left="5040" w:hanging="360"/>
+      </w:pPr>
+      <w:rPr>
+        <w:rFonts w:ascii="Symbol" w:hAnsi="Symbol" w:hint="default"/>
+      </w:rPr>
+    </w:lvl>
+    <w:lvl w:ilvl="7" w:tplc="04090003" w:tentative="1">
+      <w:start w:val="1"/>
+      <w:numFmt w:val="bullet"/>
+      <w:lvlText w:val="o"/>
+      <w:lvlJc w:val="left"/>
+      <w:pPr>
+        <w:ind w:left="5760" w:hanging="360"/>
+      </w:pPr>
+      <w:rPr>
+        <w:rFonts w:ascii="Courier New" w:hAnsi="Courier New" w:cs="Courier New" w:hint="default"/>
+      </w:rPr>
+    </w:lvl>
+    <w:lvl w:ilvl="8" w:tplc="04090005" w:tentative="1">
+      <w:start w:val="1"/>
+      <w:numFmt w:val="bullet"/>
+      <w:lvlText w:val=""/>
+      <w:lvlJc w:val="left"/>
+      <w:pPr>
+        <w:ind w:left="6480" w:hanging="360"/>
+      </w:pPr>
+      <w:rPr>
+        <w:rFonts w:ascii="Wingdings" w:hAnsi="Wingdings" w:hint="default"/>
+      </w:rPr>
+    </w:lvl>
+  </w:abstractNum>
+  <w:abstractNum w:abstractNumId="17" w15:restartNumberingAfterBreak="0">
     <w:nsid w:val="65F2450E"/>
     <w:multiLevelType w:val="hybridMultilevel"/>
     <w:tmpl w:val="50EE2D12"/>
@@ -67855,7 +68023,7 @@
       </w:rPr>
     </w:lvl>
   </w:abstractNum>
-  <w:abstractNum w:abstractNumId="17" w15:restartNumberingAfterBreak="0">
+  <w:abstractNum w:abstractNumId="18" w15:restartNumberingAfterBreak="0">
     <w:nsid w:val="666F6D57"/>
     <w:multiLevelType w:val="hybridMultilevel"/>
     <w:tmpl w:val="C8642ECA"/>
@@ -67968,7 +68136,7 @@
       </w:rPr>
     </w:lvl>
   </w:abstractNum>
-  <w:abstractNum w:abstractNumId="18" w15:restartNumberingAfterBreak="0">
+  <w:abstractNum w:abstractNumId="19" w15:restartNumberingAfterBreak="0">
     <w:nsid w:val="68D4569F"/>
     <w:multiLevelType w:val="hybridMultilevel"/>
     <w:tmpl w:val="9A5A0DDE"/>
@@ -68081,7 +68249,7 @@
       </w:rPr>
     </w:lvl>
   </w:abstractNum>
-  <w:abstractNum w:abstractNumId="19" w15:restartNumberingAfterBreak="0">
+  <w:abstractNum w:abstractNumId="20" w15:restartNumberingAfterBreak="0">
     <w:nsid w:val="6E785293"/>
     <w:multiLevelType w:val="hybridMultilevel"/>
     <w:tmpl w:val="47B66BDC"/>
@@ -68194,7 +68362,7 @@
       </w:rPr>
     </w:lvl>
   </w:abstractNum>
-  <w:abstractNum w:abstractNumId="20" w15:restartNumberingAfterBreak="0">
+  <w:abstractNum w:abstractNumId="21" w15:restartNumberingAfterBreak="0">
     <w:nsid w:val="6FAF6010"/>
     <w:multiLevelType w:val="hybridMultilevel"/>
     <w:tmpl w:val="1040D078"/>
@@ -68307,7 +68475,7 @@
       </w:rPr>
     </w:lvl>
   </w:abstractNum>
-  <w:abstractNum w:abstractNumId="21" w15:restartNumberingAfterBreak="0">
+  <w:abstractNum w:abstractNumId="22" w15:restartNumberingAfterBreak="0">
     <w:nsid w:val="71621890"/>
     <w:multiLevelType w:val="hybridMultilevel"/>
     <w:tmpl w:val="0D642BD0"/>
@@ -68393,7 +68561,7 @@
       </w:pPr>
     </w:lvl>
   </w:abstractNum>
-  <w:abstractNum w:abstractNumId="22" w15:restartNumberingAfterBreak="0">
+  <w:abstractNum w:abstractNumId="23" w15:restartNumberingAfterBreak="0">
     <w:nsid w:val="73067FA8"/>
     <w:multiLevelType w:val="hybridMultilevel"/>
     <w:tmpl w:val="ACCA3C84"/>
@@ -68508,7 +68676,7 @@
       </w:rPr>
     </w:lvl>
   </w:abstractNum>
-  <w:abstractNum w:abstractNumId="23" w15:restartNumberingAfterBreak="0">
+  <w:abstractNum w:abstractNumId="24" w15:restartNumberingAfterBreak="0">
     <w:nsid w:val="74C87C74"/>
     <w:multiLevelType w:val="hybridMultilevel"/>
     <w:tmpl w:val="73701380"/>
@@ -68621,7 +68789,7 @@
       </w:rPr>
     </w:lvl>
   </w:abstractNum>
-  <w:abstractNum w:abstractNumId="24" w15:restartNumberingAfterBreak="0">
+  <w:abstractNum w:abstractNumId="25" w15:restartNumberingAfterBreak="0">
     <w:nsid w:val="77A9610F"/>
     <w:multiLevelType w:val="hybridMultilevel"/>
     <w:tmpl w:val="95904FF4"/>
@@ -68734,7 +68902,7 @@
       </w:rPr>
     </w:lvl>
   </w:abstractNum>
-  <w:abstractNum w:abstractNumId="25" w15:restartNumberingAfterBreak="0">
+  <w:abstractNum w:abstractNumId="26" w15:restartNumberingAfterBreak="0">
     <w:nsid w:val="796A373D"/>
     <w:multiLevelType w:val="hybridMultilevel"/>
     <w:tmpl w:val="B2D083E2"/>
@@ -68847,7 +69015,7 @@
       </w:rPr>
     </w:lvl>
   </w:abstractNum>
-  <w:abstractNum w:abstractNumId="26" w15:restartNumberingAfterBreak="0">
+  <w:abstractNum w:abstractNumId="27" w15:restartNumberingAfterBreak="0">
     <w:nsid w:val="7CC73712"/>
     <w:multiLevelType w:val="hybridMultilevel"/>
     <w:tmpl w:val="B2D083E2"/>
@@ -68960,7 +69128,7 @@
       </w:rPr>
     </w:lvl>
   </w:abstractNum>
-  <w:abstractNum w:abstractNumId="27" w15:restartNumberingAfterBreak="0">
+  <w:abstractNum w:abstractNumId="28" w15:restartNumberingAfterBreak="0">
     <w:nsid w:val="7EE5718F"/>
     <w:multiLevelType w:val="hybridMultilevel"/>
     <w:tmpl w:val="885A5480"/>
@@ -69076,7 +69244,7 @@
     <w:abstractNumId w:val="13"/>
   </w:num>
   <w:num w:numId="2">
-    <w:abstractNumId w:val="22"/>
+    <w:abstractNumId w:val="23"/>
   </w:num>
   <w:num w:numId="3">
     <w:abstractNumId w:val="0"/>
@@ -69085,22 +69253,22 @@
     <w:abstractNumId w:val="8"/>
   </w:num>
   <w:num w:numId="5">
-    <w:abstractNumId w:val="20"/>
+    <w:abstractNumId w:val="21"/>
   </w:num>
   <w:num w:numId="6">
-    <w:abstractNumId w:val="27"/>
+    <w:abstractNumId w:val="28"/>
   </w:num>
   <w:num w:numId="7">
     <w:abstractNumId w:val="14"/>
   </w:num>
   <w:num w:numId="8">
-    <w:abstractNumId w:val="25"/>
+    <w:abstractNumId w:val="26"/>
   </w:num>
   <w:num w:numId="9">
     <w:abstractNumId w:val="3"/>
   </w:num>
   <w:num w:numId="10">
-    <w:abstractNumId w:val="26"/>
+    <w:abstractNumId w:val="27"/>
   </w:num>
   <w:num w:numId="11">
     <w:abstractNumId w:val="6"/>
@@ -69112,10 +69280,10 @@
     <w:abstractNumId w:val="2"/>
   </w:num>
   <w:num w:numId="14">
-    <w:abstractNumId w:val="19"/>
+    <w:abstractNumId w:val="20"/>
   </w:num>
   <w:num w:numId="15">
-    <w:abstractNumId w:val="21"/>
+    <w:abstractNumId w:val="22"/>
   </w:num>
   <w:num w:numId="16">
     <w:abstractNumId w:val="5"/>
@@ -69124,7 +69292,7 @@
     <w:abstractNumId w:val="12"/>
   </w:num>
   <w:num w:numId="18">
-    <w:abstractNumId w:val="18"/>
+    <w:abstractNumId w:val="19"/>
   </w:num>
   <w:num w:numId="19">
     <w:abstractNumId w:val="11"/>
@@ -69136,7 +69304,7 @@
     <w:abstractNumId w:val="9"/>
   </w:num>
   <w:num w:numId="22">
-    <w:abstractNumId w:val="24"/>
+    <w:abstractNumId w:val="25"/>
   </w:num>
   <w:num w:numId="23">
     <w:abstractNumId w:val="15"/>
@@ -69148,24 +69316,19 @@
     <w:abstractNumId w:val="10"/>
   </w:num>
   <w:num w:numId="26">
-    <w:abstractNumId w:val="16"/>
+    <w:abstractNumId w:val="17"/>
   </w:num>
   <w:num w:numId="27">
-    <w:abstractNumId w:val="23"/>
+    <w:abstractNumId w:val="24"/>
   </w:num>
   <w:num w:numId="28">
-    <w:abstractNumId w:val="17"/>
+    <w:abstractNumId w:val="18"/>
+  </w:num>
+  <w:num w:numId="29">
+    <w:abstractNumId w:val="16"/>
   </w:num>
   <w:numIdMacAtCleanup w:val="24"/>
 </w:numbering>
-</file>
-
-<file path=word/people.xml><?xml version="1.0" encoding="utf-8"?>
-<w15:people xmlns:wpc="http://schemas.microsoft.com/office/word/2010/wordprocessingCanvas" xmlns:cx="http://schemas.microsoft.com/office/drawing/2014/chartex" xmlns:cx1="http://schemas.microsoft.com/office/drawing/2015/9/8/chartex" xmlns:cx2="http://schemas.microsoft.com/office/drawing/2015/10/21/chartex" xmlns:cx3="http://schemas.microsoft.com/office/drawing/2016/5/9/chartex" xmlns:cx4="http://schemas.microsoft.com/office/drawing/2016/5/10/chartex" xmlns:cx5="http://schemas.microsoft.com/office/drawing/2016/5/11/chartex" xmlns:cx6="http://schemas.microsoft.com/office/drawing/2016/5/12/chartex" xmlns:cx7="http://schemas.microsoft.com/office/drawing/2016/5/13/chartex" xmlns:cx8="http://schemas.microsoft.com/office/drawing/2016/5/14/chartex" xmlns:mc="http://schemas.openxmlformats.org/markup-compatibility/2006" xmlns:aink="http://schemas.microsoft.com/office/drawing/2016/ink" xmlns:am3d="http://schemas.microsoft.com/office/drawing/2017/model3d" xmlns:o="urn:schemas-microsoft-com:office:office" xmlns:r="http://schemas.openxmlformats.org/officeDocument/2006/relationships" xmlns:m="http://schemas.openxmlformats.org/officeDocument/2006/math" xmlns:v="urn:schemas-microsoft-com:vml" xmlns:wp14="http://schemas.microsoft.com/office/word/2010/wordprocessingDrawing" xmlns:wp="http://schemas.openxmlformats.org/drawingml/2006/wordprocessingDrawing" xmlns:w10="urn:schemas-microsoft-com:office:word" xmlns:w="http://schemas.openxmlformats.org/wordprocessingml/2006/main" xmlns:w14="http://schemas.microsoft.com/office/word/2010/wordml" xmlns:w15="http://schemas.microsoft.com/office/word/2012/wordml" xmlns:w16cid="http://schemas.microsoft.com/office/word/2016/wordml/cid" xmlns:w16se="http://schemas.microsoft.com/office/word/2015/wordml/symex" xmlns:wpg="http://schemas.microsoft.com/office/word/2010/wordprocessingGroup" xmlns:wpi="http://schemas.microsoft.com/office/word/2010/wordprocessingInk" xmlns:wne="http://schemas.microsoft.com/office/word/2006/wordml" xmlns:wps="http://schemas.microsoft.com/office/word/2010/wordprocessingShape" mc:Ignorable="w14 w15 w16se w16cid wp14">
-  <w15:person w15:author="Megan Katsumi">
-    <w15:presenceInfo w15:providerId="Windows Live" w15:userId="3a3cdae67c2c63dd"/>
-  </w15:person>
-</w15:people>
 </file>
 
 <file path=word/styles.xml><?xml version="1.0" encoding="utf-8"?>
@@ -71235,7 +71398,7 @@
 </file>
 
 <file path=customXml/itemProps1.xml><?xml version="1.0" encoding="utf-8"?>
-<ds:datastoreItem xmlns:ds="http://schemas.openxmlformats.org/officeDocument/2006/customXml" ds:itemID="{5D2A8D1C-8FF6-C54A-8A7A-7A59F10086F0}">
+<ds:datastoreItem xmlns:ds="http://schemas.openxmlformats.org/officeDocument/2006/customXml" ds:itemID="{B8A3CDCF-299A-244C-A90F-D38A8BF7AF48}">
   <ds:schemaRefs>
     <ds:schemaRef ds:uri="http://schemas.openxmlformats.org/officeDocument/2006/bibliography"/>
   </ds:schemaRefs>

</xml_diff>

<commit_message>
new version of ontology forsensors and observations
</commit_message>
<xml_diff>
--- a/docs/iCityOntologyReport_1.2.docx
+++ b/docs/iCityOntologyReport_1.2.docx
@@ -8331,7 +8331,7 @@
                 </mc:Choice>
                 <mc:Fallback>
                   <w:pict>
-                    <v:oval w14:anchorId="7FBE6836" id="Oval 33" o:spid="_x0000_s1026" style="position:absolute;margin-left:18.8pt;margin-top:4.05pt;width:4.1pt;height:3.6pt;z-index:251663360;visibility:visible;mso-wrap-style:square;mso-width-percent:0;mso-height-percent:0;mso-wrap-distance-left:9pt;mso-wrap-distance-top:0;mso-wrap-distance-right:9pt;mso-wrap-distance-bottom:0;mso-position-horizontal:absolute;mso-position-horizontal-relative:text;mso-position-vertical:absolute;mso-position-vertical-relative:text;mso-width-percent:0;mso-height-percent:0;mso-width-relative:page;mso-height-relative:page;v-text-anchor:middle" o:gfxdata="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" fillcolor="#d34817" strokecolor="#68230b" strokeweight="2pt"/>
+                    <v:oval w14:anchorId="25082D84" id="Oval 33" o:spid="_x0000_s1026" style="position:absolute;margin-left:18.8pt;margin-top:4.05pt;width:4.1pt;height:3.6pt;z-index:251663360;visibility:visible;mso-wrap-style:square;mso-width-percent:0;mso-height-percent:0;mso-wrap-distance-left:9pt;mso-wrap-distance-top:0;mso-wrap-distance-right:9pt;mso-wrap-distance-bottom:0;mso-position-horizontal:absolute;mso-position-horizontal-relative:text;mso-position-vertical:absolute;mso-position-vertical-relative:text;mso-width-percent:0;mso-height-percent:0;mso-width-relative:page;mso-height-relative:page;v-text-anchor:middle" o:gfxdata="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" fillcolor="#d34817" strokecolor="#68230b" strokeweight="2pt"/>
                   </w:pict>
                 </mc:Fallback>
               </mc:AlternateContent>
@@ -8487,7 +8487,7 @@
                 </mc:Choice>
                 <mc:Fallback>
                   <w:pict>
-                    <v:line w14:anchorId="3586EF30" id="Straight Connector 32" o:spid="_x0000_s1026" style="position:absolute;flip:y;z-index:251666432;visibility:visible;mso-wrap-style:square;mso-width-percent:0;mso-height-percent:0;mso-wrap-distance-left:9pt;mso-wrap-distance-top:0;mso-wrap-distance-right:9pt;mso-wrap-distance-bottom:0;mso-position-horizontal:absolute;mso-position-horizontal-relative:text;mso-position-vertical:absolute;mso-position-vertical-relative:text;mso-width-percent:0;mso-height-percent:0;mso-width-relative:page;mso-height-relative:page" from="24.6pt,3.2pt" to="37.5pt,7.95pt" o:gfxdata="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" strokecolor="#c84416"/>
+                    <v:line w14:anchorId="144D0CAF" id="Straight Connector 32" o:spid="_x0000_s1026" style="position:absolute;flip:y;z-index:251666432;visibility:visible;mso-wrap-style:square;mso-width-percent:0;mso-height-percent:0;mso-wrap-distance-left:9pt;mso-wrap-distance-top:0;mso-wrap-distance-right:9pt;mso-wrap-distance-bottom:0;mso-position-horizontal:absolute;mso-position-horizontal-relative:text;mso-position-vertical:absolute;mso-position-vertical-relative:text;mso-width-percent:0;mso-height-percent:0;mso-width-relative:page;mso-height-relative:page" from="24.6pt,3.2pt" to="37.5pt,7.95pt" o:gfxdata="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" strokecolor="#c84416"/>
                   </w:pict>
                 </mc:Fallback>
               </mc:AlternateContent>
@@ -8560,7 +8560,7 @@
                 </mc:Choice>
                 <mc:Fallback>
                   <w:pict>
-                    <v:line w14:anchorId="13C25B9C" id="Straight Connector 31" o:spid="_x0000_s1026" style="position:absolute;z-index:251665408;visibility:visible;mso-wrap-style:square;mso-width-percent:0;mso-height-percent:0;mso-wrap-distance-left:9pt;mso-wrap-distance-top:0;mso-wrap-distance-right:9pt;mso-wrap-distance-bottom:0;mso-position-horizontal:absolute;mso-position-horizontal-relative:text;mso-position-vertical:absolute;mso-position-vertical-relative:text;mso-width-percent:0;mso-height-percent:0;mso-width-relative:page;mso-height-relative:page" from="14.4pt,3.2pt" to="25.25pt,7.95pt" o:gfxdata="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" strokecolor="#c84416"/>
+                    <v:line w14:anchorId="3A002401" id="Straight Connector 31" o:spid="_x0000_s1026" style="position:absolute;z-index:251665408;visibility:visible;mso-wrap-style:square;mso-width-percent:0;mso-height-percent:0;mso-wrap-distance-left:9pt;mso-wrap-distance-top:0;mso-wrap-distance-right:9pt;mso-wrap-distance-bottom:0;mso-position-horizontal:absolute;mso-position-horizontal-relative:text;mso-position-vertical:absolute;mso-position-vertical-relative:text;mso-width-percent:0;mso-height-percent:0;mso-width-relative:page;mso-height-relative:page" from="14.4pt,3.2pt" to="25.25pt,7.95pt" o:gfxdata="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" strokecolor="#c84416"/>
                   </w:pict>
                 </mc:Fallback>
               </mc:AlternateContent>
@@ -8633,7 +8633,7 @@
                 </mc:Choice>
                 <mc:Fallback>
                   <w:pict>
-                    <v:line w14:anchorId="76D2E4B2" id="Straight Connector 30" o:spid="_x0000_s1026" style="position:absolute;flip:y;z-index:251664384;visibility:visible;mso-wrap-style:square;mso-width-percent:0;mso-height-percent:0;mso-wrap-distance-left:9pt;mso-wrap-distance-top:0;mso-wrap-distance-right:9pt;mso-wrap-distance-bottom:0;mso-position-horizontal:absolute;mso-position-horizontal-relative:text;mso-position-vertical:absolute;mso-position-vertical-relative:text;mso-width-percent:0;mso-height-percent:0;mso-width-relative:page;mso-height-relative:page" from="5.6pt,3.2pt" to="14.4pt,12.05pt" o:gfxdata="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" strokecolor="#c84416"/>
+                    <v:line w14:anchorId="3E3EBA51" id="Straight Connector 30" o:spid="_x0000_s1026" style="position:absolute;flip:y;z-index:251664384;visibility:visible;mso-wrap-style:square;mso-width-percent:0;mso-height-percent:0;mso-wrap-distance-left:9pt;mso-wrap-distance-top:0;mso-wrap-distance-right:9pt;mso-wrap-distance-bottom:0;mso-position-horizontal:absolute;mso-position-horizontal-relative:text;mso-position-vertical:absolute;mso-position-vertical-relative:text;mso-width-percent:0;mso-height-percent:0;mso-width-relative:page;mso-height-relative:page" from="5.6pt,3.2pt" to="14.4pt,12.05pt" o:gfxdata="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" strokecolor="#c84416"/>
                   </w:pict>
                 </mc:Fallback>
               </mc:AlternateContent>
@@ -8794,7 +8794,7 @@
                 </mc:Choice>
                 <mc:Fallback>
                   <w:pict>
-                    <v:shapetype w14:anchorId="18D8F6E0" id="_x0000_t56" coordsize="21600,21600" o:spt="56" path="m10800,l,8259,4200,21600r13200,l21600,8259xe">
+                    <v:shapetype w14:anchorId="22F1E0F6" id="_x0000_t56" coordsize="21600,21600" o:spt="56" path="m10800,l,8259,4200,21600r13200,l21600,8259xe">
                       <v:stroke joinstyle="miter"/>
                       <v:path gradientshapeok="t" o:connecttype="custom" o:connectlocs="10800,0;0,8259;4200,21600;10800,21600;17400,21600;21600,8259" o:connectangles="270,180,90,90,90,0" textboxrect="4200,5077,17400,21600"/>
                     </v:shapetype>
@@ -8957,7 +8957,7 @@
                 </mc:Choice>
                 <mc:Fallback>
                   <w:pict>
-                    <v:rect w14:anchorId="2B7B2895" id="Rectangle 28" o:spid="_x0000_s1026" style="position:absolute;margin-left:22.45pt;margin-top:19.95pt;width:9.45pt;height:10.85pt;z-index:251669504;visibility:visible;mso-wrap-style:square;mso-width-percent:0;mso-height-percent:0;mso-wrap-distance-left:9pt;mso-wrap-distance-top:0;mso-wrap-distance-right:9pt;mso-wrap-distance-bottom:0;mso-position-horizontal:absolute;mso-position-horizontal-relative:text;mso-position-vertical:absolute;mso-position-vertical-relative:text;mso-width-percent:0;mso-height-percent:0;mso-width-relative:page;mso-height-relative:page;v-text-anchor:middle" o:gfxdata="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" strokecolor="#68230b" strokeweight="2pt"/>
+                    <v:rect w14:anchorId="2F17A1C7" id="Rectangle 28" o:spid="_x0000_s1026" style="position:absolute;margin-left:22.45pt;margin-top:19.95pt;width:9.45pt;height:10.85pt;z-index:251669504;visibility:visible;mso-wrap-style:square;mso-width-percent:0;mso-height-percent:0;mso-wrap-distance-left:9pt;mso-wrap-distance-top:0;mso-wrap-distance-right:9pt;mso-wrap-distance-bottom:0;mso-position-horizontal:absolute;mso-position-horizontal-relative:text;mso-position-vertical:absolute;mso-position-vertical-relative:text;mso-width-percent:0;mso-height-percent:0;mso-width-relative:page;mso-height-relative:page;v-text-anchor:middle" o:gfxdata="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" strokecolor="#68230b" strokeweight="2pt"/>
                   </w:pict>
                 </mc:Fallback>
               </mc:AlternateContent>
@@ -9027,7 +9027,7 @@
                 </mc:Choice>
                 <mc:Fallback>
                   <w:pict>
-                    <v:shape w14:anchorId="4E70A693" id="Regular Pentagon 27" o:spid="_x0000_s1026" type="#_x0000_t56" style="position:absolute;margin-left:6.85pt;margin-top:7.05pt;width:33.95pt;height:29.85pt;z-index:251668480;visibility:visible;mso-wrap-style:square;mso-width-percent:0;mso-height-percent:0;mso-wrap-distance-left:9pt;mso-wrap-distance-top:0;mso-wrap-distance-right:9pt;mso-wrap-distance-bottom:0;mso-position-horizontal:absolute;mso-position-horizontal-relative:text;mso-position-vertical:absolute;mso-position-vertical-relative:text;mso-width-percent:0;mso-height-percent:0;mso-width-relative:page;mso-height-relative:page;v-text-anchor:middle" o:gfxdata="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" fillcolor="#e1dfdf" strokecolor="#68230b" strokeweight="2pt"/>
+                    <v:shape w14:anchorId="63487FB0" id="Regular Pentagon 27" o:spid="_x0000_s1026" type="#_x0000_t56" style="position:absolute;margin-left:6.85pt;margin-top:7.05pt;width:33.95pt;height:29.85pt;z-index:251668480;visibility:visible;mso-wrap-style:square;mso-width-percent:0;mso-height-percent:0;mso-wrap-distance-left:9pt;mso-wrap-distance-top:0;mso-wrap-distance-right:9pt;mso-wrap-distance-bottom:0;mso-position-horizontal:absolute;mso-position-horizontal-relative:text;mso-position-vertical:absolute;mso-position-vertical-relative:text;mso-width-percent:0;mso-height-percent:0;mso-width-relative:page;mso-height-relative:page;v-text-anchor:middle" o:gfxdata="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" fillcolor="#e1dfdf" strokecolor="#68230b" strokeweight="2pt"/>
                   </w:pict>
                 </mc:Fallback>
               </mc:AlternateContent>
@@ -24681,7 +24681,7 @@
       </w:pPr>
       <w:bookmarkStart w:id="67" w:name="_Toc10624756"/>
       <w:r>
-        <w:t>Sensors</w:t>
+        <w:t>Observations</w:t>
       </w:r>
       <w:r>
         <w:t xml:space="preserve"> </w:t>
@@ -24707,7 +24707,7 @@
         <w:rPr>
           <w:i/>
         </w:rPr>
-        <w:t>SSN.owl</w:t>
+        <w:t>Observations</w:t>
       </w:r>
     </w:p>
     <w:p>
@@ -24726,7 +24726,15 @@
         <w:rPr>
           <w:b/>
         </w:rPr>
-        <w:t>ssn</w:t>
+        <w:t>obs</w:t>
+      </w:r>
+    </w:p>
+    <w:p>
+      <w:r>
+        <w:rPr>
+          <w:highlight w:val="yellow"/>
+        </w:rPr>
+        <w:t>More on observations</w:t>
       </w:r>
     </w:p>
     <w:p>
@@ -24734,10 +24742,13 @@
         <w:t>The</w:t>
       </w:r>
       <w:r>
-        <w:t xml:space="preserve"> S</w:t>
-      </w:r>
-      <w:r>
-        <w:t>ensors ontology reuses the</w:t>
+        <w:t xml:space="preserve"> </w:t>
+      </w:r>
+      <w:r>
+        <w:t>Observations</w:t>
+      </w:r>
+      <w:r>
+        <w:t xml:space="preserve"> ontology reuses the</w:t>
       </w:r>
       <w:r>
         <w:t xml:space="preserve"> </w:t>
@@ -32660,14 +32671,20 @@
           <w:b/>
         </w:rPr>
       </w:pPr>
+      <w:proofErr w:type="gramStart"/>
       <w:r>
         <w:rPr>
           <w:b/>
         </w:rPr>
-        <w:t>org:Organization hasOrgMember min 2 tove:OrganizationAgent</w:t>
-      </w:r>
-      <w:bookmarkStart w:id="76" w:name="_GoBack"/>
-      <w:bookmarkEnd w:id="76"/>
+        <w:t>org:Organization</w:t>
+      </w:r>
+      <w:proofErr w:type="gramEnd"/>
+      <w:r>
+        <w:rPr>
+          <w:b/>
+        </w:rPr>
+        <w:t xml:space="preserve"> hasOrgMember min 2 tove:OrganizationAgent</w:t>
+      </w:r>
     </w:p>
     <w:p>
       <w:pPr>
@@ -32838,11 +32855,11 @@
       <w:pPr>
         <w:pStyle w:val="Heading2"/>
       </w:pPr>
-      <w:bookmarkStart w:id="77" w:name="_Toc10624761"/>
+      <w:bookmarkStart w:id="76" w:name="_Toc10624761"/>
       <w:r>
         <w:t>Building Ontology</w:t>
       </w:r>
-      <w:bookmarkEnd w:id="77"/>
+      <w:bookmarkEnd w:id="76"/>
     </w:p>
     <w:p>
       <w:pPr>
@@ -34521,12 +34538,12 @@
       <w:pPr>
         <w:pStyle w:val="Heading2"/>
       </w:pPr>
-      <w:bookmarkStart w:id="78" w:name="_Toc10624762"/>
+      <w:bookmarkStart w:id="77" w:name="_Toc10624762"/>
       <w:r>
         <w:lastRenderedPageBreak/>
         <w:t>Vehicle Ontology</w:t>
       </w:r>
-      <w:bookmarkEnd w:id="78"/>
+      <w:bookmarkEnd w:id="77"/>
     </w:p>
     <w:p>
       <w:pPr>
@@ -35806,119 +35823,127 @@
       <w:pPr>
         <w:pStyle w:val="Heading2"/>
       </w:pPr>
-      <w:bookmarkStart w:id="79" w:name="_Toc10624763"/>
+      <w:bookmarkStart w:id="78" w:name="_Toc10624763"/>
       <w:r>
         <w:t>Transportation System Ontology</w:t>
       </w:r>
+      <w:bookmarkEnd w:id="78"/>
+    </w:p>
+    <w:p>
+      <w:pPr>
+        <w:rPr>
+          <w:i/>
+        </w:rPr>
+      </w:pPr>
+      <w:r>
+        <w:rPr>
+          <w:i/>
+        </w:rPr>
+        <w:t>http://ontology.eil.utoronto.ca/icity/</w:t>
+      </w:r>
+      <w:r>
+        <w:rPr>
+          <w:i/>
+        </w:rPr>
+        <w:t>TransportationSystem</w:t>
+      </w:r>
+      <w:r>
+        <w:rPr>
+          <w:i/>
+        </w:rPr>
+        <w:t>.owl</w:t>
+      </w:r>
+    </w:p>
+    <w:p>
+      <w:pPr>
+        <w:rPr>
+          <w:b/>
+        </w:rPr>
+      </w:pPr>
+      <w:proofErr w:type="gramStart"/>
+      <w:r>
+        <w:rPr>
+          <w:b/>
+        </w:rPr>
+        <w:t>Namespace:</w:t>
+      </w:r>
+      <w:r>
+        <w:rPr>
+          <w:b/>
+        </w:rPr>
+        <w:t>transport</w:t>
+      </w:r>
+      <w:proofErr w:type="gramEnd"/>
+    </w:p>
+    <w:p>
+      <w:r>
+        <w:t xml:space="preserve">While most existing work attempts to describe the network based on its physical constructs, we model the network flow and the physical infrastructure separately. The motivation for this is that the constraints on transportation flow are something that is </w:t>
+      </w:r>
+      <w:r>
+        <w:rPr>
+          <w:i/>
+        </w:rPr>
+        <w:t>applied to</w:t>
+      </w:r>
+      <w:r>
+        <w:t xml:space="preserve"> the physical infrastructure. These constraints are distinct from the physical characteristics and so </w:t>
+      </w:r>
+      <w:r>
+        <w:t>should be defined separately. A</w:t>
+      </w:r>
+      <w:r>
+        <w:t xml:space="preserve">lthough some </w:t>
+      </w:r>
+      <w:r>
+        <w:t xml:space="preserve">constraints </w:t>
+      </w:r>
+      <w:r>
+        <w:t xml:space="preserve">may be related, such as flow constraints imposed by the size of the lane that an arc accesses, this is a </w:t>
+      </w:r>
+      <w:r>
+        <w:t xml:space="preserve">specific </w:t>
+      </w:r>
+      <w:r>
+        <w:t>relationship that should be captured rather than conflating the conce</w:t>
+      </w:r>
+      <w:r>
+        <w:t>pts</w:t>
+      </w:r>
+      <w:r>
+        <w:t>. For example, there is nothing to stop a vehicle from going the wrong way on a road, except for the flow of traffic that is imposed on the system (</w:t>
+      </w:r>
+      <w:r>
+        <w:t xml:space="preserve">and </w:t>
+      </w:r>
+      <w:r>
+        <w:t xml:space="preserve">these constraints may change with time). This results in the identification of two key concepts: </w:t>
+      </w:r>
+      <w:proofErr w:type="gramStart"/>
+      <w:r>
+        <w:t>the</w:t>
+      </w:r>
+      <w:proofErr w:type="gramEnd"/>
+      <w:r>
+        <w:t xml:space="preserve"> Transportation Network (a directed graph), and the Transportation </w:t>
+      </w:r>
+      <w:r>
+        <w:t>Complex</w:t>
+      </w:r>
+      <w:r>
+        <w:t xml:space="preserve"> (a physical feature where transportation occurs).</w:t>
+      </w:r>
+    </w:p>
+    <w:p/>
+    <w:p>
+      <w:r>
+        <w:t>We relate the Network and the Infrastructure by relating an Arc to a Transportation Complex (or other Road Segment) with the "accesses" property. In this way, we may define an Arc accessing various Transportation Complexes at different Levels of Detail (LOD).</w:t>
+      </w:r>
+    </w:p>
+    <w:p>
+      <w:bookmarkStart w:id="79" w:name="_GoBack"/>
       <w:bookmarkEnd w:id="79"/>
-    </w:p>
-    <w:p>
-      <w:pPr>
-        <w:rPr>
-          <w:i/>
-        </w:rPr>
-      </w:pPr>
-      <w:r>
-        <w:rPr>
-          <w:i/>
-        </w:rPr>
-        <w:t>http://ontology.eil.utoronto.ca/icity/</w:t>
-      </w:r>
-      <w:r>
-        <w:rPr>
-          <w:i/>
-        </w:rPr>
-        <w:t>TransportationSystem</w:t>
-      </w:r>
-      <w:r>
-        <w:rPr>
-          <w:i/>
-        </w:rPr>
-        <w:t>.owl</w:t>
-      </w:r>
-    </w:p>
-    <w:p>
-      <w:pPr>
-        <w:rPr>
-          <w:b/>
-        </w:rPr>
-      </w:pPr>
-      <w:proofErr w:type="gramStart"/>
-      <w:r>
-        <w:rPr>
-          <w:b/>
-        </w:rPr>
-        <w:t>Namespace:</w:t>
-      </w:r>
-      <w:r>
-        <w:rPr>
-          <w:b/>
-        </w:rPr>
-        <w:t>transport</w:t>
-      </w:r>
-      <w:proofErr w:type="gramEnd"/>
-    </w:p>
-    <w:p>
-      <w:r>
-        <w:t xml:space="preserve">While most existing work attempts to describe the network based on its physical constructs, we model the network flow and the physical infrastructure separately. The motivation for this is that the constraints on transportation flow are something that is </w:t>
-      </w:r>
-      <w:r>
-        <w:rPr>
-          <w:i/>
-        </w:rPr>
-        <w:t>applied to</w:t>
-      </w:r>
-      <w:r>
-        <w:t xml:space="preserve"> the physical infrastructure. These constraints are distinct from the physical characteristics and so </w:t>
-      </w:r>
-      <w:r>
-        <w:t>should be defined separately. A</w:t>
-      </w:r>
-      <w:r>
-        <w:t xml:space="preserve">lthough some </w:t>
-      </w:r>
-      <w:r>
-        <w:t xml:space="preserve">constraints </w:t>
-      </w:r>
-      <w:r>
-        <w:t xml:space="preserve">may be related, such as flow constraints imposed by the size of the lane that an arc accesses, this is a </w:t>
-      </w:r>
-      <w:r>
-        <w:t xml:space="preserve">specific </w:t>
-      </w:r>
-      <w:r>
-        <w:t>relationship that should be captured rather than conflating the conce</w:t>
-      </w:r>
-      <w:r>
-        <w:t>pts</w:t>
-      </w:r>
-      <w:r>
-        <w:t>. For example, there is nothing to stop a vehicle from going the wrong way on a road, except for the flow of traffic that is imposed on the system (</w:t>
-      </w:r>
-      <w:r>
-        <w:t xml:space="preserve">and </w:t>
-      </w:r>
-      <w:r>
-        <w:t xml:space="preserve">these constraints may change with time). This results in the identification of two key concepts: </w:t>
-      </w:r>
-      <w:proofErr w:type="gramStart"/>
-      <w:r>
-        <w:t>the</w:t>
-      </w:r>
-      <w:proofErr w:type="gramEnd"/>
-      <w:r>
-        <w:t xml:space="preserve"> Transportation Network (a directed graph), and the Transportation Infrastructure (a physical feature where transportation occurs).</w:t>
-      </w:r>
-    </w:p>
-    <w:p/>
-    <w:p>
-      <w:r>
-        <w:t>We relate the Network and the Infrastructure by relating an Arc to a Transportation Complex (or other Road Segment) with the "accesses" property. In this way, we may define an Arc accessing various Transportation Complexes at different Levels of Detail (LOD).</w:t>
-      </w:r>
-    </w:p>
-    <w:p>
-      <w:r>
-        <w:t xml:space="preserve">In this representation Nodes do not access the Transportation Infrastructure nor are they part of it in any way. Both Nodes and Arcs may have implicit locations based on the infrastructure they access, however unlike the infrastructure classes, Nodes and Arcs are </w:t>
+      <w:r>
+        <w:t xml:space="preserve">Both Nodes and Arcs may have implicit locations based on the infrastructure they access, however unlike the infrastructure classes, Nodes and Arcs are </w:t>
       </w:r>
       <w:r>
         <w:rPr>
@@ -36033,7 +36058,6 @@
           <w:bCs/>
           <w:sz w:val="24"/>
         </w:rPr>
-        <w:lastRenderedPageBreak/>
         <w:t>Network</w:t>
       </w:r>
       <w:r>
@@ -36070,6 +36094,7 @@
           <w:bCs/>
           <w:sz w:val="24"/>
         </w:rPr>
+        <w:lastRenderedPageBreak/>
         <w:t xml:space="preserve">Link: A directed connection in the Network that enables transportation via some Mode(s) from one Node to another. </w:t>
       </w:r>
       <w:r>
@@ -36507,34 +36532,33 @@
         <w:rPr>
           <w:sz w:val="24"/>
         </w:rPr>
-        <w:t xml:space="preserve">LoopDetector: A Loop Detector is a kind of Sensor that detects vehicle presence at some point on a road segment. A Loop Detector is owned by some Organization; it has some </w:t>
+        <w:t xml:space="preserve">LoopDetector: A Loop Detector is a kind of Sensor that detects vehicle presence at some point on a road segment. A Loop Detector is owned by some Organization; it has some location, and is associated with (has a feature of interest) the particular part of the transportation network (i.e. a </w:t>
+      </w:r>
+      <w:proofErr w:type="gramStart"/>
+      <w:r>
+        <w:rPr>
+          <w:sz w:val="24"/>
+        </w:rPr>
+        <w:t>transport:Arc</w:t>
+      </w:r>
+      <w:proofErr w:type="gramEnd"/>
+      <w:r>
+        <w:rPr>
+          <w:sz w:val="24"/>
+        </w:rPr>
+        <w:t xml:space="preserve">) that it is located on. </w:t>
+      </w:r>
+      <w:r>
+        <w:rPr>
+          <w:sz w:val="24"/>
+        </w:rPr>
+        <w:br/>
       </w:r>
       <w:r>
         <w:rPr>
           <w:sz w:val="24"/>
         </w:rPr>
         <w:lastRenderedPageBreak/>
-        <w:t xml:space="preserve">location, and is associated with (has a feature of interest) the particular part of the transportation network (i.e. a </w:t>
-      </w:r>
-      <w:proofErr w:type="gramStart"/>
-      <w:r>
-        <w:rPr>
-          <w:sz w:val="24"/>
-        </w:rPr>
-        <w:t>transport:Arc</w:t>
-      </w:r>
-      <w:proofErr w:type="gramEnd"/>
-      <w:r>
-        <w:rPr>
-          <w:sz w:val="24"/>
-        </w:rPr>
-        <w:t xml:space="preserve">) that it is located on. </w:t>
-      </w:r>
-      <w:r>
-        <w:rPr>
-          <w:sz w:val="24"/>
-        </w:rPr>
-        <w:br/>
         <w:t>A Loop Detector makes observations about the vehicle presence on the road segment that is its feature of interest.</w:t>
       </w:r>
       <w:r>
@@ -71398,7 +71422,7 @@
 </file>
 
 <file path=customXml/itemProps1.xml><?xml version="1.0" encoding="utf-8"?>
-<ds:datastoreItem xmlns:ds="http://schemas.openxmlformats.org/officeDocument/2006/customXml" ds:itemID="{B8A3CDCF-299A-244C-A90F-D38A8BF7AF48}">
+<ds:datastoreItem xmlns:ds="http://schemas.openxmlformats.org/officeDocument/2006/customXml" ds:itemID="{020C005B-78A7-8342-A53E-B639854C954F}">
   <ds:schemaRefs>
     <ds:schemaRef ds:uri="http://schemas.openxmlformats.org/officeDocument/2006/bibliography"/>
   </ds:schemaRefs>

</xml_diff>

<commit_message>
added specialization of hasComponent property: hasNetworkComponent
</commit_message>
<xml_diff>
--- a/docs/iCityOntologyReport_1.2.docx
+++ b/docs/iCityOntologyReport_1.2.docx
@@ -30849,12 +30849,8 @@
       </w:r>
       <w:r>
         <w:br/>
-      </w:r>
-      <w:r>
         <w:t>A Building or BuildingUnit may contain some Facility(s), e.g. kitchen, bath, or air conditioning. Note that this is distinct from the notion of including amenities that are not a physical part of the Building (Unit), but which may be part of the Tenure.</w:t>
       </w:r>
-      <w:bookmarkStart w:id="78" w:name="_GoBack"/>
-      <w:bookmarkEnd w:id="78"/>
       <w:r>
         <w:br/>
       </w:r>
@@ -32360,11 +32356,11 @@
       <w:pPr>
         <w:pStyle w:val="Heading2"/>
       </w:pPr>
-      <w:bookmarkStart w:id="79" w:name="_Toc11329775"/>
+      <w:bookmarkStart w:id="78" w:name="_Toc11329775"/>
       <w:r>
         <w:t>Vehicle Ontology</w:t>
       </w:r>
-      <w:bookmarkEnd w:id="79"/>
+      <w:bookmarkEnd w:id="78"/>
     </w:p>
     <w:p>
       <w:pPr>
@@ -33544,11 +33540,11 @@
       <w:pPr>
         <w:pStyle w:val="Heading2"/>
       </w:pPr>
-      <w:bookmarkStart w:id="80" w:name="_Toc11329776"/>
+      <w:bookmarkStart w:id="79" w:name="_Toc11329776"/>
       <w:r>
         <w:t>Transportation System Ontology</w:t>
       </w:r>
-      <w:bookmarkEnd w:id="80"/>
+      <w:bookmarkEnd w:id="79"/>
     </w:p>
     <w:p>
       <w:pPr>
@@ -34985,9 +34981,9 @@
         <w:tblLook w:val="04A0" w:firstRow="1" w:lastRow="0" w:firstColumn="1" w:lastColumn="0" w:noHBand="0" w:noVBand="1"/>
       </w:tblPr>
       <w:tblGrid>
-        <w:gridCol w:w="2724"/>
-        <w:gridCol w:w="2370"/>
-        <w:gridCol w:w="4256"/>
+        <w:gridCol w:w="2747"/>
+        <w:gridCol w:w="2310"/>
+        <w:gridCol w:w="4293"/>
       </w:tblGrid>
       <w:tr>
         <w:trPr>
@@ -34995,7 +34991,7 @@
         </w:trPr>
         <w:tc>
           <w:tcPr>
-            <w:tcW w:w="2505" w:type="dxa"/>
+            <w:tcW w:w="2747" w:type="dxa"/>
             <w:shd w:val="clear" w:color="auto" w:fill="00FFFF"/>
           </w:tcPr>
           <w:p>
@@ -35006,7 +35002,7 @@
         </w:tc>
         <w:tc>
           <w:tcPr>
-            <w:tcW w:w="2446" w:type="dxa"/>
+            <w:tcW w:w="2310" w:type="dxa"/>
             <w:shd w:val="clear" w:color="auto" w:fill="00FFFF"/>
           </w:tcPr>
           <w:p>
@@ -35017,7 +35013,7 @@
         </w:tc>
         <w:tc>
           <w:tcPr>
-            <w:tcW w:w="4399" w:type="dxa"/>
+            <w:tcW w:w="4293" w:type="dxa"/>
             <w:shd w:val="clear" w:color="auto" w:fill="00FFFF"/>
           </w:tcPr>
           <w:p>
@@ -35033,7 +35029,7 @@
         </w:trPr>
         <w:tc>
           <w:tcPr>
-            <w:tcW w:w="2505" w:type="dxa"/>
+            <w:tcW w:w="2747" w:type="dxa"/>
             <w:vMerge w:val="restart"/>
           </w:tcPr>
           <w:p>
@@ -35047,7 +35043,7 @@
         </w:tc>
         <w:tc>
           <w:tcPr>
-            <w:tcW w:w="2446" w:type="dxa"/>
+            <w:tcW w:w="2310" w:type="dxa"/>
           </w:tcPr>
           <w:p>
             <w:r>
@@ -35057,7 +35053,7 @@
         </w:tc>
         <w:tc>
           <w:tcPr>
-            <w:tcW w:w="4399" w:type="dxa"/>
+            <w:tcW w:w="4293" w:type="dxa"/>
           </w:tcPr>
           <w:p>
             <w:r>
@@ -35078,14 +35074,14 @@
         </w:trPr>
         <w:tc>
           <w:tcPr>
-            <w:tcW w:w="2505" w:type="dxa"/>
+            <w:tcW w:w="2747" w:type="dxa"/>
             <w:vMerge/>
           </w:tcPr>
           <w:p/>
         </w:tc>
         <w:tc>
           <w:tcPr>
-            <w:tcW w:w="2446" w:type="dxa"/>
+            <w:tcW w:w="2310" w:type="dxa"/>
           </w:tcPr>
           <w:p>
             <w:r>
@@ -35095,7 +35091,7 @@
         </w:tc>
         <w:tc>
           <w:tcPr>
-            <w:tcW w:w="4399" w:type="dxa"/>
+            <w:tcW w:w="4293" w:type="dxa"/>
           </w:tcPr>
           <w:p>
             <w:r>
@@ -35125,14 +35121,14 @@
         </w:trPr>
         <w:tc>
           <w:tcPr>
-            <w:tcW w:w="2505" w:type="dxa"/>
+            <w:tcW w:w="2747" w:type="dxa"/>
             <w:vMerge/>
           </w:tcPr>
           <w:p/>
         </w:tc>
         <w:tc>
           <w:tcPr>
-            <w:tcW w:w="2446" w:type="dxa"/>
+            <w:tcW w:w="2310" w:type="dxa"/>
           </w:tcPr>
           <w:p>
             <w:r>
@@ -35142,7 +35138,7 @@
         </w:tc>
         <w:tc>
           <w:tcPr>
-            <w:tcW w:w="4399" w:type="dxa"/>
+            <w:tcW w:w="4293" w:type="dxa"/>
           </w:tcPr>
           <w:p>
             <w:r>
@@ -35157,7 +35153,7 @@
         </w:trPr>
         <w:tc>
           <w:tcPr>
-            <w:tcW w:w="2505" w:type="dxa"/>
+            <w:tcW w:w="2747" w:type="dxa"/>
             <w:vMerge w:val="restart"/>
           </w:tcPr>
           <w:p>
@@ -35168,7 +35164,7 @@
         </w:tc>
         <w:tc>
           <w:tcPr>
-            <w:tcW w:w="2446" w:type="dxa"/>
+            <w:tcW w:w="2310" w:type="dxa"/>
           </w:tcPr>
           <w:p>
             <w:r>
@@ -35178,7 +35174,7 @@
         </w:tc>
         <w:tc>
           <w:tcPr>
-            <w:tcW w:w="4399" w:type="dxa"/>
+            <w:tcW w:w="4293" w:type="dxa"/>
           </w:tcPr>
           <w:p>
             <w:r>
@@ -35196,14 +35192,14 @@
         </w:trPr>
         <w:tc>
           <w:tcPr>
-            <w:tcW w:w="2505" w:type="dxa"/>
+            <w:tcW w:w="2747" w:type="dxa"/>
             <w:vMerge/>
           </w:tcPr>
           <w:p/>
         </w:tc>
         <w:tc>
           <w:tcPr>
-            <w:tcW w:w="2446" w:type="dxa"/>
+            <w:tcW w:w="2310" w:type="dxa"/>
           </w:tcPr>
           <w:p>
             <w:r>
@@ -35213,7 +35209,7 @@
         </w:tc>
         <w:tc>
           <w:tcPr>
-            <w:tcW w:w="4399" w:type="dxa"/>
+            <w:tcW w:w="4293" w:type="dxa"/>
           </w:tcPr>
           <w:p>
             <w:r>
@@ -35246,14 +35242,14 @@
         </w:trPr>
         <w:tc>
           <w:tcPr>
-            <w:tcW w:w="2505" w:type="dxa"/>
+            <w:tcW w:w="2747" w:type="dxa"/>
             <w:vMerge/>
           </w:tcPr>
           <w:p/>
         </w:tc>
         <w:tc>
           <w:tcPr>
-            <w:tcW w:w="2446" w:type="dxa"/>
+            <w:tcW w:w="2310" w:type="dxa"/>
           </w:tcPr>
           <w:p>
             <w:r>
@@ -35263,7 +35259,7 @@
         </w:tc>
         <w:tc>
           <w:tcPr>
-            <w:tcW w:w="4399" w:type="dxa"/>
+            <w:tcW w:w="4293" w:type="dxa"/>
           </w:tcPr>
           <w:p>
             <w:r>
@@ -35278,14 +35274,14 @@
         </w:trPr>
         <w:tc>
           <w:tcPr>
-            <w:tcW w:w="2505" w:type="dxa"/>
+            <w:tcW w:w="2747" w:type="dxa"/>
             <w:vMerge/>
           </w:tcPr>
           <w:p/>
         </w:tc>
         <w:tc>
           <w:tcPr>
-            <w:tcW w:w="2446" w:type="dxa"/>
+            <w:tcW w:w="2310" w:type="dxa"/>
           </w:tcPr>
           <w:p>
             <w:pPr>
@@ -35297,13 +35293,25 @@
               <w:rPr>
                 <w:highlight w:val="yellow"/>
               </w:rPr>
-              <w:t>mereology:hasComponent</w:t>
-            </w:r>
-          </w:p>
-        </w:tc>
-        <w:tc>
-          <w:tcPr>
-            <w:tcW w:w="4399" w:type="dxa"/>
+              <w:t>has</w:t>
+            </w:r>
+            <w:r>
+              <w:rPr>
+                <w:highlight w:val="yellow"/>
+              </w:rPr>
+              <w:t>Network</w:t>
+            </w:r>
+            <w:r>
+              <w:rPr>
+                <w:highlight w:val="yellow"/>
+              </w:rPr>
+              <w:t>Component</w:t>
+            </w:r>
+          </w:p>
+        </w:tc>
+        <w:tc>
+          <w:tcPr>
+            <w:tcW w:w="4293" w:type="dxa"/>
           </w:tcPr>
           <w:p>
             <w:pPr>
@@ -35326,7 +35334,7 @@
         </w:trPr>
         <w:tc>
           <w:tcPr>
-            <w:tcW w:w="2505" w:type="dxa"/>
+            <w:tcW w:w="2747" w:type="dxa"/>
             <w:vMerge w:val="restart"/>
           </w:tcPr>
           <w:p>
@@ -35340,7 +35348,7 @@
         </w:tc>
         <w:tc>
           <w:tcPr>
-            <w:tcW w:w="2446" w:type="dxa"/>
+            <w:tcW w:w="2310" w:type="dxa"/>
           </w:tcPr>
           <w:p>
             <w:r>
@@ -35350,7 +35358,7 @@
         </w:tc>
         <w:tc>
           <w:tcPr>
-            <w:tcW w:w="4399" w:type="dxa"/>
+            <w:tcW w:w="4293" w:type="dxa"/>
           </w:tcPr>
           <w:p>
             <w:r>
@@ -35371,14 +35379,14 @@
         </w:trPr>
         <w:tc>
           <w:tcPr>
-            <w:tcW w:w="2505" w:type="dxa"/>
+            <w:tcW w:w="2747" w:type="dxa"/>
             <w:vMerge/>
           </w:tcPr>
           <w:p/>
         </w:tc>
         <w:tc>
           <w:tcPr>
-            <w:tcW w:w="2446" w:type="dxa"/>
+            <w:tcW w:w="2310" w:type="dxa"/>
           </w:tcPr>
           <w:p>
             <w:r>
@@ -35388,7 +35396,7 @@
         </w:tc>
         <w:tc>
           <w:tcPr>
-            <w:tcW w:w="4399" w:type="dxa"/>
+            <w:tcW w:w="4293" w:type="dxa"/>
           </w:tcPr>
           <w:p>
             <w:r>
@@ -35415,14 +35423,14 @@
         </w:trPr>
         <w:tc>
           <w:tcPr>
-            <w:tcW w:w="2505" w:type="dxa"/>
+            <w:tcW w:w="2747" w:type="dxa"/>
             <w:vMerge/>
           </w:tcPr>
           <w:p/>
         </w:tc>
         <w:tc>
           <w:tcPr>
-            <w:tcW w:w="2446" w:type="dxa"/>
+            <w:tcW w:w="2310" w:type="dxa"/>
           </w:tcPr>
           <w:p>
             <w:r>
@@ -35432,7 +35440,7 @@
         </w:tc>
         <w:tc>
           <w:tcPr>
-            <w:tcW w:w="4399" w:type="dxa"/>
+            <w:tcW w:w="4293" w:type="dxa"/>
           </w:tcPr>
           <w:p>
             <w:r>
@@ -35448,14 +35456,14 @@
         </w:trPr>
         <w:tc>
           <w:tcPr>
-            <w:tcW w:w="2505" w:type="dxa"/>
+            <w:tcW w:w="2747" w:type="dxa"/>
             <w:vMerge/>
           </w:tcPr>
           <w:p/>
         </w:tc>
         <w:tc>
           <w:tcPr>
-            <w:tcW w:w="2446" w:type="dxa"/>
+            <w:tcW w:w="2310" w:type="dxa"/>
           </w:tcPr>
           <w:p>
             <w:r>
@@ -35465,7 +35473,7 @@
         </w:tc>
         <w:tc>
           <w:tcPr>
-            <w:tcW w:w="4399" w:type="dxa"/>
+            <w:tcW w:w="4293" w:type="dxa"/>
           </w:tcPr>
           <w:p>
             <w:r>
@@ -35480,7 +35488,7 @@
         </w:trPr>
         <w:tc>
           <w:tcPr>
-            <w:tcW w:w="2505" w:type="dxa"/>
+            <w:tcW w:w="2747" w:type="dxa"/>
             <w:vMerge w:val="restart"/>
           </w:tcPr>
           <w:p>
@@ -35492,7 +35500,7 @@
         </w:tc>
         <w:tc>
           <w:tcPr>
-            <w:tcW w:w="2446" w:type="dxa"/>
+            <w:tcW w:w="2310" w:type="dxa"/>
           </w:tcPr>
           <w:p>
             <w:r>
@@ -35502,7 +35510,7 @@
         </w:tc>
         <w:tc>
           <w:tcPr>
-            <w:tcW w:w="4399" w:type="dxa"/>
+            <w:tcW w:w="4293" w:type="dxa"/>
           </w:tcPr>
           <w:p>
             <w:r>
@@ -35520,14 +35528,14 @@
         </w:trPr>
         <w:tc>
           <w:tcPr>
-            <w:tcW w:w="2505" w:type="dxa"/>
+            <w:tcW w:w="2747" w:type="dxa"/>
             <w:vMerge/>
           </w:tcPr>
           <w:p/>
         </w:tc>
         <w:tc>
           <w:tcPr>
-            <w:tcW w:w="2446" w:type="dxa"/>
+            <w:tcW w:w="2310" w:type="dxa"/>
           </w:tcPr>
           <w:p>
             <w:r>
@@ -35537,7 +35545,7 @@
         </w:tc>
         <w:tc>
           <w:tcPr>
-            <w:tcW w:w="4399" w:type="dxa"/>
+            <w:tcW w:w="4293" w:type="dxa"/>
           </w:tcPr>
           <w:p>
             <w:r>
@@ -35570,14 +35578,14 @@
         </w:trPr>
         <w:tc>
           <w:tcPr>
-            <w:tcW w:w="2505" w:type="dxa"/>
+            <w:tcW w:w="2747" w:type="dxa"/>
             <w:vMerge/>
           </w:tcPr>
           <w:p/>
         </w:tc>
         <w:tc>
           <w:tcPr>
-            <w:tcW w:w="2446" w:type="dxa"/>
+            <w:tcW w:w="2310" w:type="dxa"/>
           </w:tcPr>
           <w:p>
             <w:r>
@@ -35590,7 +35598,7 @@
         </w:tc>
         <w:tc>
           <w:tcPr>
-            <w:tcW w:w="4399" w:type="dxa"/>
+            <w:tcW w:w="4293" w:type="dxa"/>
           </w:tcPr>
           <w:p>
             <w:r>
@@ -35605,14 +35613,14 @@
         </w:trPr>
         <w:tc>
           <w:tcPr>
-            <w:tcW w:w="2505" w:type="dxa"/>
+            <w:tcW w:w="2747" w:type="dxa"/>
             <w:vMerge/>
           </w:tcPr>
           <w:p/>
         </w:tc>
         <w:tc>
           <w:tcPr>
-            <w:tcW w:w="2446" w:type="dxa"/>
+            <w:tcW w:w="2310" w:type="dxa"/>
           </w:tcPr>
           <w:p>
             <w:pPr>
@@ -35624,13 +35632,13 @@
               <w:rPr>
                 <w:highlight w:val="yellow"/>
               </w:rPr>
-              <w:t>mereology:componentOf</w:t>
-            </w:r>
-          </w:p>
-        </w:tc>
-        <w:tc>
-          <w:tcPr>
-            <w:tcW w:w="4399" w:type="dxa"/>
+              <w:t>inverse (hasNetworkComponent)</w:t>
+            </w:r>
+          </w:p>
+        </w:tc>
+        <w:tc>
+          <w:tcPr>
+            <w:tcW w:w="4293" w:type="dxa"/>
           </w:tcPr>
           <w:p>
             <w:pPr>
@@ -35653,14 +35661,14 @@
         </w:trPr>
         <w:tc>
           <w:tcPr>
-            <w:tcW w:w="2505" w:type="dxa"/>
+            <w:tcW w:w="2747" w:type="dxa"/>
             <w:vMerge/>
           </w:tcPr>
           <w:p/>
         </w:tc>
         <w:tc>
           <w:tcPr>
-            <w:tcW w:w="2446" w:type="dxa"/>
+            <w:tcW w:w="2310" w:type="dxa"/>
           </w:tcPr>
           <w:p>
             <w:r>
@@ -35670,7 +35678,7 @@
         </w:tc>
         <w:tc>
           <w:tcPr>
-            <w:tcW w:w="4399" w:type="dxa"/>
+            <w:tcW w:w="4293" w:type="dxa"/>
           </w:tcPr>
           <w:p>
             <w:r>
@@ -35685,14 +35693,14 @@
         </w:trPr>
         <w:tc>
           <w:tcPr>
-            <w:tcW w:w="2505" w:type="dxa"/>
+            <w:tcW w:w="2747" w:type="dxa"/>
             <w:vMerge/>
           </w:tcPr>
           <w:p/>
         </w:tc>
         <w:tc>
           <w:tcPr>
-            <w:tcW w:w="2446" w:type="dxa"/>
+            <w:tcW w:w="2310" w:type="dxa"/>
           </w:tcPr>
           <w:p>
             <w:r>
@@ -35702,7 +35710,7 @@
         </w:tc>
         <w:tc>
           <w:tcPr>
-            <w:tcW w:w="4399" w:type="dxa"/>
+            <w:tcW w:w="4293" w:type="dxa"/>
           </w:tcPr>
           <w:p>
             <w:r>
@@ -35726,14 +35734,14 @@
         </w:trPr>
         <w:tc>
           <w:tcPr>
-            <w:tcW w:w="2505" w:type="dxa"/>
+            <w:tcW w:w="2747" w:type="dxa"/>
             <w:vMerge/>
           </w:tcPr>
           <w:p/>
         </w:tc>
         <w:tc>
           <w:tcPr>
-            <w:tcW w:w="2446" w:type="dxa"/>
+            <w:tcW w:w="2310" w:type="dxa"/>
           </w:tcPr>
           <w:p>
             <w:r>
@@ -35743,7 +35751,7 @@
         </w:tc>
         <w:tc>
           <w:tcPr>
-            <w:tcW w:w="4399" w:type="dxa"/>
+            <w:tcW w:w="4293" w:type="dxa"/>
           </w:tcPr>
           <w:p>
             <w:r>
@@ -35761,7 +35769,7 @@
         </w:trPr>
         <w:tc>
           <w:tcPr>
-            <w:tcW w:w="2505" w:type="dxa"/>
+            <w:tcW w:w="2747" w:type="dxa"/>
             <w:vMerge w:val="restart"/>
           </w:tcPr>
           <w:p>
@@ -35772,7 +35780,7 @@
         </w:tc>
         <w:tc>
           <w:tcPr>
-            <w:tcW w:w="2446" w:type="dxa"/>
+            <w:tcW w:w="2310" w:type="dxa"/>
           </w:tcPr>
           <w:p>
             <w:r>
@@ -35782,7 +35790,7 @@
         </w:tc>
         <w:tc>
           <w:tcPr>
-            <w:tcW w:w="4399" w:type="dxa"/>
+            <w:tcW w:w="4293" w:type="dxa"/>
           </w:tcPr>
           <w:p>
             <w:r>
@@ -35803,7 +35811,7 @@
         </w:trPr>
         <w:tc>
           <w:tcPr>
-            <w:tcW w:w="2505" w:type="dxa"/>
+            <w:tcW w:w="2747" w:type="dxa"/>
             <w:vMerge/>
           </w:tcPr>
           <w:p>
@@ -35816,7 +35824,7 @@
         </w:tc>
         <w:tc>
           <w:tcPr>
-            <w:tcW w:w="2446" w:type="dxa"/>
+            <w:tcW w:w="2310" w:type="dxa"/>
           </w:tcPr>
           <w:p>
             <w:r>
@@ -35826,7 +35834,7 @@
         </w:tc>
         <w:tc>
           <w:tcPr>
-            <w:tcW w:w="4399" w:type="dxa"/>
+            <w:tcW w:w="4293" w:type="dxa"/>
           </w:tcPr>
           <w:p>
             <w:r>
@@ -35853,7 +35861,7 @@
         </w:trPr>
         <w:tc>
           <w:tcPr>
-            <w:tcW w:w="2505" w:type="dxa"/>
+            <w:tcW w:w="2747" w:type="dxa"/>
             <w:vMerge/>
           </w:tcPr>
           <w:p>
@@ -35866,7 +35874,7 @@
         </w:tc>
         <w:tc>
           <w:tcPr>
-            <w:tcW w:w="2446" w:type="dxa"/>
+            <w:tcW w:w="2310" w:type="dxa"/>
           </w:tcPr>
           <w:p>
             <w:r>
@@ -35876,7 +35884,7 @@
         </w:tc>
         <w:tc>
           <w:tcPr>
-            <w:tcW w:w="4399" w:type="dxa"/>
+            <w:tcW w:w="4293" w:type="dxa"/>
           </w:tcPr>
           <w:p>
             <w:r>
@@ -35891,7 +35899,7 @@
         </w:trPr>
         <w:tc>
           <w:tcPr>
-            <w:tcW w:w="2505" w:type="dxa"/>
+            <w:tcW w:w="2747" w:type="dxa"/>
             <w:vMerge/>
           </w:tcPr>
           <w:p>
@@ -35904,38 +35912,15 @@
         </w:tc>
         <w:tc>
           <w:tcPr>
-            <w:tcW w:w="2446" w:type="dxa"/>
-          </w:tcPr>
-          <w:p>
-            <w:r>
-              <w:rPr>
-                <w:highlight w:val="yellow"/>
-              </w:rPr>
-              <w:t>mereology:componentOf</w:t>
-            </w:r>
-          </w:p>
-        </w:tc>
-        <w:tc>
-          <w:tcPr>
-            <w:tcW w:w="4399" w:type="dxa"/>
-          </w:tcPr>
-          <w:p>
-            <w:r>
-              <w:t>only</w:t>
-            </w:r>
-            <w:r>
-              <w:t xml:space="preserve"> Network</w:t>
-            </w:r>
-            <w:r>
-              <w:t xml:space="preserve"> </w:t>
-            </w:r>
-            <w:r>
-              <w:rPr>
-                <w:highlight w:val="yellow"/>
-              </w:rPr>
-              <w:t>(variant or invariant?)</w:t>
-            </w:r>
-          </w:p>
+            <w:tcW w:w="2310" w:type="dxa"/>
+          </w:tcPr>
+          <w:p/>
+        </w:tc>
+        <w:tc>
+          <w:tcPr>
+            <w:tcW w:w="4293" w:type="dxa"/>
+          </w:tcPr>
+          <w:p/>
         </w:tc>
       </w:tr>
       <w:tr>
@@ -35944,7 +35929,7 @@
         </w:trPr>
         <w:tc>
           <w:tcPr>
-            <w:tcW w:w="2505" w:type="dxa"/>
+            <w:tcW w:w="2747" w:type="dxa"/>
             <w:vMerge/>
           </w:tcPr>
           <w:p>
@@ -35957,7 +35942,7 @@
         </w:tc>
         <w:tc>
           <w:tcPr>
-            <w:tcW w:w="2446" w:type="dxa"/>
+            <w:tcW w:w="2310" w:type="dxa"/>
           </w:tcPr>
           <w:p>
             <w:r>
@@ -35967,7 +35952,7 @@
         </w:tc>
         <w:tc>
           <w:tcPr>
-            <w:tcW w:w="4399" w:type="dxa"/>
+            <w:tcW w:w="4293" w:type="dxa"/>
           </w:tcPr>
           <w:p>
             <w:r>
@@ -35985,7 +35970,7 @@
         </w:trPr>
         <w:tc>
           <w:tcPr>
-            <w:tcW w:w="2505" w:type="dxa"/>
+            <w:tcW w:w="2747" w:type="dxa"/>
             <w:vMerge/>
           </w:tcPr>
           <w:p>
@@ -35998,7 +35983,7 @@
         </w:tc>
         <w:tc>
           <w:tcPr>
-            <w:tcW w:w="2446" w:type="dxa"/>
+            <w:tcW w:w="2310" w:type="dxa"/>
           </w:tcPr>
           <w:p>
             <w:r>
@@ -36008,7 +35993,7 @@
         </w:tc>
         <w:tc>
           <w:tcPr>
-            <w:tcW w:w="4399" w:type="dxa"/>
+            <w:tcW w:w="4293" w:type="dxa"/>
           </w:tcPr>
           <w:p>
             <w:r>
@@ -36026,7 +36011,7 @@
         </w:trPr>
         <w:tc>
           <w:tcPr>
-            <w:tcW w:w="2505" w:type="dxa"/>
+            <w:tcW w:w="2747" w:type="dxa"/>
             <w:vMerge/>
           </w:tcPr>
           <w:p>
@@ -36039,7 +36024,7 @@
         </w:tc>
         <w:tc>
           <w:tcPr>
-            <w:tcW w:w="2446" w:type="dxa"/>
+            <w:tcW w:w="2310" w:type="dxa"/>
           </w:tcPr>
           <w:p>
             <w:r>
@@ -36049,7 +36034,7 @@
         </w:tc>
         <w:tc>
           <w:tcPr>
-            <w:tcW w:w="4399" w:type="dxa"/>
+            <w:tcW w:w="4293" w:type="dxa"/>
           </w:tcPr>
           <w:p>
             <w:r>
@@ -36064,7 +36049,7 @@
         </w:trPr>
         <w:tc>
           <w:tcPr>
-            <w:tcW w:w="2505" w:type="dxa"/>
+            <w:tcW w:w="2747" w:type="dxa"/>
             <w:vMerge w:val="restart"/>
           </w:tcPr>
           <w:p>
@@ -36075,7 +36060,7 @@
         </w:tc>
         <w:tc>
           <w:tcPr>
-            <w:tcW w:w="2446" w:type="dxa"/>
+            <w:tcW w:w="2310" w:type="dxa"/>
           </w:tcPr>
           <w:p>
             <w:r>
@@ -36085,7 +36070,7 @@
         </w:tc>
         <w:tc>
           <w:tcPr>
-            <w:tcW w:w="4399" w:type="dxa"/>
+            <w:tcW w:w="4293" w:type="dxa"/>
           </w:tcPr>
           <w:p>
             <w:r>
@@ -36103,7 +36088,7 @@
         </w:trPr>
         <w:tc>
           <w:tcPr>
-            <w:tcW w:w="2505" w:type="dxa"/>
+            <w:tcW w:w="2747" w:type="dxa"/>
             <w:vMerge/>
           </w:tcPr>
           <w:p>
@@ -36116,7 +36101,7 @@
         </w:tc>
         <w:tc>
           <w:tcPr>
-            <w:tcW w:w="2446" w:type="dxa"/>
+            <w:tcW w:w="2310" w:type="dxa"/>
           </w:tcPr>
           <w:p>
             <w:r>
@@ -36126,7 +36111,7 @@
         </w:tc>
         <w:tc>
           <w:tcPr>
-            <w:tcW w:w="4399" w:type="dxa"/>
+            <w:tcW w:w="4293" w:type="dxa"/>
           </w:tcPr>
           <w:p>
             <w:r>
@@ -36153,7 +36138,7 @@
         </w:trPr>
         <w:tc>
           <w:tcPr>
-            <w:tcW w:w="2505" w:type="dxa"/>
+            <w:tcW w:w="2747" w:type="dxa"/>
             <w:vMerge/>
           </w:tcPr>
           <w:p>
@@ -36166,7 +36151,7 @@
         </w:tc>
         <w:tc>
           <w:tcPr>
-            <w:tcW w:w="2446" w:type="dxa"/>
+            <w:tcW w:w="2310" w:type="dxa"/>
           </w:tcPr>
           <w:p>
             <w:r>
@@ -36176,7 +36161,7 @@
         </w:tc>
         <w:tc>
           <w:tcPr>
-            <w:tcW w:w="4399" w:type="dxa"/>
+            <w:tcW w:w="4293" w:type="dxa"/>
           </w:tcPr>
           <w:p>
             <w:r>
@@ -36197,7 +36182,7 @@
         </w:trPr>
         <w:tc>
           <w:tcPr>
-            <w:tcW w:w="2505" w:type="dxa"/>
+            <w:tcW w:w="2747" w:type="dxa"/>
             <w:vMerge/>
           </w:tcPr>
           <w:p>
@@ -36210,7 +36195,7 @@
         </w:tc>
         <w:tc>
           <w:tcPr>
-            <w:tcW w:w="2446" w:type="dxa"/>
+            <w:tcW w:w="2310" w:type="dxa"/>
           </w:tcPr>
           <w:p>
             <w:r>
@@ -36223,7 +36208,7 @@
         </w:tc>
         <w:tc>
           <w:tcPr>
-            <w:tcW w:w="4399" w:type="dxa"/>
+            <w:tcW w:w="4293" w:type="dxa"/>
           </w:tcPr>
           <w:p>
             <w:r>
@@ -36241,7 +36226,7 @@
         </w:trPr>
         <w:tc>
           <w:tcPr>
-            <w:tcW w:w="2505" w:type="dxa"/>
+            <w:tcW w:w="2747" w:type="dxa"/>
             <w:vMerge/>
           </w:tcPr>
           <w:p>
@@ -36254,24 +36239,36 @@
         </w:tc>
         <w:tc>
           <w:tcPr>
-            <w:tcW w:w="2446" w:type="dxa"/>
-          </w:tcPr>
-          <w:p>
-            <w:r>
-              <w:t>associatedLinkLength</w:t>
-            </w:r>
-          </w:p>
-        </w:tc>
-        <w:tc>
-          <w:tcPr>
-            <w:tcW w:w="4399" w:type="dxa"/>
-          </w:tcPr>
-          <w:p>
-            <w:r>
-              <w:t>exactly 1 om:</w:t>
-            </w:r>
-            <w:r>
-              <w:t>length</w:t>
+            <w:tcW w:w="2310" w:type="dxa"/>
+          </w:tcPr>
+          <w:p>
+            <w:r>
+              <w:rPr>
+                <w:highlight w:val="yellow"/>
+              </w:rPr>
+              <w:t>inverse (hasNetworkComponent)</w:t>
+            </w:r>
+          </w:p>
+        </w:tc>
+        <w:tc>
+          <w:tcPr>
+            <w:tcW w:w="4293" w:type="dxa"/>
+          </w:tcPr>
+          <w:p>
+            <w:r>
+              <w:t>only</w:t>
+            </w:r>
+            <w:r>
+              <w:t xml:space="preserve"> Network</w:t>
+            </w:r>
+            <w:r>
+              <w:t xml:space="preserve"> </w:t>
+            </w:r>
+            <w:r>
+              <w:rPr>
+                <w:highlight w:val="yellow"/>
+              </w:rPr>
+              <w:t>(variant or invariant?)</w:t>
             </w:r>
           </w:p>
         </w:tc>
@@ -36282,7 +36279,7 @@
         </w:trPr>
         <w:tc>
           <w:tcPr>
-            <w:tcW w:w="2505" w:type="dxa"/>
+            <w:tcW w:w="2747" w:type="dxa"/>
             <w:vMerge/>
           </w:tcPr>
           <w:p>
@@ -36295,24 +36292,21 @@
         </w:tc>
         <w:tc>
           <w:tcPr>
-            <w:tcW w:w="2446" w:type="dxa"/>
-          </w:tcPr>
-          <w:p>
-            <w:r>
-              <w:t>supports</w:t>
-            </w:r>
-            <w:r>
-              <w:t>Mode</w:t>
-            </w:r>
-          </w:p>
-        </w:tc>
-        <w:tc>
-          <w:tcPr>
-            <w:tcW w:w="4399" w:type="dxa"/>
-          </w:tcPr>
-          <w:p>
-            <w:r>
-              <w:t>min 1 Mode</w:t>
+            <w:tcW w:w="2310" w:type="dxa"/>
+          </w:tcPr>
+          <w:p>
+            <w:r>
+              <w:t>associatedLinkLength</w:t>
+            </w:r>
+          </w:p>
+        </w:tc>
+        <w:tc>
+          <w:tcPr>
+            <w:tcW w:w="4293" w:type="dxa"/>
+          </w:tcPr>
+          <w:p>
+            <w:r>
+              <w:t>exactly 1 om:length</w:t>
             </w:r>
           </w:p>
         </w:tc>
@@ -36323,7 +36317,7 @@
         </w:trPr>
         <w:tc>
           <w:tcPr>
-            <w:tcW w:w="2505" w:type="dxa"/>
+            <w:tcW w:w="2747" w:type="dxa"/>
             <w:vMerge/>
           </w:tcPr>
           <w:p>
@@ -36336,21 +36330,21 @@
         </w:tc>
         <w:tc>
           <w:tcPr>
-            <w:tcW w:w="2446" w:type="dxa"/>
-          </w:tcPr>
-          <w:p>
-            <w:r>
-              <w:t>hasNumLanes</w:t>
-            </w:r>
-          </w:p>
-        </w:tc>
-        <w:tc>
-          <w:tcPr>
-            <w:tcW w:w="4399" w:type="dxa"/>
-          </w:tcPr>
-          <w:p>
-            <w:r>
-              <w:t>exactly 1 xsd:integer</w:t>
+            <w:tcW w:w="2310" w:type="dxa"/>
+          </w:tcPr>
+          <w:p>
+            <w:r>
+              <w:t>supportsMode</w:t>
+            </w:r>
+          </w:p>
+        </w:tc>
+        <w:tc>
+          <w:tcPr>
+            <w:tcW w:w="4293" w:type="dxa"/>
+          </w:tcPr>
+          <w:p>
+            <w:r>
+              <w:t>min 1 Mode</w:t>
             </w:r>
           </w:p>
         </w:tc>
@@ -36361,7 +36355,7 @@
         </w:trPr>
         <w:tc>
           <w:tcPr>
-            <w:tcW w:w="2505" w:type="dxa"/>
+            <w:tcW w:w="2747" w:type="dxa"/>
             <w:vMerge/>
           </w:tcPr>
           <w:p>
@@ -36374,21 +36368,21 @@
         </w:tc>
         <w:tc>
           <w:tcPr>
-            <w:tcW w:w="2446" w:type="dxa"/>
-          </w:tcPr>
-          <w:p>
-            <w:r>
-              <w:t>hasVDF</w:t>
-            </w:r>
-          </w:p>
-        </w:tc>
-        <w:tc>
-          <w:tcPr>
-            <w:tcW w:w="4399" w:type="dxa"/>
-          </w:tcPr>
-          <w:p>
-            <w:r>
-              <w:t>max 1 om: Quantity</w:t>
+            <w:tcW w:w="2310" w:type="dxa"/>
+          </w:tcPr>
+          <w:p>
+            <w:r>
+              <w:t>hasNumLanes</w:t>
+            </w:r>
+          </w:p>
+        </w:tc>
+        <w:tc>
+          <w:tcPr>
+            <w:tcW w:w="4293" w:type="dxa"/>
+          </w:tcPr>
+          <w:p>
+            <w:r>
+              <w:t>exactly 1 xsd:integer</w:t>
             </w:r>
           </w:p>
         </w:tc>
@@ -36399,7 +36393,7 @@
         </w:trPr>
         <w:tc>
           <w:tcPr>
-            <w:tcW w:w="2505" w:type="dxa"/>
+            <w:tcW w:w="2747" w:type="dxa"/>
             <w:vMerge/>
           </w:tcPr>
           <w:p>
@@ -36412,87 +36406,21 @@
         </w:tc>
         <w:tc>
           <w:tcPr>
-            <w:tcW w:w="2446" w:type="dxa"/>
-          </w:tcPr>
-          <w:p>
-            <w:r>
-              <w:t>hasLinkCapacity</w:t>
-            </w:r>
-          </w:p>
-        </w:tc>
-        <w:tc>
-          <w:tcPr>
-            <w:tcW w:w="4399" w:type="dxa"/>
-          </w:tcPr>
-          <w:p>
-            <w:r>
-              <w:t>max 1 (</w:t>
-            </w:r>
-            <w:r>
-              <w:t>om:</w:t>
-            </w:r>
-            <w:r>
-              <w:t xml:space="preserve">Quantity and </w:t>
-            </w:r>
-            <w:r>
-              <w:t>om:</w:t>
-            </w:r>
-            <w:r>
-              <w:t>'has value' only (</w:t>
-            </w:r>
-            <w:r>
-              <w:t>om:</w:t>
-            </w:r>
-            <w:r>
-              <w:t>'has unit' only (</w:t>
-            </w:r>
-            <w:r>
-              <w:t>om:</w:t>
-            </w:r>
-            <w:r>
-              <w:t xml:space="preserve">'has numerator' only </w:t>
-            </w:r>
-            <w:r>
-              <w:t>om:</w:t>
-            </w:r>
-            <w:r>
-              <w:t>CardinalityUnitPerTime) and (</w:t>
-            </w:r>
-            <w:r>
-              <w:t>om:</w:t>
-            </w:r>
-            <w:r>
-              <w:t>'has denominator' only (</w:t>
-            </w:r>
-            <w:r>
-              <w:t>om:</w:t>
-            </w:r>
-            <w:r>
-              <w:t>'Cardinality Unit' and inverse(</w:t>
-            </w:r>
-            <w:r>
-              <w:t>om:</w:t>
-            </w:r>
-            <w:r>
-              <w:t>'has unit') only (inverse(</w:t>
-            </w:r>
-            <w:r>
-              <w:t>om:</w:t>
-            </w:r>
-            <w:r>
-              <w:t>'has value') only (</w:t>
-            </w:r>
-            <w:r>
-              <w:t>gci:</w:t>
-            </w:r>
-            <w:r>
-              <w:t>cardinality_of only (</w:t>
-            </w:r>
-            <w:r>
-              <w:t>gci:</w:t>
-            </w:r>
-            <w:r>
-              <w:t>defined_by only Arc)))))))</w:t>
+            <w:tcW w:w="2310" w:type="dxa"/>
+          </w:tcPr>
+          <w:p>
+            <w:r>
+              <w:t>hasVDF</w:t>
+            </w:r>
+          </w:p>
+        </w:tc>
+        <w:tc>
+          <w:tcPr>
+            <w:tcW w:w="4293" w:type="dxa"/>
+          </w:tcPr>
+          <w:p>
+            <w:r>
+              <w:t>max 1 om: Quantity</w:t>
             </w:r>
           </w:p>
         </w:tc>
@@ -36503,7 +36431,7 @@
         </w:trPr>
         <w:tc>
           <w:tcPr>
-            <w:tcW w:w="2505" w:type="dxa"/>
+            <w:tcW w:w="2747" w:type="dxa"/>
             <w:vMerge/>
           </w:tcPr>
           <w:p>
@@ -36516,24 +36444,87 @@
         </w:tc>
         <w:tc>
           <w:tcPr>
-            <w:tcW w:w="2446" w:type="dxa"/>
-          </w:tcPr>
-          <w:p>
-            <w:r>
-              <w:t>hasFreeFlowSpeed</w:t>
-            </w:r>
-          </w:p>
-        </w:tc>
-        <w:tc>
-          <w:tcPr>
-            <w:tcW w:w="4399" w:type="dxa"/>
-          </w:tcPr>
-          <w:p>
-            <w:r>
-              <w:t>max 1 om:</w:t>
-            </w:r>
-            <w:r>
-              <w:t>speed</w:t>
+            <w:tcW w:w="2310" w:type="dxa"/>
+          </w:tcPr>
+          <w:p>
+            <w:r>
+              <w:t>hasLinkCapacity</w:t>
+            </w:r>
+          </w:p>
+        </w:tc>
+        <w:tc>
+          <w:tcPr>
+            <w:tcW w:w="4293" w:type="dxa"/>
+          </w:tcPr>
+          <w:p>
+            <w:r>
+              <w:t>max 1 (</w:t>
+            </w:r>
+            <w:r>
+              <w:t>om:</w:t>
+            </w:r>
+            <w:r>
+              <w:t xml:space="preserve">Quantity and </w:t>
+            </w:r>
+            <w:r>
+              <w:t>om:</w:t>
+            </w:r>
+            <w:r>
+              <w:t>'has value' only (</w:t>
+            </w:r>
+            <w:r>
+              <w:t>om:</w:t>
+            </w:r>
+            <w:r>
+              <w:t>'has unit' only (</w:t>
+            </w:r>
+            <w:r>
+              <w:t>om:</w:t>
+            </w:r>
+            <w:r>
+              <w:t xml:space="preserve">'has numerator' only </w:t>
+            </w:r>
+            <w:r>
+              <w:t>om:</w:t>
+            </w:r>
+            <w:r>
+              <w:t>CardinalityUnitPerTime) and (</w:t>
+            </w:r>
+            <w:r>
+              <w:t>om:</w:t>
+            </w:r>
+            <w:r>
+              <w:t>'has denominator' only (</w:t>
+            </w:r>
+            <w:r>
+              <w:t>om:</w:t>
+            </w:r>
+            <w:r>
+              <w:t>'Cardinality Unit' and inverse(</w:t>
+            </w:r>
+            <w:r>
+              <w:t>om:</w:t>
+            </w:r>
+            <w:r>
+              <w:t>'has unit') only (inverse(</w:t>
+            </w:r>
+            <w:r>
+              <w:t>om:</w:t>
+            </w:r>
+            <w:r>
+              <w:t>'has value') only (</w:t>
+            </w:r>
+            <w:r>
+              <w:t>gci:</w:t>
+            </w:r>
+            <w:r>
+              <w:t>cardinality_of only (</w:t>
+            </w:r>
+            <w:r>
+              <w:t>gci:</w:t>
+            </w:r>
+            <w:r>
+              <w:t>defined_by only Arc)))))))</w:t>
             </w:r>
           </w:p>
         </w:tc>
@@ -36544,7 +36535,7 @@
         </w:trPr>
         <w:tc>
           <w:tcPr>
-            <w:tcW w:w="2505" w:type="dxa"/>
+            <w:tcW w:w="2747" w:type="dxa"/>
             <w:vMerge/>
           </w:tcPr>
           <w:p>
@@ -36557,24 +36548,21 @@
         </w:tc>
         <w:tc>
           <w:tcPr>
-            <w:tcW w:w="2446" w:type="dxa"/>
-          </w:tcPr>
-          <w:p>
-            <w:r>
-              <w:t>hasPostedSpeed</w:t>
-            </w:r>
-          </w:p>
-        </w:tc>
-        <w:tc>
-          <w:tcPr>
-            <w:tcW w:w="4399" w:type="dxa"/>
-          </w:tcPr>
-          <w:p>
-            <w:r>
-              <w:t>max 1 om:</w:t>
-            </w:r>
-            <w:r>
-              <w:t>speed</w:t>
+            <w:tcW w:w="2310" w:type="dxa"/>
+          </w:tcPr>
+          <w:p>
+            <w:r>
+              <w:t>hasFreeFlowSpeed</w:t>
+            </w:r>
+          </w:p>
+        </w:tc>
+        <w:tc>
+          <w:tcPr>
+            <w:tcW w:w="4293" w:type="dxa"/>
+          </w:tcPr>
+          <w:p>
+            <w:r>
+              <w:t>max 1 om:speed</w:t>
             </w:r>
           </w:p>
         </w:tc>
@@ -36585,7 +36573,7 @@
         </w:trPr>
         <w:tc>
           <w:tcPr>
-            <w:tcW w:w="2505" w:type="dxa"/>
+            <w:tcW w:w="2747" w:type="dxa"/>
             <w:vMerge/>
           </w:tcPr>
           <w:p>
@@ -36598,21 +36586,21 @@
         </w:tc>
         <w:tc>
           <w:tcPr>
-            <w:tcW w:w="2446" w:type="dxa"/>
-          </w:tcPr>
-          <w:p>
-            <w:r>
-              <w:t>hasToll</w:t>
-            </w:r>
-          </w:p>
-        </w:tc>
-        <w:tc>
-          <w:tcPr>
-            <w:tcW w:w="4399" w:type="dxa"/>
-          </w:tcPr>
-          <w:p>
-            <w:r>
-              <w:t>only MonetaryValue</w:t>
+            <w:tcW w:w="2310" w:type="dxa"/>
+          </w:tcPr>
+          <w:p>
+            <w:r>
+              <w:t>hasPostedSpeed</w:t>
+            </w:r>
+          </w:p>
+        </w:tc>
+        <w:tc>
+          <w:tcPr>
+            <w:tcW w:w="4293" w:type="dxa"/>
+          </w:tcPr>
+          <w:p>
+            <w:r>
+              <w:t>max 1 om:speed</w:t>
             </w:r>
           </w:p>
         </w:tc>
@@ -36623,7 +36611,7 @@
         </w:trPr>
         <w:tc>
           <w:tcPr>
-            <w:tcW w:w="2505" w:type="dxa"/>
+            <w:tcW w:w="2747" w:type="dxa"/>
             <w:vMerge/>
           </w:tcPr>
           <w:p>
@@ -36636,37 +36624,21 @@
         </w:tc>
         <w:tc>
           <w:tcPr>
-            <w:tcW w:w="2446" w:type="dxa"/>
-          </w:tcPr>
-          <w:p>
-            <w:pPr>
-              <w:rPr>
-                <w:highlight w:val="yellow"/>
-              </w:rPr>
-            </w:pPr>
-            <w:r>
-              <w:rPr>
-                <w:highlight w:val="yellow"/>
-              </w:rPr>
-              <w:t>inMunicipality</w:t>
-            </w:r>
-          </w:p>
-        </w:tc>
-        <w:tc>
-          <w:tcPr>
-            <w:tcW w:w="4399" w:type="dxa"/>
-          </w:tcPr>
-          <w:p>
-            <w:pPr>
-              <w:rPr>
-                <w:highlight w:val="yellow"/>
-              </w:rPr>
-            </w:pPr>
-            <w:r>
-              <w:rPr>
-                <w:highlight w:val="yellow"/>
-              </w:rPr>
-              <w:t xml:space="preserve">exactly 1 Municipality </w:t>
+            <w:tcW w:w="2310" w:type="dxa"/>
+          </w:tcPr>
+          <w:p>
+            <w:r>
+              <w:t>hasToll</w:t>
+            </w:r>
+          </w:p>
+        </w:tc>
+        <w:tc>
+          <w:tcPr>
+            <w:tcW w:w="4293" w:type="dxa"/>
+          </w:tcPr>
+          <w:p>
+            <w:r>
+              <w:t>only MonetaryValue</w:t>
             </w:r>
           </w:p>
         </w:tc>
@@ -36677,7 +36649,7 @@
         </w:trPr>
         <w:tc>
           <w:tcPr>
-            <w:tcW w:w="2505" w:type="dxa"/>
+            <w:tcW w:w="2747" w:type="dxa"/>
             <w:vMerge/>
           </w:tcPr>
           <w:p>
@@ -36690,21 +36662,37 @@
         </w:tc>
         <w:tc>
           <w:tcPr>
-            <w:tcW w:w="2446" w:type="dxa"/>
-          </w:tcPr>
-          <w:p>
-            <w:r>
-              <w:t>inPlanningDistrict</w:t>
-            </w:r>
-          </w:p>
-        </w:tc>
-        <w:tc>
-          <w:tcPr>
-            <w:tcW w:w="4399" w:type="dxa"/>
-          </w:tcPr>
-          <w:p>
-            <w:r>
-              <w:t>exactly 1 PlanningDistrict</w:t>
+            <w:tcW w:w="2310" w:type="dxa"/>
+          </w:tcPr>
+          <w:p>
+            <w:pPr>
+              <w:rPr>
+                <w:highlight w:val="yellow"/>
+              </w:rPr>
+            </w:pPr>
+            <w:r>
+              <w:rPr>
+                <w:highlight w:val="yellow"/>
+              </w:rPr>
+              <w:t>inMunicipality</w:t>
+            </w:r>
+          </w:p>
+        </w:tc>
+        <w:tc>
+          <w:tcPr>
+            <w:tcW w:w="4293" w:type="dxa"/>
+          </w:tcPr>
+          <w:p>
+            <w:pPr>
+              <w:rPr>
+                <w:highlight w:val="yellow"/>
+              </w:rPr>
+            </w:pPr>
+            <w:r>
+              <w:rPr>
+                <w:highlight w:val="yellow"/>
+              </w:rPr>
+              <w:t xml:space="preserve">exactly 1 Municipality </w:t>
             </w:r>
           </w:p>
         </w:tc>
@@ -36715,42 +36703,34 @@
         </w:trPr>
         <w:tc>
           <w:tcPr>
-            <w:tcW w:w="2505" w:type="dxa"/>
-            <w:vMerge w:val="restart"/>
-          </w:tcPr>
-          <w:p>
-            <w:r>
-              <w:lastRenderedPageBreak/>
-              <w:t>Arc</w:t>
-            </w:r>
-            <w:r>
-              <w:t>PD</w:t>
-            </w:r>
-          </w:p>
-        </w:tc>
-        <w:tc>
-          <w:tcPr>
-            <w:tcW w:w="2446" w:type="dxa"/>
-          </w:tcPr>
-          <w:p>
-            <w:r>
-              <w:t>subclassOf</w:t>
-            </w:r>
-          </w:p>
-        </w:tc>
-        <w:tc>
-          <w:tcPr>
-            <w:tcW w:w="4399" w:type="dxa"/>
-          </w:tcPr>
-          <w:p>
-            <w:r>
-              <w:t>change:</w:t>
-            </w:r>
-            <w:r>
-              <w:t>TimeVarying</w:t>
-            </w:r>
-            <w:r>
-              <w:t>Concept</w:t>
+            <w:tcW w:w="2747" w:type="dxa"/>
+            <w:vMerge/>
+          </w:tcPr>
+          <w:p>
+            <w:pPr>
+              <w:rPr>
+                <w:highlight w:val="yellow"/>
+              </w:rPr>
+            </w:pPr>
+          </w:p>
+        </w:tc>
+        <w:tc>
+          <w:tcPr>
+            <w:tcW w:w="2310" w:type="dxa"/>
+          </w:tcPr>
+          <w:p>
+            <w:r>
+              <w:t>inPlanningDistrict</w:t>
+            </w:r>
+          </w:p>
+        </w:tc>
+        <w:tc>
+          <w:tcPr>
+            <w:tcW w:w="4293" w:type="dxa"/>
+          </w:tcPr>
+          <w:p>
+            <w:r>
+              <w:t>exactly 1 PlanningDistrict</w:t>
             </w:r>
           </w:p>
         </w:tc>
@@ -36761,40 +36741,41 @@
         </w:trPr>
         <w:tc>
           <w:tcPr>
-            <w:tcW w:w="2505" w:type="dxa"/>
-            <w:vMerge/>
-          </w:tcPr>
-          <w:p/>
-        </w:tc>
-        <w:tc>
-          <w:tcPr>
-            <w:tcW w:w="2446" w:type="dxa"/>
-          </w:tcPr>
-          <w:p>
-            <w:r>
-              <w:t>equivalentClass</w:t>
-            </w:r>
-          </w:p>
-        </w:tc>
-        <w:tc>
-          <w:tcPr>
-            <w:tcW w:w="4399" w:type="dxa"/>
+            <w:tcW w:w="2747" w:type="dxa"/>
+            <w:vMerge w:val="restart"/>
+          </w:tcPr>
+          <w:p>
+            <w:r>
+              <w:t>Arc</w:t>
+            </w:r>
+            <w:r>
+              <w:t>PD</w:t>
+            </w:r>
+          </w:p>
+        </w:tc>
+        <w:tc>
+          <w:tcPr>
+            <w:tcW w:w="2310" w:type="dxa"/>
+          </w:tcPr>
+          <w:p>
+            <w:r>
+              <w:t>subclassOf</w:t>
+            </w:r>
+          </w:p>
+        </w:tc>
+        <w:tc>
+          <w:tcPr>
+            <w:tcW w:w="4293" w:type="dxa"/>
           </w:tcPr>
           <w:p>
             <w:r>
               <w:t>change:</w:t>
             </w:r>
             <w:r>
-              <w:t>hasManifestation so</w:t>
-            </w:r>
-            <w:r>
-              <w:t>me Arc</w:t>
-            </w:r>
-            <w:r>
-              <w:t xml:space="preserve"> </w:t>
-            </w:r>
-            <w:r>
-              <w:t>and  change:hasManifestation only Arc</w:t>
+              <w:t>TimeVarying</w:t>
+            </w:r>
+            <w:r>
+              <w:t>Concept</w:t>
             </w:r>
           </w:p>
         </w:tc>
@@ -36805,31 +36786,40 @@
         </w:trPr>
         <w:tc>
           <w:tcPr>
-            <w:tcW w:w="2505" w:type="dxa"/>
+            <w:tcW w:w="2747" w:type="dxa"/>
             <w:vMerge/>
           </w:tcPr>
           <w:p/>
         </w:tc>
         <w:tc>
           <w:tcPr>
-            <w:tcW w:w="2446" w:type="dxa"/>
-          </w:tcPr>
-          <w:p>
-            <w:r>
-              <w:t>startNode</w:t>
-            </w:r>
-          </w:p>
-        </w:tc>
-        <w:tc>
-          <w:tcPr>
-            <w:tcW w:w="4399" w:type="dxa"/>
-          </w:tcPr>
-          <w:p>
-            <w:r>
-              <w:t>exactly 1 Node</w:t>
-            </w:r>
-            <w:r>
-              <w:t>PD</w:t>
+            <w:tcW w:w="2310" w:type="dxa"/>
+          </w:tcPr>
+          <w:p>
+            <w:r>
+              <w:t>equivalentClass</w:t>
+            </w:r>
+          </w:p>
+        </w:tc>
+        <w:tc>
+          <w:tcPr>
+            <w:tcW w:w="4293" w:type="dxa"/>
+          </w:tcPr>
+          <w:p>
+            <w:r>
+              <w:t>change:</w:t>
+            </w:r>
+            <w:r>
+              <w:t>hasManifestation so</w:t>
+            </w:r>
+            <w:r>
+              <w:t>me Arc</w:t>
+            </w:r>
+            <w:r>
+              <w:t xml:space="preserve"> </w:t>
+            </w:r>
+            <w:r>
+              <w:t>and  change:hasManifestation only Arc</w:t>
             </w:r>
           </w:p>
         </w:tc>
@@ -36840,24 +36830,24 @@
         </w:trPr>
         <w:tc>
           <w:tcPr>
-            <w:tcW w:w="2505" w:type="dxa"/>
+            <w:tcW w:w="2747" w:type="dxa"/>
             <w:vMerge/>
           </w:tcPr>
           <w:p/>
         </w:tc>
         <w:tc>
           <w:tcPr>
-            <w:tcW w:w="2446" w:type="dxa"/>
-          </w:tcPr>
-          <w:p>
-            <w:r>
-              <w:t>endNode</w:t>
-            </w:r>
-          </w:p>
-        </w:tc>
-        <w:tc>
-          <w:tcPr>
-            <w:tcW w:w="4399" w:type="dxa"/>
+            <w:tcW w:w="2310" w:type="dxa"/>
+          </w:tcPr>
+          <w:p>
+            <w:r>
+              <w:t>startNode</w:t>
+            </w:r>
+          </w:p>
+        </w:tc>
+        <w:tc>
+          <w:tcPr>
+            <w:tcW w:w="4293" w:type="dxa"/>
           </w:tcPr>
           <w:p>
             <w:r>
@@ -36875,34 +36865,31 @@
         </w:trPr>
         <w:tc>
           <w:tcPr>
-            <w:tcW w:w="2505" w:type="dxa"/>
+            <w:tcW w:w="2747" w:type="dxa"/>
             <w:vMerge/>
           </w:tcPr>
           <w:p/>
         </w:tc>
         <w:tc>
           <w:tcPr>
-            <w:tcW w:w="2446" w:type="dxa"/>
-          </w:tcPr>
-          <w:p>
-            <w:r>
-              <w:t>change:existsAt</w:t>
-            </w:r>
-          </w:p>
-        </w:tc>
-        <w:tc>
-          <w:tcPr>
-            <w:tcW w:w="4399" w:type="dxa"/>
-          </w:tcPr>
-          <w:p>
-            <w:r>
-              <w:t xml:space="preserve">exactly 1 </w:t>
-            </w:r>
-            <w:r>
-              <w:t xml:space="preserve"> time:</w:t>
-            </w:r>
-            <w:r>
-              <w:t>Interval</w:t>
+            <w:tcW w:w="2310" w:type="dxa"/>
+          </w:tcPr>
+          <w:p>
+            <w:r>
+              <w:t>endNode</w:t>
+            </w:r>
+          </w:p>
+        </w:tc>
+        <w:tc>
+          <w:tcPr>
+            <w:tcW w:w="4293" w:type="dxa"/>
+          </w:tcPr>
+          <w:p>
+            <w:r>
+              <w:t>exactly 1 Node</w:t>
+            </w:r>
+            <w:r>
+              <w:t>PD</w:t>
             </w:r>
           </w:p>
         </w:tc>
@@ -36913,44 +36900,34 @@
         </w:trPr>
         <w:tc>
           <w:tcPr>
-            <w:tcW w:w="2505" w:type="dxa"/>
+            <w:tcW w:w="2747" w:type="dxa"/>
             <w:vMerge/>
           </w:tcPr>
           <w:p/>
         </w:tc>
         <w:tc>
           <w:tcPr>
-            <w:tcW w:w="2446" w:type="dxa"/>
-          </w:tcPr>
-          <w:p>
-            <w:pPr>
-              <w:rPr>
-                <w:highlight w:val="yellow"/>
-              </w:rPr>
-            </w:pPr>
-            <w:r>
-              <w:rPr>
-                <w:highlight w:val="yellow"/>
-              </w:rPr>
-              <w:t>accessesComplex</w:t>
-            </w:r>
-          </w:p>
-        </w:tc>
-        <w:tc>
-          <w:tcPr>
-            <w:tcW w:w="4399" w:type="dxa"/>
-          </w:tcPr>
-          <w:p>
-            <w:pPr>
-              <w:rPr>
-                <w:highlight w:val="yellow"/>
-              </w:rPr>
-            </w:pPr>
-            <w:r>
-              <w:rPr>
-                <w:highlight w:val="yellow"/>
-              </w:rPr>
-              <w:t>only TransportationComplexPD</w:t>
+            <w:tcW w:w="2310" w:type="dxa"/>
+          </w:tcPr>
+          <w:p>
+            <w:r>
+              <w:t>change:existsAt</w:t>
+            </w:r>
+          </w:p>
+        </w:tc>
+        <w:tc>
+          <w:tcPr>
+            <w:tcW w:w="4293" w:type="dxa"/>
+          </w:tcPr>
+          <w:p>
+            <w:r>
+              <w:t xml:space="preserve">exactly 1 </w:t>
+            </w:r>
+            <w:r>
+              <w:t xml:space="preserve"> time:</w:t>
+            </w:r>
+            <w:r>
+              <w:t>Interval</w:t>
             </w:r>
           </w:p>
         </w:tc>
@@ -36961,14 +36938,14 @@
         </w:trPr>
         <w:tc>
           <w:tcPr>
-            <w:tcW w:w="2505" w:type="dxa"/>
+            <w:tcW w:w="2747" w:type="dxa"/>
             <w:vMerge/>
           </w:tcPr>
           <w:p/>
         </w:tc>
         <w:tc>
           <w:tcPr>
-            <w:tcW w:w="2446" w:type="dxa"/>
+            <w:tcW w:w="2310" w:type="dxa"/>
           </w:tcPr>
           <w:p>
             <w:pPr>
@@ -36980,13 +36957,13 @@
               <w:rPr>
                 <w:highlight w:val="yellow"/>
               </w:rPr>
-              <w:t>containedInLink</w:t>
-            </w:r>
-          </w:p>
-        </w:tc>
-        <w:tc>
-          <w:tcPr>
-            <w:tcW w:w="4399" w:type="dxa"/>
+              <w:t>accessesComplex</w:t>
+            </w:r>
+          </w:p>
+        </w:tc>
+        <w:tc>
+          <w:tcPr>
+            <w:tcW w:w="4293" w:type="dxa"/>
           </w:tcPr>
           <w:p>
             <w:pPr>
@@ -36998,7 +36975,7 @@
               <w:rPr>
                 <w:highlight w:val="yellow"/>
               </w:rPr>
-              <w:t>exactly 1 LinkPD</w:t>
+              <w:t>only TransportationComplexPD</w:t>
             </w:r>
           </w:p>
         </w:tc>
@@ -37009,35 +36986,44 @@
         </w:trPr>
         <w:tc>
           <w:tcPr>
-            <w:tcW w:w="2505" w:type="dxa"/>
-            <w:vMerge w:val="restart"/>
-          </w:tcPr>
-          <w:p>
-            <w:r>
-              <w:t>Arc</w:t>
-            </w:r>
-          </w:p>
-        </w:tc>
-        <w:tc>
-          <w:tcPr>
-            <w:tcW w:w="2446" w:type="dxa"/>
-          </w:tcPr>
-          <w:p>
-            <w:r>
-              <w:t>subclassOf</w:t>
-            </w:r>
-          </w:p>
-        </w:tc>
-        <w:tc>
-          <w:tcPr>
-            <w:tcW w:w="4399" w:type="dxa"/>
-          </w:tcPr>
-          <w:p>
-            <w:r>
-              <w:t>change:</w:t>
-            </w:r>
-            <w:r>
-              <w:t>Manifestation</w:t>
+            <w:tcW w:w="2747" w:type="dxa"/>
+            <w:vMerge/>
+          </w:tcPr>
+          <w:p/>
+        </w:tc>
+        <w:tc>
+          <w:tcPr>
+            <w:tcW w:w="2310" w:type="dxa"/>
+          </w:tcPr>
+          <w:p>
+            <w:pPr>
+              <w:rPr>
+                <w:highlight w:val="yellow"/>
+              </w:rPr>
+            </w:pPr>
+            <w:r>
+              <w:rPr>
+                <w:highlight w:val="yellow"/>
+              </w:rPr>
+              <w:t>containedInLink</w:t>
+            </w:r>
+          </w:p>
+        </w:tc>
+        <w:tc>
+          <w:tcPr>
+            <w:tcW w:w="4293" w:type="dxa"/>
+          </w:tcPr>
+          <w:p>
+            <w:pPr>
+              <w:rPr>
+                <w:highlight w:val="yellow"/>
+              </w:rPr>
+            </w:pPr>
+            <w:r>
+              <w:rPr>
+                <w:highlight w:val="yellow"/>
+              </w:rPr>
+              <w:t>exactly 1 LinkPD</w:t>
             </w:r>
           </w:p>
         </w:tc>
@@ -37048,46 +37034,35 @@
         </w:trPr>
         <w:tc>
           <w:tcPr>
-            <w:tcW w:w="2505" w:type="dxa"/>
-            <w:vMerge/>
-          </w:tcPr>
-          <w:p/>
-        </w:tc>
-        <w:tc>
-          <w:tcPr>
-            <w:tcW w:w="2446" w:type="dxa"/>
-          </w:tcPr>
-          <w:p>
-            <w:r>
-              <w:t>equivalentClass</w:t>
-            </w:r>
-          </w:p>
-        </w:tc>
-        <w:tc>
-          <w:tcPr>
-            <w:tcW w:w="4399" w:type="dxa"/>
+            <w:tcW w:w="2747" w:type="dxa"/>
+            <w:vMerge w:val="restart"/>
+          </w:tcPr>
+          <w:p>
+            <w:r>
+              <w:t>Arc</w:t>
+            </w:r>
+          </w:p>
+        </w:tc>
+        <w:tc>
+          <w:tcPr>
+            <w:tcW w:w="2310" w:type="dxa"/>
+          </w:tcPr>
+          <w:p>
+            <w:r>
+              <w:t>subclassOf</w:t>
+            </w:r>
+          </w:p>
+        </w:tc>
+        <w:tc>
+          <w:tcPr>
+            <w:tcW w:w="4293" w:type="dxa"/>
           </w:tcPr>
           <w:p>
             <w:r>
               <w:t>change:</w:t>
             </w:r>
             <w:r>
-              <w:t>manifestationOf some Arc</w:t>
-            </w:r>
-            <w:r>
-              <w:t>PD</w:t>
-            </w:r>
-            <w:r>
-              <w:t xml:space="preserve"> and </w:t>
-            </w:r>
-            <w:r>
-              <w:t xml:space="preserve"> change:</w:t>
-            </w:r>
-            <w:r>
-              <w:t>manifestationOf only Arc</w:t>
-            </w:r>
-            <w:r>
-              <w:t>PD</w:t>
+              <w:t>Manifestation</w:t>
             </w:r>
           </w:p>
         </w:tc>
@@ -37098,34 +37073,46 @@
         </w:trPr>
         <w:tc>
           <w:tcPr>
-            <w:tcW w:w="2505" w:type="dxa"/>
+            <w:tcW w:w="2747" w:type="dxa"/>
             <w:vMerge/>
           </w:tcPr>
           <w:p/>
         </w:tc>
         <w:tc>
           <w:tcPr>
-            <w:tcW w:w="2446" w:type="dxa"/>
-          </w:tcPr>
-          <w:p>
-            <w:r>
-              <w:t>change:existsAt</w:t>
-            </w:r>
-          </w:p>
-        </w:tc>
-        <w:tc>
-          <w:tcPr>
-            <w:tcW w:w="4399" w:type="dxa"/>
-          </w:tcPr>
-          <w:p>
-            <w:r>
-              <w:t xml:space="preserve">exactly 1 </w:t>
-            </w:r>
-            <w:r>
-              <w:t xml:space="preserve"> time:</w:t>
-            </w:r>
-            <w:r>
-              <w:t>TemporalEntity</w:t>
+            <w:tcW w:w="2310" w:type="dxa"/>
+          </w:tcPr>
+          <w:p>
+            <w:r>
+              <w:t>equivalentClass</w:t>
+            </w:r>
+          </w:p>
+        </w:tc>
+        <w:tc>
+          <w:tcPr>
+            <w:tcW w:w="4293" w:type="dxa"/>
+          </w:tcPr>
+          <w:p>
+            <w:r>
+              <w:t>change:</w:t>
+            </w:r>
+            <w:r>
+              <w:t>manifestationOf some Arc</w:t>
+            </w:r>
+            <w:r>
+              <w:t>PD</w:t>
+            </w:r>
+            <w:r>
+              <w:t xml:space="preserve"> and </w:t>
+            </w:r>
+            <w:r>
+              <w:t xml:space="preserve"> change:</w:t>
+            </w:r>
+            <w:r>
+              <w:t>manifestationOf only Arc</w:t>
+            </w:r>
+            <w:r>
+              <w:t>PD</w:t>
             </w:r>
           </w:p>
         </w:tc>
@@ -37136,43 +37123,34 @@
         </w:trPr>
         <w:tc>
           <w:tcPr>
-            <w:tcW w:w="2505" w:type="dxa"/>
+            <w:tcW w:w="2747" w:type="dxa"/>
             <w:vMerge/>
           </w:tcPr>
           <w:p/>
         </w:tc>
         <w:tc>
           <w:tcPr>
-            <w:tcW w:w="2446" w:type="dxa"/>
-          </w:tcPr>
-          <w:p>
-            <w:r>
-              <w:t>a</w:t>
-            </w:r>
-            <w:r>
-              <w:t>ccesses</w:t>
-            </w:r>
-            <w:r>
-              <w:t>Complex</w:t>
-            </w:r>
-          </w:p>
-        </w:tc>
-        <w:tc>
-          <w:tcPr>
-            <w:tcW w:w="4399" w:type="dxa"/>
-          </w:tcPr>
-          <w:p>
-            <w:r>
-              <w:t>o</w:t>
-            </w:r>
-            <w:r>
-              <w:t>nly</w:t>
-            </w:r>
-            <w:r>
-              <w:t xml:space="preserve"> </w:t>
-            </w:r>
-            <w:r>
-              <w:t>TransportationComplex</w:t>
+            <w:tcW w:w="2310" w:type="dxa"/>
+          </w:tcPr>
+          <w:p>
+            <w:r>
+              <w:t>change:existsAt</w:t>
+            </w:r>
+          </w:p>
+        </w:tc>
+        <w:tc>
+          <w:tcPr>
+            <w:tcW w:w="4293" w:type="dxa"/>
+          </w:tcPr>
+          <w:p>
+            <w:r>
+              <w:t xml:space="preserve">exactly 1 </w:t>
+            </w:r>
+            <w:r>
+              <w:t xml:space="preserve"> time:</w:t>
+            </w:r>
+            <w:r>
+              <w:t>TemporalEntity</w:t>
             </w:r>
           </w:p>
         </w:tc>
@@ -37183,28 +37161,43 @@
         </w:trPr>
         <w:tc>
           <w:tcPr>
-            <w:tcW w:w="2505" w:type="dxa"/>
+            <w:tcW w:w="2747" w:type="dxa"/>
             <w:vMerge/>
           </w:tcPr>
           <w:p/>
         </w:tc>
         <w:tc>
           <w:tcPr>
-            <w:tcW w:w="2446" w:type="dxa"/>
-          </w:tcPr>
-          <w:p>
-            <w:r>
-              <w:t>mereology:componentOf</w:t>
-            </w:r>
-          </w:p>
-        </w:tc>
-        <w:tc>
-          <w:tcPr>
-            <w:tcW w:w="4399" w:type="dxa"/>
-          </w:tcPr>
-          <w:p>
-            <w:r>
-              <w:t>only Network</w:t>
+            <w:tcW w:w="2310" w:type="dxa"/>
+          </w:tcPr>
+          <w:p>
+            <w:r>
+              <w:t>a</w:t>
+            </w:r>
+            <w:r>
+              <w:t>ccesses</w:t>
+            </w:r>
+            <w:r>
+              <w:t>Complex</w:t>
+            </w:r>
+          </w:p>
+        </w:tc>
+        <w:tc>
+          <w:tcPr>
+            <w:tcW w:w="4293" w:type="dxa"/>
+          </w:tcPr>
+          <w:p>
+            <w:r>
+              <w:t>o</w:t>
+            </w:r>
+            <w:r>
+              <w:t>nly</w:t>
+            </w:r>
+            <w:r>
+              <w:t xml:space="preserve"> </w:t>
+            </w:r>
+            <w:r>
+              <w:t>TransportationComplex</w:t>
             </w:r>
           </w:p>
         </w:tc>
@@ -37215,36 +37208,30 @@
         </w:trPr>
         <w:tc>
           <w:tcPr>
-            <w:tcW w:w="2505" w:type="dxa"/>
+            <w:tcW w:w="2747" w:type="dxa"/>
             <w:vMerge/>
           </w:tcPr>
           <w:p/>
         </w:tc>
         <w:tc>
           <w:tcPr>
-            <w:tcW w:w="2446" w:type="dxa"/>
-          </w:tcPr>
-          <w:p>
-            <w:r>
-              <w:t>hasControl</w:t>
-            </w:r>
-          </w:p>
-        </w:tc>
-        <w:tc>
-          <w:tcPr>
-            <w:tcW w:w="4399" w:type="dxa"/>
-          </w:tcPr>
-          <w:p>
-            <w:pPr>
-              <w:rPr>
-                <w:highlight w:val="yellow"/>
-              </w:rPr>
-            </w:pPr>
-            <w:r>
-              <w:t>only AccessRestricti</w:t>
-            </w:r>
-            <w:r>
-              <w:t>on</w:t>
+            <w:tcW w:w="2310" w:type="dxa"/>
+          </w:tcPr>
+          <w:p>
+            <w:r>
+              <w:t>inverse (hasNetworkComponent)</w:t>
+            </w:r>
+            <w:bookmarkStart w:id="80" w:name="_GoBack"/>
+            <w:bookmarkEnd w:id="80"/>
+          </w:p>
+        </w:tc>
+        <w:tc>
+          <w:tcPr>
+            <w:tcW w:w="4293" w:type="dxa"/>
+          </w:tcPr>
+          <w:p>
+            <w:r>
+              <w:t>only Network</w:t>
             </w:r>
           </w:p>
         </w:tc>
@@ -37255,31 +37242,36 @@
         </w:trPr>
         <w:tc>
           <w:tcPr>
-            <w:tcW w:w="2505" w:type="dxa"/>
+            <w:tcW w:w="2747" w:type="dxa"/>
             <w:vMerge/>
           </w:tcPr>
           <w:p/>
         </w:tc>
         <w:tc>
           <w:tcPr>
-            <w:tcW w:w="2446" w:type="dxa"/>
-          </w:tcPr>
-          <w:p>
-            <w:r>
-              <w:t>supports</w:t>
-            </w:r>
-            <w:r>
-              <w:t>Mode</w:t>
-            </w:r>
-          </w:p>
-        </w:tc>
-        <w:tc>
-          <w:tcPr>
-            <w:tcW w:w="4399" w:type="dxa"/>
-          </w:tcPr>
-          <w:p>
-            <w:r>
-              <w:t>min 1 Mode</w:t>
+            <w:tcW w:w="2310" w:type="dxa"/>
+          </w:tcPr>
+          <w:p>
+            <w:r>
+              <w:t>hasControl</w:t>
+            </w:r>
+          </w:p>
+        </w:tc>
+        <w:tc>
+          <w:tcPr>
+            <w:tcW w:w="4293" w:type="dxa"/>
+          </w:tcPr>
+          <w:p>
+            <w:pPr>
+              <w:rPr>
+                <w:highlight w:val="yellow"/>
+              </w:rPr>
+            </w:pPr>
+            <w:r>
+              <w:t>only AccessRestricti</w:t>
+            </w:r>
+            <w:r>
+              <w:t>on</w:t>
             </w:r>
           </w:p>
         </w:tc>
@@ -37290,28 +37282,28 @@
         </w:trPr>
         <w:tc>
           <w:tcPr>
-            <w:tcW w:w="2505" w:type="dxa"/>
+            <w:tcW w:w="2747" w:type="dxa"/>
             <w:vMerge/>
           </w:tcPr>
           <w:p/>
         </w:tc>
         <w:tc>
           <w:tcPr>
-            <w:tcW w:w="2446" w:type="dxa"/>
-          </w:tcPr>
-          <w:p>
-            <w:r>
-              <w:t>hasLaneCapacity</w:t>
-            </w:r>
-          </w:p>
-        </w:tc>
-        <w:tc>
-          <w:tcPr>
-            <w:tcW w:w="4399" w:type="dxa"/>
-          </w:tcPr>
-          <w:p>
-            <w:r>
-              <w:t>exactly 1 om:CapacityRate</w:t>
+            <w:tcW w:w="2310" w:type="dxa"/>
+          </w:tcPr>
+          <w:p>
+            <w:r>
+              <w:t>supportsMode</w:t>
+            </w:r>
+          </w:p>
+        </w:tc>
+        <w:tc>
+          <w:tcPr>
+            <w:tcW w:w="4293" w:type="dxa"/>
+          </w:tcPr>
+          <w:p>
+            <w:r>
+              <w:t>min 1 Mode</w:t>
             </w:r>
           </w:p>
         </w:tc>
@@ -37322,34 +37314,28 @@
         </w:trPr>
         <w:tc>
           <w:tcPr>
-            <w:tcW w:w="2505" w:type="dxa"/>
+            <w:tcW w:w="2747" w:type="dxa"/>
             <w:vMerge/>
           </w:tcPr>
           <w:p/>
         </w:tc>
         <w:tc>
           <w:tcPr>
-            <w:tcW w:w="2446" w:type="dxa"/>
-          </w:tcPr>
-          <w:p>
-            <w:r>
-              <w:t>hasVDF</w:t>
-            </w:r>
-          </w:p>
-        </w:tc>
-        <w:tc>
-          <w:tcPr>
-            <w:tcW w:w="4399" w:type="dxa"/>
-          </w:tcPr>
-          <w:p>
-            <w:r>
-              <w:t>max 1 om:</w:t>
-            </w:r>
-            <w:r>
-              <w:t>q</w:t>
-            </w:r>
-            <w:r>
-              <w:t>uantity</w:t>
+            <w:tcW w:w="2310" w:type="dxa"/>
+          </w:tcPr>
+          <w:p>
+            <w:r>
+              <w:t>hasLaneCapacity</w:t>
+            </w:r>
+          </w:p>
+        </w:tc>
+        <w:tc>
+          <w:tcPr>
+            <w:tcW w:w="4293" w:type="dxa"/>
+          </w:tcPr>
+          <w:p>
+            <w:r>
+              <w:t>exactly 1 om:CapacityRate</w:t>
             </w:r>
           </w:p>
         </w:tc>
@@ -37360,31 +37346,28 @@
         </w:trPr>
         <w:tc>
           <w:tcPr>
-            <w:tcW w:w="2505" w:type="dxa"/>
+            <w:tcW w:w="2747" w:type="dxa"/>
             <w:vMerge/>
           </w:tcPr>
           <w:p/>
         </w:tc>
         <w:tc>
           <w:tcPr>
-            <w:tcW w:w="2446" w:type="dxa"/>
-          </w:tcPr>
-          <w:p>
-            <w:r>
-              <w:t>hasFreeFlowSpeed</w:t>
-            </w:r>
-          </w:p>
-        </w:tc>
-        <w:tc>
-          <w:tcPr>
-            <w:tcW w:w="4399" w:type="dxa"/>
-          </w:tcPr>
-          <w:p>
-            <w:r>
-              <w:t>max 1 om:</w:t>
-            </w:r>
-            <w:r>
-              <w:t>speed</w:t>
+            <w:tcW w:w="2310" w:type="dxa"/>
+          </w:tcPr>
+          <w:p>
+            <w:r>
+              <w:t>hasVDF</w:t>
+            </w:r>
+          </w:p>
+        </w:tc>
+        <w:tc>
+          <w:tcPr>
+            <w:tcW w:w="4293" w:type="dxa"/>
+          </w:tcPr>
+          <w:p>
+            <w:r>
+              <w:t>max 1 om:quantity</w:t>
             </w:r>
           </w:p>
         </w:tc>
@@ -37395,31 +37378,28 @@
         </w:trPr>
         <w:tc>
           <w:tcPr>
-            <w:tcW w:w="2505" w:type="dxa"/>
+            <w:tcW w:w="2747" w:type="dxa"/>
             <w:vMerge/>
           </w:tcPr>
           <w:p/>
         </w:tc>
         <w:tc>
           <w:tcPr>
-            <w:tcW w:w="2446" w:type="dxa"/>
-          </w:tcPr>
-          <w:p>
-            <w:r>
-              <w:t>hasPostedSpeed</w:t>
-            </w:r>
-          </w:p>
-        </w:tc>
-        <w:tc>
-          <w:tcPr>
-            <w:tcW w:w="4399" w:type="dxa"/>
-          </w:tcPr>
-          <w:p>
-            <w:r>
-              <w:t>max 1 om:</w:t>
-            </w:r>
-            <w:r>
-              <w:t>speed</w:t>
+            <w:tcW w:w="2310" w:type="dxa"/>
+          </w:tcPr>
+          <w:p>
+            <w:r>
+              <w:t>hasFreeFlowSpeed</w:t>
+            </w:r>
+          </w:p>
+        </w:tc>
+        <w:tc>
+          <w:tcPr>
+            <w:tcW w:w="4293" w:type="dxa"/>
+          </w:tcPr>
+          <w:p>
+            <w:r>
+              <w:t>max 1 om:speed</w:t>
             </w:r>
           </w:p>
         </w:tc>
@@ -37430,28 +37410,28 @@
         </w:trPr>
         <w:tc>
           <w:tcPr>
-            <w:tcW w:w="2505" w:type="dxa"/>
+            <w:tcW w:w="2747" w:type="dxa"/>
             <w:vMerge/>
           </w:tcPr>
           <w:p/>
         </w:tc>
         <w:tc>
           <w:tcPr>
-            <w:tcW w:w="2446" w:type="dxa"/>
-          </w:tcPr>
-          <w:p>
-            <w:r>
-              <w:t>hasToll</w:t>
-            </w:r>
-          </w:p>
-        </w:tc>
-        <w:tc>
-          <w:tcPr>
-            <w:tcW w:w="4399" w:type="dxa"/>
-          </w:tcPr>
-          <w:p>
-            <w:r>
-              <w:t>only MonetaryValue</w:t>
+            <w:tcW w:w="2310" w:type="dxa"/>
+          </w:tcPr>
+          <w:p>
+            <w:r>
+              <w:t>hasPostedSpeed</w:t>
+            </w:r>
+          </w:p>
+        </w:tc>
+        <w:tc>
+          <w:tcPr>
+            <w:tcW w:w="4293" w:type="dxa"/>
+          </w:tcPr>
+          <w:p>
+            <w:r>
+              <w:t>max 1 om:speed</w:t>
             </w:r>
           </w:p>
         </w:tc>
@@ -37462,28 +37442,28 @@
         </w:trPr>
         <w:tc>
           <w:tcPr>
-            <w:tcW w:w="2505" w:type="dxa"/>
+            <w:tcW w:w="2747" w:type="dxa"/>
             <w:vMerge/>
           </w:tcPr>
           <w:p/>
         </w:tc>
         <w:tc>
           <w:tcPr>
-            <w:tcW w:w="2446" w:type="dxa"/>
-          </w:tcPr>
-          <w:p>
-            <w:r>
-              <w:t>inMunicipality</w:t>
-            </w:r>
-          </w:p>
-        </w:tc>
-        <w:tc>
-          <w:tcPr>
-            <w:tcW w:w="4399" w:type="dxa"/>
-          </w:tcPr>
-          <w:p>
-            <w:r>
-              <w:t>exactly 1 Municipality (?) tbd – where should municipalities be defined</w:t>
+            <w:tcW w:w="2310" w:type="dxa"/>
+          </w:tcPr>
+          <w:p>
+            <w:r>
+              <w:t>hasToll</w:t>
+            </w:r>
+          </w:p>
+        </w:tc>
+        <w:tc>
+          <w:tcPr>
+            <w:tcW w:w="4293" w:type="dxa"/>
+          </w:tcPr>
+          <w:p>
+            <w:r>
+              <w:t>only MonetaryValue</w:t>
             </w:r>
           </w:p>
         </w:tc>
@@ -37494,28 +37474,28 @@
         </w:trPr>
         <w:tc>
           <w:tcPr>
-            <w:tcW w:w="2505" w:type="dxa"/>
+            <w:tcW w:w="2747" w:type="dxa"/>
             <w:vMerge/>
           </w:tcPr>
           <w:p/>
         </w:tc>
         <w:tc>
           <w:tcPr>
-            <w:tcW w:w="2446" w:type="dxa"/>
-          </w:tcPr>
-          <w:p>
-            <w:r>
-              <w:t>inPlanningDistrict</w:t>
-            </w:r>
-          </w:p>
-        </w:tc>
-        <w:tc>
-          <w:tcPr>
-            <w:tcW w:w="4399" w:type="dxa"/>
-          </w:tcPr>
-          <w:p>
-            <w:r>
-              <w:t>exactly 1 PlanningDistrict</w:t>
+            <w:tcW w:w="2310" w:type="dxa"/>
+          </w:tcPr>
+          <w:p>
+            <w:r>
+              <w:t>inMunicipality</w:t>
+            </w:r>
+          </w:p>
+        </w:tc>
+        <w:tc>
+          <w:tcPr>
+            <w:tcW w:w="4293" w:type="dxa"/>
+          </w:tcPr>
+          <w:p>
+            <w:r>
+              <w:t>exactly 1 Municipality (?) tbd – where should municipalities be defined</w:t>
             </w:r>
           </w:p>
         </w:tc>
@@ -37526,32 +37506,28 @@
         </w:trPr>
         <w:tc>
           <w:tcPr>
-            <w:tcW w:w="2505" w:type="dxa"/>
-            <w:vMerge w:val="restart"/>
-          </w:tcPr>
-          <w:p>
-            <w:r>
-              <w:t>NetworkTransfer</w:t>
-            </w:r>
-          </w:p>
-        </w:tc>
-        <w:tc>
-          <w:tcPr>
-            <w:tcW w:w="2446" w:type="dxa"/>
-          </w:tcPr>
-          <w:p>
-            <w:r>
-              <w:t>controlFor</w:t>
-            </w:r>
-          </w:p>
-        </w:tc>
-        <w:tc>
-          <w:tcPr>
-            <w:tcW w:w="4399" w:type="dxa"/>
-          </w:tcPr>
-          <w:p>
-            <w:r>
-              <w:t>only Node</w:t>
+            <w:tcW w:w="2747" w:type="dxa"/>
+            <w:vMerge/>
+          </w:tcPr>
+          <w:p/>
+        </w:tc>
+        <w:tc>
+          <w:tcPr>
+            <w:tcW w:w="2310" w:type="dxa"/>
+          </w:tcPr>
+          <w:p>
+            <w:r>
+              <w:t>inPlanningDistrict</w:t>
+            </w:r>
+          </w:p>
+        </w:tc>
+        <w:tc>
+          <w:tcPr>
+            <w:tcW w:w="4293" w:type="dxa"/>
+          </w:tcPr>
+          <w:p>
+            <w:r>
+              <w:t>exactly 1 PlanningDistrict</w:t>
             </w:r>
           </w:p>
         </w:tc>
@@ -37562,28 +37538,32 @@
         </w:trPr>
         <w:tc>
           <w:tcPr>
-            <w:tcW w:w="2505" w:type="dxa"/>
-            <w:vMerge/>
-          </w:tcPr>
-          <w:p/>
-        </w:tc>
-        <w:tc>
-          <w:tcPr>
-            <w:tcW w:w="2446" w:type="dxa"/>
-          </w:tcPr>
-          <w:p>
-            <w:r>
-              <w:t>connectsNetworks</w:t>
-            </w:r>
-          </w:p>
-        </w:tc>
-        <w:tc>
-          <w:tcPr>
-            <w:tcW w:w="4399" w:type="dxa"/>
-          </w:tcPr>
-          <w:p>
-            <w:r>
-              <w:t>min 2 Network</w:t>
+            <w:tcW w:w="2747" w:type="dxa"/>
+            <w:vMerge w:val="restart"/>
+          </w:tcPr>
+          <w:p>
+            <w:r>
+              <w:t>NetworkTransfer</w:t>
+            </w:r>
+          </w:p>
+        </w:tc>
+        <w:tc>
+          <w:tcPr>
+            <w:tcW w:w="2310" w:type="dxa"/>
+          </w:tcPr>
+          <w:p>
+            <w:r>
+              <w:t>controlFor</w:t>
+            </w:r>
+          </w:p>
+        </w:tc>
+        <w:tc>
+          <w:tcPr>
+            <w:tcW w:w="4293" w:type="dxa"/>
+          </w:tcPr>
+          <w:p>
+            <w:r>
+              <w:t>only Node</w:t>
             </w:r>
           </w:p>
         </w:tc>
@@ -37594,32 +37574,28 @@
         </w:trPr>
         <w:tc>
           <w:tcPr>
-            <w:tcW w:w="2505" w:type="dxa"/>
-            <w:vMerge w:val="restart"/>
-          </w:tcPr>
-          <w:p>
-            <w:r>
-              <w:t>FlowControl</w:t>
-            </w:r>
-          </w:p>
-        </w:tc>
-        <w:tc>
-          <w:tcPr>
-            <w:tcW w:w="2446" w:type="dxa"/>
-          </w:tcPr>
-          <w:p>
-            <w:r>
-              <w:t>controlFor</w:t>
-            </w:r>
-          </w:p>
-        </w:tc>
-        <w:tc>
-          <w:tcPr>
-            <w:tcW w:w="4399" w:type="dxa"/>
-          </w:tcPr>
-          <w:p>
-            <w:r>
-              <w:t>only Node</w:t>
+            <w:tcW w:w="2747" w:type="dxa"/>
+            <w:vMerge/>
+          </w:tcPr>
+          <w:p/>
+        </w:tc>
+        <w:tc>
+          <w:tcPr>
+            <w:tcW w:w="2310" w:type="dxa"/>
+          </w:tcPr>
+          <w:p>
+            <w:r>
+              <w:t>connectsNetworks</w:t>
+            </w:r>
+          </w:p>
+        </w:tc>
+        <w:tc>
+          <w:tcPr>
+            <w:tcW w:w="4293" w:type="dxa"/>
+          </w:tcPr>
+          <w:p>
+            <w:r>
+              <w:t>min 2 Network</w:t>
             </w:r>
           </w:p>
         </w:tc>
@@ -37630,14 +37606,50 @@
         </w:trPr>
         <w:tc>
           <w:tcPr>
-            <w:tcW w:w="2505" w:type="dxa"/>
+            <w:tcW w:w="2747" w:type="dxa"/>
+            <w:vMerge w:val="restart"/>
+          </w:tcPr>
+          <w:p>
+            <w:r>
+              <w:t>FlowControl</w:t>
+            </w:r>
+          </w:p>
+        </w:tc>
+        <w:tc>
+          <w:tcPr>
+            <w:tcW w:w="2310" w:type="dxa"/>
+          </w:tcPr>
+          <w:p>
+            <w:r>
+              <w:t>controlFor</w:t>
+            </w:r>
+          </w:p>
+        </w:tc>
+        <w:tc>
+          <w:tcPr>
+            <w:tcW w:w="4293" w:type="dxa"/>
+          </w:tcPr>
+          <w:p>
+            <w:r>
+              <w:t>only Node</w:t>
+            </w:r>
+          </w:p>
+        </w:tc>
+      </w:tr>
+      <w:tr>
+        <w:trPr>
+          <w:cantSplit/>
+        </w:trPr>
+        <w:tc>
+          <w:tcPr>
+            <w:tcW w:w="2747" w:type="dxa"/>
             <w:vMerge/>
           </w:tcPr>
           <w:p/>
         </w:tc>
         <w:tc>
           <w:tcPr>
-            <w:tcW w:w="2446" w:type="dxa"/>
+            <w:tcW w:w="2310" w:type="dxa"/>
           </w:tcPr>
           <w:p>
             <w:r>
@@ -37647,7 +37659,7 @@
         </w:tc>
         <w:tc>
           <w:tcPr>
-            <w:tcW w:w="4399" w:type="dxa"/>
+            <w:tcW w:w="4293" w:type="dxa"/>
           </w:tcPr>
           <w:p>
             <w:pPr>
@@ -37667,14 +37679,14 @@
         </w:trPr>
         <w:tc>
           <w:tcPr>
-            <w:tcW w:w="2505" w:type="dxa"/>
+            <w:tcW w:w="2747" w:type="dxa"/>
             <w:vMerge/>
           </w:tcPr>
           <w:p/>
         </w:tc>
         <w:tc>
           <w:tcPr>
-            <w:tcW w:w="2446" w:type="dxa"/>
+            <w:tcW w:w="2310" w:type="dxa"/>
           </w:tcPr>
           <w:p>
             <w:r>
@@ -37684,7 +37696,7 @@
         </w:tc>
         <w:tc>
           <w:tcPr>
-            <w:tcW w:w="4399" w:type="dxa"/>
+            <w:tcW w:w="4293" w:type="dxa"/>
           </w:tcPr>
           <w:p>
             <w:pPr>
@@ -37704,7 +37716,7 @@
         </w:trPr>
         <w:tc>
           <w:tcPr>
-            <w:tcW w:w="2505" w:type="dxa"/>
+            <w:tcW w:w="2747" w:type="dxa"/>
             <w:vMerge w:val="restart"/>
           </w:tcPr>
           <w:p>
@@ -37718,7 +37730,7 @@
         </w:tc>
         <w:tc>
           <w:tcPr>
-            <w:tcW w:w="2446" w:type="dxa"/>
+            <w:tcW w:w="2310" w:type="dxa"/>
           </w:tcPr>
           <w:p>
             <w:r>
@@ -37728,7 +37740,7 @@
         </w:tc>
         <w:tc>
           <w:tcPr>
-            <w:tcW w:w="4399" w:type="dxa"/>
+            <w:tcW w:w="4293" w:type="dxa"/>
           </w:tcPr>
           <w:p>
             <w:r>
@@ -37749,14 +37761,14 @@
         </w:trPr>
         <w:tc>
           <w:tcPr>
-            <w:tcW w:w="2505" w:type="dxa"/>
+            <w:tcW w:w="2747" w:type="dxa"/>
             <w:vMerge/>
           </w:tcPr>
           <w:p/>
         </w:tc>
         <w:tc>
           <w:tcPr>
-            <w:tcW w:w="2446" w:type="dxa"/>
+            <w:tcW w:w="2310" w:type="dxa"/>
           </w:tcPr>
           <w:p>
             <w:r>
@@ -37766,7 +37778,7 @@
         </w:tc>
         <w:tc>
           <w:tcPr>
-            <w:tcW w:w="4399" w:type="dxa"/>
+            <w:tcW w:w="4293" w:type="dxa"/>
           </w:tcPr>
           <w:p>
             <w:r>
@@ -37793,14 +37805,14 @@
         </w:trPr>
         <w:tc>
           <w:tcPr>
-            <w:tcW w:w="2505" w:type="dxa"/>
+            <w:tcW w:w="2747" w:type="dxa"/>
             <w:vMerge/>
           </w:tcPr>
           <w:p/>
         </w:tc>
         <w:tc>
           <w:tcPr>
-            <w:tcW w:w="2446" w:type="dxa"/>
+            <w:tcW w:w="2310" w:type="dxa"/>
           </w:tcPr>
           <w:p>
             <w:r>
@@ -37810,7 +37822,7 @@
         </w:tc>
         <w:tc>
           <w:tcPr>
-            <w:tcW w:w="4399" w:type="dxa"/>
+            <w:tcW w:w="4293" w:type="dxa"/>
           </w:tcPr>
           <w:p>
             <w:r>
@@ -37825,14 +37837,14 @@
         </w:trPr>
         <w:tc>
           <w:tcPr>
-            <w:tcW w:w="2505" w:type="dxa"/>
+            <w:tcW w:w="2747" w:type="dxa"/>
             <w:vMerge/>
           </w:tcPr>
           <w:p/>
         </w:tc>
         <w:tc>
           <w:tcPr>
-            <w:tcW w:w="2446" w:type="dxa"/>
+            <w:tcW w:w="2310" w:type="dxa"/>
           </w:tcPr>
           <w:p>
             <w:r>
@@ -37842,7 +37854,7 @@
         </w:tc>
         <w:tc>
           <w:tcPr>
-            <w:tcW w:w="4399" w:type="dxa"/>
+            <w:tcW w:w="4293" w:type="dxa"/>
           </w:tcPr>
           <w:p>
             <w:r>
@@ -37857,14 +37869,14 @@
         </w:trPr>
         <w:tc>
           <w:tcPr>
-            <w:tcW w:w="2505" w:type="dxa"/>
+            <w:tcW w:w="2747" w:type="dxa"/>
             <w:vMerge/>
           </w:tcPr>
           <w:p/>
         </w:tc>
         <w:tc>
           <w:tcPr>
-            <w:tcW w:w="2446" w:type="dxa"/>
+            <w:tcW w:w="2310" w:type="dxa"/>
           </w:tcPr>
           <w:p>
             <w:r>
@@ -37874,7 +37886,7 @@
         </w:tc>
         <w:tc>
           <w:tcPr>
-            <w:tcW w:w="4399" w:type="dxa"/>
+            <w:tcW w:w="4293" w:type="dxa"/>
           </w:tcPr>
           <w:p>
             <w:pPr>
@@ -37894,14 +37906,14 @@
         </w:trPr>
         <w:tc>
           <w:tcPr>
-            <w:tcW w:w="2505" w:type="dxa"/>
+            <w:tcW w:w="2747" w:type="dxa"/>
             <w:vMerge/>
           </w:tcPr>
           <w:p/>
         </w:tc>
         <w:tc>
           <w:tcPr>
-            <w:tcW w:w="2446" w:type="dxa"/>
+            <w:tcW w:w="2310" w:type="dxa"/>
           </w:tcPr>
           <w:p>
             <w:r>
@@ -37911,7 +37923,7 @@
         </w:tc>
         <w:tc>
           <w:tcPr>
-            <w:tcW w:w="4399" w:type="dxa"/>
+            <w:tcW w:w="4293" w:type="dxa"/>
           </w:tcPr>
           <w:p>
             <w:pPr>
@@ -37931,7 +37943,7 @@
         </w:trPr>
         <w:tc>
           <w:tcPr>
-            <w:tcW w:w="2505" w:type="dxa"/>
+            <w:tcW w:w="2747" w:type="dxa"/>
             <w:vMerge w:val="restart"/>
           </w:tcPr>
           <w:p>
@@ -37942,7 +37954,7 @@
         </w:tc>
         <w:tc>
           <w:tcPr>
-            <w:tcW w:w="2446" w:type="dxa"/>
+            <w:tcW w:w="2310" w:type="dxa"/>
           </w:tcPr>
           <w:p>
             <w:r>
@@ -37952,7 +37964,7 @@
         </w:tc>
         <w:tc>
           <w:tcPr>
-            <w:tcW w:w="4399" w:type="dxa"/>
+            <w:tcW w:w="4293" w:type="dxa"/>
           </w:tcPr>
           <w:p>
             <w:pPr>
@@ -37972,14 +37984,14 @@
         </w:trPr>
         <w:tc>
           <w:tcPr>
-            <w:tcW w:w="2505" w:type="dxa"/>
+            <w:tcW w:w="2747" w:type="dxa"/>
             <w:vMerge/>
           </w:tcPr>
           <w:p/>
         </w:tc>
         <w:tc>
           <w:tcPr>
-            <w:tcW w:w="2446" w:type="dxa"/>
+            <w:tcW w:w="2310" w:type="dxa"/>
           </w:tcPr>
           <w:p>
             <w:r>
@@ -37989,7 +38001,7 @@
         </w:tc>
         <w:tc>
           <w:tcPr>
-            <w:tcW w:w="4399" w:type="dxa"/>
+            <w:tcW w:w="4293" w:type="dxa"/>
           </w:tcPr>
           <w:p>
             <w:r>
@@ -38022,14 +38034,14 @@
         </w:trPr>
         <w:tc>
           <w:tcPr>
-            <w:tcW w:w="2505" w:type="dxa"/>
+            <w:tcW w:w="2747" w:type="dxa"/>
             <w:vMerge/>
           </w:tcPr>
           <w:p/>
         </w:tc>
         <w:tc>
           <w:tcPr>
-            <w:tcW w:w="2446" w:type="dxa"/>
+            <w:tcW w:w="2310" w:type="dxa"/>
           </w:tcPr>
           <w:p>
             <w:r>
@@ -38039,7 +38051,7 @@
         </w:tc>
         <w:tc>
           <w:tcPr>
-            <w:tcW w:w="4399" w:type="dxa"/>
+            <w:tcW w:w="4293" w:type="dxa"/>
           </w:tcPr>
           <w:p>
             <w:r>
@@ -38054,14 +38066,14 @@
         </w:trPr>
         <w:tc>
           <w:tcPr>
-            <w:tcW w:w="2505" w:type="dxa"/>
+            <w:tcW w:w="2747" w:type="dxa"/>
             <w:vMerge/>
           </w:tcPr>
           <w:p/>
         </w:tc>
         <w:tc>
           <w:tcPr>
-            <w:tcW w:w="2446" w:type="dxa"/>
+            <w:tcW w:w="2310" w:type="dxa"/>
           </w:tcPr>
           <w:p>
             <w:r>
@@ -38071,7 +38083,7 @@
         </w:tc>
         <w:tc>
           <w:tcPr>
-            <w:tcW w:w="4399" w:type="dxa"/>
+            <w:tcW w:w="4293" w:type="dxa"/>
           </w:tcPr>
           <w:p>
             <w:pPr>
@@ -38091,7 +38103,7 @@
         </w:trPr>
         <w:tc>
           <w:tcPr>
-            <w:tcW w:w="2505" w:type="dxa"/>
+            <w:tcW w:w="2747" w:type="dxa"/>
           </w:tcPr>
           <w:p>
             <w:r>
@@ -38101,7 +38113,7 @@
         </w:tc>
         <w:tc>
           <w:tcPr>
-            <w:tcW w:w="2446" w:type="dxa"/>
+            <w:tcW w:w="2310" w:type="dxa"/>
           </w:tcPr>
           <w:p>
             <w:r>
@@ -38111,7 +38123,7 @@
         </w:tc>
         <w:tc>
           <w:tcPr>
-            <w:tcW w:w="4399" w:type="dxa"/>
+            <w:tcW w:w="4293" w:type="dxa"/>
           </w:tcPr>
           <w:p>
             <w:pPr>
@@ -38140,7 +38152,7 @@
         </w:trPr>
         <w:tc>
           <w:tcPr>
-            <w:tcW w:w="2505" w:type="dxa"/>
+            <w:tcW w:w="2747" w:type="dxa"/>
           </w:tcPr>
           <w:p>
             <w:r>
@@ -38150,7 +38162,7 @@
         </w:tc>
         <w:tc>
           <w:tcPr>
-            <w:tcW w:w="2446" w:type="dxa"/>
+            <w:tcW w:w="2310" w:type="dxa"/>
           </w:tcPr>
           <w:p>
             <w:r>
@@ -38160,7 +38172,7 @@
         </w:tc>
         <w:tc>
           <w:tcPr>
-            <w:tcW w:w="4399" w:type="dxa"/>
+            <w:tcW w:w="4293" w:type="dxa"/>
           </w:tcPr>
           <w:p>
             <w:pPr>
@@ -38180,13 +38192,13 @@
         </w:trPr>
         <w:tc>
           <w:tcPr>
-            <w:tcW w:w="2505" w:type="dxa"/>
+            <w:tcW w:w="2747" w:type="dxa"/>
           </w:tcPr>
           <w:p/>
         </w:tc>
         <w:tc>
           <w:tcPr>
-            <w:tcW w:w="2446" w:type="dxa"/>
+            <w:tcW w:w="2310" w:type="dxa"/>
           </w:tcPr>
           <w:p>
             <w:r>
@@ -38196,7 +38208,7 @@
         </w:tc>
         <w:tc>
           <w:tcPr>
-            <w:tcW w:w="4399" w:type="dxa"/>
+            <w:tcW w:w="4293" w:type="dxa"/>
           </w:tcPr>
           <w:p>
             <w:pPr>
@@ -38234,7 +38246,7 @@
         </w:trPr>
         <w:tc>
           <w:tcPr>
-            <w:tcW w:w="2505" w:type="dxa"/>
+            <w:tcW w:w="2747" w:type="dxa"/>
             <w:vMerge w:val="restart"/>
           </w:tcPr>
           <w:p>
@@ -38245,7 +38257,7 @@
         </w:tc>
         <w:tc>
           <w:tcPr>
-            <w:tcW w:w="2446" w:type="dxa"/>
+            <w:tcW w:w="2310" w:type="dxa"/>
           </w:tcPr>
           <w:p>
             <w:r>
@@ -38255,7 +38267,7 @@
         </w:tc>
         <w:tc>
           <w:tcPr>
-            <w:tcW w:w="4399" w:type="dxa"/>
+            <w:tcW w:w="4293" w:type="dxa"/>
           </w:tcPr>
           <w:p>
             <w:pPr>
@@ -38278,14 +38290,14 @@
         </w:trPr>
         <w:tc>
           <w:tcPr>
-            <w:tcW w:w="2505" w:type="dxa"/>
+            <w:tcW w:w="2747" w:type="dxa"/>
             <w:vMerge/>
           </w:tcPr>
           <w:p/>
         </w:tc>
         <w:tc>
           <w:tcPr>
-            <w:tcW w:w="2446" w:type="dxa"/>
+            <w:tcW w:w="2310" w:type="dxa"/>
           </w:tcPr>
           <w:p>
             <w:r>
@@ -38295,7 +38307,7 @@
         </w:tc>
         <w:tc>
           <w:tcPr>
-            <w:tcW w:w="4399" w:type="dxa"/>
+            <w:tcW w:w="4293" w:type="dxa"/>
           </w:tcPr>
           <w:p>
             <w:pPr>
@@ -38333,14 +38345,14 @@
         </w:trPr>
         <w:tc>
           <w:tcPr>
-            <w:tcW w:w="2505" w:type="dxa"/>
+            <w:tcW w:w="2747" w:type="dxa"/>
             <w:vMerge/>
           </w:tcPr>
           <w:p/>
         </w:tc>
         <w:tc>
           <w:tcPr>
-            <w:tcW w:w="2446" w:type="dxa"/>
+            <w:tcW w:w="2310" w:type="dxa"/>
           </w:tcPr>
           <w:p>
             <w:r>
@@ -38353,7 +38365,7 @@
         </w:tc>
         <w:tc>
           <w:tcPr>
-            <w:tcW w:w="4399" w:type="dxa"/>
+            <w:tcW w:w="4293" w:type="dxa"/>
           </w:tcPr>
           <w:p>
             <w:pPr>
@@ -38376,7 +38388,7 @@
         </w:trPr>
         <w:tc>
           <w:tcPr>
-            <w:tcW w:w="2505" w:type="dxa"/>
+            <w:tcW w:w="2747" w:type="dxa"/>
             <w:vMerge w:val="restart"/>
           </w:tcPr>
           <w:p>
@@ -38390,7 +38402,7 @@
         </w:tc>
         <w:tc>
           <w:tcPr>
-            <w:tcW w:w="2446" w:type="dxa"/>
+            <w:tcW w:w="2310" w:type="dxa"/>
           </w:tcPr>
           <w:p>
             <w:r>
@@ -38406,7 +38418,7 @@
         </w:tc>
         <w:tc>
           <w:tcPr>
-            <w:tcW w:w="4399" w:type="dxa"/>
+            <w:tcW w:w="4293" w:type="dxa"/>
           </w:tcPr>
           <w:p>
             <w:pPr>
@@ -38432,14 +38444,14 @@
         </w:trPr>
         <w:tc>
           <w:tcPr>
-            <w:tcW w:w="2505" w:type="dxa"/>
+            <w:tcW w:w="2747" w:type="dxa"/>
             <w:vMerge/>
           </w:tcPr>
           <w:p/>
         </w:tc>
         <w:tc>
           <w:tcPr>
-            <w:tcW w:w="2446" w:type="dxa"/>
+            <w:tcW w:w="2310" w:type="dxa"/>
           </w:tcPr>
           <w:p>
             <w:r>
@@ -38449,7 +38461,7 @@
         </w:tc>
         <w:tc>
           <w:tcPr>
-            <w:tcW w:w="4399" w:type="dxa"/>
+            <w:tcW w:w="4293" w:type="dxa"/>
           </w:tcPr>
           <w:p>
             <w:pPr>
@@ -38469,7 +38481,7 @@
         </w:trPr>
         <w:tc>
           <w:tcPr>
-            <w:tcW w:w="2505" w:type="dxa"/>
+            <w:tcW w:w="2747" w:type="dxa"/>
             <w:vMerge w:val="restart"/>
           </w:tcPr>
           <w:p>
@@ -38483,7 +38495,7 @@
         </w:tc>
         <w:tc>
           <w:tcPr>
-            <w:tcW w:w="2446" w:type="dxa"/>
+            <w:tcW w:w="2310" w:type="dxa"/>
           </w:tcPr>
           <w:p>
             <w:r>
@@ -38493,7 +38505,7 @@
         </w:tc>
         <w:tc>
           <w:tcPr>
-            <w:tcW w:w="4399" w:type="dxa"/>
+            <w:tcW w:w="4293" w:type="dxa"/>
           </w:tcPr>
           <w:p>
             <w:r>
@@ -38508,14 +38520,14 @@
         </w:trPr>
         <w:tc>
           <w:tcPr>
-            <w:tcW w:w="2505" w:type="dxa"/>
+            <w:tcW w:w="2747" w:type="dxa"/>
             <w:vMerge/>
           </w:tcPr>
           <w:p/>
         </w:tc>
         <w:tc>
           <w:tcPr>
-            <w:tcW w:w="2446" w:type="dxa"/>
+            <w:tcW w:w="2310" w:type="dxa"/>
           </w:tcPr>
           <w:p>
             <w:r>
@@ -38525,7 +38537,7 @@
         </w:tc>
         <w:tc>
           <w:tcPr>
-            <w:tcW w:w="4399" w:type="dxa"/>
+            <w:tcW w:w="4293" w:type="dxa"/>
           </w:tcPr>
           <w:p>
             <w:r>
@@ -38555,14 +38567,14 @@
         </w:trPr>
         <w:tc>
           <w:tcPr>
-            <w:tcW w:w="2505" w:type="dxa"/>
+            <w:tcW w:w="2747" w:type="dxa"/>
             <w:vMerge/>
           </w:tcPr>
           <w:p/>
         </w:tc>
         <w:tc>
           <w:tcPr>
-            <w:tcW w:w="2446" w:type="dxa"/>
+            <w:tcW w:w="2310" w:type="dxa"/>
           </w:tcPr>
           <w:p>
             <w:r>
@@ -38578,7 +38590,7 @@
         </w:tc>
         <w:tc>
           <w:tcPr>
-            <w:tcW w:w="4399" w:type="dxa"/>
+            <w:tcW w:w="4293" w:type="dxa"/>
           </w:tcPr>
           <w:p>
             <w:pPr>
@@ -38604,14 +38616,14 @@
         </w:trPr>
         <w:tc>
           <w:tcPr>
-            <w:tcW w:w="2505" w:type="dxa"/>
+            <w:tcW w:w="2747" w:type="dxa"/>
             <w:vMerge/>
           </w:tcPr>
           <w:p/>
         </w:tc>
         <w:tc>
           <w:tcPr>
-            <w:tcW w:w="2446" w:type="dxa"/>
+            <w:tcW w:w="2310" w:type="dxa"/>
           </w:tcPr>
           <w:p>
             <w:r>
@@ -38621,7 +38633,7 @@
         </w:tc>
         <w:tc>
           <w:tcPr>
-            <w:tcW w:w="4399" w:type="dxa"/>
+            <w:tcW w:w="4293" w:type="dxa"/>
           </w:tcPr>
           <w:p>
             <w:r>
@@ -38642,7 +38654,7 @@
         </w:trPr>
         <w:tc>
           <w:tcPr>
-            <w:tcW w:w="2505" w:type="dxa"/>
+            <w:tcW w:w="2747" w:type="dxa"/>
             <w:vMerge w:val="restart"/>
           </w:tcPr>
           <w:p>
@@ -38653,7 +38665,7 @@
         </w:tc>
         <w:tc>
           <w:tcPr>
-            <w:tcW w:w="2446" w:type="dxa"/>
+            <w:tcW w:w="2310" w:type="dxa"/>
           </w:tcPr>
           <w:p>
             <w:r>
@@ -38663,7 +38675,7 @@
         </w:tc>
         <w:tc>
           <w:tcPr>
-            <w:tcW w:w="4399" w:type="dxa"/>
+            <w:tcW w:w="4293" w:type="dxa"/>
           </w:tcPr>
           <w:p>
             <w:r>
@@ -38678,14 +38690,14 @@
         </w:trPr>
         <w:tc>
           <w:tcPr>
-            <w:tcW w:w="2505" w:type="dxa"/>
+            <w:tcW w:w="2747" w:type="dxa"/>
             <w:vMerge/>
           </w:tcPr>
           <w:p/>
         </w:tc>
         <w:tc>
           <w:tcPr>
-            <w:tcW w:w="2446" w:type="dxa"/>
+            <w:tcW w:w="2310" w:type="dxa"/>
           </w:tcPr>
           <w:p>
             <w:r>
@@ -38695,7 +38707,7 @@
         </w:tc>
         <w:tc>
           <w:tcPr>
-            <w:tcW w:w="4399" w:type="dxa"/>
+            <w:tcW w:w="4293" w:type="dxa"/>
           </w:tcPr>
           <w:p>
             <w:r>
@@ -38710,14 +38722,14 @@
         </w:trPr>
         <w:tc>
           <w:tcPr>
-            <w:tcW w:w="2505" w:type="dxa"/>
+            <w:tcW w:w="2747" w:type="dxa"/>
             <w:vMerge/>
           </w:tcPr>
           <w:p/>
         </w:tc>
         <w:tc>
           <w:tcPr>
-            <w:tcW w:w="2446" w:type="dxa"/>
+            <w:tcW w:w="2310" w:type="dxa"/>
           </w:tcPr>
           <w:p>
             <w:r>
@@ -38727,7 +38739,7 @@
         </w:tc>
         <w:tc>
           <w:tcPr>
-            <w:tcW w:w="4399" w:type="dxa"/>
+            <w:tcW w:w="4293" w:type="dxa"/>
           </w:tcPr>
           <w:p>
             <w:r>
@@ -38760,14 +38772,14 @@
         </w:trPr>
         <w:tc>
           <w:tcPr>
-            <w:tcW w:w="2505" w:type="dxa"/>
+            <w:tcW w:w="2747" w:type="dxa"/>
             <w:vMerge/>
           </w:tcPr>
           <w:p/>
         </w:tc>
         <w:tc>
           <w:tcPr>
-            <w:tcW w:w="2446" w:type="dxa"/>
+            <w:tcW w:w="2310" w:type="dxa"/>
           </w:tcPr>
           <w:p>
             <w:r>
@@ -38777,7 +38789,7 @@
         </w:tc>
         <w:tc>
           <w:tcPr>
-            <w:tcW w:w="4399" w:type="dxa"/>
+            <w:tcW w:w="4293" w:type="dxa"/>
           </w:tcPr>
           <w:p>
             <w:r>
@@ -38798,14 +38810,14 @@
         </w:trPr>
         <w:tc>
           <w:tcPr>
-            <w:tcW w:w="2505" w:type="dxa"/>
+            <w:tcW w:w="2747" w:type="dxa"/>
             <w:vMerge/>
           </w:tcPr>
           <w:p/>
         </w:tc>
         <w:tc>
           <w:tcPr>
-            <w:tcW w:w="2446" w:type="dxa"/>
+            <w:tcW w:w="2310" w:type="dxa"/>
           </w:tcPr>
           <w:p>
             <w:r>
@@ -38818,7 +38830,7 @@
         </w:tc>
         <w:tc>
           <w:tcPr>
-            <w:tcW w:w="4399" w:type="dxa"/>
+            <w:tcW w:w="4293" w:type="dxa"/>
           </w:tcPr>
           <w:p>
             <w:pPr>
@@ -38842,7 +38854,7 @@
         </w:trPr>
         <w:tc>
           <w:tcPr>
-            <w:tcW w:w="2505" w:type="dxa"/>
+            <w:tcW w:w="2747" w:type="dxa"/>
           </w:tcPr>
           <w:p>
             <w:r>
@@ -38855,7 +38867,7 @@
         </w:tc>
         <w:tc>
           <w:tcPr>
-            <w:tcW w:w="2446" w:type="dxa"/>
+            <w:tcW w:w="2310" w:type="dxa"/>
           </w:tcPr>
           <w:p>
             <w:r>
@@ -38871,7 +38883,7 @@
         </w:tc>
         <w:tc>
           <w:tcPr>
-            <w:tcW w:w="4399" w:type="dxa"/>
+            <w:tcW w:w="4293" w:type="dxa"/>
           </w:tcPr>
           <w:p>
             <w:pPr>
@@ -38892,7 +38904,7 @@
         </w:trPr>
         <w:tc>
           <w:tcPr>
-            <w:tcW w:w="2505" w:type="dxa"/>
+            <w:tcW w:w="2747" w:type="dxa"/>
           </w:tcPr>
           <w:p>
             <w:pPr>
@@ -38910,13 +38922,13 @@
         </w:tc>
         <w:tc>
           <w:tcPr>
-            <w:tcW w:w="2446" w:type="dxa"/>
+            <w:tcW w:w="2310" w:type="dxa"/>
           </w:tcPr>
           <w:p/>
         </w:tc>
         <w:tc>
           <w:tcPr>
-            <w:tcW w:w="4399" w:type="dxa"/>
+            <w:tcW w:w="4293" w:type="dxa"/>
           </w:tcPr>
           <w:p>
             <w:pPr>
@@ -38934,7 +38946,7 @@
         </w:trPr>
         <w:tc>
           <w:tcPr>
-            <w:tcW w:w="2505" w:type="dxa"/>
+            <w:tcW w:w="2747" w:type="dxa"/>
           </w:tcPr>
           <w:p>
             <w:pPr>
@@ -38952,13 +38964,13 @@
         </w:tc>
         <w:tc>
           <w:tcPr>
-            <w:tcW w:w="2446" w:type="dxa"/>
+            <w:tcW w:w="2310" w:type="dxa"/>
           </w:tcPr>
           <w:p/>
         </w:tc>
         <w:tc>
           <w:tcPr>
-            <w:tcW w:w="4399" w:type="dxa"/>
+            <w:tcW w:w="4293" w:type="dxa"/>
           </w:tcPr>
           <w:p>
             <w:pPr>
@@ -38976,7 +38988,7 @@
         </w:trPr>
         <w:tc>
           <w:tcPr>
-            <w:tcW w:w="2505" w:type="dxa"/>
+            <w:tcW w:w="2747" w:type="dxa"/>
             <w:vMerge w:val="restart"/>
           </w:tcPr>
           <w:p>
@@ -38994,7 +39006,7 @@
         </w:tc>
         <w:tc>
           <w:tcPr>
-            <w:tcW w:w="2446" w:type="dxa"/>
+            <w:tcW w:w="2310" w:type="dxa"/>
           </w:tcPr>
           <w:p>
             <w:ins w:id="82" w:author="Megan Katsumi" w:date="2018-11-14T09:12:00Z">
@@ -39011,7 +39023,7 @@
         </w:tc>
         <w:tc>
           <w:tcPr>
-            <w:tcW w:w="4399" w:type="dxa"/>
+            <w:tcW w:w="4293" w:type="dxa"/>
           </w:tcPr>
           <w:p>
             <w:pPr>
@@ -39034,14 +39046,14 @@
         </w:trPr>
         <w:tc>
           <w:tcPr>
-            <w:tcW w:w="2505" w:type="dxa"/>
+            <w:tcW w:w="2747" w:type="dxa"/>
             <w:vMerge/>
           </w:tcPr>
           <w:p/>
         </w:tc>
         <w:tc>
           <w:tcPr>
-            <w:tcW w:w="2446" w:type="dxa"/>
+            <w:tcW w:w="2310" w:type="dxa"/>
           </w:tcPr>
           <w:p>
             <w:ins w:id="85" w:author="Megan Katsumi" w:date="2018-11-14T10:30:00Z">
@@ -39053,7 +39065,7 @@
         </w:tc>
         <w:tc>
           <w:tcPr>
-            <w:tcW w:w="4399" w:type="dxa"/>
+            <w:tcW w:w="4293" w:type="dxa"/>
           </w:tcPr>
           <w:p>
             <w:pPr>
@@ -39076,14 +39088,14 @@
         </w:trPr>
         <w:tc>
           <w:tcPr>
-            <w:tcW w:w="2505" w:type="dxa"/>
+            <w:tcW w:w="2747" w:type="dxa"/>
             <w:vMerge/>
           </w:tcPr>
           <w:p/>
         </w:tc>
         <w:tc>
           <w:tcPr>
-            <w:tcW w:w="2446" w:type="dxa"/>
+            <w:tcW w:w="2310" w:type="dxa"/>
           </w:tcPr>
           <w:p>
             <w:ins w:id="87" w:author="Megan Katsumi" w:date="2018-11-14T10:32:00Z">
@@ -39095,7 +39107,7 @@
         </w:tc>
         <w:tc>
           <w:tcPr>
-            <w:tcW w:w="4399" w:type="dxa"/>
+            <w:tcW w:w="4293" w:type="dxa"/>
           </w:tcPr>
           <w:p>
             <w:pPr>
@@ -39118,14 +39130,14 @@
         </w:trPr>
         <w:tc>
           <w:tcPr>
-            <w:tcW w:w="2505" w:type="dxa"/>
+            <w:tcW w:w="2747" w:type="dxa"/>
             <w:vMerge/>
           </w:tcPr>
           <w:p/>
         </w:tc>
         <w:tc>
           <w:tcPr>
-            <w:tcW w:w="2446" w:type="dxa"/>
+            <w:tcW w:w="2310" w:type="dxa"/>
           </w:tcPr>
           <w:p>
             <w:ins w:id="89" w:author="Megan Katsumi" w:date="2018-11-14T10:32:00Z">
@@ -39137,7 +39149,7 @@
         </w:tc>
         <w:tc>
           <w:tcPr>
-            <w:tcW w:w="4399" w:type="dxa"/>
+            <w:tcW w:w="4293" w:type="dxa"/>
           </w:tcPr>
           <w:p>
             <w:pPr>
@@ -39175,14 +39187,14 @@
         </w:trPr>
         <w:tc>
           <w:tcPr>
-            <w:tcW w:w="2505" w:type="dxa"/>
+            <w:tcW w:w="2747" w:type="dxa"/>
             <w:vMerge/>
           </w:tcPr>
           <w:p/>
         </w:tc>
         <w:tc>
           <w:tcPr>
-            <w:tcW w:w="2446" w:type="dxa"/>
+            <w:tcW w:w="2310" w:type="dxa"/>
           </w:tcPr>
           <w:p>
             <w:ins w:id="94" w:author="Megan Katsumi" w:date="2018-11-14T09:25:00Z">
@@ -39194,7 +39206,7 @@
         </w:tc>
         <w:tc>
           <w:tcPr>
-            <w:tcW w:w="4399" w:type="dxa"/>
+            <w:tcW w:w="4293" w:type="dxa"/>
           </w:tcPr>
           <w:p>
             <w:pPr>
@@ -39229,11 +39241,7 @@
             </w:ins>
             <w:ins w:id="100" w:author="Megan Katsumi" w:date="2018-11-14T10:35:00Z">
               <w:r>
-                <w:t xml:space="preserve">riginatedBy </w:t>
-              </w:r>
-              <w:r>
-                <w:lastRenderedPageBreak/>
-                <w:t>{vehicle</w:t>
+                <w:t>riginatedBy {vehicle</w:t>
               </w:r>
             </w:ins>
             <w:ins w:id="101" w:author="Megan Katsumi" w:date="2018-11-14T10:36:00Z">
@@ -39268,12 +39276,11 @@
         </w:trPr>
         <w:tc>
           <w:tcPr>
-            <w:tcW w:w="2505" w:type="dxa"/>
+            <w:tcW w:w="2747" w:type="dxa"/>
           </w:tcPr>
           <w:p>
             <w:ins w:id="103" w:author="Megan Katsumi" w:date="2018-11-14T09:12:00Z">
               <w:r>
-                <w:lastRenderedPageBreak/>
                 <w:t>{vehicle_presence}</w:t>
               </w:r>
             </w:ins>
@@ -39281,7 +39288,7 @@
         </w:tc>
         <w:tc>
           <w:tcPr>
-            <w:tcW w:w="2446" w:type="dxa"/>
+            <w:tcW w:w="2310" w:type="dxa"/>
           </w:tcPr>
           <w:p>
             <w:r>
@@ -39291,7 +39298,7 @@
         </w:tc>
         <w:tc>
           <w:tcPr>
-            <w:tcW w:w="4399" w:type="dxa"/>
+            <w:tcW w:w="4293" w:type="dxa"/>
           </w:tcPr>
           <w:p>
             <w:pPr>
@@ -39312,7 +39319,7 @@
         </w:trPr>
         <w:tc>
           <w:tcPr>
-            <w:tcW w:w="2505" w:type="dxa"/>
+            <w:tcW w:w="2747" w:type="dxa"/>
           </w:tcPr>
           <w:p>
             <w:ins w:id="104" w:author="Megan Katsumi" w:date="2018-11-14T10:30:00Z">
@@ -39324,7 +39331,7 @@
         </w:tc>
         <w:tc>
           <w:tcPr>
-            <w:tcW w:w="2446" w:type="dxa"/>
+            <w:tcW w:w="2310" w:type="dxa"/>
           </w:tcPr>
           <w:p>
             <w:r>
@@ -39334,7 +39341,7 @@
         </w:tc>
         <w:tc>
           <w:tcPr>
-            <w:tcW w:w="4399" w:type="dxa"/>
+            <w:tcW w:w="4293" w:type="dxa"/>
           </w:tcPr>
           <w:p>
             <w:pPr>
@@ -39355,7 +39362,7 @@
         </w:trPr>
         <w:tc>
           <w:tcPr>
-            <w:tcW w:w="2505" w:type="dxa"/>
+            <w:tcW w:w="2747" w:type="dxa"/>
           </w:tcPr>
           <w:p>
             <w:ins w:id="105" w:author="Megan Katsumi" w:date="2018-11-14T10:32:00Z">
@@ -39367,7 +39374,7 @@
         </w:tc>
         <w:tc>
           <w:tcPr>
-            <w:tcW w:w="2446" w:type="dxa"/>
+            <w:tcW w:w="2310" w:type="dxa"/>
           </w:tcPr>
           <w:p>
             <w:r>
@@ -39377,7 +39384,7 @@
         </w:tc>
         <w:tc>
           <w:tcPr>
-            <w:tcW w:w="4399" w:type="dxa"/>
+            <w:tcW w:w="4293" w:type="dxa"/>
           </w:tcPr>
           <w:p>
             <w:pPr>
@@ -39398,7 +39405,7 @@
         </w:trPr>
         <w:tc>
           <w:tcPr>
-            <w:tcW w:w="2505" w:type="dxa"/>
+            <w:tcW w:w="2747" w:type="dxa"/>
           </w:tcPr>
           <w:p>
             <w:ins w:id="106" w:author="Megan Katsumi" w:date="2018-11-14T10:32:00Z">
@@ -39425,7 +39432,7 @@
         </w:tc>
         <w:tc>
           <w:tcPr>
-            <w:tcW w:w="2446" w:type="dxa"/>
+            <w:tcW w:w="2310" w:type="dxa"/>
           </w:tcPr>
           <w:p>
             <w:r>
@@ -39435,7 +39442,7 @@
         </w:tc>
         <w:tc>
           <w:tcPr>
-            <w:tcW w:w="4399" w:type="dxa"/>
+            <w:tcW w:w="4293" w:type="dxa"/>
           </w:tcPr>
           <w:p>
             <w:pPr>
@@ -39456,7 +39463,7 @@
         </w:trPr>
         <w:tc>
           <w:tcPr>
-            <w:tcW w:w="2505" w:type="dxa"/>
+            <w:tcW w:w="2747" w:type="dxa"/>
             <w:vMerge w:val="restart"/>
           </w:tcPr>
           <w:p>
@@ -39467,7 +39474,7 @@
         </w:tc>
         <w:tc>
           <w:tcPr>
-            <w:tcW w:w="2446" w:type="dxa"/>
+            <w:tcW w:w="2310" w:type="dxa"/>
           </w:tcPr>
           <w:p>
             <w:r>
@@ -39477,7 +39484,7 @@
         </w:tc>
         <w:tc>
           <w:tcPr>
-            <w:tcW w:w="4399" w:type="dxa"/>
+            <w:tcW w:w="4293" w:type="dxa"/>
           </w:tcPr>
           <w:p>
             <w:pPr>
@@ -39498,7 +39505,7 @@
         </w:trPr>
         <w:tc>
           <w:tcPr>
-            <w:tcW w:w="2505" w:type="dxa"/>
+            <w:tcW w:w="2747" w:type="dxa"/>
             <w:vMerge/>
           </w:tcPr>
           <w:p>
@@ -39511,7 +39518,7 @@
         </w:tc>
         <w:tc>
           <w:tcPr>
-            <w:tcW w:w="2446" w:type="dxa"/>
+            <w:tcW w:w="2310" w:type="dxa"/>
           </w:tcPr>
           <w:p>
             <w:pPr>
@@ -39526,7 +39533,7 @@
         </w:tc>
         <w:tc>
           <w:tcPr>
-            <w:tcW w:w="4399" w:type="dxa"/>
+            <w:tcW w:w="4293" w:type="dxa"/>
           </w:tcPr>
           <w:p>
             <w:pPr>
@@ -39550,7 +39557,7 @@
         </w:trPr>
         <w:tc>
           <w:tcPr>
-            <w:tcW w:w="2505" w:type="dxa"/>
+            <w:tcW w:w="2747" w:type="dxa"/>
             <w:vMerge/>
           </w:tcPr>
           <w:p>
@@ -39563,7 +39570,7 @@
         </w:tc>
         <w:tc>
           <w:tcPr>
-            <w:tcW w:w="2446" w:type="dxa"/>
+            <w:tcW w:w="2310" w:type="dxa"/>
           </w:tcPr>
           <w:p>
             <w:pPr>
@@ -39581,7 +39588,7 @@
         </w:tc>
         <w:tc>
           <w:tcPr>
-            <w:tcW w:w="4399" w:type="dxa"/>
+            <w:tcW w:w="4293" w:type="dxa"/>
           </w:tcPr>
           <w:p>
             <w:pPr>
@@ -39614,7 +39621,7 @@
         </w:trPr>
         <w:tc>
           <w:tcPr>
-            <w:tcW w:w="2505" w:type="dxa"/>
+            <w:tcW w:w="2747" w:type="dxa"/>
           </w:tcPr>
           <w:p>
             <w:pPr>
@@ -39655,7 +39662,7 @@
         </w:tc>
         <w:tc>
           <w:tcPr>
-            <w:tcW w:w="2446" w:type="dxa"/>
+            <w:tcW w:w="2310" w:type="dxa"/>
           </w:tcPr>
           <w:p>
             <w:pPr>
@@ -39673,7 +39680,7 @@
         </w:tc>
         <w:tc>
           <w:tcPr>
-            <w:tcW w:w="4399" w:type="dxa"/>
+            <w:tcW w:w="4293" w:type="dxa"/>
           </w:tcPr>
           <w:p>
             <w:pPr>
@@ -39700,7 +39707,7 @@
         </w:trPr>
         <w:tc>
           <w:tcPr>
-            <w:tcW w:w="2505" w:type="dxa"/>
+            <w:tcW w:w="2747" w:type="dxa"/>
             <w:vMerge w:val="restart"/>
           </w:tcPr>
           <w:p>
@@ -39716,7 +39723,7 @@
         </w:tc>
         <w:tc>
           <w:tcPr>
-            <w:tcW w:w="2446" w:type="dxa"/>
+            <w:tcW w:w="2310" w:type="dxa"/>
           </w:tcPr>
           <w:p>
             <w:pPr>
@@ -39731,7 +39738,7 @@
         </w:tc>
         <w:tc>
           <w:tcPr>
-            <w:tcW w:w="4399" w:type="dxa"/>
+            <w:tcW w:w="4293" w:type="dxa"/>
           </w:tcPr>
           <w:p>
             <w:pPr>
@@ -39755,14 +39762,14 @@
         </w:trPr>
         <w:tc>
           <w:tcPr>
-            <w:tcW w:w="2505" w:type="dxa"/>
+            <w:tcW w:w="2747" w:type="dxa"/>
             <w:vMerge/>
           </w:tcPr>
           <w:p/>
         </w:tc>
         <w:tc>
           <w:tcPr>
-            <w:tcW w:w="2446" w:type="dxa"/>
+            <w:tcW w:w="2310" w:type="dxa"/>
           </w:tcPr>
           <w:p>
             <w:r>
@@ -39772,7 +39779,7 @@
         </w:tc>
         <w:tc>
           <w:tcPr>
-            <w:tcW w:w="4399" w:type="dxa"/>
+            <w:tcW w:w="4293" w:type="dxa"/>
           </w:tcPr>
           <w:p>
             <w:pPr>
@@ -39793,7 +39800,7 @@
         </w:trPr>
         <w:tc>
           <w:tcPr>
-            <w:tcW w:w="2505" w:type="dxa"/>
+            <w:tcW w:w="2747" w:type="dxa"/>
             <w:vMerge w:val="restart"/>
           </w:tcPr>
           <w:p>
@@ -39804,7 +39811,7 @@
         </w:tc>
         <w:tc>
           <w:tcPr>
-            <w:tcW w:w="2446" w:type="dxa"/>
+            <w:tcW w:w="2310" w:type="dxa"/>
           </w:tcPr>
           <w:p>
             <w:r>
@@ -39814,7 +39821,7 @@
         </w:tc>
         <w:tc>
           <w:tcPr>
-            <w:tcW w:w="4399" w:type="dxa"/>
+            <w:tcW w:w="4293" w:type="dxa"/>
           </w:tcPr>
           <w:p>
             <w:pPr>
@@ -39835,14 +39842,14 @@
         </w:trPr>
         <w:tc>
           <w:tcPr>
-            <w:tcW w:w="2505" w:type="dxa"/>
+            <w:tcW w:w="2747" w:type="dxa"/>
             <w:vMerge/>
           </w:tcPr>
           <w:p/>
         </w:tc>
         <w:tc>
           <w:tcPr>
-            <w:tcW w:w="2446" w:type="dxa"/>
+            <w:tcW w:w="2310" w:type="dxa"/>
           </w:tcPr>
           <w:p>
             <w:r>
@@ -39852,7 +39859,7 @@
         </w:tc>
         <w:tc>
           <w:tcPr>
-            <w:tcW w:w="4399" w:type="dxa"/>
+            <w:tcW w:w="4293" w:type="dxa"/>
           </w:tcPr>
           <w:p>
             <w:pPr>
@@ -39873,14 +39880,14 @@
         </w:trPr>
         <w:tc>
           <w:tcPr>
-            <w:tcW w:w="2505" w:type="dxa"/>
+            <w:tcW w:w="2747" w:type="dxa"/>
             <w:vMerge/>
           </w:tcPr>
           <w:p/>
         </w:tc>
         <w:tc>
           <w:tcPr>
-            <w:tcW w:w="2446" w:type="dxa"/>
+            <w:tcW w:w="2310" w:type="dxa"/>
           </w:tcPr>
           <w:p>
             <w:r>
@@ -39890,7 +39897,7 @@
         </w:tc>
         <w:tc>
           <w:tcPr>
-            <w:tcW w:w="4399" w:type="dxa"/>
+            <w:tcW w:w="4293" w:type="dxa"/>
           </w:tcPr>
           <w:p>
             <w:pPr>
@@ -39911,7 +39918,7 @@
         </w:trPr>
         <w:tc>
           <w:tcPr>
-            <w:tcW w:w="2505" w:type="dxa"/>
+            <w:tcW w:w="2747" w:type="dxa"/>
             <w:vMerge w:val="restart"/>
           </w:tcPr>
           <w:p>
@@ -39922,7 +39929,7 @@
         </w:tc>
         <w:tc>
           <w:tcPr>
-            <w:tcW w:w="2446" w:type="dxa"/>
+            <w:tcW w:w="2310" w:type="dxa"/>
           </w:tcPr>
           <w:p>
             <w:r>
@@ -39932,7 +39939,7 @@
         </w:tc>
         <w:tc>
           <w:tcPr>
-            <w:tcW w:w="4399" w:type="dxa"/>
+            <w:tcW w:w="4293" w:type="dxa"/>
           </w:tcPr>
           <w:p>
             <w:pPr>
@@ -39953,14 +39960,14 @@
         </w:trPr>
         <w:tc>
           <w:tcPr>
-            <w:tcW w:w="2505" w:type="dxa"/>
+            <w:tcW w:w="2747" w:type="dxa"/>
             <w:vMerge/>
           </w:tcPr>
           <w:p/>
         </w:tc>
         <w:tc>
           <w:tcPr>
-            <w:tcW w:w="2446" w:type="dxa"/>
+            <w:tcW w:w="2310" w:type="dxa"/>
           </w:tcPr>
           <w:p>
             <w:r>
@@ -39970,7 +39977,7 @@
         </w:tc>
         <w:tc>
           <w:tcPr>
-            <w:tcW w:w="4399" w:type="dxa"/>
+            <w:tcW w:w="4293" w:type="dxa"/>
           </w:tcPr>
           <w:p>
             <w:pPr>
@@ -39991,7 +39998,7 @@
         </w:trPr>
         <w:tc>
           <w:tcPr>
-            <w:tcW w:w="2505" w:type="dxa"/>
+            <w:tcW w:w="2747" w:type="dxa"/>
           </w:tcPr>
           <w:p>
             <w:r>
@@ -40001,7 +40008,7 @@
         </w:tc>
         <w:tc>
           <w:tcPr>
-            <w:tcW w:w="2446" w:type="dxa"/>
+            <w:tcW w:w="2310" w:type="dxa"/>
           </w:tcPr>
           <w:p>
             <w:r>
@@ -40011,7 +40018,7 @@
         </w:tc>
         <w:tc>
           <w:tcPr>
-            <w:tcW w:w="4399" w:type="dxa"/>
+            <w:tcW w:w="4293" w:type="dxa"/>
           </w:tcPr>
           <w:p>
             <w:pPr>
@@ -40032,7 +40039,7 @@
         </w:trPr>
         <w:tc>
           <w:tcPr>
-            <w:tcW w:w="2505" w:type="dxa"/>
+            <w:tcW w:w="2747" w:type="dxa"/>
           </w:tcPr>
           <w:p>
             <w:r>
@@ -40042,7 +40049,7 @@
         </w:tc>
         <w:tc>
           <w:tcPr>
-            <w:tcW w:w="2446" w:type="dxa"/>
+            <w:tcW w:w="2310" w:type="dxa"/>
           </w:tcPr>
           <w:p>
             <w:r>
@@ -40052,7 +40059,7 @@
         </w:tc>
         <w:tc>
           <w:tcPr>
-            <w:tcW w:w="4399" w:type="dxa"/>
+            <w:tcW w:w="4293" w:type="dxa"/>
           </w:tcPr>
           <w:p>
             <w:pPr>
@@ -40073,7 +40080,7 @@
         </w:trPr>
         <w:tc>
           <w:tcPr>
-            <w:tcW w:w="2505" w:type="dxa"/>
+            <w:tcW w:w="2747" w:type="dxa"/>
           </w:tcPr>
           <w:p>
             <w:r>
@@ -40083,7 +40090,7 @@
         </w:tc>
         <w:tc>
           <w:tcPr>
-            <w:tcW w:w="2446" w:type="dxa"/>
+            <w:tcW w:w="2310" w:type="dxa"/>
           </w:tcPr>
           <w:p>
             <w:r>
@@ -40093,7 +40100,7 @@
         </w:tc>
         <w:tc>
           <w:tcPr>
-            <w:tcW w:w="4399" w:type="dxa"/>
+            <w:tcW w:w="4293" w:type="dxa"/>
           </w:tcPr>
           <w:p>
             <w:pPr>
@@ -40114,7 +40121,7 @@
         </w:trPr>
         <w:tc>
           <w:tcPr>
-            <w:tcW w:w="2505" w:type="dxa"/>
+            <w:tcW w:w="2747" w:type="dxa"/>
           </w:tcPr>
           <w:p>
             <w:r>
@@ -40124,7 +40131,7 @@
         </w:tc>
         <w:tc>
           <w:tcPr>
-            <w:tcW w:w="2446" w:type="dxa"/>
+            <w:tcW w:w="2310" w:type="dxa"/>
           </w:tcPr>
           <w:p>
             <w:r>
@@ -40134,7 +40141,7 @@
         </w:tc>
         <w:tc>
           <w:tcPr>
-            <w:tcW w:w="4399" w:type="dxa"/>
+            <w:tcW w:w="4293" w:type="dxa"/>
           </w:tcPr>
           <w:p>
             <w:pPr>
@@ -40269,6 +40276,7 @@
               </w:rPr>
             </w:pPr>
             <w:r>
+              <w:lastRenderedPageBreak/>
               <w:t>IntersectionPD</w:t>
             </w:r>
           </w:p>
@@ -41008,7 +41016,11 @@
         <w:t>, or age of traveler.</w:t>
       </w:r>
       <w:r>
-        <w:t xml:space="preserve"> Travel Costs define the costs associated with accessing the transportation system; a travel cost is a property of an arc or its network. We define a separate extension of Trip Costs to capture other, indirect costs that may vary between individual trips; a trip cost is a property of some instance of travelling.</w:t>
+        <w:t xml:space="preserve"> Travel Costs define the costs associated with accessing the transportation system; a travel cost is a property of an arc or its network. We define a separate extension of Trip Costs to capture other, </w:t>
+      </w:r>
+      <w:r>
+        <w:lastRenderedPageBreak/>
+        <w:t>indirect costs that may vary between individual trips; a trip cost is a property of some instance of travelling.</w:t>
       </w:r>
     </w:p>
     <w:p>
@@ -41046,9 +41058,6 @@
       </w:r>
       <w:r>
         <w:br/>
-      </w:r>
-      <w:r>
-        <w:lastRenderedPageBreak/>
         <w:t>It may have an associated time-of-day applicability</w:t>
       </w:r>
       <w:r>
@@ -41838,6 +41847,9 @@
       </w:r>
       <w:r>
         <w:br/>
+      </w:r>
+      <w:r>
+        <w:lastRenderedPageBreak/>
         <w:t>A Parking Area may have some limit on the dimensions of allowed vehicles (height/width/length)</w:t>
       </w:r>
       <w:r>
@@ -41910,9 +41922,6 @@
       </w:r>
       <w:r>
         <w:br/>
-      </w:r>
-      <w:r>
-        <w:lastRenderedPageBreak/>
         <w:t>A Parking Space may or may not be occupied by some vehicle at a particular point in time.</w:t>
       </w:r>
       <w:r>
@@ -44673,6 +44682,7 @@
         <w:pStyle w:val="ListParagraph"/>
       </w:pPr>
       <w:r>
+        <w:lastRenderedPageBreak/>
         <w:t>Route Section</w:t>
       </w:r>
       <w:r>
@@ -44751,7 +44761,6 @@
         <w:br/>
       </w:r>
       <w:r>
-        <w:lastRenderedPageBreak/>
         <w:t>Like a Node, a</w:t>
       </w:r>
       <w:r>
@@ -45249,6 +45258,7 @@
         <w:pStyle w:val="ListParagraph"/>
       </w:pPr>
       <w:r>
+        <w:lastRenderedPageBreak/>
         <w:t>Two complementary properties (one object and one data property) have been added to capture information regarding transit passes. The data property provides a simply Boolean value to capture whether a person (at some time) has a transit pass; whereas the object property provides the ability to associate a particular transit pass (with some properties regarding, for example, its access, cost, and balance).</w:t>
       </w:r>
     </w:p>
@@ -45313,7 +45323,6 @@
           </w:tcPr>
           <w:p>
             <w:r>
-              <w:lastRenderedPageBreak/>
               <w:t>TransitSystemPD</w:t>
             </w:r>
           </w:p>
@@ -46300,6 +46309,7 @@
           </w:tcPr>
           <w:p>
             <w:r>
+              <w:lastRenderedPageBreak/>
               <w:t>RouteSection</w:t>
             </w:r>
           </w:p>
@@ -46431,7 +46441,6 @@
           </w:tcPr>
           <w:p>
             <w:r>
-              <w:lastRenderedPageBreak/>
               <w:t>RouteLink</w:t>
             </w:r>
           </w:p>
@@ -47575,6 +47584,7 @@
           </w:tcPr>
           <w:p>
             <w:r>
+              <w:lastRenderedPageBreak/>
               <w:t>person:Person</w:t>
             </w:r>
           </w:p>
@@ -47680,7 +47690,6 @@
         <w:rPr>
           <w:sz w:val="24"/>
         </w:rPr>
-        <w:lastRenderedPageBreak/>
         <w:t>Change</w:t>
       </w:r>
     </w:p>
@@ -48025,6 +48034,7 @@
         <w:pStyle w:val="ListParagraph"/>
       </w:pPr>
       <w:r>
+        <w:lastRenderedPageBreak/>
         <w:t xml:space="preserve">The LBCS recognizes </w:t>
       </w:r>
       <w:r>
@@ -48058,7 +48068,6 @@
         </w:numPr>
       </w:pPr>
       <w:r>
-        <w:lastRenderedPageBreak/>
         <w:t>Activity Classification</w:t>
       </w:r>
       <w:r>
@@ -48720,6 +48729,7 @@
         </w:numPr>
       </w:pPr>
       <w:r>
+        <w:lastRenderedPageBreak/>
         <w:t xml:space="preserve">Wetland Herb </w:t>
       </w:r>
     </w:p>
@@ -48769,7 +48779,6 @@
           </w:tcPr>
           <w:p>
             <w:r>
-              <w:lastRenderedPageBreak/>
               <w:t>Object</w:t>
             </w:r>
           </w:p>
@@ -49958,6 +49967,7 @@
           </w:tcPr>
           <w:p>
             <w:r>
+              <w:lastRenderedPageBreak/>
               <w:t>Roads</w:t>
             </w:r>
           </w:p>
@@ -50094,7 +50104,6 @@
           </w:tcPr>
           <w:p>
             <w:r>
-              <w:lastRenderedPageBreak/>
               <w:t>Forest</w:t>
             </w:r>
           </w:p>
@@ -52480,6 +52489,7 @@
           </w:tcPr>
           <w:p>
             <w:r>
+              <w:lastRenderedPageBreak/>
               <w:t>Object</w:t>
             </w:r>
           </w:p>
@@ -53625,7 +53635,6 @@
           </w:tcPr>
           <w:p>
             <w:r>
-              <w:lastRenderedPageBreak/>
               <w:t>EnvironmentalCost</w:t>
             </w:r>
           </w:p>
@@ -54216,6 +54225,7 @@
         </w:numPr>
       </w:pPr>
       <w:r>
+        <w:lastRenderedPageBreak/>
         <w:t>Cargo: A Cargo is some Thing that is not a Person and is occupying a Vehicle during transit.</w:t>
       </w:r>
     </w:p>
@@ -54305,7 +54315,6 @@
         </w:numPr>
       </w:pPr>
       <w:r>
-        <w:lastRenderedPageBreak/>
         <w:t xml:space="preserve">A Parking Policy may </w:t>
       </w:r>
       <w:r>
@@ -55330,6 +55339,7 @@
           </w:tcPr>
           <w:p>
             <w:r>
+              <w:lastRenderedPageBreak/>
               <w:t>transit:TransitSystem</w:t>
             </w:r>
           </w:p>
@@ -55502,7 +55512,6 @@
         <w:rPr>
           <w:b/>
         </w:rPr>
-        <w:lastRenderedPageBreak/>
         <w:t>Future work</w:t>
       </w:r>
       <w:r>
@@ -55823,6 +55832,7 @@
           <w:rFonts w:eastAsiaTheme="minorHAnsi" w:cstheme="minorHAnsi"/>
           <w:sz w:val="24"/>
         </w:rPr>
+        <w:lastRenderedPageBreak/>
         <w:t>Given an information requirement, identify which services are capable of providing the required information.</w:t>
       </w:r>
     </w:p>
@@ -55915,7 +55925,6 @@
                 <w:rFonts w:cs="Arial"/>
                 <w:b/>
               </w:rPr>
-              <w:lastRenderedPageBreak/>
               <w:t>Goal in Context</w:t>
             </w:r>
           </w:p>
@@ -57017,6 +57026,7 @@
                 <w:rFonts w:cs="Arial"/>
                 <w:b/>
               </w:rPr>
+              <w:lastRenderedPageBreak/>
               <w:t>Use Case 2</w:t>
             </w:r>
             <w:r>
@@ -57126,7 +57136,6 @@
                 <w:rFonts w:cs="Arial"/>
                 <w:b/>
               </w:rPr>
-              <w:lastRenderedPageBreak/>
               <w:t>Preconditions</w:t>
             </w:r>
           </w:p>
@@ -58213,6 +58222,7 @@
                 <w:rFonts w:cs="Arial"/>
                 <w:b/>
               </w:rPr>
+              <w:lastRenderedPageBreak/>
               <w:t>Preconditions</w:t>
             </w:r>
           </w:p>
@@ -58356,7 +58366,6 @@
                 <w:rFonts w:cs="Arial"/>
                 <w:b/>
               </w:rPr>
-              <w:lastRenderedPageBreak/>
               <w:t xml:space="preserve">Primary &amp; </w:t>
             </w:r>
           </w:p>
@@ -59188,6 +59197,7 @@
         <w:rPr>
           <w:i/>
         </w:rPr>
+        <w:lastRenderedPageBreak/>
         <w:t>The Application Creator</w:t>
       </w:r>
       <w:r>
@@ -59200,7 +59210,6 @@
         <w:rPr>
           <w:i/>
         </w:rPr>
-        <w:lastRenderedPageBreak/>
         <w:t>The iCity ITS Application</w:t>
       </w:r>
       <w:r>
@@ -59346,6 +59355,7 @@
         <w:rPr>
           <w:noProof/>
         </w:rPr>
+        <w:lastRenderedPageBreak/>
         <w:drawing>
           <wp:inline distT="0" distB="0" distL="0" distR="0" wp14:anchorId="1A86491E" wp14:editId="2CAFB5BA">
             <wp:extent cx="3603850" cy="2520000"/>
@@ -59438,7 +59448,6 @@
         <w:rPr>
           <w:noProof/>
         </w:rPr>
-        <w:lastRenderedPageBreak/>
         <w:drawing>
           <wp:inline distT="0" distB="0" distL="0" distR="0" wp14:anchorId="6BDB7264" wp14:editId="5CC04DA7">
             <wp:extent cx="3655797" cy="2520000"/>
@@ -59607,6 +59616,7 @@
       </w:pPr>
       <w:bookmarkStart w:id="128" w:name="_Toc11329790"/>
       <w:r>
+        <w:lastRenderedPageBreak/>
         <w:t>Analysis of TTC Data for Bus Bridging Study</w:t>
       </w:r>
     </w:p>
@@ -59728,7 +59738,6 @@
     <w:p/>
     <w:p>
       <w:r>
-        <w:lastRenderedPageBreak/>
         <w:t xml:space="preserve">The result of an urban system simulation is essentially an instance of some part(s) of the urban system and can be formalized by the urban system ontology. In addition, we need a way to distinguish such instances </w:t>
       </w:r>
       <w:r>
@@ -60027,7 +60036,11 @@
         <w:t>O</w:t>
       </w:r>
       <w:r>
-        <w:t xml:space="preserve">ntology will develop a deeper semantics for the concepts identified here, in addition to an expansion of scope. This will be dictated largely by use cases identified by the various project groups, which will not only determine additional requirements for representation, but potential applications for additional functionality that may be supported by the ontology. </w:t>
+        <w:t xml:space="preserve">ntology will develop a deeper semantics for the concepts identified here, in addition to an expansion of scope. This will be dictated largely by use cases identified by the various project groups, which will not only determine additional requirements </w:t>
+      </w:r>
+      <w:r>
+        <w:lastRenderedPageBreak/>
+        <w:t xml:space="preserve">for representation, but potential applications for additional functionality that may be supported by the ontology. </w:t>
       </w:r>
     </w:p>
     <w:p>
@@ -60107,11 +60120,7 @@
         <w:t xml:space="preserve"> </w:t>
       </w:r>
       <w:r>
-        <w:t xml:space="preserve">it </w:t>
-      </w:r>
-      <w:r>
-        <w:lastRenderedPageBreak/>
-        <w:t xml:space="preserve">might </w:t>
+        <w:t xml:space="preserve">it might </w:t>
       </w:r>
       <w:r>
         <w:t>be advantageous to incorporate the representations</w:t>
@@ -60203,6 +60212,7 @@
         <w:rPr>
           <w:noProof/>
         </w:rPr>
+        <w:lastRenderedPageBreak/>
         <w:t xml:space="preserve"> </w:t>
       </w:r>
       <w:r>
@@ -60306,7 +60316,6 @@
     </w:p>
     <w:p>
       <w:r>
-        <w:lastRenderedPageBreak/>
         <w:t>Note that it is unclear whether or to what degree there may be some overlap between the requirements for Analysis and Simulation in that they both require some aspect of experiment management.</w:t>
       </w:r>
       <w:r>
@@ -60495,6 +60504,12 @@
           <w:sz w:val="24"/>
         </w:rPr>
         <w:br/>
+      </w:r>
+      <w:r>
+        <w:rPr>
+          <w:sz w:val="24"/>
+        </w:rPr>
+        <w:lastRenderedPageBreak/>
         <w:t xml:space="preserve">A Collection Activity </w:t>
       </w:r>
       <w:r>
@@ -60849,7 +60864,6 @@
         <w:rPr>
           <w:sz w:val="24"/>
         </w:rPr>
-        <w:lastRenderedPageBreak/>
         <w:t xml:space="preserve">State: A State is </w:t>
       </w:r>
       <w:r>
@@ -61120,6 +61134,12 @@
           <w:sz w:val="24"/>
         </w:rPr>
         <w:br/>
+      </w:r>
+      <w:r>
+        <w:rPr>
+          <w:sz w:val="24"/>
+        </w:rPr>
+        <w:lastRenderedPageBreak/>
         <w:t>A State-oriented Model has some Clock Function to advance "time".</w:t>
       </w:r>
       <w:r>
@@ -61296,7 +61316,6 @@
       </w:pPr>
       <w:bookmarkStart w:id="142" w:name="_Toc11329798"/>
       <w:r>
-        <w:lastRenderedPageBreak/>
         <w:t>Extra-logical Design Practices</w:t>
       </w:r>
       <w:bookmarkEnd w:id="142"/>
@@ -66674,6 +66693,7 @@
   <w:style w:type="character" w:default="1" w:styleId="DefaultParagraphFont">
     <w:name w:val="Default Paragraph Font"/>
     <w:uiPriority w:val="1"/>
+    <w:semiHidden/>
     <w:unhideWhenUsed/>
   </w:style>
   <w:style w:type="table" w:default="1" w:styleId="TableNormal">
@@ -68092,7 +68112,7 @@
 </file>
 
 <file path=customXml/itemProps1.xml><?xml version="1.0" encoding="utf-8"?>
-<ds:datastoreItem xmlns:ds="http://schemas.openxmlformats.org/officeDocument/2006/customXml" ds:itemID="{67DB3CAC-5696-C242-9B03-78D6FDE6F07D}">
+<ds:datastoreItem xmlns:ds="http://schemas.openxmlformats.org/officeDocument/2006/customXml" ds:itemID="{EA122649-43FE-C842-8EA1-27FCC2F46672}">
   <ds:schemaRefs>
     <ds:schemaRef ds:uri="http://schemas.openxmlformats.org/officeDocument/2006/bibliography"/>
   </ds:schemaRefs>

</xml_diff>

<commit_message>
renamed Facility to BuildingFacility for clarity
</commit_message>
<xml_diff>
--- a/docs/iCityOntologyReport_1.2.docx
+++ b/docs/iCityOntologyReport_1.2.docx
@@ -5197,7 +5197,6 @@
           <w:id w:val="3293063"/>
           <w:citation/>
         </w:sdtPr>
-        <w:sdtEndPr/>
         <w:sdtContent>
           <w:r>
             <w:fldChar w:fldCharType="begin"/>
@@ -9120,7 +9119,6 @@
           <w:id w:val="72401784"/>
           <w:citation/>
         </w:sdtPr>
-        <w:sdtEndPr/>
         <w:sdtContent>
           <w:r>
             <w:fldChar w:fldCharType="begin"/>
@@ -9660,7 +9658,6 @@
           <w:id w:val="1410968273"/>
           <w:citation/>
         </w:sdtPr>
-        <w:sdtEndPr/>
         <w:sdtContent>
           <w:r>
             <w:rPr>
@@ -11211,7 +11208,6 @@
           <w:id w:val="186619329"/>
           <w:citation/>
         </w:sdtPr>
-        <w:sdtEndPr/>
         <w:sdtContent>
           <w:r>
             <w:fldChar w:fldCharType="begin"/>
@@ -11321,7 +11317,6 @@
           <w:id w:val="39854830"/>
           <w:citation/>
         </w:sdtPr>
-        <w:sdtEndPr/>
         <w:sdtContent>
           <w:r>
             <w:fldChar w:fldCharType="begin"/>
@@ -11397,7 +11392,6 @@
           <w:id w:val="39854829"/>
           <w:citation/>
         </w:sdtPr>
-        <w:sdtEndPr/>
         <w:sdtContent>
           <w:r>
             <w:fldChar w:fldCharType="begin"/>
@@ -12736,7 +12730,6 @@
           <w:id w:val="58942251"/>
           <w:citation/>
         </w:sdtPr>
-        <w:sdtEndPr/>
         <w:sdtContent>
           <w:r>
             <w:fldChar w:fldCharType="begin"/>
@@ -15892,7 +15885,6 @@
           <w:id w:val="39854831"/>
           <w:citation/>
         </w:sdtPr>
-        <w:sdtEndPr/>
         <w:sdtContent>
           <w:r>
             <w:fldChar w:fldCharType="begin"/>
@@ -32607,7 +32599,6 @@
           <w:id w:val="186619331"/>
           <w:citation/>
         </w:sdtPr>
-        <w:sdtEndPr/>
         <w:sdtContent>
           <w:r>
             <w:fldChar w:fldCharType="begin"/>
@@ -32821,7 +32812,13 @@
       </w:r>
       <w:r>
         <w:br/>
-        <w:t>A Building or BuildingUnit may contain some Facility(s), e.g. kitchen, bath, or air conditioning. Note that this is distinct from the notion of including amenities that are not a physical part of the Building (Unit), but which may be part of the Tenure.</w:t>
+        <w:t xml:space="preserve">A Building or BuildingUnit may contain some </w:t>
+      </w:r>
+      <w:r>
+        <w:t xml:space="preserve">Building </w:t>
+      </w:r>
+      <w:r>
+        <w:t>Facility(s), e.g. kitchen, bath, or air conditioning. Note that this is distinct from the notion of including amenities that are not a physical part of the Building (Unit), but which may be part of the Tenure.</w:t>
       </w:r>
       <w:r>
         <w:br/>
@@ -32868,6 +32865,19 @@
       <w:r>
         <w:br/>
         <w:t>A Building contains one or many units.</w:t>
+      </w:r>
+    </w:p>
+    <w:p>
+      <w:pPr>
+        <w:pStyle w:val="ListParagraph"/>
+      </w:pPr>
+      <w:r>
+        <w:t>BuildingFacility: A Building Facility</w:t>
+      </w:r>
+      <w:bookmarkStart w:id="78" w:name="_GoBack"/>
+      <w:bookmarkEnd w:id="78"/>
+      <w:r>
+        <w:t xml:space="preserve"> refers to services/features that are included in the Building/Building unit by nature of its physical design (e.g. HVAC, kitchen, bathroom, etc)</w:t>
       </w:r>
     </w:p>
     <w:p>
@@ -33388,7 +33398,13 @@
           </w:tcPr>
           <w:p>
             <w:r>
-              <w:t>only Facility</w:t>
+              <w:t xml:space="preserve">only </w:t>
+            </w:r>
+            <w:r>
+              <w:t>Building</w:t>
+            </w:r>
+            <w:r>
+              <w:t>Facility</w:t>
             </w:r>
           </w:p>
         </w:tc>
@@ -34412,16 +34428,67 @@
         <w:t>Spatial location</w:t>
       </w:r>
     </w:p>
+    <w:p>
+      <w:pPr>
+        <w:rPr>
+          <w:b/>
+        </w:rPr>
+      </w:pPr>
+      <w:r>
+        <w:rPr>
+          <w:b/>
+        </w:rPr>
+        <w:t>Future work:</w:t>
+      </w:r>
+    </w:p>
+    <w:p>
+      <w:pPr>
+        <w:pStyle w:val="ListParagraph"/>
+        <w:numPr>
+          <w:ilvl w:val="0"/>
+          <w:numId w:val="32"/>
+        </w:numPr>
+      </w:pPr>
+      <w:r>
+        <w:t>Consider adding an BuildingAmenity class</w:t>
+      </w:r>
+      <w:r>
+        <w:t xml:space="preserve"> to capture </w:t>
+      </w:r>
+      <w:r>
+        <w:t>common spaces</w:t>
+      </w:r>
+      <w:r>
+        <w:t xml:space="preserve"> or features</w:t>
+      </w:r>
+      <w:r>
+        <w:t xml:space="preserve"> may be included / </w:t>
+      </w:r>
+      <w:proofErr w:type="gramStart"/>
+      <w:r>
+        <w:t xml:space="preserve">excluded </w:t>
+      </w:r>
+      <w:r>
+        <w:t xml:space="preserve"> for</w:t>
+      </w:r>
+      <w:proofErr w:type="gramEnd"/>
+      <w:r>
+        <w:t xml:space="preserve"> occupants </w:t>
+      </w:r>
+      <w:r>
+        <w:t>by virtue of some rental agreement</w:t>
+      </w:r>
+    </w:p>
     <w:p/>
     <w:p>
       <w:pPr>
         <w:pStyle w:val="Heading2"/>
       </w:pPr>
-      <w:bookmarkStart w:id="78" w:name="_Toc11329775"/>
+      <w:bookmarkStart w:id="79" w:name="_Toc11329775"/>
       <w:r>
         <w:t>Vehicle Ontology</w:t>
       </w:r>
-      <w:bookmarkEnd w:id="78"/>
+      <w:bookmarkEnd w:id="79"/>
     </w:p>
     <w:p>
       <w:pPr>
@@ -35305,6 +35372,7 @@
           </w:tcPr>
           <w:p>
             <w:r>
+              <w:lastRenderedPageBreak/>
               <w:t>Vehicle</w:t>
             </w:r>
           </w:p>
@@ -35330,11 +35398,7 @@
             </w:r>
             <w:proofErr w:type="gramEnd"/>
             <w:r>
-              <w:t xml:space="preserve"> some VehiclePD and  </w:t>
-            </w:r>
-            <w:r>
-              <w:lastRenderedPageBreak/>
-              <w:t>change:manifestationOf only VehiclePD</w:t>
+              <w:t xml:space="preserve"> some VehiclePD and  change:manifestationOf only VehiclePD</w:t>
             </w:r>
           </w:p>
         </w:tc>
@@ -35705,11 +35769,11 @@
       <w:pPr>
         <w:pStyle w:val="Heading2"/>
       </w:pPr>
-      <w:bookmarkStart w:id="79" w:name="_Toc11329776"/>
+      <w:bookmarkStart w:id="80" w:name="_Toc11329776"/>
       <w:r>
         <w:t>Transportation System Ontology</w:t>
       </w:r>
-      <w:bookmarkEnd w:id="79"/>
+      <w:bookmarkEnd w:id="80"/>
     </w:p>
     <w:p>
       <w:pPr>
@@ -35844,6 +35908,7 @@
     <w:p/>
     <w:p>
       <w:r>
+        <w:lastRenderedPageBreak/>
         <w:t xml:space="preserve">The OTN (Ontology </w:t>
       </w:r>
       <w:r>
@@ -35875,7 +35940,6 @@
           <w:id w:val="186619332"/>
           <w:citation/>
         </w:sdtPr>
-        <w:sdtEndPr/>
         <w:sdtContent>
           <w:r>
             <w:fldChar w:fldCharType="begin"/>
@@ -35910,11 +35974,7 @@
         <w:t xml:space="preserve">also defines terms such as nodes, arcs, and road/rail elements. </w:t>
       </w:r>
       <w:r>
-        <w:t xml:space="preserve">The lack of maintenance and activity on the OTN poses a potential issue, and the lack of modularity in its </w:t>
-      </w:r>
-      <w:r>
-        <w:lastRenderedPageBreak/>
-        <w:t>structure makes it difficult to use. Therefore, a</w:t>
+        <w:t>The lack of maintenance and activity on the OTN poses a potential issue, and the lack of modularity in its structure makes it difficult to use. Therefore, a</w:t>
       </w:r>
       <w:r>
         <w:t>lthough its</w:t>
@@ -36348,6 +36408,7 @@
         <w:rPr>
           <w:sz w:val="24"/>
         </w:rPr>
+        <w:lastRenderedPageBreak/>
         <w:t xml:space="preserve">Flow Control: Controls the flow of traffic at a given Node. </w:t>
       </w:r>
       <w:r>
@@ -36376,7 +36437,6 @@
         <w:rPr>
           <w:sz w:val="24"/>
         </w:rPr>
-        <w:lastRenderedPageBreak/>
         <w:t xml:space="preserve">Mode: A mode of transportation is a </w:t>
       </w:r>
       <w:r>
@@ -36883,7 +36943,14 @@
         <w:rPr>
           <w:sz w:val="24"/>
         </w:rPr>
-        <w:t>has an invariant location, which is co-located with (contains the locations of) the Arcs and Nodes it contains.</w:t>
+        <w:t xml:space="preserve">has an invariant location, which is co-located with (contains </w:t>
+      </w:r>
+      <w:r>
+        <w:rPr>
+          <w:sz w:val="24"/>
+        </w:rPr>
+        <w:lastRenderedPageBreak/>
+        <w:t>the locations of) the Arcs and Nodes it contains.</w:t>
       </w:r>
       <w:r>
         <w:rPr>
@@ -36962,7 +37029,6 @@
         <w:rPr>
           <w:sz w:val="24"/>
         </w:rPr>
-        <w:lastRenderedPageBreak/>
         <w:t>Note that the location of a RoadSegment is variable (e.g. road widening or other activities do not change the identity of the road element), whereas a RailSegment's is not.</w:t>
       </w:r>
     </w:p>
@@ -37724,7 +37790,6 @@
           </w:tcPr>
           <w:p>
             <w:r>
-              <w:lastRenderedPageBreak/>
               <w:t>Node</w:t>
             </w:r>
           </w:p>
@@ -38803,7 +38868,11 @@
               <w:t>om:</w:t>
             </w:r>
             <w:r>
-              <w:t>'has value') only (</w:t>
+              <w:t xml:space="preserve">'has value') only </w:t>
+            </w:r>
+            <w:r>
+              <w:lastRenderedPageBreak/>
+              <w:t>(</w:t>
             </w:r>
             <w:r>
               <w:t>gci:</w:t>
@@ -41426,6 +41495,7 @@
               <w:rPr>
                 <w:highlight w:val="yellow"/>
               </w:rPr>
+              <w:lastRenderedPageBreak/>
               <w:t>PlanningDistrict</w:t>
             </w:r>
           </w:p>
@@ -41465,7 +41535,7 @@
                 <w:highlight w:val="yellow"/>
               </w:rPr>
             </w:pPr>
-            <w:ins w:id="80" w:author="Megan Katsumi" w:date="2018-11-14T08:39:00Z">
+            <w:ins w:id="81" w:author="Megan Katsumi" w:date="2018-11-14T08:39:00Z">
               <w:r>
                 <w:t>LoopDetector</w:t>
               </w:r>
@@ -41478,12 +41548,12 @@
           </w:tcPr>
           <w:p>
             <w:proofErr w:type="gramStart"/>
-            <w:ins w:id="81" w:author="Megan Katsumi" w:date="2018-11-14T09:12:00Z">
+            <w:ins w:id="82" w:author="Megan Katsumi" w:date="2018-11-14T09:12:00Z">
               <w:r>
                 <w:t>sosa:</w:t>
               </w:r>
             </w:ins>
-            <w:ins w:id="82" w:author="Megan Katsumi" w:date="2018-11-14T10:30:00Z">
+            <w:ins w:id="83" w:author="Megan Katsumi" w:date="2018-11-14T10:30:00Z">
               <w:r>
                 <w:t>detects</w:t>
               </w:r>
@@ -41501,7 +41571,7 @@
                 <w:tab w:val="center" w:pos="2335"/>
               </w:tabs>
             </w:pPr>
-            <w:ins w:id="83" w:author="Megan Katsumi" w:date="2018-11-14T09:12:00Z">
+            <w:ins w:id="84" w:author="Megan Katsumi" w:date="2018-11-14T09:12:00Z">
               <w:r>
                 <w:t>{vehicle_presence}</w:t>
               </w:r>
@@ -41527,7 +41597,7 @@
           </w:tcPr>
           <w:p>
             <w:proofErr w:type="gramStart"/>
-            <w:ins w:id="84" w:author="Megan Katsumi" w:date="2018-11-14T10:30:00Z">
+            <w:ins w:id="85" w:author="Megan Katsumi" w:date="2018-11-14T10:30:00Z">
               <w:r>
                 <w:t>sosa:observes</w:t>
               </w:r>
@@ -41545,7 +41615,7 @@
                 <w:tab w:val="center" w:pos="2335"/>
               </w:tabs>
             </w:pPr>
-            <w:ins w:id="85" w:author="Megan Katsumi" w:date="2018-11-14T10:30:00Z">
+            <w:ins w:id="86" w:author="Megan Katsumi" w:date="2018-11-14T10:30:00Z">
               <w:r>
                 <w:t>{road_occupancy}</w:t>
               </w:r>
@@ -41571,7 +41641,7 @@
           </w:tcPr>
           <w:p>
             <w:proofErr w:type="gramStart"/>
-            <w:ins w:id="86" w:author="Megan Katsumi" w:date="2018-11-14T10:32:00Z">
+            <w:ins w:id="87" w:author="Megan Katsumi" w:date="2018-11-14T10:32:00Z">
               <w:r>
                 <w:t>sosa:observes</w:t>
               </w:r>
@@ -41589,7 +41659,7 @@
                 <w:tab w:val="center" w:pos="2335"/>
               </w:tabs>
             </w:pPr>
-            <w:ins w:id="87" w:author="Megan Katsumi" w:date="2018-11-14T10:32:00Z">
+            <w:ins w:id="88" w:author="Megan Katsumi" w:date="2018-11-14T10:32:00Z">
               <w:r>
                 <w:t>{vehicle_volume}</w:t>
               </w:r>
@@ -41615,7 +41685,7 @@
           </w:tcPr>
           <w:p>
             <w:proofErr w:type="gramStart"/>
-            <w:ins w:id="88" w:author="Megan Katsumi" w:date="2018-11-14T10:32:00Z">
+            <w:ins w:id="89" w:author="Megan Katsumi" w:date="2018-11-14T10:32:00Z">
               <w:r>
                 <w:t>sosa:observes</w:t>
               </w:r>
@@ -41633,22 +41703,22 @@
                 <w:tab w:val="center" w:pos="2335"/>
               </w:tabs>
             </w:pPr>
-            <w:ins w:id="89" w:author="Megan Katsumi" w:date="2018-11-14T10:32:00Z">
+            <w:ins w:id="90" w:author="Megan Katsumi" w:date="2018-11-14T10:32:00Z">
               <w:r>
                 <w:t>{</w:t>
               </w:r>
             </w:ins>
-            <w:ins w:id="90" w:author="Megan Katsumi" w:date="2018-11-14T10:33:00Z">
+            <w:ins w:id="91" w:author="Megan Katsumi" w:date="2018-11-14T10:33:00Z">
               <w:r>
                 <w:t>mean_</w:t>
               </w:r>
             </w:ins>
-            <w:ins w:id="91" w:author="Megan Katsumi" w:date="2018-11-14T11:14:00Z">
+            <w:ins w:id="92" w:author="Megan Katsumi" w:date="2018-11-14T11:14:00Z">
               <w:r>
                 <w:t>travel_</w:t>
               </w:r>
             </w:ins>
-            <w:ins w:id="92" w:author="Megan Katsumi" w:date="2018-11-14T10:33:00Z">
+            <w:ins w:id="93" w:author="Megan Katsumi" w:date="2018-11-14T10:33:00Z">
               <w:r>
                 <w:t>speed}</w:t>
               </w:r>
@@ -41674,7 +41744,7 @@
           </w:tcPr>
           <w:p>
             <w:proofErr w:type="gramStart"/>
-            <w:ins w:id="93" w:author="Megan Katsumi" w:date="2018-11-14T09:25:00Z">
+            <w:ins w:id="94" w:author="Megan Katsumi" w:date="2018-11-14T09:25:00Z">
               <w:r>
                 <w:t>sosa:madeObservation</w:t>
               </w:r>
@@ -41692,7 +41762,7 @@
                 <w:tab w:val="center" w:pos="2335"/>
               </w:tabs>
             </w:pPr>
-            <w:ins w:id="94" w:author="Megan Katsumi" w:date="2018-11-14T09:25:00Z">
+            <w:ins w:id="95" w:author="Megan Katsumi" w:date="2018-11-14T09:25:00Z">
               <w:r>
                 <w:t>only (</w:t>
               </w:r>
@@ -41705,32 +41775,32 @@
                 <w:t xml:space="preserve"> and sosa:hasFeatureOfInterest</w:t>
               </w:r>
             </w:ins>
-            <w:ins w:id="95" w:author="Megan Katsumi" w:date="2018-11-14T09:26:00Z">
+            <w:ins w:id="96" w:author="Megan Katsumi" w:date="2018-11-14T09:26:00Z">
               <w:r>
                 <w:t xml:space="preserve"> only transport:</w:t>
               </w:r>
             </w:ins>
-            <w:ins w:id="96" w:author="Megan Katsumi" w:date="2018-11-14T10:27:00Z">
+            <w:ins w:id="97" w:author="Megan Katsumi" w:date="2018-11-14T10:27:00Z">
               <w:r>
                 <w:t>Arc</w:t>
               </w:r>
             </w:ins>
-            <w:ins w:id="97" w:author="Megan Katsumi" w:date="2018-11-14T10:35:00Z">
+            <w:ins w:id="98" w:author="Megan Katsumi" w:date="2018-11-14T10:35:00Z">
               <w:r>
                 <w:t xml:space="preserve"> and sosa:</w:t>
               </w:r>
             </w:ins>
-            <w:ins w:id="98" w:author="Megan Katsumi" w:date="2018-11-14T12:23:00Z">
+            <w:ins w:id="99" w:author="Megan Katsumi" w:date="2018-11-14T12:23:00Z">
               <w:r>
                 <w:t>wasO</w:t>
               </w:r>
             </w:ins>
-            <w:ins w:id="99" w:author="Megan Katsumi" w:date="2018-11-14T10:35:00Z">
+            <w:ins w:id="100" w:author="Megan Katsumi" w:date="2018-11-14T10:35:00Z">
               <w:r>
                 <w:t>riginatedBy {vehicle</w:t>
               </w:r>
             </w:ins>
-            <w:ins w:id="100" w:author="Megan Katsumi" w:date="2018-11-14T10:36:00Z">
+            <w:ins w:id="101" w:author="Megan Katsumi" w:date="2018-11-14T10:36:00Z">
               <w:r>
                 <w:t>_presence}</w:t>
               </w:r>
@@ -41744,7 +41814,7 @@
               </w:rPr>
               <w:t>sosa:hasResult RoadOccupancy or VehicleVolume or MeanTravelSpeed</w:t>
             </w:r>
-            <w:ins w:id="101" w:author="Megan Katsumi" w:date="2018-11-14T09:26:00Z">
+            <w:ins w:id="102" w:author="Megan Katsumi" w:date="2018-11-14T09:26:00Z">
               <w:r>
                 <w:rPr>
                   <w:highlight w:val="yellow"/>
@@ -41765,7 +41835,7 @@
             <w:tcW w:w="2747" w:type="dxa"/>
           </w:tcPr>
           <w:p>
-            <w:ins w:id="102" w:author="Megan Katsumi" w:date="2018-11-14T09:12:00Z">
+            <w:ins w:id="103" w:author="Megan Katsumi" w:date="2018-11-14T09:12:00Z">
               <w:r>
                 <w:t>{vehicle_presence}</w:t>
               </w:r>
@@ -41810,7 +41880,7 @@
             <w:tcW w:w="2747" w:type="dxa"/>
           </w:tcPr>
           <w:p>
-            <w:ins w:id="103" w:author="Megan Katsumi" w:date="2018-11-14T10:30:00Z">
+            <w:ins w:id="104" w:author="Megan Katsumi" w:date="2018-11-14T10:30:00Z">
               <w:r>
                 <w:t>{road_occupancy}</w:t>
               </w:r>
@@ -41855,7 +41925,7 @@
             <w:tcW w:w="2747" w:type="dxa"/>
           </w:tcPr>
           <w:p>
-            <w:ins w:id="104" w:author="Megan Katsumi" w:date="2018-11-14T10:32:00Z">
+            <w:ins w:id="105" w:author="Megan Katsumi" w:date="2018-11-14T10:32:00Z">
               <w:r>
                 <w:t>{vehicle_volume}</w:t>
               </w:r>
@@ -41900,22 +41970,22 @@
             <w:tcW w:w="2747" w:type="dxa"/>
           </w:tcPr>
           <w:p>
-            <w:ins w:id="105" w:author="Megan Katsumi" w:date="2018-11-14T10:32:00Z">
+            <w:ins w:id="106" w:author="Megan Katsumi" w:date="2018-11-14T10:32:00Z">
               <w:r>
                 <w:t>{</w:t>
               </w:r>
             </w:ins>
-            <w:ins w:id="106" w:author="Megan Katsumi" w:date="2018-11-14T10:33:00Z">
+            <w:ins w:id="107" w:author="Megan Katsumi" w:date="2018-11-14T10:33:00Z">
               <w:r>
                 <w:t>mean_</w:t>
               </w:r>
             </w:ins>
-            <w:ins w:id="107" w:author="Megan Katsumi" w:date="2018-11-14T11:14:00Z">
+            <w:ins w:id="108" w:author="Megan Katsumi" w:date="2018-11-14T11:14:00Z">
               <w:r>
                 <w:t>travel_</w:t>
               </w:r>
             </w:ins>
-            <w:ins w:id="108" w:author="Megan Katsumi" w:date="2018-11-14T10:33:00Z">
+            <w:ins w:id="109" w:author="Megan Katsumi" w:date="2018-11-14T10:33:00Z">
               <w:r>
                 <w:t>speed}</w:t>
               </w:r>
@@ -42829,6 +42899,7 @@
         </w:numPr>
       </w:pPr>
       <w:r>
+        <w:lastRenderedPageBreak/>
         <w:t>A RoadSegment’s vehicle c</w:t>
       </w:r>
       <w:r>
@@ -42871,7 +42942,6 @@
               </w:rPr>
             </w:pPr>
             <w:r>
-              <w:lastRenderedPageBreak/>
               <w:t>IntersectionPD</w:t>
             </w:r>
           </w:p>
@@ -43554,14 +43624,14 @@
       <w:pPr>
         <w:pStyle w:val="Heading3"/>
       </w:pPr>
-      <w:bookmarkStart w:id="109" w:name="_Toc11329777"/>
+      <w:bookmarkStart w:id="110" w:name="_Toc11329777"/>
       <w:r>
         <w:t xml:space="preserve">Travel </w:t>
       </w:r>
       <w:r>
         <w:t>Costs</w:t>
       </w:r>
-      <w:bookmarkEnd w:id="109"/>
+      <w:bookmarkEnd w:id="110"/>
     </w:p>
     <w:p>
       <w:pPr>
@@ -43645,11 +43715,11 @@
         <w:t>, or age of traveler.</w:t>
       </w:r>
       <w:r>
-        <w:t xml:space="preserve"> Travel Costs define the costs associated with accessing the transportation system; a travel cost is a property of an arc or its network. We define a separate extension of Trip Costs to capture other, </w:t>
+        <w:t xml:space="preserve"> Travel Costs define the costs associated with accessing the transportation system; a travel cost is </w:t>
       </w:r>
       <w:r>
         <w:lastRenderedPageBreak/>
-        <w:t>indirect costs that may vary between individual trips; a trip cost is a property of some instance of travelling.</w:t>
+        <w:t>a property of an arc or its network. We define a separate extension of Trip Costs to capture other, indirect costs that may vary between individual trips; a trip cost is a property of some instance of travelling.</w:t>
       </w:r>
     </w:p>
     <w:p>
@@ -44342,11 +44412,11 @@
       <w:pPr>
         <w:pStyle w:val="Heading2"/>
       </w:pPr>
-      <w:bookmarkStart w:id="110" w:name="_Toc11329778"/>
+      <w:bookmarkStart w:id="111" w:name="_Toc11329778"/>
       <w:r>
         <w:t>Parking Ontology</w:t>
       </w:r>
-      <w:bookmarkEnd w:id="110"/>
+      <w:bookmarkEnd w:id="111"/>
     </w:p>
     <w:p>
       <w:pPr>
@@ -44514,13 +44584,13 @@
       </w:r>
       <w:r>
         <w:br/>
+      </w:r>
+      <w:r>
+        <w:lastRenderedPageBreak/>
         <w:t>A Parking Area may have some hours of operation.</w:t>
       </w:r>
       <w:r>
         <w:br/>
-      </w:r>
-      <w:r>
-        <w:lastRenderedPageBreak/>
         <w:t>A Parking Area may have some limit on the dimensions of allowed vehicles (height/width/length)</w:t>
       </w:r>
       <w:r>
@@ -45086,8 +45156,6 @@
             <w:r>
               <w:t>only Building</w:t>
             </w:r>
-            <w:bookmarkStart w:id="111" w:name="_GoBack"/>
-            <w:bookmarkEnd w:id="111"/>
           </w:p>
         </w:tc>
       </w:tr>
@@ -45256,7 +45324,6 @@
           </w:tcPr>
           <w:p>
             <w:r>
-              <w:lastRenderedPageBreak/>
               <w:t>ParkingArea</w:t>
             </w:r>
           </w:p>
@@ -55190,7 +55257,6 @@
           <w:id w:val="186619333"/>
           <w:citation/>
         </w:sdtPr>
-        <w:sdtEndPr/>
         <w:sdtContent>
           <w:r>
             <w:fldChar w:fldCharType="begin"/>
@@ -64990,7 +65056,6 @@
             <w:id w:val="111145805"/>
             <w:bibliography/>
           </w:sdtPr>
-          <w:sdtEndPr/>
           <w:sdtContent>
             <w:p>
               <w:pPr>
@@ -65385,7 +65450,6 @@
         <w:docPartUnique/>
       </w:docPartObj>
     </w:sdtPr>
-    <w:sdtEndPr/>
     <w:sdtContent>
       <w:p>
         <w:pPr>
@@ -66837,6 +66901,119 @@
     </w:lvl>
   </w:abstractNum>
   <w:abstractNum w:abstractNumId="7" w15:restartNumberingAfterBreak="0">
+    <w:nsid w:val="25EF7932"/>
+    <w:multiLevelType w:val="hybridMultilevel"/>
+    <w:tmpl w:val="8C261148"/>
+    <w:lvl w:ilvl="0" w:tplc="04090001">
+      <w:start w:val="1"/>
+      <w:numFmt w:val="bullet"/>
+      <w:lvlText w:val=""/>
+      <w:lvlJc w:val="left"/>
+      <w:pPr>
+        <w:ind w:left="720" w:hanging="360"/>
+      </w:pPr>
+      <w:rPr>
+        <w:rFonts w:ascii="Symbol" w:hAnsi="Symbol" w:hint="default"/>
+      </w:rPr>
+    </w:lvl>
+    <w:lvl w:ilvl="1" w:tplc="04090003" w:tentative="1">
+      <w:start w:val="1"/>
+      <w:numFmt w:val="bullet"/>
+      <w:lvlText w:val="o"/>
+      <w:lvlJc w:val="left"/>
+      <w:pPr>
+        <w:ind w:left="1440" w:hanging="360"/>
+      </w:pPr>
+      <w:rPr>
+        <w:rFonts w:ascii="Courier New" w:hAnsi="Courier New" w:cs="Courier New" w:hint="default"/>
+      </w:rPr>
+    </w:lvl>
+    <w:lvl w:ilvl="2" w:tplc="04090005" w:tentative="1">
+      <w:start w:val="1"/>
+      <w:numFmt w:val="bullet"/>
+      <w:lvlText w:val=""/>
+      <w:lvlJc w:val="left"/>
+      <w:pPr>
+        <w:ind w:left="2160" w:hanging="360"/>
+      </w:pPr>
+      <w:rPr>
+        <w:rFonts w:ascii="Wingdings" w:hAnsi="Wingdings" w:hint="default"/>
+      </w:rPr>
+    </w:lvl>
+    <w:lvl w:ilvl="3" w:tplc="04090001" w:tentative="1">
+      <w:start w:val="1"/>
+      <w:numFmt w:val="bullet"/>
+      <w:lvlText w:val=""/>
+      <w:lvlJc w:val="left"/>
+      <w:pPr>
+        <w:ind w:left="2880" w:hanging="360"/>
+      </w:pPr>
+      <w:rPr>
+        <w:rFonts w:ascii="Symbol" w:hAnsi="Symbol" w:hint="default"/>
+      </w:rPr>
+    </w:lvl>
+    <w:lvl w:ilvl="4" w:tplc="04090003" w:tentative="1">
+      <w:start w:val="1"/>
+      <w:numFmt w:val="bullet"/>
+      <w:lvlText w:val="o"/>
+      <w:lvlJc w:val="left"/>
+      <w:pPr>
+        <w:ind w:left="3600" w:hanging="360"/>
+      </w:pPr>
+      <w:rPr>
+        <w:rFonts w:ascii="Courier New" w:hAnsi="Courier New" w:cs="Courier New" w:hint="default"/>
+      </w:rPr>
+    </w:lvl>
+    <w:lvl w:ilvl="5" w:tplc="04090005" w:tentative="1">
+      <w:start w:val="1"/>
+      <w:numFmt w:val="bullet"/>
+      <w:lvlText w:val=""/>
+      <w:lvlJc w:val="left"/>
+      <w:pPr>
+        <w:ind w:left="4320" w:hanging="360"/>
+      </w:pPr>
+      <w:rPr>
+        <w:rFonts w:ascii="Wingdings" w:hAnsi="Wingdings" w:hint="default"/>
+      </w:rPr>
+    </w:lvl>
+    <w:lvl w:ilvl="6" w:tplc="04090001" w:tentative="1">
+      <w:start w:val="1"/>
+      <w:numFmt w:val="bullet"/>
+      <w:lvlText w:val=""/>
+      <w:lvlJc w:val="left"/>
+      <w:pPr>
+        <w:ind w:left="5040" w:hanging="360"/>
+      </w:pPr>
+      <w:rPr>
+        <w:rFonts w:ascii="Symbol" w:hAnsi="Symbol" w:hint="default"/>
+      </w:rPr>
+    </w:lvl>
+    <w:lvl w:ilvl="7" w:tplc="04090003" w:tentative="1">
+      <w:start w:val="1"/>
+      <w:numFmt w:val="bullet"/>
+      <w:lvlText w:val="o"/>
+      <w:lvlJc w:val="left"/>
+      <w:pPr>
+        <w:ind w:left="5760" w:hanging="360"/>
+      </w:pPr>
+      <w:rPr>
+        <w:rFonts w:ascii="Courier New" w:hAnsi="Courier New" w:cs="Courier New" w:hint="default"/>
+      </w:rPr>
+    </w:lvl>
+    <w:lvl w:ilvl="8" w:tplc="04090005" w:tentative="1">
+      <w:start w:val="1"/>
+      <w:numFmt w:val="bullet"/>
+      <w:lvlText w:val=""/>
+      <w:lvlJc w:val="left"/>
+      <w:pPr>
+        <w:ind w:left="6480" w:hanging="360"/>
+      </w:pPr>
+      <w:rPr>
+        <w:rFonts w:ascii="Wingdings" w:hAnsi="Wingdings" w:hint="default"/>
+      </w:rPr>
+    </w:lvl>
+  </w:abstractNum>
+  <w:abstractNum w:abstractNumId="8" w15:restartNumberingAfterBreak="0">
     <w:nsid w:val="26E5503C"/>
     <w:multiLevelType w:val="hybridMultilevel"/>
     <w:tmpl w:val="1774141A"/>
@@ -66950,7 +67127,7 @@
       </w:rPr>
     </w:lvl>
   </w:abstractNum>
-  <w:abstractNum w:abstractNumId="8" w15:restartNumberingAfterBreak="0">
+  <w:abstractNum w:abstractNumId="9" w15:restartNumberingAfterBreak="0">
     <w:nsid w:val="274C51E1"/>
     <w:multiLevelType w:val="hybridMultilevel"/>
     <w:tmpl w:val="B7245A76"/>
@@ -67063,7 +67240,7 @@
       </w:rPr>
     </w:lvl>
   </w:abstractNum>
-  <w:abstractNum w:abstractNumId="9" w15:restartNumberingAfterBreak="0">
+  <w:abstractNum w:abstractNumId="10" w15:restartNumberingAfterBreak="0">
     <w:nsid w:val="290272B5"/>
     <w:multiLevelType w:val="hybridMultilevel"/>
     <w:tmpl w:val="C638F378"/>
@@ -67176,7 +67353,7 @@
       </w:rPr>
     </w:lvl>
   </w:abstractNum>
-  <w:abstractNum w:abstractNumId="10" w15:restartNumberingAfterBreak="0">
+  <w:abstractNum w:abstractNumId="11" w15:restartNumberingAfterBreak="0">
     <w:nsid w:val="2DD333F0"/>
     <w:multiLevelType w:val="hybridMultilevel"/>
     <w:tmpl w:val="7416F252"/>
@@ -67289,7 +67466,7 @@
       </w:rPr>
     </w:lvl>
   </w:abstractNum>
-  <w:abstractNum w:abstractNumId="11" w15:restartNumberingAfterBreak="0">
+  <w:abstractNum w:abstractNumId="12" w15:restartNumberingAfterBreak="0">
     <w:nsid w:val="2FCA0240"/>
     <w:multiLevelType w:val="hybridMultilevel"/>
     <w:tmpl w:val="0B68FC56"/>
@@ -67375,7 +67552,7 @@
       </w:pPr>
     </w:lvl>
   </w:abstractNum>
-  <w:abstractNum w:abstractNumId="12" w15:restartNumberingAfterBreak="0">
+  <w:abstractNum w:abstractNumId="13" w15:restartNumberingAfterBreak="0">
     <w:nsid w:val="350A0208"/>
     <w:multiLevelType w:val="hybridMultilevel"/>
     <w:tmpl w:val="19DC6CAE"/>
@@ -67488,7 +67665,7 @@
       </w:rPr>
     </w:lvl>
   </w:abstractNum>
-  <w:abstractNum w:abstractNumId="13" w15:restartNumberingAfterBreak="0">
+  <w:abstractNum w:abstractNumId="14" w15:restartNumberingAfterBreak="0">
     <w:nsid w:val="40AF41A7"/>
     <w:multiLevelType w:val="hybridMultilevel"/>
     <w:tmpl w:val="B8B45C62"/>
@@ -67601,7 +67778,7 @@
       </w:rPr>
     </w:lvl>
   </w:abstractNum>
-  <w:abstractNum w:abstractNumId="14" w15:restartNumberingAfterBreak="0">
+  <w:abstractNum w:abstractNumId="15" w15:restartNumberingAfterBreak="0">
     <w:nsid w:val="452A1978"/>
     <w:multiLevelType w:val="hybridMultilevel"/>
     <w:tmpl w:val="88B4CB0E"/>
@@ -67714,7 +67891,7 @@
       </w:rPr>
     </w:lvl>
   </w:abstractNum>
-  <w:abstractNum w:abstractNumId="15" w15:restartNumberingAfterBreak="0">
+  <w:abstractNum w:abstractNumId="16" w15:restartNumberingAfterBreak="0">
     <w:nsid w:val="56955554"/>
     <w:multiLevelType w:val="multilevel"/>
     <w:tmpl w:val="C09CC5CA"/>
@@ -67840,7 +68017,7 @@
       </w:pPr>
     </w:lvl>
   </w:abstractNum>
-  <w:abstractNum w:abstractNumId="16" w15:restartNumberingAfterBreak="0">
+  <w:abstractNum w:abstractNumId="17" w15:restartNumberingAfterBreak="0">
     <w:nsid w:val="594F70BD"/>
     <w:multiLevelType w:val="hybridMultilevel"/>
     <w:tmpl w:val="6DACEA4E"/>
@@ -67953,7 +68130,7 @@
       </w:rPr>
     </w:lvl>
   </w:abstractNum>
-  <w:abstractNum w:abstractNumId="17" w15:restartNumberingAfterBreak="0">
+  <w:abstractNum w:abstractNumId="18" w15:restartNumberingAfterBreak="0">
     <w:nsid w:val="62A3507C"/>
     <w:multiLevelType w:val="hybridMultilevel"/>
     <w:tmpl w:val="C2386328"/>
@@ -68066,7 +68243,7 @@
       </w:rPr>
     </w:lvl>
   </w:abstractNum>
-  <w:abstractNum w:abstractNumId="18" w15:restartNumberingAfterBreak="0">
+  <w:abstractNum w:abstractNumId="19" w15:restartNumberingAfterBreak="0">
     <w:nsid w:val="6568076C"/>
     <w:multiLevelType w:val="hybridMultilevel"/>
     <w:tmpl w:val="F68AD40E"/>
@@ -68179,7 +68356,7 @@
       </w:rPr>
     </w:lvl>
   </w:abstractNum>
-  <w:abstractNum w:abstractNumId="19" w15:restartNumberingAfterBreak="0">
+  <w:abstractNum w:abstractNumId="20" w15:restartNumberingAfterBreak="0">
     <w:nsid w:val="65F2450E"/>
     <w:multiLevelType w:val="hybridMultilevel"/>
     <w:tmpl w:val="50EE2D12"/>
@@ -68292,7 +68469,7 @@
       </w:rPr>
     </w:lvl>
   </w:abstractNum>
-  <w:abstractNum w:abstractNumId="20" w15:restartNumberingAfterBreak="0">
+  <w:abstractNum w:abstractNumId="21" w15:restartNumberingAfterBreak="0">
     <w:nsid w:val="666F6D57"/>
     <w:multiLevelType w:val="hybridMultilevel"/>
     <w:tmpl w:val="C8642ECA"/>
@@ -68405,7 +68582,7 @@
       </w:rPr>
     </w:lvl>
   </w:abstractNum>
-  <w:abstractNum w:abstractNumId="21" w15:restartNumberingAfterBreak="0">
+  <w:abstractNum w:abstractNumId="22" w15:restartNumberingAfterBreak="0">
     <w:nsid w:val="68D4569F"/>
     <w:multiLevelType w:val="hybridMultilevel"/>
     <w:tmpl w:val="9A5A0DDE"/>
@@ -68518,7 +68695,7 @@
       </w:rPr>
     </w:lvl>
   </w:abstractNum>
-  <w:abstractNum w:abstractNumId="22" w15:restartNumberingAfterBreak="0">
+  <w:abstractNum w:abstractNumId="23" w15:restartNumberingAfterBreak="0">
     <w:nsid w:val="6E785293"/>
     <w:multiLevelType w:val="hybridMultilevel"/>
     <w:tmpl w:val="47B66BDC"/>
@@ -68631,7 +68808,7 @@
       </w:rPr>
     </w:lvl>
   </w:abstractNum>
-  <w:abstractNum w:abstractNumId="23" w15:restartNumberingAfterBreak="0">
+  <w:abstractNum w:abstractNumId="24" w15:restartNumberingAfterBreak="0">
     <w:nsid w:val="6FAF6010"/>
     <w:multiLevelType w:val="hybridMultilevel"/>
     <w:tmpl w:val="1040D078"/>
@@ -68744,7 +68921,7 @@
       </w:rPr>
     </w:lvl>
   </w:abstractNum>
-  <w:abstractNum w:abstractNumId="24" w15:restartNumberingAfterBreak="0">
+  <w:abstractNum w:abstractNumId="25" w15:restartNumberingAfterBreak="0">
     <w:nsid w:val="71621890"/>
     <w:multiLevelType w:val="hybridMultilevel"/>
     <w:tmpl w:val="0D642BD0"/>
@@ -68830,7 +69007,7 @@
       </w:pPr>
     </w:lvl>
   </w:abstractNum>
-  <w:abstractNum w:abstractNumId="25" w15:restartNumberingAfterBreak="0">
+  <w:abstractNum w:abstractNumId="26" w15:restartNumberingAfterBreak="0">
     <w:nsid w:val="73067FA8"/>
     <w:multiLevelType w:val="hybridMultilevel"/>
     <w:tmpl w:val="ACCA3C84"/>
@@ -68945,7 +69122,7 @@
       </w:rPr>
     </w:lvl>
   </w:abstractNum>
-  <w:abstractNum w:abstractNumId="26" w15:restartNumberingAfterBreak="0">
+  <w:abstractNum w:abstractNumId="27" w15:restartNumberingAfterBreak="0">
     <w:nsid w:val="74C87C74"/>
     <w:multiLevelType w:val="hybridMultilevel"/>
     <w:tmpl w:val="73701380"/>
@@ -69058,7 +69235,7 @@
       </w:rPr>
     </w:lvl>
   </w:abstractNum>
-  <w:abstractNum w:abstractNumId="27" w15:restartNumberingAfterBreak="0">
+  <w:abstractNum w:abstractNumId="28" w15:restartNumberingAfterBreak="0">
     <w:nsid w:val="77A9610F"/>
     <w:multiLevelType w:val="hybridMultilevel"/>
     <w:tmpl w:val="95904FF4"/>
@@ -69171,7 +69348,7 @@
       </w:rPr>
     </w:lvl>
   </w:abstractNum>
-  <w:abstractNum w:abstractNumId="28" w15:restartNumberingAfterBreak="0">
+  <w:abstractNum w:abstractNumId="29" w15:restartNumberingAfterBreak="0">
     <w:nsid w:val="796A373D"/>
     <w:multiLevelType w:val="hybridMultilevel"/>
     <w:tmpl w:val="B2D083E2"/>
@@ -69284,7 +69461,7 @@
       </w:rPr>
     </w:lvl>
   </w:abstractNum>
-  <w:abstractNum w:abstractNumId="29" w15:restartNumberingAfterBreak="0">
+  <w:abstractNum w:abstractNumId="30" w15:restartNumberingAfterBreak="0">
     <w:nsid w:val="7CC73712"/>
     <w:multiLevelType w:val="hybridMultilevel"/>
     <w:tmpl w:val="B2D083E2"/>
@@ -69397,7 +69574,7 @@
       </w:rPr>
     </w:lvl>
   </w:abstractNum>
-  <w:abstractNum w:abstractNumId="30" w15:restartNumberingAfterBreak="0">
+  <w:abstractNum w:abstractNumId="31" w15:restartNumberingAfterBreak="0">
     <w:nsid w:val="7EE5718F"/>
     <w:multiLevelType w:val="hybridMultilevel"/>
     <w:tmpl w:val="885A5480"/>
@@ -69510,37 +69687,37 @@
     </w:lvl>
   </w:abstractNum>
   <w:num w:numId="1">
-    <w:abstractNumId w:val="15"/>
+    <w:abstractNumId w:val="16"/>
   </w:num>
   <w:num w:numId="2">
-    <w:abstractNumId w:val="25"/>
+    <w:abstractNumId w:val="26"/>
   </w:num>
   <w:num w:numId="3">
     <w:abstractNumId w:val="1"/>
   </w:num>
   <w:num w:numId="4">
-    <w:abstractNumId w:val="9"/>
+    <w:abstractNumId w:val="10"/>
   </w:num>
   <w:num w:numId="5">
-    <w:abstractNumId w:val="23"/>
+    <w:abstractNumId w:val="24"/>
   </w:num>
   <w:num w:numId="6">
-    <w:abstractNumId w:val="30"/>
+    <w:abstractNumId w:val="31"/>
   </w:num>
   <w:num w:numId="7">
-    <w:abstractNumId w:val="16"/>
+    <w:abstractNumId w:val="17"/>
   </w:num>
   <w:num w:numId="8">
-    <w:abstractNumId w:val="28"/>
+    <w:abstractNumId w:val="29"/>
   </w:num>
   <w:num w:numId="9">
     <w:abstractNumId w:val="4"/>
   </w:num>
   <w:num w:numId="10">
-    <w:abstractNumId w:val="29"/>
+    <w:abstractNumId w:val="30"/>
   </w:num>
   <w:num w:numId="11">
-    <w:abstractNumId w:val="7"/>
+    <w:abstractNumId w:val="8"/>
   </w:num>
   <w:num w:numId="12">
     <w:abstractNumId w:val="5"/>
@@ -69549,58 +69726,61 @@
     <w:abstractNumId w:val="3"/>
   </w:num>
   <w:num w:numId="14">
-    <w:abstractNumId w:val="22"/>
+    <w:abstractNumId w:val="23"/>
   </w:num>
   <w:num w:numId="15">
-    <w:abstractNumId w:val="24"/>
+    <w:abstractNumId w:val="25"/>
   </w:num>
   <w:num w:numId="16">
     <w:abstractNumId w:val="6"/>
   </w:num>
   <w:num w:numId="17">
-    <w:abstractNumId w:val="14"/>
+    <w:abstractNumId w:val="15"/>
   </w:num>
   <w:num w:numId="18">
-    <w:abstractNumId w:val="21"/>
+    <w:abstractNumId w:val="22"/>
   </w:num>
   <w:num w:numId="19">
-    <w:abstractNumId w:val="12"/>
+    <w:abstractNumId w:val="13"/>
   </w:num>
   <w:num w:numId="20">
     <w:abstractNumId w:val="2"/>
   </w:num>
   <w:num w:numId="21">
-    <w:abstractNumId w:val="10"/>
+    <w:abstractNumId w:val="11"/>
   </w:num>
   <w:num w:numId="22">
+    <w:abstractNumId w:val="28"/>
+  </w:num>
+  <w:num w:numId="23">
+    <w:abstractNumId w:val="18"/>
+  </w:num>
+  <w:num w:numId="24">
+    <w:abstractNumId w:val="9"/>
+  </w:num>
+  <w:num w:numId="25">
+    <w:abstractNumId w:val="12"/>
+  </w:num>
+  <w:num w:numId="26">
+    <w:abstractNumId w:val="20"/>
+  </w:num>
+  <w:num w:numId="27">
     <w:abstractNumId w:val="27"/>
   </w:num>
-  <w:num w:numId="23">
-    <w:abstractNumId w:val="17"/>
+  <w:num w:numId="28">
+    <w:abstractNumId w:val="21"/>
   </w:num>
-  <w:num w:numId="24">
-    <w:abstractNumId w:val="8"/>
-  </w:num>
-  <w:num w:numId="25">
-    <w:abstractNumId w:val="11"/>
-  </w:num>
-  <w:num w:numId="26">
+  <w:num w:numId="29">
     <w:abstractNumId w:val="19"/>
   </w:num>
-  <w:num w:numId="27">
-    <w:abstractNumId w:val="26"/>
-  </w:num>
-  <w:num w:numId="28">
-    <w:abstractNumId w:val="20"/>
-  </w:num>
-  <w:num w:numId="29">
-    <w:abstractNumId w:val="18"/>
-  </w:num>
   <w:num w:numId="30">
-    <w:abstractNumId w:val="13"/>
+    <w:abstractNumId w:val="14"/>
   </w:num>
   <w:num w:numId="31">
     <w:abstractNumId w:val="0"/>
+  </w:num>
+  <w:num w:numId="32">
+    <w:abstractNumId w:val="7"/>
   </w:num>
   <w:numIdMacAtCleanup w:val="24"/>
 </w:numbering>
@@ -71673,7 +71853,7 @@
 </file>
 
 <file path=customXml/itemProps1.xml><?xml version="1.0" encoding="utf-8"?>
-<ds:datastoreItem xmlns:ds="http://schemas.openxmlformats.org/officeDocument/2006/customXml" ds:itemID="{712D1BCF-9ADE-3541-A233-99369F571E83}">
+<ds:datastoreItem xmlns:ds="http://schemas.openxmlformats.org/officeDocument/2006/customXml" ds:itemID="{5697C20F-C50F-8B4C-B2E9-0618A0D8EC80}">
   <ds:schemaRefs>
     <ds:schemaRef ds:uri="http://schemas.openxmlformats.org/officeDocument/2006/bibliography"/>
   </ds:schemaRefs>

</xml_diff>

<commit_message>
added nD datatype property
</commit_message>
<xml_diff>
--- a/docs/iCityOntologyReport_1.2.docx
+++ b/docs/iCityOntologyReport_1.2.docx
@@ -5157,6 +5157,7 @@
           <w:id w:val="571318992"/>
           <w:citation/>
         </w:sdtPr>
+        <w:sdtEndPr/>
         <w:sdtContent>
           <w:r>
             <w:fldChar w:fldCharType="begin"/>
@@ -5437,6 +5438,9 @@
         <w:keepNext/>
       </w:pPr>
       <w:r>
+        <w:rPr>
+          <w:noProof/>
+        </w:rPr>
         <w:drawing>
           <wp:inline distT="0" distB="0" distL="0" distR="0" wp14:anchorId="06803F60" wp14:editId="18E6B2C8">
             <wp:extent cx="5943600" cy="2772410"/>
@@ -5603,12 +5607,12 @@
       <w:pPr>
         <w:pStyle w:val="Heading1"/>
       </w:pPr>
-      <w:bookmarkStart w:id="36" w:name="_Ref462673081"/>
-      <w:bookmarkStart w:id="37" w:name="_Toc17365169"/>
+      <w:bookmarkStart w:id="36" w:name="_Toc17365169"/>
+      <w:bookmarkStart w:id="37" w:name="_Ref462673081"/>
       <w:r>
         <w:t>Summary of Changes from Previous Version</w:t>
       </w:r>
-      <w:bookmarkEnd w:id="37"/>
+      <w:bookmarkEnd w:id="36"/>
     </w:p>
     <w:p>
       <w:r>
@@ -6734,7 +6738,7 @@
       <w:r>
         <w:t>Urban System Characteristics and Behaviour</w:t>
       </w:r>
-      <w:bookmarkEnd w:id="36"/>
+      <w:bookmarkEnd w:id="37"/>
       <w:bookmarkEnd w:id="38"/>
     </w:p>
     <w:p>
@@ -7304,9 +7308,9 @@
         <w:tblLook w:val="04A0" w:firstRow="1" w:lastRow="0" w:firstColumn="1" w:lastColumn="0" w:noHBand="0" w:noVBand="1"/>
       </w:tblPr>
       <w:tblGrid>
-        <w:gridCol w:w="2728"/>
-        <w:gridCol w:w="2271"/>
-        <w:gridCol w:w="4351"/>
+        <w:gridCol w:w="2234"/>
+        <w:gridCol w:w="1741"/>
+        <w:gridCol w:w="5375"/>
       </w:tblGrid>
       <w:tr>
         <w:tc>
@@ -7711,6 +7715,7 @@
           </w:tcPr>
           <w:p>
             <w:r>
+              <w:lastRenderedPageBreak/>
               <w:t>associate</w:t>
             </w:r>
             <w:r>
@@ -7742,6 +7747,139 @@
           </w:p>
         </w:tc>
       </w:tr>
+      <w:tr>
+        <w:tc>
+          <w:tcPr>
+            <w:tcW w:w="2728" w:type="dxa"/>
+            <w:vMerge w:val="restart"/>
+          </w:tcPr>
+          <w:p>
+            <w:r>
+              <w:t>geo:asWKT</w:t>
+            </w:r>
+          </w:p>
+        </w:tc>
+        <w:tc>
+          <w:tcPr>
+            <w:tcW w:w="2271" w:type="dxa"/>
+          </w:tcPr>
+          <w:p>
+            <w:r>
+              <w:t>Domain</w:t>
+            </w:r>
+          </w:p>
+        </w:tc>
+        <w:tc>
+          <w:tcPr>
+            <w:tcW w:w="4351" w:type="dxa"/>
+          </w:tcPr>
+          <w:p>
+            <w:r>
+              <w:t>geo:Geometry</w:t>
+            </w:r>
+          </w:p>
+        </w:tc>
+      </w:tr>
+      <w:tr>
+        <w:tc>
+          <w:tcPr>
+            <w:tcW w:w="2728" w:type="dxa"/>
+            <w:vMerge/>
+          </w:tcPr>
+          <w:p/>
+        </w:tc>
+        <w:tc>
+          <w:tcPr>
+            <w:tcW w:w="2271" w:type="dxa"/>
+          </w:tcPr>
+          <w:p>
+            <w:r>
+              <w:t>Range</w:t>
+            </w:r>
+          </w:p>
+        </w:tc>
+        <w:tc>
+          <w:tcPr>
+            <w:tcW w:w="4351" w:type="dxa"/>
+          </w:tcPr>
+          <w:p>
+            <w:r>
+              <w:t>geo:wktLiteral</w:t>
+            </w:r>
+          </w:p>
+        </w:tc>
+      </w:tr>
+      <w:tr>
+        <w:tc>
+          <w:tcPr>
+            <w:tcW w:w="2728" w:type="dxa"/>
+          </w:tcPr>
+          <w:p>
+            <w:r>
+              <w:t>as_nDLatLon</w:t>
+            </w:r>
+          </w:p>
+        </w:tc>
+        <w:tc>
+          <w:tcPr>
+            <w:tcW w:w="2271" w:type="dxa"/>
+          </w:tcPr>
+          <w:p>
+            <w:r>
+              <w:t>Domain</w:t>
+            </w:r>
+          </w:p>
+        </w:tc>
+        <w:tc>
+          <w:tcPr>
+            <w:tcW w:w="4351" w:type="dxa"/>
+          </w:tcPr>
+          <w:p>
+            <w:r>
+              <w:t>geo:Geometry</w:t>
+            </w:r>
+          </w:p>
+        </w:tc>
+      </w:tr>
+      <w:tr>
+        <w:tc>
+          <w:tcPr>
+            <w:tcW w:w="2728" w:type="dxa"/>
+          </w:tcPr>
+          <w:p/>
+        </w:tc>
+        <w:tc>
+          <w:tcPr>
+            <w:tcW w:w="2271" w:type="dxa"/>
+          </w:tcPr>
+          <w:p>
+            <w:r>
+              <w:t>Range</w:t>
+            </w:r>
+          </w:p>
+        </w:tc>
+        <w:tc>
+          <w:tcPr>
+            <w:tcW w:w="4351" w:type="dxa"/>
+          </w:tcPr>
+          <w:p>
+            <w:hyperlink r:id="rId9" w:history="1">
+              <w:r>
+                <w:rPr>
+                  <w:rStyle w:val="Hyperlink"/>
+                </w:rPr>
+                <w:t>http://franz.com/ns/allegrograph/5.0/geo/nd#_lat_la_-9.+1_+9.+1_+1.-4_+1.-1_lon_lo_-1.8+2_+1.8+2_+1.-4</w:t>
+              </w:r>
+            </w:hyperlink>
+            <w:r>
+              <w:rPr>
+                <w:rStyle w:val="FootnoteReference"/>
+              </w:rPr>
+              <w:footnoteReference w:id="3"/>
+            </w:r>
+          </w:p>
+        </w:tc>
+      </w:tr>
     </w:tbl>
     <w:p>
       <w:pPr>
@@ -7770,7 +7908,6 @@
         <w:rPr>
           <w:noProof/>
         </w:rPr>
-        <w:lastRenderedPageBreak/>
         <w:drawing>
           <wp:inline distT="0" distB="0" distL="0" distR="0" wp14:anchorId="6D5CEECE" wp14:editId="2CDDA524">
             <wp:extent cx="5943600" cy="1863725"/>
@@ -7787,7 +7924,7 @@
                     <pic:cNvPicPr/>
                   </pic:nvPicPr>
                   <pic:blipFill>
-                    <a:blip r:embed="rId9"/>
+                    <a:blip r:embed="rId10"/>
                     <a:stretch>
                       <a:fillRect/>
                     </a:stretch>
@@ -8848,6 +8985,7 @@
           <w:id w:val="72401784"/>
           <w:citation/>
         </w:sdtPr>
+        <w:sdtEndPr/>
         <w:sdtContent>
           <w:r>
             <w:fldChar w:fldCharType="begin"/>
@@ -8928,6 +9066,7 @@
         <w:rPr>
           <w:noProof/>
         </w:rPr>
+        <w:lastRenderedPageBreak/>
         <mc:AlternateContent>
           <mc:Choice Requires="wps">
             <w:drawing>
@@ -9385,6 +9524,7 @@
           <w:id w:val="1410968273"/>
           <w:citation/>
         </w:sdtPr>
+        <w:sdtEndPr/>
         <w:sdtContent>
           <w:r>
             <w:rPr>
@@ -9477,23 +9617,22 @@
       <w:pPr>
         <w:pStyle w:val="Heading3"/>
       </w:pPr>
-      <w:bookmarkStart w:id="41" w:name="_Toc519507734"/>
-      <w:bookmarkStart w:id="42" w:name="_Toc520703198"/>
-      <w:bookmarkStart w:id="43" w:name="_Toc520725402"/>
-      <w:bookmarkStart w:id="44" w:name="_Toc519507735"/>
-      <w:bookmarkStart w:id="45" w:name="_Toc520703199"/>
-      <w:bookmarkStart w:id="46" w:name="_Toc520725403"/>
-      <w:bookmarkStart w:id="47" w:name="_Toc519507736"/>
-      <w:bookmarkStart w:id="48" w:name="_Toc520703200"/>
-      <w:bookmarkStart w:id="49" w:name="_Toc520725404"/>
-      <w:bookmarkStart w:id="50" w:name="_Toc519507737"/>
-      <w:bookmarkStart w:id="51" w:name="_Toc520703201"/>
-      <w:bookmarkStart w:id="52" w:name="_Toc520725405"/>
-      <w:bookmarkStart w:id="53" w:name="_Toc519507738"/>
-      <w:bookmarkStart w:id="54" w:name="_Toc520703202"/>
-      <w:bookmarkStart w:id="55" w:name="_Toc520725406"/>
-      <w:bookmarkStart w:id="56" w:name="_Toc17365173"/>
-      <w:bookmarkEnd w:id="41"/>
+      <w:bookmarkStart w:id="42" w:name="_Toc519507734"/>
+      <w:bookmarkStart w:id="43" w:name="_Toc520703198"/>
+      <w:bookmarkStart w:id="44" w:name="_Toc520725402"/>
+      <w:bookmarkStart w:id="45" w:name="_Toc519507735"/>
+      <w:bookmarkStart w:id="46" w:name="_Toc520703199"/>
+      <w:bookmarkStart w:id="47" w:name="_Toc520725403"/>
+      <w:bookmarkStart w:id="48" w:name="_Toc519507736"/>
+      <w:bookmarkStart w:id="49" w:name="_Toc520703200"/>
+      <w:bookmarkStart w:id="50" w:name="_Toc520725404"/>
+      <w:bookmarkStart w:id="51" w:name="_Toc519507737"/>
+      <w:bookmarkStart w:id="52" w:name="_Toc520703201"/>
+      <w:bookmarkStart w:id="53" w:name="_Toc520725405"/>
+      <w:bookmarkStart w:id="54" w:name="_Toc519507738"/>
+      <w:bookmarkStart w:id="55" w:name="_Toc520703202"/>
+      <w:bookmarkStart w:id="56" w:name="_Toc520725406"/>
+      <w:bookmarkStart w:id="57" w:name="_Toc17365173"/>
       <w:bookmarkEnd w:id="42"/>
       <w:bookmarkEnd w:id="43"/>
       <w:bookmarkEnd w:id="44"/>
@@ -9508,10 +9647,11 @@
       <w:bookmarkEnd w:id="53"/>
       <w:bookmarkEnd w:id="54"/>
       <w:bookmarkEnd w:id="55"/>
+      <w:bookmarkEnd w:id="56"/>
       <w:r>
         <w:t>Time Ontology</w:t>
       </w:r>
-      <w:bookmarkEnd w:id="56"/>
+      <w:bookmarkEnd w:id="57"/>
     </w:p>
     <w:p>
       <w:pPr>
@@ -9548,7 +9688,6 @@
         <w:rPr>
           <w:b/>
         </w:rPr>
-        <w:lastRenderedPageBreak/>
         <w:t xml:space="preserve">Namespace: </w:t>
       </w:r>
       <w:r>
@@ -10747,7 +10886,7 @@
         <w:rPr>
           <w:rStyle w:val="FootnoteReference"/>
         </w:rPr>
-        <w:footnoteReference w:id="3"/>
+        <w:footnoteReference w:id="4"/>
       </w:r>
       <w:r>
         <w:t xml:space="preserve"> originally presented by </w:t>
@@ -10757,6 +10896,7 @@
           <w:id w:val="186619329"/>
           <w:citation/>
         </w:sdtPr>
+        <w:sdtEndPr/>
         <w:sdtContent>
           <w:r>
             <w:fldChar w:fldCharType="begin"/>
@@ -10786,12 +10926,11 @@
       <w:pPr>
         <w:pStyle w:val="Heading3"/>
       </w:pPr>
-      <w:bookmarkStart w:id="57" w:name="_Toc17365174"/>
-      <w:r>
-        <w:lastRenderedPageBreak/>
+      <w:bookmarkStart w:id="58" w:name="_Toc17365174"/>
+      <w:r>
         <w:t>Change Ontology</w:t>
       </w:r>
-      <w:bookmarkEnd w:id="57"/>
+      <w:bookmarkEnd w:id="58"/>
     </w:p>
     <w:p>
       <w:pPr>
@@ -10867,6 +11006,7 @@
           <w:id w:val="39854830"/>
           <w:citation/>
         </w:sdtPr>
+        <w:sdtEndPr/>
         <w:sdtContent>
           <w:r>
             <w:fldChar w:fldCharType="begin"/>
@@ -10934,6 +11074,7 @@
           <w:id w:val="39854829"/>
           <w:citation/>
         </w:sdtPr>
+        <w:sdtEndPr/>
         <w:sdtContent>
           <w:r>
             <w:fldChar w:fldCharType="begin"/>
@@ -11013,7 +11154,7 @@
         <w:rPr>
           <w:rStyle w:val="FootnoteReference"/>
         </w:rPr>
-        <w:footnoteReference w:id="4"/>
+        <w:footnoteReference w:id="5"/>
       </w:r>
       <w:r>
         <w:t>s have manifestations that are Vehicles.</w:t>
@@ -11655,11 +11796,11 @@
       <w:pPr>
         <w:pStyle w:val="Heading3"/>
       </w:pPr>
-      <w:bookmarkStart w:id="58" w:name="_Toc17365175"/>
+      <w:bookmarkStart w:id="59" w:name="_Toc17365175"/>
       <w:r>
         <w:t>Activity Ontology</w:t>
       </w:r>
-      <w:bookmarkEnd w:id="58"/>
+      <w:bookmarkEnd w:id="59"/>
     </w:p>
     <w:p>
       <w:pPr>
@@ -12003,6 +12144,7 @@
         <w:rPr>
           <w:sz w:val="24"/>
         </w:rPr>
+        <w:lastRenderedPageBreak/>
         <w:t xml:space="preserve">Say that a shopping activity, Activity-Shop, requires both the </w:t>
       </w:r>
       <w:r>
@@ -12209,6 +12351,7 @@
           <w:id w:val="58942251"/>
           <w:citation/>
         </w:sdtPr>
+        <w:sdtEndPr/>
         <w:sdtContent>
           <w:r>
             <w:fldChar w:fldCharType="begin"/>
@@ -12251,11 +12394,7 @@
         <w:t xml:space="preserve"> terminal state has no child states</w:t>
       </w:r>
       <w:r>
-        <w:t xml:space="preserve">, and therefore refers directly to a class of manifestations, whereas a non-terminal state has </w:t>
-      </w:r>
-      <w:r>
-        <w:lastRenderedPageBreak/>
-        <w:t xml:space="preserve">child states, which may define some classes of manifestations, or further define some other </w:t>
+        <w:t xml:space="preserve">, and therefore refers directly to a class of manifestations, whereas a non-terminal state has child states, which may define some classes of manifestations, or further define some other </w:t>
       </w:r>
       <w:r>
         <w:t xml:space="preserve">complex </w:t>
@@ -12579,6 +12718,7 @@
         <w:rPr>
           <w:sz w:val="24"/>
         </w:rPr>
+        <w:lastRenderedPageBreak/>
         <w:t>An activity occursDirectlyBefore another if it occursAt an interval that meets the interval of the other activity</w:t>
       </w:r>
       <w:r>
@@ -13057,7 +13197,6 @@
           </w:tcPr>
           <w:p>
             <w:r>
-              <w:lastRenderedPageBreak/>
               <w:t>State</w:t>
             </w:r>
           </w:p>
@@ -14858,7 +14997,7 @@
               <w:rPr>
                 <w:rStyle w:val="FootnoteReference"/>
               </w:rPr>
-              <w:footnoteReference w:id="5"/>
+              <w:footnoteReference w:id="6"/>
             </w:r>
           </w:p>
         </w:tc>
@@ -15212,7 +15351,7 @@
       <w:pPr>
         <w:pStyle w:val="Heading3"/>
       </w:pPr>
-      <w:bookmarkStart w:id="59" w:name="_Toc17365176"/>
+      <w:bookmarkStart w:id="60" w:name="_Toc17365176"/>
       <w:r>
         <w:t>Resource</w:t>
       </w:r>
@@ -15222,7 +15361,7 @@
       <w:r>
         <w:t>Ontology</w:t>
       </w:r>
-      <w:bookmarkEnd w:id="59"/>
+      <w:bookmarkEnd w:id="60"/>
     </w:p>
     <w:p>
       <w:pPr>
@@ -15292,6 +15431,7 @@
           <w:id w:val="39854831"/>
           <w:citation/>
         </w:sdtPr>
+        <w:sdtEndPr/>
         <w:sdtContent>
           <w:r>
             <w:fldChar w:fldCharType="begin"/>
@@ -15404,11 +15544,7 @@
         <w:t xml:space="preserve">perdurant class </w:t>
       </w:r>
       <w:r>
-        <w:t xml:space="preserve">in the ontology. For example, an instance of a Vehicle that is a manifestation of some VehiclePD may also be an instance of a resource, whereas some other </w:t>
-      </w:r>
-      <w:r>
-        <w:lastRenderedPageBreak/>
-        <w:t xml:space="preserve">instance of a Vehicle that is some later manifestation of the same </w:t>
+        <w:t xml:space="preserve">in the ontology. For example, an instance of a Vehicle that is a manifestation of some VehiclePD may also be an instance of a resource, whereas some other instance of a Vehicle that is some later manifestation of the same </w:t>
       </w:r>
       <w:r>
         <w:t xml:space="preserve">VehiclePD may not be a Resource, or it may be a </w:t>
@@ -15890,7 +16026,14 @@
         <w:rPr>
           <w:sz w:val="24"/>
         </w:rPr>
-        <w:t>If a resource type is consumed by an activity</w:t>
+        <w:t xml:space="preserve">If a resource type is consumed </w:t>
+      </w:r>
+      <w:r>
+        <w:rPr>
+          <w:sz w:val="24"/>
+        </w:rPr>
+        <w:lastRenderedPageBreak/>
+        <w:t>by an activity</w:t>
       </w:r>
       <w:r>
         <w:rPr>
@@ -16368,7 +16511,6 @@
           </w:tcPr>
           <w:p>
             <w:r>
-              <w:lastRenderedPageBreak/>
               <w:t>NonDivisibleResource</w:t>
             </w:r>
           </w:p>
@@ -16743,11 +16885,11 @@
       <w:pPr>
         <w:pStyle w:val="Heading3"/>
       </w:pPr>
-      <w:bookmarkStart w:id="60" w:name="_Toc17365177"/>
+      <w:bookmarkStart w:id="61" w:name="_Toc17365177"/>
       <w:r>
         <w:t>Mereology Ontology</w:t>
       </w:r>
-      <w:bookmarkEnd w:id="60"/>
+      <w:bookmarkEnd w:id="61"/>
     </w:p>
     <w:p>
       <w:pPr>
@@ -17004,11 +17146,7 @@
         <w:t>an approximation is that the resulting theory defines a semantics for something else entirely.</w:t>
       </w:r>
       <w:r>
-        <w:t xml:space="preserve"> Inherently, some semantics are omitted, which may not be required for one application but may be important for another. For example, if transitivity is a key aspect of some required reasoning, then perhaps a parthood relation would be defined as transitive, and some omissions would be made with respect to the formalization other restrictions (e.g. </w:t>
-      </w:r>
-      <w:r>
-        <w:lastRenderedPageBreak/>
-        <w:t>cardinality) that should be applied to the parthood relation. Certainly</w:t>
+        <w:t xml:space="preserve"> Inherently, some semantics are omitted, which may not be required for one application but may be important for another. For example, if transitivity is a key aspect of some required reasoning, then perhaps a parthood relation would be defined as transitive, and some omissions would be made with respect to the formalization other restrictions (e.g. cardinality) that should be applied to the parthood relation. Certainly</w:t>
       </w:r>
       <w:r>
         <w:t xml:space="preserve">, </w:t>
@@ -17423,6 +17561,7 @@
               </w:tabs>
             </w:pPr>
             <w:r>
+              <w:lastRenderedPageBreak/>
               <w:t>hasComponent</w:t>
             </w:r>
           </w:p>
@@ -17751,11 +17890,11 @@
       <w:pPr>
         <w:pStyle w:val="Heading3"/>
       </w:pPr>
-      <w:bookmarkStart w:id="61" w:name="_Toc17365178"/>
+      <w:bookmarkStart w:id="62" w:name="_Toc17365178"/>
       <w:r>
         <w:t>Ontology of Units of Measure</w:t>
       </w:r>
-      <w:bookmarkEnd w:id="61"/>
+      <w:bookmarkEnd w:id="62"/>
     </w:p>
     <w:p>
       <w:pPr>
@@ -17803,7 +17942,6 @@
     </w:p>
     <w:p>
       <w:r>
-        <w:lastRenderedPageBreak/>
         <w:t xml:space="preserve">The Ontology of Units of Measure provides a structured vocabulary to describe, among other things, </w:t>
       </w:r>
       <w:r>
@@ -18599,7 +18737,7 @@
                     <pic:cNvPicPr/>
                   </pic:nvPicPr>
                   <pic:blipFill>
-                    <a:blip r:embed="rId10"/>
+                    <a:blip r:embed="rId11"/>
                     <a:stretch>
                       <a:fillRect/>
                     </a:stretch>
@@ -18625,7 +18763,7 @@
         <w:pStyle w:val="Caption"/>
         <w:jc w:val="center"/>
       </w:pPr>
-      <w:bookmarkStart w:id="62" w:name="_Ref516468604"/>
+      <w:bookmarkStart w:id="63" w:name="_Ref516468604"/>
       <w:r>
         <w:t xml:space="preserve">Figure </w:t>
       </w:r>
@@ -18659,7 +18797,7 @@
         </w:rPr>
         <w:fldChar w:fldCharType="end"/>
       </w:r>
-      <w:bookmarkEnd w:id="62"/>
+      <w:bookmarkEnd w:id="63"/>
       <w:r>
         <w:t>: Representation of populations as reused from the GCI</w:t>
       </w:r>
@@ -18838,7 +18976,7 @@
                     <pic:cNvPicPr/>
                   </pic:nvPicPr>
                   <pic:blipFill>
-                    <a:blip r:embed="rId11"/>
+                    <a:blip r:embed="rId12"/>
                     <a:stretch>
                       <a:fillRect/>
                     </a:stretch>
@@ -18863,7 +19001,7 @@
       <w:pPr>
         <w:pStyle w:val="Caption"/>
       </w:pPr>
-      <w:bookmarkStart w:id="63" w:name="_Ref516468216"/>
+      <w:bookmarkStart w:id="64" w:name="_Ref516468216"/>
       <w:r>
         <w:t xml:space="preserve">Figure </w:t>
       </w:r>
@@ -18897,7 +19035,7 @@
         </w:rPr>
         <w:fldChar w:fldCharType="end"/>
       </w:r>
-      <w:bookmarkEnd w:id="63"/>
+      <w:bookmarkEnd w:id="64"/>
       <w:r>
         <w:t>: Specialization of populations.</w:t>
       </w:r>
@@ -19257,7 +19395,7 @@
       <w:r>
         <w:t xml:space="preserve"> Note that </w:t>
       </w:r>
-      <w:hyperlink r:id="rId12" w:history="1">
+      <w:hyperlink r:id="rId13" w:history="1">
         <w:r>
           <w:rPr>
             <w:rStyle w:val="Hyperlink"/>
@@ -21484,7 +21622,7 @@
         <w:rPr>
           <w:rStyle w:val="FootnoteReference"/>
         </w:rPr>
-        <w:footnoteReference w:id="6"/>
+        <w:footnoteReference w:id="7"/>
       </w:r>
     </w:p>
     <w:p>
@@ -21501,7 +21639,7 @@
         <w:rPr>
           <w:rStyle w:val="FootnoteReference"/>
         </w:rPr>
-        <w:footnoteReference w:id="7"/>
+        <w:footnoteReference w:id="8"/>
       </w:r>
     </w:p>
     <w:p/>
@@ -21509,7 +21647,7 @@
       <w:pPr>
         <w:pStyle w:val="Heading3"/>
       </w:pPr>
-      <w:bookmarkStart w:id="64" w:name="_Toc17365179"/>
+      <w:bookmarkStart w:id="65" w:name="_Toc17365179"/>
       <w:r>
         <w:t xml:space="preserve">Recurring </w:t>
       </w:r>
@@ -21519,7 +21657,7 @@
       <w:r>
         <w:t>vent ontology</w:t>
       </w:r>
-      <w:bookmarkEnd w:id="64"/>
+      <w:bookmarkEnd w:id="65"/>
     </w:p>
     <w:p>
       <w:r>
@@ -21544,7 +21682,7 @@
         <w:rPr>
           <w:rStyle w:val="FootnoteReference"/>
         </w:rPr>
-        <w:footnoteReference w:id="8"/>
+        <w:footnoteReference w:id="9"/>
       </w:r>
       <w:r>
         <w:t xml:space="preserve"> for the Global City Indicator Ontology [</w:t>
@@ -21561,7 +21699,7 @@
       <w:r>
         <w:t xml:space="preserve"> The city-services definition of ServiceDeliveryEvent incorporates and references the representation of recurring events from </w:t>
       </w:r>
-      <w:hyperlink r:id="rId13" w:history="1">
+      <w:hyperlink r:id="rId14" w:history="1">
         <w:r>
           <w:rPr>
             <w:rStyle w:val="Hyperlink"/>
@@ -21700,7 +21838,7 @@
           <w:vertAlign w:val="superscript"/>
           <w:lang w:val="en-US"/>
         </w:rPr>
-        <w:footnoteReference w:id="9"/>
+        <w:footnoteReference w:id="10"/>
       </w:r>
       <w:r>
         <w:rPr>
@@ -21746,18 +21884,18 @@
       <w:r>
         <w:t xml:space="preserve">An instance of a recurring event corresponds to a class of activities (e.g., all of the occurrences of a Tuesday, all of the occurrences of the weekly waste pickup). The intuition is that the occurrences of a recurring event are all the same type of activity. What defines a recurring event is a combination of the </w:t>
       </w:r>
-      <w:commentRangeStart w:id="65"/>
+      <w:commentRangeStart w:id="66"/>
       <w:r>
         <w:t xml:space="preserve">activity </w:t>
       </w:r>
-      <w:commentRangeEnd w:id="65"/>
+      <w:commentRangeEnd w:id="66"/>
       <w:r>
         <w:rPr>
           <w:rStyle w:val="CommentReference"/>
           <w:rFonts w:asciiTheme="minorHAnsi" w:eastAsiaTheme="minorEastAsia" w:hAnsiTheme="minorHAnsi"/>
           <w:lang w:val="en-US" w:bidi="en-US"/>
         </w:rPr>
-        <w:commentReference w:id="65"/>
+        <w:commentReference w:id="66"/>
       </w:r>
       <w:r>
         <w:t xml:space="preserve">type (e.g. a transit trip from point A to point B or the provision of a service) and the frequency at which it recurs. </w:t>
@@ -22717,7 +22855,7 @@
                     <pic:cNvPicPr/>
                   </pic:nvPicPr>
                   <pic:blipFill>
-                    <a:blip r:embed="rId17"/>
+                    <a:blip r:embed="rId18"/>
                     <a:stretch>
                       <a:fillRect/>
                     </a:stretch>
@@ -23020,7 +23158,7 @@
       <w:r>
         <w:t xml:space="preserve">ontology directly from </w:t>
       </w:r>
-      <w:hyperlink r:id="rId18" w:history="1">
+      <w:hyperlink r:id="rId19" w:history="1">
         <w:r>
           <w:rPr>
             <w:rStyle w:val="Hyperlink"/>
@@ -23876,7 +24014,7 @@
                     <pic:cNvPicPr/>
                   </pic:nvPicPr>
                   <pic:blipFill>
-                    <a:blip r:embed="rId19"/>
+                    <a:blip r:embed="rId20"/>
                     <a:stretch>
                       <a:fillRect/>
                     </a:stretch>
@@ -24159,14 +24297,7 @@
         <w:t>.</w:t>
       </w:r>
     </w:p>
-    <w:p>
-      <w:r>
-        <w:rPr>
-          <w:highlight w:val="yellow"/>
-        </w:rPr>
-        <w:t>To do: import and extend as required for Person, Building, Organization(?) and Parking ontologies</w:t>
-      </w:r>
-    </w:p>
+    <w:p/>
     <w:tbl>
       <w:tblPr>
         <w:tblStyle w:val="TableGrid"/>
@@ -24222,7 +24353,6 @@
           </w:tcPr>
           <w:p>
             <w:r>
-              <w:lastRenderedPageBreak/>
               <w:t>contact:Address</w:t>
             </w:r>
           </w:p>
@@ -24478,7 +24608,7 @@
       <w:r>
         <w:t xml:space="preserve">iContact: </w:t>
       </w:r>
-      <w:hyperlink r:id="rId20" w:history="1">
+      <w:hyperlink r:id="rId21" w:history="1">
         <w:r>
           <w:rPr>
             <w:rStyle w:val="Hyperlink"/>
@@ -24494,7 +24624,7 @@
       <w:r>
         <w:t xml:space="preserve">iCity Spatial Location: </w:t>
       </w:r>
-      <w:hyperlink r:id="rId21" w:history="1">
+      <w:hyperlink r:id="rId22" w:history="1">
         <w:r>
           <w:rPr>
             <w:rStyle w:val="Hyperlink"/>
@@ -24761,7 +24891,7 @@
         <w:rPr>
           <w:rStyle w:val="FootnoteReference"/>
         </w:rPr>
-        <w:footnoteReference w:id="10"/>
+        <w:footnoteReference w:id="11"/>
       </w:r>
       <w:r>
         <w:t xml:space="preserve"> Future extensions may incorporate a representation of gender, should it be required.</w:t>
@@ -25464,7 +25594,7 @@
         <w:rPr>
           <w:rStyle w:val="FootnoteReference"/>
         </w:rPr>
-        <w:footnoteReference w:id="11"/>
+        <w:footnoteReference w:id="12"/>
       </w:r>
       <w:r>
         <w:t xml:space="preserve"> (</w:t>
@@ -25757,7 +25887,6 @@
         <w:rPr>
           <w:sz w:val="24"/>
         </w:rPr>
-        <w:lastRenderedPageBreak/>
         <w:t>Dwelling</w:t>
       </w:r>
       <w:r>
@@ -25867,6 +25996,7 @@
         <w:rPr>
           <w:noProof/>
         </w:rPr>
+        <w:lastRenderedPageBreak/>
         <w:drawing>
           <wp:inline distT="0" distB="0" distL="0" distR="0" wp14:anchorId="612903F8" wp14:editId="3C877357">
             <wp:extent cx="5943600" cy="3048000"/>
@@ -25883,7 +26013,7 @@
                     <pic:cNvPicPr/>
                   </pic:nvPicPr>
                   <pic:blipFill>
-                    <a:blip r:embed="rId22"/>
+                    <a:blip r:embed="rId23"/>
                     <a:stretch>
                       <a:fillRect/>
                     </a:stretch>
@@ -27485,7 +27615,7 @@
           <w:rStyle w:val="FootnoteReference"/>
           <w:sz w:val="24"/>
         </w:rPr>
-        <w:footnoteReference w:id="12"/>
+        <w:footnoteReference w:id="13"/>
       </w:r>
     </w:p>
     <w:p>
@@ -27607,9 +27737,6 @@
       </w:r>
       <w:r>
         <w:br/>
-      </w:r>
-      <w:r>
-        <w:lastRenderedPageBreak/>
         <w:t xml:space="preserve">An Organization </w:t>
       </w:r>
       <w:r>
@@ -27631,6 +27758,7 @@
         <w:pStyle w:val="ListParagraph"/>
       </w:pPr>
       <w:r>
+        <w:lastRenderedPageBreak/>
         <w:t>Organization Agent: Members of an organization.</w:t>
       </w:r>
       <w:r>
@@ -28550,6 +28678,7 @@
           </w:tcPr>
           <w:p>
             <w:r>
+              <w:lastRenderedPageBreak/>
               <w:t>FirmPD</w:t>
             </w:r>
           </w:p>
@@ -29610,7 +29739,6 @@
           </w:tcPr>
           <w:p>
             <w:r>
-              <w:lastRenderedPageBreak/>
               <w:t>FullTimeEmployee</w:t>
             </w:r>
           </w:p>
@@ -29681,6 +29809,7 @@
           </w:tcPr>
           <w:p>
             <w:r>
+              <w:lastRenderedPageBreak/>
               <w:t>FullTimeRegEmployee</w:t>
             </w:r>
           </w:p>
@@ -30406,7 +30535,7 @@
         <w:rPr>
           <w:rStyle w:val="FootnoteReference"/>
         </w:rPr>
-        <w:footnoteReference w:id="13"/>
+        <w:footnoteReference w:id="14"/>
       </w:r>
       <w:r>
         <w:t xml:space="preserve">, </w:t>
@@ -30419,6 +30548,7 @@
           <w:id w:val="186619331"/>
           <w:citation/>
         </w:sdtPr>
+        <w:sdtEndPr/>
         <w:sdtContent>
           <w:r>
             <w:fldChar w:fldCharType="begin"/>
@@ -30546,46 +30676,46 @@
       </w:pPr>
       <w:bookmarkStart w:id="76" w:name="_Toc17365185"/>
       <w:r>
+        <w:t>Building Ontology</w:t>
+      </w:r>
+      <w:bookmarkEnd w:id="76"/>
+    </w:p>
+    <w:p>
+      <w:pPr>
+        <w:rPr>
+          <w:i/>
+        </w:rPr>
+      </w:pPr>
+      <w:r>
+        <w:rPr>
+          <w:i/>
+        </w:rPr>
+        <w:t>http://ontology.eil.utoronto.ca/icity/</w:t>
+      </w:r>
+      <w:r>
+        <w:rPr>
+          <w:i/>
+        </w:rPr>
+        <w:t>Building</w:t>
+      </w:r>
+      <w:r>
+        <w:rPr>
+          <w:i/>
+        </w:rPr>
+        <w:t>.owl</w:t>
+      </w:r>
+    </w:p>
+    <w:p>
+      <w:pPr>
+        <w:rPr>
+          <w:b/>
+        </w:rPr>
+      </w:pPr>
+      <w:r>
+        <w:rPr>
+          <w:b/>
+        </w:rPr>
         <w:lastRenderedPageBreak/>
-        <w:t>Building Ontology</w:t>
-      </w:r>
-      <w:bookmarkEnd w:id="76"/>
-    </w:p>
-    <w:p>
-      <w:pPr>
-        <w:rPr>
-          <w:i/>
-        </w:rPr>
-      </w:pPr>
-      <w:r>
-        <w:rPr>
-          <w:i/>
-        </w:rPr>
-        <w:t>http://ontology.eil.utoronto.ca/icity/</w:t>
-      </w:r>
-      <w:r>
-        <w:rPr>
-          <w:i/>
-        </w:rPr>
-        <w:t>Building</w:t>
-      </w:r>
-      <w:r>
-        <w:rPr>
-          <w:i/>
-        </w:rPr>
-        <w:t>.owl</w:t>
-      </w:r>
-    </w:p>
-    <w:p>
-      <w:pPr>
-        <w:rPr>
-          <w:b/>
-        </w:rPr>
-      </w:pPr>
-      <w:r>
-        <w:rPr>
-          <w:b/>
-        </w:rPr>
         <w:t>Namespace: building</w:t>
       </w:r>
     </w:p>
@@ -30747,7 +30877,7 @@
                     <pic:cNvPicPr/>
                   </pic:nvPicPr>
                   <pic:blipFill>
-                    <a:blip r:embed="rId23"/>
+                    <a:blip r:embed="rId24"/>
                     <a:stretch>
                       <a:fillRect/>
                     </a:stretch>
@@ -32177,7 +32307,6 @@
         </w:numPr>
       </w:pPr>
       <w:r>
-        <w:lastRenderedPageBreak/>
         <w:t>Consider adding an BuildingAmenity class</w:t>
       </w:r>
       <w:r>
@@ -33525,7 +33654,7 @@
         <w:rPr>
           <w:rStyle w:val="FootnoteReference"/>
         </w:rPr>
-        <w:footnoteReference w:id="14"/>
+        <w:footnoteReference w:id="15"/>
       </w:r>
       <w:r>
         <w:t>) ontology</w:t>
@@ -33544,6 +33673,7 @@
           <w:id w:val="186619332"/>
           <w:citation/>
         </w:sdtPr>
+        <w:sdtEndPr/>
         <w:sdtContent>
           <w:r>
             <w:fldChar w:fldCharType="begin"/>
@@ -33607,6 +33737,7 @@
           <w:bCs/>
           <w:sz w:val="24"/>
         </w:rPr>
+        <w:lastRenderedPageBreak/>
         <w:t>Network</w:t>
       </w:r>
       <w:r>
@@ -34080,8 +34211,14 @@
         <w:rPr>
           <w:sz w:val="24"/>
         </w:rPr>
+        <w:t xml:space="preserve">LoopDetector: A Loop Detector is a kind of Sensor that detects vehicle presence at some point on a road segment. A Loop Detector is owned by some Organization; it has some </w:t>
+      </w:r>
+      <w:r>
+        <w:rPr>
+          <w:sz w:val="24"/>
+        </w:rPr>
         <w:lastRenderedPageBreak/>
-        <w:t xml:space="preserve">LoopDetector: A Loop Detector is a kind of Sensor that detects vehicle presence at some point on a road segment. A Loop Detector is owned by some Organization; it has some location, and is associated with (has a feature of interest) the particular part of the transportation network (i.e. a transport:Arc) that it is located on. </w:t>
+        <w:t xml:space="preserve">location, and is associated with (has a feature of interest) the particular part of the transportation network (i.e. a transport:Arc) that it is located on. </w:t>
       </w:r>
       <w:r>
         <w:rPr>
@@ -34639,34 +34776,28 @@
         <w:rPr>
           <w:sz w:val="24"/>
         </w:rPr>
-        <w:t xml:space="preserve">. An Intersection Perdurant captures the physical entity of an intersection, which is co-located with various other transportation </w:t>
-      </w:r>
-      <w:r>
-        <w:rPr>
+        <w:t>. An Intersection Perdurant captures the physical entity of an intersection, which is co-located with various other transportation complexes (e.g. roads, paths) that pass through it.</w:t>
+      </w:r>
+      <w:r>
+        <w:rPr>
+          <w:sz w:val="24"/>
+        </w:rPr>
+        <w:t xml:space="preserve"> An Intersection Perdurant is comprised of Intersections that exist over time.</w:t>
+      </w:r>
+    </w:p>
+    <w:p>
+      <w:pPr>
+        <w:pStyle w:val="ListParagraph"/>
+        <w:rPr>
+          <w:sz w:val="24"/>
+        </w:rPr>
+      </w:pPr>
+      <w:r>
+        <w:rPr>
+          <w:b/>
           <w:sz w:val="24"/>
         </w:rPr>
         <w:lastRenderedPageBreak/>
-        <w:t>complexes (e.g. roads, paths) that pass through it.</w:t>
-      </w:r>
-      <w:r>
-        <w:rPr>
-          <w:sz w:val="24"/>
-        </w:rPr>
-        <w:t xml:space="preserve"> An Intersection Perdurant is comprised of Intersections that exist over time.</w:t>
-      </w:r>
-    </w:p>
-    <w:p>
-      <w:pPr>
-        <w:pStyle w:val="ListParagraph"/>
-        <w:rPr>
-          <w:sz w:val="24"/>
-        </w:rPr>
-      </w:pPr>
-      <w:r>
-        <w:rPr>
-          <w:b/>
-          <w:sz w:val="24"/>
-        </w:rPr>
         <w:t>Intersection:</w:t>
       </w:r>
       <w:r>
@@ -34749,7 +34880,7 @@
                     <pic:cNvPicPr/>
                   </pic:nvPicPr>
                   <pic:blipFill>
-                    <a:blip r:embed="rId24"/>
+                    <a:blip r:embed="rId25"/>
                     <a:stretch>
                       <a:fillRect/>
                     </a:stretch>
@@ -38719,7 +38850,7 @@
               <w:rPr>
                 <w:rStyle w:val="FootnoteReference"/>
               </w:rPr>
-              <w:footnoteReference w:id="15"/>
+              <w:footnoteReference w:id="16"/>
             </w:r>
           </w:p>
         </w:tc>
@@ -44461,7 +44592,7 @@
           <w:i/>
         </w:rPr>
       </w:pPr>
-      <w:hyperlink r:id="rId25" w:history="1">
+      <w:hyperlink r:id="rId26" w:history="1">
         <w:r>
           <w:rPr>
             <w:rStyle w:val="Hyperlink"/>
@@ -51840,7 +51971,7 @@
         <w:rPr>
           <w:rStyle w:val="FootnoteReference"/>
         </w:rPr>
-        <w:footnoteReference w:id="16"/>
+        <w:footnoteReference w:id="17"/>
       </w:r>
       <w:r>
         <w:t xml:space="preserve"> presented by </w:t>
@@ -51850,6 +51981,7 @@
           <w:id w:val="186619333"/>
           <w:citation/>
         </w:sdtPr>
+        <w:sdtEndPr/>
         <w:sdtContent>
           <w:r>
             <w:fldChar w:fldCharType="begin"/>
@@ -59176,7 +59308,7 @@
                     <pic:cNvPicPr/>
                   </pic:nvPicPr>
                   <pic:blipFill>
-                    <a:blip r:embed="rId26"/>
+                    <a:blip r:embed="rId27"/>
                     <a:stretch>
                       <a:fillRect/>
                     </a:stretch>
@@ -59257,99 +59389,6 @@
             <wp:extent cx="3603850" cy="2520000"/>
             <wp:effectExtent l="0" t="0" r="3175" b="0"/>
             <wp:docPr id="42" name="Picture 42"/>
-            <wp:cNvGraphicFramePr>
-              <a:graphicFrameLocks xmlns:a="http://schemas.openxmlformats.org/drawingml/2006/main" noChangeAspect="1"/>
-            </wp:cNvGraphicFramePr>
-            <a:graphic xmlns:a="http://schemas.openxmlformats.org/drawingml/2006/main">
-              <a:graphicData uri="http://schemas.openxmlformats.org/drawingml/2006/picture">
-                <pic:pic xmlns:pic="http://schemas.openxmlformats.org/drawingml/2006/picture">
-                  <pic:nvPicPr>
-                    <pic:cNvPr id="1" name=""/>
-                    <pic:cNvPicPr/>
-                  </pic:nvPicPr>
-                  <pic:blipFill>
-                    <a:blip r:embed="rId27"/>
-                    <a:stretch>
-                      <a:fillRect/>
-                    </a:stretch>
-                  </pic:blipFill>
-                  <pic:spPr>
-                    <a:xfrm>
-                      <a:off x="0" y="0"/>
-                      <a:ext cx="3603850" cy="2520000"/>
-                    </a:xfrm>
-                    <a:prstGeom prst="rect">
-                      <a:avLst/>
-                    </a:prstGeom>
-                  </pic:spPr>
-                </pic:pic>
-              </a:graphicData>
-            </a:graphic>
-          </wp:inline>
-        </w:drawing>
-      </w:r>
-    </w:p>
-    <w:p>
-      <w:pPr>
-        <w:pStyle w:val="Caption"/>
-      </w:pPr>
-      <w:bookmarkStart w:id="122" w:name="_Ref520748914"/>
-      <w:r>
-        <w:t xml:space="preserve">Figure </w:t>
-      </w:r>
-      <w:r>
-        <w:rPr>
-          <w:noProof/>
-        </w:rPr>
-        <w:fldChar w:fldCharType="begin"/>
-      </w:r>
-      <w:r>
-        <w:rPr>
-          <w:noProof/>
-        </w:rPr>
-        <w:instrText xml:space="preserve"> SEQ Figure \* ARABIC </w:instrText>
-      </w:r>
-      <w:r>
-        <w:rPr>
-          <w:noProof/>
-        </w:rPr>
-        <w:fldChar w:fldCharType="separate"/>
-      </w:r>
-      <w:r>
-        <w:rPr>
-          <w:noProof/>
-        </w:rPr>
-        <w:t>10</w:t>
-      </w:r>
-      <w:r>
-        <w:rPr>
-          <w:noProof/>
-        </w:rPr>
-        <w:fldChar w:fldCharType="end"/>
-      </w:r>
-      <w:bookmarkEnd w:id="122"/>
-      <w:r>
-        <w:t xml:space="preserve">: </w:t>
-      </w:r>
-      <w:r>
-        <w:t>Illustration of the key components within the WFS Creator.</w:t>
-      </w:r>
-    </w:p>
-    <w:p/>
-    <w:p>
-      <w:pPr>
-        <w:keepNext/>
-      </w:pPr>
-      <w:r>
-        <w:rPr>
-          <w:noProof/>
-        </w:rPr>
-        <w:lastRenderedPageBreak/>
-        <w:drawing>
-          <wp:inline distT="0" distB="0" distL="0" distR="0" wp14:anchorId="6BDB7264" wp14:editId="5CC04DA7">
-            <wp:extent cx="3655797" cy="2520000"/>
-            <wp:effectExtent l="0" t="0" r="1905" b="0"/>
-            <wp:docPr id="43" name="Picture 43"/>
             <wp:cNvGraphicFramePr>
               <a:graphicFrameLocks xmlns:a="http://schemas.openxmlformats.org/drawingml/2006/main" noChangeAspect="1"/>
             </wp:cNvGraphicFramePr>
@@ -59369,6 +59408,99 @@
                   <pic:spPr>
                     <a:xfrm>
                       <a:off x="0" y="0"/>
+                      <a:ext cx="3603850" cy="2520000"/>
+                    </a:xfrm>
+                    <a:prstGeom prst="rect">
+                      <a:avLst/>
+                    </a:prstGeom>
+                  </pic:spPr>
+                </pic:pic>
+              </a:graphicData>
+            </a:graphic>
+          </wp:inline>
+        </w:drawing>
+      </w:r>
+    </w:p>
+    <w:p>
+      <w:pPr>
+        <w:pStyle w:val="Caption"/>
+      </w:pPr>
+      <w:bookmarkStart w:id="122" w:name="_Ref520748914"/>
+      <w:r>
+        <w:t xml:space="preserve">Figure </w:t>
+      </w:r>
+      <w:r>
+        <w:rPr>
+          <w:noProof/>
+        </w:rPr>
+        <w:fldChar w:fldCharType="begin"/>
+      </w:r>
+      <w:r>
+        <w:rPr>
+          <w:noProof/>
+        </w:rPr>
+        <w:instrText xml:space="preserve"> SEQ Figure \* ARABIC </w:instrText>
+      </w:r>
+      <w:r>
+        <w:rPr>
+          <w:noProof/>
+        </w:rPr>
+        <w:fldChar w:fldCharType="separate"/>
+      </w:r>
+      <w:r>
+        <w:rPr>
+          <w:noProof/>
+        </w:rPr>
+        <w:t>10</w:t>
+      </w:r>
+      <w:r>
+        <w:rPr>
+          <w:noProof/>
+        </w:rPr>
+        <w:fldChar w:fldCharType="end"/>
+      </w:r>
+      <w:bookmarkEnd w:id="122"/>
+      <w:r>
+        <w:t xml:space="preserve">: </w:t>
+      </w:r>
+      <w:r>
+        <w:t>Illustration of the key components within the WFS Creator.</w:t>
+      </w:r>
+    </w:p>
+    <w:p/>
+    <w:p>
+      <w:pPr>
+        <w:keepNext/>
+      </w:pPr>
+      <w:r>
+        <w:rPr>
+          <w:noProof/>
+        </w:rPr>
+        <w:lastRenderedPageBreak/>
+        <w:drawing>
+          <wp:inline distT="0" distB="0" distL="0" distR="0" wp14:anchorId="6BDB7264" wp14:editId="5CC04DA7">
+            <wp:extent cx="3655797" cy="2520000"/>
+            <wp:effectExtent l="0" t="0" r="1905" b="0"/>
+            <wp:docPr id="43" name="Picture 43"/>
+            <wp:cNvGraphicFramePr>
+              <a:graphicFrameLocks xmlns:a="http://schemas.openxmlformats.org/drawingml/2006/main" noChangeAspect="1"/>
+            </wp:cNvGraphicFramePr>
+            <a:graphic xmlns:a="http://schemas.openxmlformats.org/drawingml/2006/main">
+              <a:graphicData uri="http://schemas.openxmlformats.org/drawingml/2006/picture">
+                <pic:pic xmlns:pic="http://schemas.openxmlformats.org/drawingml/2006/picture">
+                  <pic:nvPicPr>
+                    <pic:cNvPr id="1" name=""/>
+                    <pic:cNvPicPr/>
+                  </pic:nvPicPr>
+                  <pic:blipFill>
+                    <a:blip r:embed="rId29"/>
+                    <a:stretch>
+                      <a:fillRect/>
+                    </a:stretch>
+                  </pic:blipFill>
+                  <pic:spPr>
+                    <a:xfrm>
+                      <a:off x="0" y="0"/>
                       <a:ext cx="3655797" cy="2520000"/>
                     </a:xfrm>
                     <a:prstGeom prst="rect">
@@ -59922,7 +60054,7 @@
         <w:rPr>
           <w:rStyle w:val="FootnoteReference"/>
         </w:rPr>
-        <w:footnoteReference w:id="17"/>
+        <w:footnoteReference w:id="18"/>
       </w:r>
       <w:r>
         <w:t xml:space="preserve"> and shown to be consistent. An initial, informal evaluation has been performed through a review of its contents with iCity project members serving as domain experts. Future iterations shall be informed by and evaluated against a more precisely defined series of competency questions to be elicited from the iCity project team.</w:t>
@@ -60039,7 +60171,7 @@
         <w:rPr>
           <w:rStyle w:val="FootnoteReference"/>
         </w:rPr>
-        <w:footnoteReference w:id="18"/>
+        <w:footnoteReference w:id="19"/>
       </w:r>
       <w:r>
         <w:t xml:space="preserve">, </w:t>
@@ -60135,7 +60267,7 @@
                     <pic:cNvPicPr/>
                   </pic:nvPicPr>
                   <pic:blipFill>
-                    <a:blip r:embed="rId29"/>
+                    <a:blip r:embed="rId30"/>
                     <a:stretch>
                       <a:fillRect/>
                     </a:stretch>
@@ -61333,6 +61465,7 @@
             <w:id w:val="111145805"/>
             <w:bibliography/>
           </w:sdtPr>
+          <w:sdtEndPr/>
           <w:sdtContent>
             <w:p>
               <w:pPr>
@@ -61722,7 +61855,7 @@
         </w:rPr>
         <w:t xml:space="preserve">URL: </w:t>
       </w:r>
-      <w:hyperlink r:id="rId30" w:history="1">
+      <w:hyperlink r:id="rId31" w:history="1">
         <w:r>
           <w:rPr>
             <w:rStyle w:val="Hyperlink"/>
@@ -61752,8 +61885,8 @@
       </w:r>
     </w:p>
     <w:sectPr>
-      <w:footerReference w:type="default" r:id="rId31"/>
-      <w:footerReference w:type="first" r:id="rId32"/>
+      <w:footerReference w:type="default" r:id="rId32"/>
+      <w:footerReference w:type="first" r:id="rId33"/>
       <w:pgSz w:w="12240" w:h="15840"/>
       <w:pgMar w:top="1440" w:right="1440" w:bottom="1440" w:left="1440" w:header="708" w:footer="708" w:gutter="0"/>
       <w:cols w:space="708"/>
@@ -61766,7 +61899,7 @@
 
 <file path=word/comments.xml><?xml version="1.0" encoding="utf-8"?>
 <w:comments xmlns:wpc="http://schemas.microsoft.com/office/word/2010/wordprocessingCanvas" xmlns:cx="http://schemas.microsoft.com/office/drawing/2014/chartex" xmlns:cx1="http://schemas.microsoft.com/office/drawing/2015/9/8/chartex" xmlns:cx2="http://schemas.microsoft.com/office/drawing/2015/10/21/chartex" xmlns:cx3="http://schemas.microsoft.com/office/drawing/2016/5/9/chartex" xmlns:cx4="http://schemas.microsoft.com/office/drawing/2016/5/10/chartex" xmlns:cx5="http://schemas.microsoft.com/office/drawing/2016/5/11/chartex" xmlns:cx6="http://schemas.microsoft.com/office/drawing/2016/5/12/chartex" xmlns:cx7="http://schemas.microsoft.com/office/drawing/2016/5/13/chartex" xmlns:cx8="http://schemas.microsoft.com/office/drawing/2016/5/14/chartex" xmlns:mc="http://schemas.openxmlformats.org/markup-compatibility/2006" xmlns:aink="http://schemas.microsoft.com/office/drawing/2016/ink" xmlns:am3d="http://schemas.microsoft.com/office/drawing/2017/model3d" xmlns:o="urn:schemas-microsoft-com:office:office" xmlns:r="http://schemas.openxmlformats.org/officeDocument/2006/relationships" xmlns:m="http://schemas.openxmlformats.org/officeDocument/2006/math" xmlns:v="urn:schemas-microsoft-com:vml" xmlns:wp14="http://schemas.microsoft.com/office/word/2010/wordprocessingDrawing" xmlns:wp="http://schemas.openxmlformats.org/drawingml/2006/wordprocessingDrawing" xmlns:w10="urn:schemas-microsoft-com:office:word" xmlns:w="http://schemas.openxmlformats.org/wordprocessingml/2006/main" xmlns:w14="http://schemas.microsoft.com/office/word/2010/wordml" xmlns:w15="http://schemas.microsoft.com/office/word/2012/wordml" xmlns:w16cid="http://schemas.microsoft.com/office/word/2016/wordml/cid" xmlns:w16se="http://schemas.microsoft.com/office/word/2015/wordml/symex" xmlns:wpg="http://schemas.microsoft.com/office/word/2010/wordprocessingGroup" xmlns:wpi="http://schemas.microsoft.com/office/word/2010/wordprocessingInk" xmlns:wne="http://schemas.microsoft.com/office/word/2006/wordml" xmlns:wps="http://schemas.microsoft.com/office/word/2010/wordprocessingShape" mc:Ignorable="w14 w15 w16se w16cid wp14">
-  <w:comment w:id="65" w:author="Megan Katsumi" w:date="2019-06-27T13:17:00Z" w:initials="MK">
+  <w:comment w:id="66" w:author="Megan Katsumi" w:date="2019-06-27T13:17:00Z" w:initials="MK">
     <w:p>
       <w:r>
         <w:rPr>
@@ -61774,14 +61907,12 @@
         </w:rPr>
         <w:annotationRef/>
       </w:r>
-      <w:bookmarkStart w:id="66" w:name="_GoBack"/>
       <w:r>
         <w:t>-what about states? Is there an independent notion of recurring states or are they always tied to some (causal) recurring activity</w:t>
       </w:r>
       <w:r>
         <w:t>?</w:t>
       </w:r>
-      <w:bookmarkEnd w:id="66"/>
     </w:p>
     <w:p>
       <w:pPr>
@@ -61833,6 +61964,7 @@
         <w:docPartUnique/>
       </w:docPartObj>
     </w:sdtPr>
+    <w:sdtEndPr/>
     <w:sdtContent>
       <w:p>
         <w:pPr>
@@ -62097,6 +62229,9 @@
     <w:p>
       <w:pPr>
         <w:pStyle w:val="FootnoteText"/>
+        <w:rPr>
+          <w:lang w:val="en-CA"/>
+        </w:rPr>
       </w:pPr>
       <w:r>
         <w:rPr>
@@ -62108,7 +62243,24 @@
         <w:t xml:space="preserve"> </w:t>
       </w:r>
       <w:r>
-        <w:t>https://www.w3.org/TR/owl-time/</w:t>
+        <w:rPr>
+          <w:lang w:val="en-CA"/>
+        </w:rPr>
+        <w:t xml:space="preserve">AGraph generated nD datatype for lat-lon </w:t>
+      </w:r>
+      <w:r>
+        <w:rPr>
+          <w:lang w:val="en-CA"/>
+        </w:rPr>
+        <w:t xml:space="preserve">location </w:t>
+      </w:r>
+      <w:bookmarkStart w:id="41" w:name="_GoBack"/>
+      <w:bookmarkEnd w:id="41"/>
+      <w:r>
+        <w:rPr>
+          <w:lang w:val="en-CA"/>
+        </w:rPr>
+        <w:t>data</w:t>
       </w:r>
     </w:p>
   </w:footnote>
@@ -62124,7 +62276,10 @@
         <w:footnoteRef/>
       </w:r>
       <w:r>
-        <w:t xml:space="preserve"> Note: in order to avoid confusion that may result from the use of the "-Process" suffix (e.g. VehicleProcess,OrganizationProcess), we opt instead to use the suffix "PD", i.e. short for "Perdurant".</w:t>
+        <w:t xml:space="preserve"> </w:t>
+      </w:r>
+      <w:r>
+        <w:t>https://www.w3.org/TR/owl-time/</w:t>
       </w:r>
     </w:p>
   </w:footnote>
@@ -62132,9 +62287,6 @@
     <w:p>
       <w:pPr>
         <w:pStyle w:val="FootnoteText"/>
-        <w:rPr>
-          <w:lang w:val="en-CA"/>
-        </w:rPr>
       </w:pPr>
       <w:r>
         <w:rPr>
@@ -62143,13 +62295,7 @@
         <w:footnoteRef/>
       </w:r>
       <w:r>
-        <w:t xml:space="preserve"> </w:t>
-      </w:r>
-      <w:r>
-        <w:rPr>
-          <w:lang w:val="en-CA"/>
-        </w:rPr>
-        <w:t>equivalent property?</w:t>
+        <w:t xml:space="preserve"> Note: in order to avoid confusion that may result from the use of the "-Process" suffix (e.g. VehicleProcess,OrganizationProcess), we opt instead to use the suffix "PD", i.e. short for "Perdurant".</w:t>
       </w:r>
     </w:p>
   </w:footnote>
@@ -62168,15 +62314,24 @@
         <w:footnoteRef/>
       </w:r>
       <w:r>
-        <w:t xml:space="preserve"> om: </w:t>
-      </w:r>
-      <w:r>
-        <w:t>http://www.ontology-of-units-of-measure.org/resource/om-2/</w:t>
+        <w:t xml:space="preserve"> </w:t>
+      </w:r>
+      <w:r>
+        <w:rPr>
+          <w:lang w:val="en-CA"/>
+        </w:rPr>
+        <w:t>equivalent property?</w:t>
       </w:r>
     </w:p>
   </w:footnote>
   <w:footnote w:id="7">
     <w:p>
+      <w:pPr>
+        <w:pStyle w:val="FootnoteText"/>
+        <w:rPr>
+          <w:lang w:val="en-CA"/>
+        </w:rPr>
+      </w:pPr>
       <w:r>
         <w:rPr>
           <w:rStyle w:val="FootnoteReference"/>
@@ -62184,44 +62339,38 @@
         <w:footnoteRef/>
       </w:r>
       <w:r>
-        <w:t xml:space="preserve"> </w:t>
-      </w:r>
-      <w:r>
-        <w:rPr>
-          <w:sz w:val="20"/>
-        </w:rPr>
-        <w:t>http://ontology.eil.utoronto.ca/GCI/Foundation/GCI-Foundation-v2.owl#</w:t>
-      </w:r>
-    </w:p>
-    <w:p>
-      <w:pPr>
-        <w:pStyle w:val="FootnoteText"/>
-        <w:rPr>
-          <w:lang w:val="en-CA"/>
-        </w:rPr>
-      </w:pPr>
+        <w:t xml:space="preserve"> om: </w:t>
+      </w:r>
+      <w:r>
+        <w:t>http://www.ontology-of-units-of-measure.org/resource/om-2/</w:t>
+      </w:r>
     </w:p>
   </w:footnote>
   <w:footnote w:id="8">
     <w:p>
+      <w:r>
+        <w:rPr>
+          <w:rStyle w:val="FootnoteReference"/>
+        </w:rPr>
+        <w:footnoteRef/>
+      </w:r>
+      <w:r>
+        <w:t xml:space="preserve"> </w:t>
+      </w:r>
+      <w:r>
+        <w:rPr>
+          <w:sz w:val="20"/>
+        </w:rPr>
+        <w:t>http://ontology.eil.utoronto.ca/GCI/Foundation/GCI-Foundation-v2.owl#</w:t>
+      </w:r>
+    </w:p>
+    <w:p>
       <w:pPr>
         <w:pStyle w:val="FootnoteText"/>
         <w:rPr>
           <w:lang w:val="en-CA"/>
         </w:rPr>
       </w:pPr>
-      <w:r>
-        <w:rPr>
-          <w:rStyle w:val="FootnoteReference"/>
-        </w:rPr>
-        <w:footnoteRef/>
-      </w:r>
-      <w:r>
-        <w:t xml:space="preserve"> </w:t>
-      </w:r>
-      <w:r>
-        <w:t>http://ontology.eil.utoronto.ca/city-services/city-services.owl#</w:t>
-      </w:r>
     </w:p>
   </w:footnote>
   <w:footnote w:id="9">
@@ -62264,7 +62413,7 @@
         <w:t xml:space="preserve"> </w:t>
       </w:r>
       <w:r>
-        <w:t>http://www23.statcan.gc.ca/imdb/p3Var.pl?Function=DEC&amp;Id=24101</w:t>
+        <w:t>http://ontology.eil.utoronto.ca/city-services/city-services.owl#</w:t>
       </w:r>
     </w:p>
   </w:footnote>
@@ -62272,6 +62421,9 @@
     <w:p>
       <w:pPr>
         <w:pStyle w:val="FootnoteText"/>
+        <w:rPr>
+          <w:lang w:val="en-CA"/>
+        </w:rPr>
       </w:pPr>
       <w:r>
         <w:rPr>
@@ -62283,7 +62435,7 @@
         <w:t xml:space="preserve"> </w:t>
       </w:r>
       <w:r>
-        <w:t>http://schema.org/</w:t>
+        <w:t>http://www23.statcan.gc.ca/imdb/p3Var.pl?Function=DEC&amp;Id=24101</w:t>
       </w:r>
     </w:p>
   </w:footnote>
@@ -62302,7 +62454,7 @@
         <w:t xml:space="preserve"> </w:t>
       </w:r>
       <w:r>
-        <w:t>http://ontology.eil.utoronto.ca/GCI/Shelters/GCI-Shelters.html</w:t>
+        <w:t>http://schema.org/</w:t>
       </w:r>
     </w:p>
   </w:footnote>
@@ -62321,7 +62473,7 @@
         <w:t xml:space="preserve"> </w:t>
       </w:r>
       <w:r>
-        <w:t>http://ontology.eil.utoronto.ca/tove/organization.html</w:t>
+        <w:t>http://ontology.eil.utoronto.ca/GCI/Shelters/GCI-Shelters.html</w:t>
       </w:r>
     </w:p>
   </w:footnote>
@@ -62340,7 +62492,7 @@
         <w:t xml:space="preserve"> </w:t>
       </w:r>
       <w:r>
-        <w:t>http://www.pms.ifi.lmu.de/rewerse-wga1/otn/OTN.owl</w:t>
+        <w:t>http://ontology.eil.utoronto.ca/tove/organization.html</w:t>
       </w:r>
     </w:p>
   </w:footnote>
@@ -62348,9 +62500,6 @@
     <w:p>
       <w:pPr>
         <w:pStyle w:val="FootnoteText"/>
-        <w:rPr>
-          <w:lang w:val="en-CA"/>
-        </w:rPr>
       </w:pPr>
       <w:r>
         <w:rPr>
@@ -62362,10 +62511,7 @@
         <w:t xml:space="preserve"> </w:t>
       </w:r>
       <w:r>
-        <w:rPr>
-          <w:lang w:val="en-CA"/>
-        </w:rPr>
-        <w:t>More options may be added as required. This list comes from the options specified in the EMME NCS11.</w:t>
+        <w:t>http://www.pms.ifi.lmu.de/rewerse-wga1/otn/OTN.owl</w:t>
       </w:r>
     </w:p>
   </w:footnote>
@@ -62373,6 +62519,31 @@
     <w:p>
       <w:pPr>
         <w:pStyle w:val="FootnoteText"/>
+        <w:rPr>
+          <w:lang w:val="en-CA"/>
+        </w:rPr>
+      </w:pPr>
+      <w:r>
+        <w:rPr>
+          <w:rStyle w:val="FootnoteReference"/>
+        </w:rPr>
+        <w:footnoteRef/>
+      </w:r>
+      <w:r>
+        <w:t xml:space="preserve"> </w:t>
+      </w:r>
+      <w:r>
+        <w:rPr>
+          <w:lang w:val="en-CA"/>
+        </w:rPr>
+        <w:t>More options may be added as required. This list comes from the options specified in the EMME NCS11.</w:t>
+      </w:r>
+    </w:p>
+  </w:footnote>
+  <w:footnote w:id="17">
+    <w:p>
+      <w:pPr>
+        <w:pStyle w:val="FootnoteText"/>
       </w:pPr>
       <w:r>
         <w:rPr>
@@ -62392,7 +62563,7 @@
       </w:r>
     </w:p>
   </w:footnote>
-  <w:footnote w:id="17">
+  <w:footnote w:id="18">
     <w:p>
       <w:pPr>
         <w:pStyle w:val="FootnoteText"/>
@@ -62414,7 +62585,7 @@
       </w:r>
     </w:p>
   </w:footnote>
-  <w:footnote w:id="18">
+  <w:footnote w:id="19">
     <w:p>
       <w:pPr>
         <w:pStyle w:val="FootnoteText"/>
@@ -68352,7 +68523,7 @@
 </file>
 
 <file path=customXml/itemProps1.xml><?xml version="1.0" encoding="utf-8"?>
-<ds:datastoreItem xmlns:ds="http://schemas.openxmlformats.org/officeDocument/2006/customXml" ds:itemID="{40FDE6B7-1AB1-0341-8389-32BC3FC65201}">
+<ds:datastoreItem xmlns:ds="http://schemas.openxmlformats.org/officeDocument/2006/customXml" ds:itemID="{A91F0DE0-3C75-0545-8EB8-35CDAF7FD2CD}">
   <ds:schemaRefs>
     <ds:schemaRef ds:uri="http://schemas.openxmlformats.org/officeDocument/2006/bibliography"/>
   </ds:schemaRefs>

</xml_diff>